<commit_message>
update census data tutorial
</commit_message>
<xml_diff>
--- a/Downloading_Census_Data.docx
+++ b/Downloading_Census_Data.docx
@@ -45,28 +45,27 @@
           </w:tcPr>
           <w:p>
             <w:pPr>
-              <w:ind w:left="360"/>
+              <w:pStyle w:val="ListParagraph"/>
+              <w:numPr>
+                <w:ilvl w:val="0"/>
+                <w:numId w:val="12"/>
+              </w:numPr>
+              <w:spacing w:before="150" w:after="150" w:line="260" w:lineRule="atLeast"/>
+              <w:rPr>
+                <w:rFonts w:eastAsia="Times New Roman" w:cs="Arial"/>
+                <w:i/>
+                <w:color w:val="000000"/>
+                <w:sz w:val="22"/>
+              </w:rPr>
             </w:pPr>
             <w:r>
-              <w:t>Create a folder called</w:t>
-            </w:r>
-            <w:r>
-              <w:t xml:space="preserve"> </w:t>
-            </w:r>
-            <w:r>
-              <w:rPr>
-                <w:b/>
-              </w:rPr>
-              <w:t>Census1</w:t>
-            </w:r>
-            <w:r>
-              <w:t xml:space="preserve"> somewhere under your personal directory (e.g. C:\Users\jdoe\Documents\Tutorials\</w:t>
-            </w:r>
-            <w:r>
-              <w:t>Census1</w:t>
-            </w:r>
-            <w:r>
-              <w:t>).</w:t>
+              <w:rPr>
+                <w:rFonts w:eastAsia="Times New Roman" w:cs="Arial"/>
+                <w:i/>
+                <w:color w:val="000000"/>
+                <w:sz w:val="22"/>
+              </w:rPr>
+              <w:t>Note that there are no files to download for this exercise. You will be provided instructions on how to download census data from the Census Bureau’s  website in later steps.</w:t>
             </w:r>
           </w:p>
           <w:p>
@@ -81,7 +80,7 @@
                 <w:rFonts w:eastAsia="Times New Roman" w:cs="Arial"/>
                 <w:i/>
                 <w:color w:val="000000"/>
-                <w:sz w:val="22"/>
+                <w:szCs w:val="24"/>
               </w:rPr>
             </w:pPr>
             <w:r>
@@ -91,9 +90,8 @@
                 <w:color w:val="000000"/>
                 <w:sz w:val="22"/>
               </w:rPr>
-              <w:t xml:space="preserve">Note that there are no files to download for this exercise. You will be provided instructions on how to download census data from the Census </w:t>
-            </w:r>
-            <w:proofErr w:type="gramStart"/>
+              <w:t xml:space="preserve">Also note that a professional subscription to the socialexplorer.com website may be needed to download the data. If you are on </w:t>
+            </w:r>
             <w:r>
               <w:rPr>
                 <w:rFonts w:eastAsia="Times New Roman" w:cs="Arial"/>
@@ -101,9 +99,8 @@
                 <w:color w:val="000000"/>
                 <w:sz w:val="22"/>
               </w:rPr>
-              <w:t>Bureau’s  website</w:t>
-            </w:r>
-            <w:proofErr w:type="gramEnd"/>
+              <w:t>the UT</w:t>
+            </w:r>
             <w:r>
               <w:rPr>
                 <w:rFonts w:eastAsia="Times New Roman" w:cs="Arial"/>
@@ -111,24 +108,8 @@
                 <w:color w:val="000000"/>
                 <w:sz w:val="22"/>
               </w:rPr>
-              <w:t xml:space="preserve"> in later steps.</w:t>
-            </w:r>
-          </w:p>
-          <w:p>
-            <w:pPr>
-              <w:pStyle w:val="ListParagraph"/>
-              <w:numPr>
-                <w:ilvl w:val="0"/>
-                <w:numId w:val="12"/>
-              </w:numPr>
-              <w:spacing w:before="150" w:after="150" w:line="260" w:lineRule="atLeast"/>
-              <w:rPr>
-                <w:rFonts w:eastAsia="Times New Roman" w:cs="Arial"/>
-                <w:i/>
-                <w:color w:val="000000"/>
-                <w:szCs w:val="24"/>
-              </w:rPr>
-            </w:pPr>
+              <w:t xml:space="preserve"> </w:t>
+            </w:r>
             <w:r>
               <w:rPr>
                 <w:rFonts w:eastAsia="Times New Roman" w:cs="Arial"/>
@@ -136,7 +117,34 @@
                 <w:color w:val="000000"/>
                 <w:sz w:val="22"/>
               </w:rPr>
-              <w:t>Also note that a professional subscription to the socialexplorer.com website may be needed to download the data. If you are on a Colby College network, you should have full access to socialexplorer.com.</w:t>
+              <w:t>n</w:t>
+            </w:r>
+            <w:r>
+              <w:rPr>
+                <w:rFonts w:eastAsia="Times New Roman" w:cs="Arial"/>
+                <w:i/>
+                <w:color w:val="000000"/>
+                <w:sz w:val="22"/>
+              </w:rPr>
+              <w:t xml:space="preserve">etwork, you </w:t>
+            </w:r>
+            <w:r>
+              <w:rPr>
+                <w:rFonts w:eastAsia="Times New Roman" w:cs="Arial"/>
+                <w:i/>
+                <w:color w:val="000000"/>
+                <w:sz w:val="22"/>
+              </w:rPr>
+              <w:t>will</w:t>
+            </w:r>
+            <w:r>
+              <w:rPr>
+                <w:rFonts w:eastAsia="Times New Roman" w:cs="Arial"/>
+                <w:i/>
+                <w:color w:val="000000"/>
+                <w:sz w:val="22"/>
+              </w:rPr>
+              <w:t xml:space="preserve"> have full access to socialexplorer.com.</w:t>
             </w:r>
           </w:p>
         </w:tc>
@@ -165,6 +173,11 @@
       <w:r>
         <w:t>.</w:t>
       </w:r>
+      <w:r>
+        <w:t xml:space="preserve"> If you don’t—that’s okay! You will be the end.</w:t>
+      </w:r>
+      <w:bookmarkStart w:id="0" w:name="_GoBack"/>
+      <w:bookmarkEnd w:id="0"/>
     </w:p>
     <w:p>
       <w:r>
@@ -173,7 +186,7 @@
         </w:pict>
       </w:r>
     </w:p>
-    <w:bookmarkStart w:id="0" w:name="_Toc286147277" w:displacedByCustomXml="next"/>
+    <w:bookmarkStart w:id="1" w:name="_Toc286147277" w:displacedByCustomXml="next"/>
     <w:sdt>
       <w:sdtPr>
         <w:rPr>
@@ -227,7 +240,7 @@
           <w:r>
             <w:fldChar w:fldCharType="separate"/>
           </w:r>
-          <w:hyperlink w:anchor="_Toc519082690" w:history="1">
+          <w:hyperlink w:anchor="_Toc20239503" w:history="1">
             <w:r>
               <w:rPr>
                 <w:rStyle w:val="Hyperlink"/>
@@ -270,7 +283,7 @@
                 <w:noProof/>
                 <w:webHidden/>
               </w:rPr>
-              <w:instrText xml:space="preserve"> PAGEREF _Toc519082690 \h </w:instrText>
+              <w:instrText xml:space="preserve"> PAGEREF _Toc20239503 \h </w:instrText>
             </w:r>
             <w:r>
               <w:rPr>
@@ -314,7 +327,7 @@
               <w:sz w:val="22"/>
             </w:rPr>
           </w:pPr>
-          <w:hyperlink w:anchor="_Toc519082691" w:history="1">
+          <w:hyperlink w:anchor="_Toc20239504" w:history="1">
             <w:r>
               <w:rPr>
                 <w:rStyle w:val="Hyperlink"/>
@@ -356,7 +369,7 @@
                 <w:noProof/>
                 <w:webHidden/>
               </w:rPr>
-              <w:instrText xml:space="preserve"> PAGEREF _Toc519082691 \h </w:instrText>
+              <w:instrText xml:space="preserve"> PAGEREF _Toc20239504 \h </w:instrText>
             </w:r>
             <w:r>
               <w:rPr>
@@ -376,7 +389,7 @@
                 <w:noProof/>
                 <w:webHidden/>
               </w:rPr>
-              <w:t>1</w:t>
+              <w:t>2</w:t>
             </w:r>
             <w:r>
               <w:rPr>
@@ -400,7 +413,7 @@
               <w:sz w:val="22"/>
             </w:rPr>
           </w:pPr>
-          <w:hyperlink w:anchor="_Toc519082692" w:history="1">
+          <w:hyperlink w:anchor="_Toc20239505" w:history="1">
             <w:r>
               <w:rPr>
                 <w:rStyle w:val="Hyperlink"/>
@@ -442,7 +455,7 @@
                 <w:noProof/>
                 <w:webHidden/>
               </w:rPr>
-              <w:instrText xml:space="preserve"> PAGEREF _Toc519082692 \h </w:instrText>
+              <w:instrText xml:space="preserve"> PAGEREF _Toc20239505 \h </w:instrText>
             </w:r>
             <w:r>
               <w:rPr>
@@ -462,7 +475,7 @@
                 <w:noProof/>
                 <w:webHidden/>
               </w:rPr>
-              <w:t>1</w:t>
+              <w:t>3</w:t>
             </w:r>
             <w:r>
               <w:rPr>
@@ -486,7 +499,7 @@
               <w:sz w:val="22"/>
             </w:rPr>
           </w:pPr>
-          <w:hyperlink w:anchor="_Toc519082693" w:history="1">
+          <w:hyperlink w:anchor="_Toc20239506" w:history="1">
             <w:r>
               <w:rPr>
                 <w:rStyle w:val="Hyperlink"/>
@@ -528,7 +541,7 @@
                 <w:noProof/>
                 <w:webHidden/>
               </w:rPr>
-              <w:instrText xml:space="preserve"> PAGEREF _Toc519082693 \h </w:instrText>
+              <w:instrText xml:space="preserve"> PAGEREF _Toc20239506 \h </w:instrText>
             </w:r>
             <w:r>
               <w:rPr>
@@ -548,7 +561,7 @@
                 <w:noProof/>
                 <w:webHidden/>
               </w:rPr>
-              <w:t>1</w:t>
+              <w:t>4</w:t>
             </w:r>
             <w:r>
               <w:rPr>
@@ -572,7 +585,7 @@
               <w:sz w:val="22"/>
             </w:rPr>
           </w:pPr>
-          <w:hyperlink w:anchor="_Toc519082694" w:history="1">
+          <w:hyperlink w:anchor="_Toc20239507" w:history="1">
             <w:r>
               <w:rPr>
                 <w:rStyle w:val="Hyperlink"/>
@@ -614,7 +627,7 @@
                 <w:noProof/>
                 <w:webHidden/>
               </w:rPr>
-              <w:instrText xml:space="preserve"> PAGEREF _Toc519082694 \h </w:instrText>
+              <w:instrText xml:space="preserve"> PAGEREF _Toc20239507 \h </w:instrText>
             </w:r>
             <w:r>
               <w:rPr>
@@ -634,7 +647,7 @@
                 <w:noProof/>
                 <w:webHidden/>
               </w:rPr>
-              <w:t>1</w:t>
+              <w:t>6</w:t>
             </w:r>
             <w:r>
               <w:rPr>
@@ -658,7 +671,7 @@
               <w:sz w:val="22"/>
             </w:rPr>
           </w:pPr>
-          <w:hyperlink w:anchor="_Toc519082695" w:history="1">
+          <w:hyperlink w:anchor="_Toc20239508" w:history="1">
             <w:r>
               <w:rPr>
                 <w:rStyle w:val="Hyperlink"/>
@@ -700,7 +713,7 @@
                 <w:noProof/>
                 <w:webHidden/>
               </w:rPr>
-              <w:instrText xml:space="preserve"> PAGEREF _Toc519082695 \h </w:instrText>
+              <w:instrText xml:space="preserve"> PAGEREF _Toc20239508 \h </w:instrText>
             </w:r>
             <w:r>
               <w:rPr>
@@ -720,7 +733,7 @@
                 <w:noProof/>
                 <w:webHidden/>
               </w:rPr>
-              <w:t>1</w:t>
+              <w:t>6</w:t>
             </w:r>
             <w:r>
               <w:rPr>
@@ -744,7 +757,7 @@
               <w:sz w:val="22"/>
             </w:rPr>
           </w:pPr>
-          <w:hyperlink w:anchor="_Toc519082696" w:history="1">
+          <w:hyperlink w:anchor="_Toc20239509" w:history="1">
             <w:r>
               <w:rPr>
                 <w:rStyle w:val="Hyperlink"/>
@@ -786,7 +799,7 @@
                 <w:noProof/>
                 <w:webHidden/>
               </w:rPr>
-              <w:instrText xml:space="preserve"> PAGEREF _Toc519082696 \h </w:instrText>
+              <w:instrText xml:space="preserve"> PAGEREF _Toc20239509 \h </w:instrText>
             </w:r>
             <w:r>
               <w:rPr>
@@ -806,7 +819,7 @@
                 <w:noProof/>
                 <w:webHidden/>
               </w:rPr>
-              <w:t>1</w:t>
+              <w:t>8</w:t>
             </w:r>
             <w:r>
               <w:rPr>
@@ -830,7 +843,7 @@
               <w:sz w:val="22"/>
             </w:rPr>
           </w:pPr>
-          <w:hyperlink w:anchor="_Toc519082697" w:history="1">
+          <w:hyperlink w:anchor="_Toc20239510" w:history="1">
             <w:r>
               <w:rPr>
                 <w:rStyle w:val="Hyperlink"/>
@@ -872,7 +885,7 @@
                 <w:noProof/>
                 <w:webHidden/>
               </w:rPr>
-              <w:instrText xml:space="preserve"> PAGEREF _Toc519082697 \h </w:instrText>
+              <w:instrText xml:space="preserve"> PAGEREF _Toc20239510 \h </w:instrText>
             </w:r>
             <w:r>
               <w:rPr>
@@ -892,7 +905,7 @@
                 <w:noProof/>
                 <w:webHidden/>
               </w:rPr>
-              <w:t>1</w:t>
+              <w:t>8</w:t>
             </w:r>
             <w:r>
               <w:rPr>
@@ -921,7 +934,7 @@
           <v:rect id="_x0000_i1027" style="width:0;height:.75pt" o:hralign="center" o:hrstd="t" o:hrnoshade="t" o:hr="t" fillcolor="#ccc" stroked="f"/>
         </w:pict>
       </w:r>
-      <w:bookmarkEnd w:id="0"/>
+      <w:bookmarkEnd w:id="1"/>
     </w:p>
     <w:p>
       <w:pPr>
@@ -930,18 +943,24 @@
           <w:rFonts w:ascii="Helvetica" w:hAnsi="Helvetica" w:cs="Helvetica"/>
         </w:rPr>
       </w:pPr>
-      <w:bookmarkStart w:id="1" w:name="_Toc519082690"/>
+      <w:bookmarkStart w:id="2" w:name="_Toc20239503"/>
       <w:r>
         <w:t>Open Social Explorer website</w:t>
       </w:r>
-      <w:bookmarkEnd w:id="1"/>
+      <w:bookmarkEnd w:id="2"/>
     </w:p>
     <w:p>
       <w:pPr>
         <w:pStyle w:val="Instructions-GIS"/>
       </w:pPr>
       <w:r>
-        <w:t xml:space="preserve">In a browser, open the website </w:t>
+        <w:t xml:space="preserve">In a browser, </w:t>
+      </w:r>
+      <w:r>
+        <w:t>navigate to</w:t>
+      </w:r>
+      <w:r>
+        <w:t xml:space="preserve"> the website </w:t>
       </w:r>
       <w:hyperlink r:id="rId7" w:history="1">
         <w:r>
@@ -957,7 +976,14 @@
     </w:p>
     <w:p>
       <w:r>
-        <w:t>Note that certain services are only accessible via a subscription. Colby has a “</w:t>
+        <w:lastRenderedPageBreak/>
+        <w:t xml:space="preserve">Note that certain services are only accessible via a subscription. </w:t>
+      </w:r>
+      <w:r>
+        <w:t>UT Austin</w:t>
+      </w:r>
+      <w:r>
+        <w:t xml:space="preserve"> has a “</w:t>
       </w:r>
       <w:r>
         <w:t>professional</w:t>
@@ -979,7 +1005,6 @@
       <w:r>
         <w:t xml:space="preserve">Click on the </w:t>
       </w:r>
-      <w:proofErr w:type="gramStart"/>
       <w:r>
         <w:rPr>
           <w:b/>
@@ -987,9 +1012,37 @@
         <w:t xml:space="preserve">Tables </w:t>
       </w:r>
       <w:r>
-        <w:t xml:space="preserve"> tab</w:t>
-      </w:r>
-      <w:proofErr w:type="gramEnd"/>
+        <w:t xml:space="preserve"> tab.</w:t>
+      </w:r>
+    </w:p>
+    <w:p>
+      <w:pPr>
+        <w:pStyle w:val="Instructions-GIS"/>
+      </w:pPr>
+      <w:r>
+        <w:rPr>
+          <w:rFonts w:eastAsiaTheme="minorHAnsi"/>
+        </w:rPr>
+        <w:t xml:space="preserve">Next, </w:t>
+      </w:r>
+      <w:r>
+        <w:rPr>
+          <w:rFonts w:eastAsiaTheme="minorHAnsi"/>
+        </w:rPr>
+        <w:t>e</w:t>
+      </w:r>
+      <w:r>
+        <w:t>xpand the</w:t>
+      </w:r>
+      <w:r>
+        <w:t xml:space="preserve"> </w:t>
+      </w:r>
+      <w:r>
+        <w:rPr>
+          <w:b/>
+        </w:rPr>
+        <w:t>American Community Surveys (5-Year Estimates)</w:t>
+      </w:r>
       <w:r>
         <w:t>.</w:t>
       </w:r>
@@ -999,199 +1052,132 @@
         <w:pStyle w:val="Instructions-GIS"/>
       </w:pPr>
       <w:r>
-        <w:rPr>
-          <w:noProof/>
-        </w:rPr>
-        <w:drawing>
-          <wp:inline distT="0" distB="0" distL="0" distR="0" wp14:anchorId="2504BB44" wp14:editId="2D3CDB39">
-            <wp:extent cx="6086475" cy="1123950"/>
-            <wp:effectExtent l="0" t="0" r="9525" b="0"/>
-            <wp:docPr id="4" name="Picture 4"/>
-            <wp:cNvGraphicFramePr>
-              <a:graphicFrameLocks xmlns:a="http://schemas.openxmlformats.org/drawingml/2006/main" noChangeAspect="1"/>
-            </wp:cNvGraphicFramePr>
-            <a:graphic xmlns:a="http://schemas.openxmlformats.org/drawingml/2006/main">
-              <a:graphicData uri="http://schemas.openxmlformats.org/drawingml/2006/picture">
-                <pic:pic xmlns:pic="http://schemas.openxmlformats.org/drawingml/2006/picture">
-                  <pic:nvPicPr>
-                    <pic:cNvPr id="1" name=""/>
-                    <pic:cNvPicPr/>
-                  </pic:nvPicPr>
-                  <pic:blipFill>
-                    <a:blip r:embed="rId8"/>
-                    <a:stretch>
-                      <a:fillRect/>
-                    </a:stretch>
-                  </pic:blipFill>
-                  <pic:spPr>
-                    <a:xfrm>
-                      <a:off x="0" y="0"/>
-                      <a:ext cx="6086475" cy="1123950"/>
-                    </a:xfrm>
-                    <a:prstGeom prst="rect">
-                      <a:avLst/>
-                    </a:prstGeom>
-                  </pic:spPr>
-                </pic:pic>
-              </a:graphicData>
-            </a:graphic>
-          </wp:inline>
-        </w:drawing>
-      </w:r>
-    </w:p>
-    <w:p>
-      <w:pPr>
-        <w:pStyle w:val="Instructions-GIS"/>
-      </w:pPr>
-      <w:r>
-        <w:rPr>
-          <w:rFonts w:eastAsiaTheme="minorHAnsi"/>
-        </w:rPr>
-        <w:t xml:space="preserve">Next, </w:t>
-      </w:r>
-      <w:r>
-        <w:rPr>
-          <w:rFonts w:eastAsiaTheme="minorHAnsi"/>
-        </w:rPr>
-        <w:t>e</w:t>
-      </w:r>
-      <w:r>
-        <w:t>xpand the</w:t>
-      </w:r>
-      <w:r>
-        <w:t xml:space="preserve"> </w:t>
+        <w:t>Click</w:t>
+      </w:r>
+      <w:r>
+        <w:t xml:space="preserve"> on </w:t>
       </w:r>
       <w:r>
         <w:rPr>
           <w:b/>
         </w:rPr>
-        <w:t>American Community Surveys (5-Year Estimates)</w:t>
+        <w:t>Begin Report</w:t>
+      </w:r>
+      <w:r>
+        <w:t xml:space="preserve"> link next to </w:t>
+      </w:r>
+      <w:r>
+        <w:rPr>
+          <w:rStyle w:val="Strong"/>
+        </w:rPr>
+        <w:t>American Community Survey (ACS) 20</w:t>
+      </w:r>
+      <w:r>
+        <w:rPr>
+          <w:rStyle w:val="Strong"/>
+        </w:rPr>
+        <w:t>13</w:t>
+      </w:r>
+      <w:r>
+        <w:rPr>
+          <w:rStyle w:val="Strong"/>
+        </w:rPr>
+        <w:t>--201</w:t>
+      </w:r>
+      <w:r>
+        <w:rPr>
+          <w:rStyle w:val="Strong"/>
+        </w:rPr>
+        <w:t>7</w:t>
+      </w:r>
+      <w:r>
+        <w:rPr>
+          <w:rStyle w:val="Strong"/>
+        </w:rPr>
+        <w:t xml:space="preserve"> (5-Year Estimates)</w:t>
       </w:r>
       <w:r>
         <w:t>.</w:t>
       </w:r>
     </w:p>
     <w:p>
-      <w:pPr>
-        <w:pStyle w:val="Instructions-GIS"/>
-      </w:pPr>
-      <w:r>
-        <w:t>Click</w:t>
-      </w:r>
-      <w:r>
-        <w:t xml:space="preserve"> on </w:t>
+      <w:r>
+        <w:t xml:space="preserve">This </w:t>
+      </w:r>
+      <w:r>
+        <w:t>places</w:t>
+      </w:r>
+      <w:r>
+        <w:t xml:space="preserve"> you</w:t>
+      </w:r>
+      <w:r>
+        <w:t xml:space="preserve"> in</w:t>
+      </w:r>
+      <w:r>
+        <w:t xml:space="preserve"> the </w:t>
+      </w:r>
+      <w:r>
+        <w:rPr>
+          <w:i/>
+        </w:rPr>
+        <w:t>data query</w:t>
+      </w:r>
+      <w:r>
+        <w:t xml:space="preserve"> environment.</w:t>
+      </w:r>
+    </w:p>
+    <w:p>
+      <w:pPr>
+        <w:pStyle w:val="Stepheader-GIS"/>
+      </w:pPr>
+      <w:bookmarkStart w:id="3" w:name="_Toc20239504"/>
+      <w:r>
+        <w:t>Selecting the spatial extent</w:t>
+      </w:r>
+      <w:bookmarkEnd w:id="3"/>
+    </w:p>
+    <w:p>
+      <w:r>
+        <w:t xml:space="preserve">You will download </w:t>
+      </w:r>
+      <w:r>
+        <w:t xml:space="preserve">educational attainment </w:t>
+      </w:r>
+      <w:r>
+        <w:t xml:space="preserve">data for each </w:t>
       </w:r>
       <w:r>
         <w:rPr>
           <w:b/>
         </w:rPr>
-        <w:t>Begin Report</w:t>
-      </w:r>
-      <w:r>
-        <w:t xml:space="preserve"> link next </w:t>
-      </w:r>
-      <w:proofErr w:type="gramStart"/>
-      <w:r>
-        <w:t xml:space="preserve">to </w:t>
-      </w:r>
-      <w:r>
-        <w:t xml:space="preserve"> </w:t>
-      </w:r>
-      <w:r>
-        <w:rPr>
-          <w:rStyle w:val="Strong"/>
-        </w:rPr>
-        <w:t>American</w:t>
-      </w:r>
-      <w:proofErr w:type="gramEnd"/>
-      <w:r>
-        <w:rPr>
-          <w:rStyle w:val="Strong"/>
-        </w:rPr>
-        <w:t xml:space="preserve"> Community Survey (ACS) 2006--2010 (5-Year Estimates)</w:t>
+        <w:t>county</w:t>
+      </w:r>
+      <w:r>
+        <w:t xml:space="preserve"> in the </w:t>
+      </w:r>
+      <w:r>
+        <w:rPr>
+          <w:b/>
+        </w:rPr>
+        <w:t>US</w:t>
+      </w:r>
+      <w:r>
+        <w:t xml:space="preserve"> in a tabulated form. In subsequent steps, you will join this table to a shapefile of </w:t>
+      </w:r>
+      <w:r>
+        <w:t xml:space="preserve">the US </w:t>
+      </w:r>
+      <w:r>
+        <w:t>counties.</w:t>
+      </w:r>
+      <w:r>
+        <w:t xml:space="preserve"> Note that you can download data aggregated down to the census block-group level with the ACS </w:t>
+      </w:r>
+      <w:r>
+        <w:t>five-year data sets</w:t>
       </w:r>
       <w:r>
         <w:t>.</w:t>
-      </w:r>
-    </w:p>
-    <w:p>
-      <w:r>
-        <w:t xml:space="preserve">This </w:t>
-      </w:r>
-      <w:r>
-        <w:t>places</w:t>
-      </w:r>
-      <w:r>
-        <w:t xml:space="preserve"> you</w:t>
-      </w:r>
-      <w:r>
-        <w:t xml:space="preserve"> in</w:t>
-      </w:r>
-      <w:r>
-        <w:t xml:space="preserve"> the </w:t>
-      </w:r>
-      <w:r>
-        <w:rPr>
-          <w:i/>
-        </w:rPr>
-        <w:t>data query</w:t>
-      </w:r>
-      <w:r>
-        <w:t xml:space="preserve"> environment.</w:t>
-      </w:r>
-    </w:p>
-    <w:p>
-      <w:pPr>
-        <w:pStyle w:val="Stepheader-GIS"/>
-      </w:pPr>
-      <w:bookmarkStart w:id="2" w:name="_Toc519082691"/>
-      <w:r>
-        <w:t>Selecting the spatial extent</w:t>
-      </w:r>
-      <w:bookmarkEnd w:id="2"/>
-    </w:p>
-    <w:p>
-      <w:r>
-        <w:t xml:space="preserve">You will download </w:t>
-      </w:r>
-      <w:r>
-        <w:t xml:space="preserve">educational attainment </w:t>
-      </w:r>
-      <w:r>
-        <w:t xml:space="preserve">data for each </w:t>
-      </w:r>
-      <w:r>
-        <w:rPr>
-          <w:b/>
-        </w:rPr>
-        <w:t>county</w:t>
-      </w:r>
-      <w:r>
-        <w:t xml:space="preserve"> in the </w:t>
-      </w:r>
-      <w:r>
-        <w:rPr>
-          <w:b/>
-        </w:rPr>
-        <w:t>US</w:t>
-      </w:r>
-      <w:r>
-        <w:t xml:space="preserve"> in a tabulated form. In subsequent steps, you will join this table to a shapefile of </w:t>
-      </w:r>
-      <w:r>
-        <w:t xml:space="preserve">the US </w:t>
-      </w:r>
-      <w:r>
-        <w:t>counties.</w:t>
-      </w:r>
-      <w:r>
-        <w:t xml:space="preserve"> Note that you can download data aggregated down to the census block-group level with the ACS 200</w:t>
-      </w:r>
-      <w:r>
-        <w:t>6</w:t>
-      </w:r>
-      <w:r>
-        <w:t>-2010 census data.</w:t>
       </w:r>
     </w:p>
     <w:p>
@@ -1219,57 +1205,6 @@
       </w:r>
       <w:r>
         <w:t>.</w:t>
-      </w:r>
-    </w:p>
-    <w:p>
-      <w:pPr>
-        <w:pStyle w:val="Instructions-GIS"/>
-      </w:pPr>
-      <w:r>
-        <w:rPr>
-          <w:noProof/>
-        </w:rPr>
-        <w:drawing>
-          <wp:inline distT="0" distB="0" distL="0" distR="0">
-            <wp:extent cx="4677428" cy="2600688"/>
-            <wp:effectExtent l="0" t="0" r="8890" b="9525"/>
-            <wp:docPr id="2" name="Picture 2"/>
-            <wp:cNvGraphicFramePr>
-              <a:graphicFrameLocks xmlns:a="http://schemas.openxmlformats.org/drawingml/2006/main" noChangeAspect="1"/>
-            </wp:cNvGraphicFramePr>
-            <a:graphic xmlns:a="http://schemas.openxmlformats.org/drawingml/2006/main">
-              <a:graphicData uri="http://schemas.openxmlformats.org/drawingml/2006/picture">
-                <pic:pic xmlns:pic="http://schemas.openxmlformats.org/drawingml/2006/picture">
-                  <pic:nvPicPr>
-                    <pic:cNvPr id="2" name="6B45E94.tmp"/>
-                    <pic:cNvPicPr/>
-                  </pic:nvPicPr>
-                  <pic:blipFill>
-                    <a:blip r:embed="rId9">
-                      <a:extLst>
-                        <a:ext uri="{28A0092B-C50C-407E-A947-70E740481C1C}">
-                          <a14:useLocalDpi xmlns:a14="http://schemas.microsoft.com/office/drawing/2010/main" val="0"/>
-                        </a:ext>
-                      </a:extLst>
-                    </a:blip>
-                    <a:stretch>
-                      <a:fillRect/>
-                    </a:stretch>
-                  </pic:blipFill>
-                  <pic:spPr>
-                    <a:xfrm>
-                      <a:off x="0" y="0"/>
-                      <a:ext cx="4677428" cy="2600688"/>
-                    </a:xfrm>
-                    <a:prstGeom prst="rect">
-                      <a:avLst/>
-                    </a:prstGeom>
-                  </pic:spPr>
-                </pic:pic>
-              </a:graphicData>
-            </a:graphic>
-          </wp:inline>
-        </w:drawing>
       </w:r>
     </w:p>
     <w:p>
@@ -1317,7 +1252,7 @@
                     <pic:cNvPicPr/>
                   </pic:nvPicPr>
                   <pic:blipFill>
-                    <a:blip r:embed="rId10"/>
+                    <a:blip r:embed="rId8"/>
                     <a:stretch>
                       <a:fillRect/>
                     </a:stretch>
@@ -1399,6 +1334,7 @@
         <w:rPr>
           <w:noProof/>
         </w:rPr>
+        <w:lastRenderedPageBreak/>
         <w:drawing>
           <wp:inline distT="0" distB="0" distL="0" distR="0" wp14:anchorId="251936F8" wp14:editId="6E27B215">
             <wp:extent cx="2647950" cy="2628900"/>
@@ -1415,7 +1351,7 @@
                     <pic:cNvPicPr/>
                   </pic:nvPicPr>
                   <pic:blipFill>
-                    <a:blip r:embed="rId11"/>
+                    <a:blip r:embed="rId9"/>
                     <a:stretch>
                       <a:fillRect/>
                     </a:stretch>
@@ -1442,369 +1378,180 @@
       </w:pPr>
     </w:p>
     <w:p>
-      <w:r>
-        <w:t>Your geographic query window should look something like this:</w:t>
-      </w:r>
-    </w:p>
-    <w:p>
-      <w:r>
-        <w:rPr>
-          <w:noProof/>
-        </w:rPr>
-        <w:drawing>
-          <wp:inline distT="0" distB="0" distL="0" distR="0">
-            <wp:extent cx="3124636" cy="6020640"/>
-            <wp:effectExtent l="0" t="0" r="0" b="0"/>
-            <wp:docPr id="9" name="Picture 9"/>
-            <wp:cNvGraphicFramePr>
-              <a:graphicFrameLocks xmlns:a="http://schemas.openxmlformats.org/drawingml/2006/main" noChangeAspect="1"/>
-            </wp:cNvGraphicFramePr>
-            <a:graphic xmlns:a="http://schemas.openxmlformats.org/drawingml/2006/main">
-              <a:graphicData uri="http://schemas.openxmlformats.org/drawingml/2006/picture">
-                <pic:pic xmlns:pic="http://schemas.openxmlformats.org/drawingml/2006/picture">
-                  <pic:nvPicPr>
-                    <pic:cNvPr id="9" name="6A4F053.tmp"/>
-                    <pic:cNvPicPr/>
-                  </pic:nvPicPr>
-                  <pic:blipFill>
-                    <a:blip r:embed="rId12">
-                      <a:extLst>
-                        <a:ext uri="{28A0092B-C50C-407E-A947-70E740481C1C}">
-                          <a14:useLocalDpi xmlns:a14="http://schemas.microsoft.com/office/drawing/2010/main" val="0"/>
-                        </a:ext>
-                      </a:extLst>
-                    </a:blip>
-                    <a:stretch>
-                      <a:fillRect/>
-                    </a:stretch>
-                  </pic:blipFill>
-                  <pic:spPr>
-                    <a:xfrm>
-                      <a:off x="0" y="0"/>
-                      <a:ext cx="3124636" cy="6020640"/>
-                    </a:xfrm>
-                    <a:prstGeom prst="rect">
-                      <a:avLst/>
-                    </a:prstGeom>
-                  </pic:spPr>
-                </pic:pic>
-              </a:graphicData>
-            </a:graphic>
-          </wp:inline>
-        </w:drawing>
-      </w:r>
-    </w:p>
-    <w:p>
       <w:pPr>
         <w:pStyle w:val="Instructions-GIS"/>
       </w:pPr>
+      <w:r>
+        <w:t xml:space="preserve">Click on </w:t>
+      </w:r>
+      <w:r>
+        <w:rPr>
+          <w:b/>
+        </w:rPr>
+        <w:t>Proceed to Tables</w:t>
+      </w:r>
+      <w:r>
+        <w:t xml:space="preserve"> to proceed to the attribute selection step.</w:t>
+      </w:r>
+    </w:p>
+    <w:p>
+      <w:pPr>
+        <w:pStyle w:val="Stepheader-GIS"/>
+      </w:pPr>
+      <w:bookmarkStart w:id="4" w:name="_Toc20239505"/>
+      <w:r>
+        <w:t xml:space="preserve">Selecting </w:t>
+      </w:r>
+      <w:r>
+        <w:t xml:space="preserve">and downloading </w:t>
+      </w:r>
+      <w:r>
+        <w:t>census attributes</w:t>
+      </w:r>
+      <w:bookmarkEnd w:id="4"/>
+    </w:p>
+    <w:p>
+      <w:r>
+        <w:t xml:space="preserve">The Social Explorer website provides you with both </w:t>
+      </w:r>
+      <w:r>
+        <w:t xml:space="preserve">the </w:t>
+      </w:r>
+      <w:r>
+        <w:t>original census data tables and</w:t>
+      </w:r>
+      <w:r>
+        <w:t xml:space="preserve"> </w:t>
+      </w:r>
+      <w:r>
+        <w:t>a ‘filtered’ version of these</w:t>
+      </w:r>
+      <w:r>
+        <w:t xml:space="preserve"> data tables. The census ACS dataset is </w:t>
+      </w:r>
+      <w:r>
+        <w:t>based on</w:t>
+      </w:r>
+      <w:r>
+        <w:t xml:space="preserve"> sample surveys (not total enumeration) and is therefore </w:t>
+      </w:r>
+      <w:r>
+        <w:t>provides only</w:t>
+      </w:r>
+      <w:r>
+        <w:t xml:space="preserve"> </w:t>
+      </w:r>
+      <w:r>
+        <w:rPr>
+          <w:i/>
+        </w:rPr>
+        <w:t>estimate</w:t>
+      </w:r>
+      <w:r>
+        <w:rPr>
+          <w:i/>
+        </w:rPr>
+        <w:t>d</w:t>
+      </w:r>
+      <w:r>
+        <w:t xml:space="preserve"> total </w:t>
+      </w:r>
+      <w:r>
+        <w:t>counts</w:t>
+      </w:r>
+      <w:r>
+        <w:t xml:space="preserve">. </w:t>
+      </w:r>
+    </w:p>
+    <w:p>
+      <w:r>
+        <w:t xml:space="preserve">The Census bureau provides an estimate of the error along with its dataset. </w:t>
+      </w:r>
+      <w:r>
+        <w:t>T</w:t>
+      </w:r>
+      <w:r>
+        <w:t>he filtered version of the table</w:t>
+      </w:r>
+      <w:r>
+        <w:t xml:space="preserve">s </w:t>
+      </w:r>
+      <w:r>
+        <w:rPr>
+          <w:u w:val="single"/>
+        </w:rPr>
+        <w:t>excludes</w:t>
+      </w:r>
+      <w:r>
+        <w:t xml:space="preserve"> the margin of error (MoE) data. It’s always good practice to work with both the </w:t>
+      </w:r>
+      <w:r>
+        <w:rPr>
+          <w:i/>
+        </w:rPr>
+        <w:t>estimate</w:t>
+      </w:r>
+      <w:r>
+        <w:t xml:space="preserve"> and the </w:t>
+      </w:r>
+      <w:r>
+        <w:rPr>
+          <w:i/>
+        </w:rPr>
+        <w:t>MoE</w:t>
+      </w:r>
+      <w:r>
+        <w:t xml:space="preserve"> data, so in keeping with good practice you</w:t>
+      </w:r>
+      <w:r>
+        <w:t xml:space="preserve"> will </w:t>
+      </w:r>
+      <w:r>
+        <w:t xml:space="preserve">choose to </w:t>
+      </w:r>
+      <w:r>
+        <w:t>select</w:t>
+      </w:r>
+      <w:r>
+        <w:t xml:space="preserve"> the original census data table (note that this tutorial will </w:t>
+      </w:r>
+      <w:r>
+        <w:rPr>
+          <w:i/>
+        </w:rPr>
+        <w:t>not</w:t>
+      </w:r>
+      <w:r>
+        <w:t xml:space="preserve"> make use of the MoE</w:t>
+      </w:r>
+      <w:r>
+        <w:t>).</w:t>
+      </w:r>
     </w:p>
     <w:p>
       <w:pPr>
         <w:pStyle w:val="Instructions-GIS"/>
       </w:pPr>
       <w:r>
-        <w:t xml:space="preserve">Click on </w:t>
+        <w:t xml:space="preserve">Search for table </w:t>
       </w:r>
       <w:r>
         <w:rPr>
           <w:b/>
         </w:rPr>
-        <w:t>Proceed to Tables</w:t>
-      </w:r>
-      <w:r>
-        <w:t xml:space="preserve"> to proceed to the attribute selection step.</w:t>
-      </w:r>
-    </w:p>
-    <w:p>
-      <w:pPr>
-        <w:pStyle w:val="Stepheader-GIS"/>
-      </w:pPr>
-      <w:bookmarkStart w:id="3" w:name="_Toc519082692"/>
-      <w:r>
-        <w:t xml:space="preserve">Selecting </w:t>
-      </w:r>
-      <w:r>
-        <w:t xml:space="preserve">and downloading </w:t>
-      </w:r>
-      <w:r>
-        <w:t>census attributes</w:t>
-      </w:r>
-      <w:bookmarkEnd w:id="3"/>
-    </w:p>
-    <w:p>
-      <w:r>
-        <w:t xml:space="preserve">The Social Explorer website provides you with both </w:t>
-      </w:r>
-      <w:r>
-        <w:t xml:space="preserve">the </w:t>
-      </w:r>
-      <w:r>
-        <w:t>original census data tables and</w:t>
-      </w:r>
-      <w:r>
-        <w:t xml:space="preserve"> </w:t>
-      </w:r>
-      <w:r>
-        <w:t>a ‘filtered’ version of these</w:t>
-      </w:r>
-      <w:r>
-        <w:t xml:space="preserve"> data tables. The census ACS dataset is </w:t>
-      </w:r>
-      <w:r>
-        <w:t>based on</w:t>
-      </w:r>
-      <w:r>
-        <w:t xml:space="preserve"> sample surveys (and not total enumeration) and is therefore an </w:t>
-      </w:r>
-      <w:r>
-        <w:rPr>
-          <w:i/>
-        </w:rPr>
-        <w:t>estimate</w:t>
-      </w:r>
-      <w:r>
-        <w:t xml:space="preserve"> of the total population. </w:t>
-      </w:r>
-      <w:r>
-        <w:t xml:space="preserve">The Census bureau provides an estimate of the error along with its dataset. </w:t>
-      </w:r>
-      <w:r>
-        <w:t>T</w:t>
-      </w:r>
-      <w:r>
-        <w:t>he filtered version of the table</w:t>
-      </w:r>
-      <w:r>
-        <w:t xml:space="preserve">s </w:t>
-      </w:r>
-      <w:r>
-        <w:rPr>
-          <w:u w:val="single"/>
-        </w:rPr>
-        <w:t>excludes</w:t>
-      </w:r>
-      <w:r>
-        <w:t xml:space="preserve"> the margin of error (</w:t>
-      </w:r>
-      <w:proofErr w:type="spellStart"/>
-      <w:r>
-        <w:t>MoE</w:t>
-      </w:r>
-      <w:proofErr w:type="spellEnd"/>
-      <w:r>
-        <w:t xml:space="preserve">) data. It’s always good practice to work with both the </w:t>
-      </w:r>
-      <w:r>
-        <w:rPr>
-          <w:i/>
-        </w:rPr>
-        <w:t>estimate</w:t>
-      </w:r>
-      <w:r>
-        <w:t xml:space="preserve"> and the </w:t>
-      </w:r>
-      <w:proofErr w:type="spellStart"/>
-      <w:r>
-        <w:rPr>
-          <w:i/>
-        </w:rPr>
-        <w:t>MoE</w:t>
-      </w:r>
-      <w:proofErr w:type="spellEnd"/>
-      <w:r>
-        <w:t xml:space="preserve"> data, so in keeping with good practice you</w:t>
-      </w:r>
-      <w:r>
-        <w:t xml:space="preserve"> will </w:t>
-      </w:r>
-      <w:r>
-        <w:t xml:space="preserve">choose to </w:t>
-      </w:r>
-      <w:r>
-        <w:t>select</w:t>
-      </w:r>
-      <w:r>
-        <w:t xml:space="preserve"> the original census data table (note that this tutorial will </w:t>
-      </w:r>
-      <w:r>
-        <w:rPr>
-          <w:i/>
-        </w:rPr>
-        <w:t>not</w:t>
-      </w:r>
-      <w:r>
-        <w:t xml:space="preserve"> make use of the </w:t>
-      </w:r>
-      <w:proofErr w:type="spellStart"/>
-      <w:r>
-        <w:t>MoE</w:t>
-      </w:r>
-      <w:proofErr w:type="spellEnd"/>
-      <w:r>
-        <w:t>).</w:t>
-      </w:r>
-    </w:p>
-    <w:p>
-      <w:pPr>
-        <w:pStyle w:val="Instructions-GIS"/>
-      </w:pPr>
-      <w:r>
-        <w:t xml:space="preserve">To the right of the </w:t>
+        <w:t>B15002</w:t>
+      </w:r>
+      <w:r>
+        <w:t xml:space="preserve"> (Sex by educational attainment for population 25 years and over) then add it to the </w:t>
       </w:r>
       <w:r>
         <w:rPr>
           <w:b/>
-          <w:i/>
-        </w:rPr>
-        <w:t>select a dataset</w:t>
-      </w:r>
-      <w:r>
-        <w:t xml:space="preserve"> field, choose </w:t>
-      </w:r>
-      <w:r>
-        <w:rPr>
-          <w:b/>
-        </w:rPr>
-        <w:t>American Community Survey Tables: 2006—2010</w:t>
-      </w:r>
-      <w:r>
-        <w:t>.</w:t>
-      </w:r>
-    </w:p>
-    <w:p>
-      <w:r>
-        <w:rPr>
-          <w:noProof/>
-        </w:rPr>
-        <w:drawing>
-          <wp:inline distT="0" distB="0" distL="0" distR="0" wp14:anchorId="06FCBFBF" wp14:editId="323EEC0B">
-            <wp:extent cx="5905500" cy="1247775"/>
-            <wp:effectExtent l="0" t="0" r="0" b="9525"/>
-            <wp:docPr id="28" name="Picture 28"/>
-            <wp:cNvGraphicFramePr>
-              <a:graphicFrameLocks xmlns:a="http://schemas.openxmlformats.org/drawingml/2006/main" noChangeAspect="1"/>
-            </wp:cNvGraphicFramePr>
-            <a:graphic xmlns:a="http://schemas.openxmlformats.org/drawingml/2006/main">
-              <a:graphicData uri="http://schemas.openxmlformats.org/drawingml/2006/picture">
-                <pic:pic xmlns:pic="http://schemas.openxmlformats.org/drawingml/2006/picture">
-                  <pic:nvPicPr>
-                    <pic:cNvPr id="0" name=""/>
-                    <pic:cNvPicPr/>
-                  </pic:nvPicPr>
-                  <pic:blipFill rotWithShape="1">
-                    <a:blip r:embed="rId13"/>
-                    <a:srcRect t="17610"/>
-                    <a:stretch/>
-                  </pic:blipFill>
-                  <pic:spPr bwMode="auto">
-                    <a:xfrm>
-                      <a:off x="0" y="0"/>
-                      <a:ext cx="5905500" cy="1247775"/>
-                    </a:xfrm>
-                    <a:prstGeom prst="rect">
-                      <a:avLst/>
-                    </a:prstGeom>
-                    <a:ln>
-                      <a:noFill/>
-                    </a:ln>
-                    <a:extLst>
-                      <a:ext uri="{53640926-AAD7-44D8-BBD7-CCE9431645EC}">
-                        <a14:shadowObscured xmlns:a14="http://schemas.microsoft.com/office/drawing/2010/main"/>
-                      </a:ext>
-                    </a:extLst>
-                  </pic:spPr>
-                </pic:pic>
-              </a:graphicData>
-            </a:graphic>
-          </wp:inline>
-        </w:drawing>
-      </w:r>
-    </w:p>
-    <w:p>
-      <w:r>
-        <w:t>Next, you will select the attribute</w:t>
-      </w:r>
-      <w:r>
-        <w:t xml:space="preserve"> associate</w:t>
-      </w:r>
-      <w:r>
-        <w:t>d with educational attainment.</w:t>
-      </w:r>
-    </w:p>
-    <w:p>
-      <w:pPr>
-        <w:pStyle w:val="Instructions-GIS"/>
-      </w:pPr>
-      <w:r>
-        <w:t xml:space="preserve">Search for table </w:t>
-      </w:r>
-      <w:r>
-        <w:rPr>
-          <w:b/>
-        </w:rPr>
-        <w:t>B15002</w:t>
-      </w:r>
-      <w:r>
-        <w:t xml:space="preserve"> (Sex by educational attainment for population 25 years and over) then add it to the </w:t>
-      </w:r>
-      <w:r>
-        <w:rPr>
-          <w:b/>
         </w:rPr>
         <w:t>Table Selections</w:t>
       </w:r>
       <w:r>
         <w:t xml:space="preserve"> window.</w:t>
-      </w:r>
-    </w:p>
-    <w:p>
-      <w:r>
-        <w:rPr>
-          <w:noProof/>
-        </w:rPr>
-        <w:drawing>
-          <wp:inline distT="0" distB="0" distL="0" distR="0" wp14:anchorId="5A612E7C" wp14:editId="293C129A">
-            <wp:extent cx="5943600" cy="4065905"/>
-            <wp:effectExtent l="0" t="0" r="0" b="0"/>
-            <wp:docPr id="32" name="Picture 32"/>
-            <wp:cNvGraphicFramePr>
-              <a:graphicFrameLocks xmlns:a="http://schemas.openxmlformats.org/drawingml/2006/main" noChangeAspect="1"/>
-            </wp:cNvGraphicFramePr>
-            <a:graphic xmlns:a="http://schemas.openxmlformats.org/drawingml/2006/main">
-              <a:graphicData uri="http://schemas.openxmlformats.org/drawingml/2006/picture">
-                <pic:pic xmlns:pic="http://schemas.openxmlformats.org/drawingml/2006/picture">
-                  <pic:nvPicPr>
-                    <pic:cNvPr id="0" name=""/>
-                    <pic:cNvPicPr/>
-                  </pic:nvPicPr>
-                  <pic:blipFill rotWithShape="1">
-                    <a:blip r:embed="rId14"/>
-                    <a:srcRect t="9345"/>
-                    <a:stretch/>
-                  </pic:blipFill>
-                  <pic:spPr bwMode="auto">
-                    <a:xfrm>
-                      <a:off x="0" y="0"/>
-                      <a:ext cx="5943600" cy="4065905"/>
-                    </a:xfrm>
-                    <a:prstGeom prst="rect">
-                      <a:avLst/>
-                    </a:prstGeom>
-                    <a:ln>
-                      <a:noFill/>
-                    </a:ln>
-                    <a:extLst>
-                      <a:ext uri="{53640926-AAD7-44D8-BBD7-CCE9431645EC}">
-                        <a14:shadowObscured xmlns:a14="http://schemas.microsoft.com/office/drawing/2010/main"/>
-                      </a:ext>
-                    </a:extLst>
-                  </pic:spPr>
-                </pic:pic>
-              </a:graphicData>
-            </a:graphic>
-          </wp:inline>
-        </w:drawing>
       </w:r>
     </w:p>
     <w:p>
@@ -1865,7 +1612,7 @@
                     <pic:cNvPicPr/>
                   </pic:nvPicPr>
                   <pic:blipFill rotWithShape="1">
-                    <a:blip r:embed="rId15"/>
+                    <a:blip r:embed="rId10"/>
                     <a:srcRect b="17073"/>
                     <a:stretch/>
                   </pic:blipFill>
@@ -1918,6 +1665,7 @@
         <w:rPr>
           <w:noProof/>
         </w:rPr>
+        <w:lastRenderedPageBreak/>
         <w:drawing>
           <wp:inline distT="0" distB="0" distL="0" distR="0" wp14:anchorId="1165683B" wp14:editId="5AF78116">
             <wp:extent cx="2886075" cy="952500"/>
@@ -1934,7 +1682,7 @@
                     <pic:cNvPicPr/>
                   </pic:nvPicPr>
                   <pic:blipFill>
-                    <a:blip r:embed="rId16"/>
+                    <a:blip r:embed="rId11"/>
                     <a:stretch>
                       <a:fillRect/>
                     </a:stretch>
@@ -1972,102 +1720,19 @@
         <w:t>name</w:t>
       </w:r>
       <w:r>
-        <w:t xml:space="preserve"> you are downloading! You will need this information when searching for the file in the Downloads Folder</w:t>
+        <w:t xml:space="preserve"> you are downloading! You will need this information when </w:t>
+      </w:r>
+      <w:r>
+        <w:t>locating</w:t>
+      </w:r>
+      <w:r>
+        <w:t xml:space="preserve"> the file in the Downloads Folder</w:t>
       </w:r>
       <w:r>
         <w:t xml:space="preserve"> on your PC</w:t>
       </w:r>
       <w:r>
         <w:t>.</w:t>
-      </w:r>
-    </w:p>
-    <w:p>
-      <w:pPr>
-        <w:pStyle w:val="Instructions-GIS"/>
-      </w:pPr>
-      <w:r>
-        <w:t>If prompted, select to have the file saved to your hard disk.</w:t>
-      </w:r>
-    </w:p>
-    <w:p>
-      <w:pPr>
-        <w:pStyle w:val="Instructions-GIS"/>
-      </w:pPr>
-      <w:r>
-        <w:rPr>
-          <w:noProof/>
-        </w:rPr>
-        <w:drawing>
-          <wp:inline distT="0" distB="0" distL="0" distR="0" wp14:anchorId="77112934" wp14:editId="434B1F66">
-            <wp:extent cx="2600325" cy="1123950"/>
-            <wp:effectExtent l="0" t="0" r="9525" b="0"/>
-            <wp:docPr id="41" name="Picture 41"/>
-            <wp:cNvGraphicFramePr>
-              <a:graphicFrameLocks xmlns:a="http://schemas.openxmlformats.org/drawingml/2006/main" noChangeAspect="1"/>
-            </wp:cNvGraphicFramePr>
-            <a:graphic xmlns:a="http://schemas.openxmlformats.org/drawingml/2006/main">
-              <a:graphicData uri="http://schemas.openxmlformats.org/drawingml/2006/picture">
-                <pic:pic xmlns:pic="http://schemas.openxmlformats.org/drawingml/2006/picture">
-                  <pic:nvPicPr>
-                    <pic:cNvPr id="0" name=""/>
-                    <pic:cNvPicPr/>
-                  </pic:nvPicPr>
-                  <pic:blipFill>
-                    <a:blip r:embed="rId17"/>
-                    <a:stretch>
-                      <a:fillRect/>
-                    </a:stretch>
-                  </pic:blipFill>
-                  <pic:spPr>
-                    <a:xfrm>
-                      <a:off x="0" y="0"/>
-                      <a:ext cx="2600325" cy="1123950"/>
-                    </a:xfrm>
-                    <a:prstGeom prst="rect">
-                      <a:avLst/>
-                    </a:prstGeom>
-                  </pic:spPr>
-                </pic:pic>
-              </a:graphicData>
-            </a:graphic>
-          </wp:inline>
-        </w:drawing>
-      </w:r>
-    </w:p>
-    <w:p>
-      <w:r>
-        <w:t xml:space="preserve">If you are downloading the file using Firefox, the file </w:t>
-      </w:r>
-      <w:r>
-        <w:t>will most likely be</w:t>
-      </w:r>
-      <w:r>
-        <w:t xml:space="preserve"> saved under </w:t>
-      </w:r>
-      <w:r>
-        <w:rPr>
-          <w:b/>
-        </w:rPr>
-        <w:t>C:\Users\</w:t>
-      </w:r>
-      <w:r>
-        <w:rPr>
-          <w:b/>
-          <w:i/>
-        </w:rPr>
-        <w:t>login_name</w:t>
-      </w:r>
-      <w:r>
-        <w:rPr>
-          <w:b/>
-        </w:rPr>
-        <w:t>\Downloads</w:t>
-      </w:r>
-      <w:r>
-        <w:t xml:space="preserve"> by default.</w:t>
-      </w:r>
-      <w:r>
-        <w:t xml:space="preserve"> You will want to copy that file to your project folder.</w:t>
       </w:r>
     </w:p>
     <w:p>
@@ -2128,7 +1793,7 @@
                     <pic:cNvPicPr/>
                   </pic:nvPicPr>
                   <pic:blipFill>
-                    <a:blip r:embed="rId18">
+                    <a:blip r:embed="rId12">
                       <a:extLst>
                         <a:ext uri="{28A0092B-C50C-407E-A947-70E740481C1C}">
                           <a14:useLocalDpi xmlns:a14="http://schemas.microsoft.com/office/drawing/2010/main" val="0"/>
@@ -2193,7 +1858,7 @@
                     <pic:cNvPicPr/>
                   </pic:nvPicPr>
                   <pic:blipFill>
-                    <a:blip r:embed="rId19"/>
+                    <a:blip r:embed="rId13"/>
                     <a:stretch>
                       <a:fillRect/>
                     </a:stretch>
@@ -2240,11 +1905,11 @@
       <w:pPr>
         <w:pStyle w:val="Stepheader-GIS"/>
       </w:pPr>
-      <w:bookmarkStart w:id="4" w:name="_Toc519082693"/>
+      <w:bookmarkStart w:id="5" w:name="_Toc20239506"/>
       <w:r>
         <w:t>Modifying the census data table in Excel</w:t>
       </w:r>
-      <w:bookmarkEnd w:id="4"/>
+      <w:bookmarkEnd w:id="5"/>
     </w:p>
     <w:p>
       <w:r>
@@ -2315,22 +1980,11 @@
         <w:pStyle w:val="Instructions-GIS"/>
       </w:pPr>
       <w:r>
-        <w:t xml:space="preserve">Locate the CSV file you downloaded (if you use Firefox, this should be under </w:t>
-      </w:r>
-      <w:r>
-        <w:t>C:\Users\</w:t>
-      </w:r>
-      <w:r>
-        <w:rPr>
-          <w:i/>
-        </w:rPr>
-        <w:t>login_name</w:t>
-      </w:r>
-      <w:r>
-        <w:t>\Downloads</w:t>
-      </w:r>
-      <w:r>
-        <w:t>) a</w:t>
+        <w:lastRenderedPageBreak/>
+        <w:t xml:space="preserve">Locate the CSV file you downloaded </w:t>
+      </w:r>
+      <w:r>
+        <w:t>a</w:t>
       </w:r>
       <w:r>
         <w:t>nd open it with Excel.</w:t>
@@ -2408,7 +2062,13 @@
     </w:p>
     <w:p>
       <w:r>
-        <w:t>For this tutorial, we will focus solely on the count data for education attainment.</w:t>
+        <w:t>For this tutorial, we will focus solely on the count data for education</w:t>
+      </w:r>
+      <w:r>
+        <w:t>al</w:t>
+      </w:r>
+      <w:r>
+        <w:t xml:space="preserve"> attainment.</w:t>
       </w:r>
       <w:r>
         <w:t xml:space="preserve"> The error data will not be used.</w:t>
@@ -2436,7 +2096,13 @@
     </w:p>
     <w:p>
       <w:r>
-        <w:t xml:space="preserve">In Excel, for each county, you will sum all members of the population having a bachelor’s degree or greater for both the male and female population, then divide this sum by the total population giving you the </w:t>
+        <w:t xml:space="preserve">In Excel, for each county, you will sum all members of the population having a bachelor’s degree or greater for both the male and female population, then divide this sum by the total population </w:t>
+      </w:r>
+      <w:r>
+        <w:t>to generate</w:t>
+      </w:r>
+      <w:r>
+        <w:t xml:space="preserve"> the </w:t>
       </w:r>
       <w:r>
         <w:t>fraction of the</w:t>
@@ -2445,7 +2111,10 @@
         <w:t xml:space="preserve"> population </w:t>
       </w:r>
       <w:r>
-        <w:t xml:space="preserve">having attained </w:t>
+        <w:t>that has</w:t>
+      </w:r>
+      <w:r>
+        <w:t xml:space="preserve"> attained </w:t>
       </w:r>
       <w:r>
         <w:t>at least a bachelor’s degree</w:t>
@@ -2454,51 +2123,151 @@
         <w:t>.</w:t>
       </w:r>
       <w:r>
-        <w:t xml:space="preserve"> The algebraic expression looks like this:</w:t>
-      </w:r>
-    </w:p>
-    <w:p>
-      <m:oMathPara>
-        <m:oMath>
-          <m:f>
-            <m:fPr>
-              <m:ctrlPr>
-                <w:rPr>
-                  <w:rFonts w:ascii="Cambria Math" w:hAnsi="Cambria Math"/>
-                  <w:i/>
-                </w:rPr>
-              </m:ctrlPr>
-            </m:fPr>
-            <m:num>
-              <m:r>
-                <w:rPr>
-                  <w:rFonts w:ascii="Cambria Math" w:hAnsi="Cambria Math"/>
-                </w:rPr>
-                <m:t xml:space="preserve">(B15002015+B1500216+B1500217+ B1500218+B1500232+B1500233+B1500234+B1500235) </m:t>
-              </m:r>
-            </m:num>
-            <m:den>
-              <m:r>
-                <w:rPr>
-                  <w:rFonts w:ascii="Cambria Math" w:hAnsi="Cambria Math"/>
-                </w:rPr>
-                <m:t>B15002001</m:t>
-              </m:r>
-            </m:den>
-          </m:f>
-        </m:oMath>
-      </m:oMathPara>
-    </w:p>
-    <w:p>
+        <w:t xml:space="preserve"> </w:t>
+      </w:r>
+    </w:p>
+    <w:p>
+      <w:pPr>
+        <w:pStyle w:val="Instructions-GIS"/>
+      </w:pPr>
+      <w:r>
+        <w:t>C</w:t>
+      </w:r>
+      <w:r>
+        <w:t xml:space="preserve">reate a new column </w:t>
+      </w:r>
+      <w:r>
+        <w:t>in your spreadsheet called Frac_Bac (make sure there is no space in the variable name)</w:t>
+      </w:r>
+      <w:r>
+        <w:t xml:space="preserve">. </w:t>
+      </w:r>
+    </w:p>
+    <w:p>
+      <w:r>
+        <w:t xml:space="preserve">This column will be populated with the fraction of individuals having attained a </w:t>
+      </w:r>
+      <w:r>
+        <w:t>b</w:t>
+      </w:r>
+      <w:r>
+        <w:t>achelor’s degree or greater.</w:t>
+      </w:r>
+    </w:p>
+    <w:p>
+      <w:pPr>
+        <w:pStyle w:val="Instructions-GIS"/>
+      </w:pPr>
+      <w:r>
+        <w:t xml:space="preserve">Write an Excel formula that </w:t>
+      </w:r>
+      <w:r>
+        <w:t>calculates the share of th</w:t>
+      </w:r>
+      <w:r>
+        <w:t xml:space="preserve">e population in each county that has at least a Bachelor’s degree or higher. (Hint: Once you write the equation for a single county, you can “Fill down” to populate all other rows. The easiest way to do this is to double click on the square at the bottom right of </w:t>
+      </w:r>
+      <w:r>
+        <w:t>the active cell cursor.</w:t>
+      </w:r>
+    </w:p>
+    <w:p>
+      <w:pPr>
+        <w:pStyle w:val="Instructions-GIS"/>
+      </w:pPr>
       <w:r>
         <w:rPr>
           <w:noProof/>
         </w:rPr>
+        <mc:AlternateContent>
+          <mc:Choice Requires="wps">
+            <w:drawing>
+              <wp:anchor distT="0" distB="0" distL="114300" distR="114300" simplePos="0" relativeHeight="251659264" behindDoc="0" locked="0" layoutInCell="1" allowOverlap="1">
+                <wp:simplePos x="0" y="0"/>
+                <wp:positionH relativeFrom="column">
+                  <wp:posOffset>756138</wp:posOffset>
+                </wp:positionH>
+                <wp:positionV relativeFrom="paragraph">
+                  <wp:posOffset>253609</wp:posOffset>
+                </wp:positionV>
+                <wp:extent cx="328247" cy="269631"/>
+                <wp:effectExtent l="38100" t="38100" r="72390" b="111760"/>
+                <wp:wrapNone/>
+                <wp:docPr id="5" name="Oval 5"/>
+                <wp:cNvGraphicFramePr/>
+                <a:graphic xmlns:a="http://schemas.openxmlformats.org/drawingml/2006/main">
+                  <a:graphicData uri="http://schemas.microsoft.com/office/word/2010/wordprocessingShape">
+                    <wps:wsp>
+                      <wps:cNvSpPr/>
+                      <wps:spPr>
+                        <a:xfrm>
+                          <a:off x="0" y="0"/>
+                          <a:ext cx="328247" cy="269631"/>
+                        </a:xfrm>
+                        <a:prstGeom prst="ellipse">
+                          <a:avLst/>
+                        </a:prstGeom>
+                        <a:noFill/>
+                        <a:ln>
+                          <a:solidFill>
+                            <a:srgbClr val="FF0000"/>
+                          </a:solidFill>
+                        </a:ln>
+                        <a:effectLst>
+                          <a:outerShdw blurRad="50800" dist="38100" dir="2700000" algn="tl" rotWithShape="0">
+                            <a:prstClr val="black">
+                              <a:alpha val="40000"/>
+                            </a:prstClr>
+                          </a:outerShdw>
+                        </a:effectLst>
+                      </wps:spPr>
+                      <wps:style>
+                        <a:lnRef idx="2">
+                          <a:schemeClr val="accent6"/>
+                        </a:lnRef>
+                        <a:fillRef idx="1">
+                          <a:schemeClr val="lt1"/>
+                        </a:fillRef>
+                        <a:effectRef idx="0">
+                          <a:schemeClr val="accent6"/>
+                        </a:effectRef>
+                        <a:fontRef idx="minor">
+                          <a:schemeClr val="dk1"/>
+                        </a:fontRef>
+                      </wps:style>
+                      <wps:bodyPr rot="0" spcFirstLastPara="0" vertOverflow="overflow" horzOverflow="overflow" vert="horz" wrap="square" lIns="91440" tIns="45720" rIns="91440" bIns="45720" numCol="1" spcCol="0" rtlCol="0" fromWordArt="0" anchor="ctr" anchorCtr="0" forceAA="0" compatLnSpc="1">
+                        <a:prstTxWarp prst="textNoShape">
+                          <a:avLst/>
+                        </a:prstTxWarp>
+                        <a:noAutofit/>
+                      </wps:bodyPr>
+                    </wps:wsp>
+                  </a:graphicData>
+                </a:graphic>
+                <wp14:sizeRelH relativeFrom="margin">
+                  <wp14:pctWidth>0</wp14:pctWidth>
+                </wp14:sizeRelH>
+              </wp:anchor>
+            </w:drawing>
+          </mc:Choice>
+          <mc:Fallback>
+            <w:pict>
+              <v:oval w14:anchorId="06E7B641" id="Oval 5" o:spid="_x0000_s1026" style="position:absolute;margin-left:59.55pt;margin-top:19.95pt;width:25.85pt;height:21.25pt;z-index:251659264;visibility:visible;mso-wrap-style:square;mso-width-percent:0;mso-wrap-distance-left:9pt;mso-wrap-distance-top:0;mso-wrap-distance-right:9pt;mso-wrap-distance-bottom:0;mso-position-horizontal:absolute;mso-position-horizontal-relative:text;mso-position-vertical:absolute;mso-position-vertical-relative:text;mso-width-percent:0;mso-width-relative:margin;v-text-anchor:middle" o:gfxdata="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" filled="f" strokecolor="red" strokeweight="2pt">
+                <v:shadow on="t" color="black" opacity="26214f" origin="-.5,-.5" offset=".74836mm,.74836mm"/>
+              </v:oval>
+            </w:pict>
+          </mc:Fallback>
+        </mc:AlternateContent>
+      </w:r>
+      <w:r>
+        <w:rPr>
+          <w:noProof/>
+        </w:rPr>
         <w:drawing>
-          <wp:inline distT="0" distB="0" distL="0" distR="0" wp14:anchorId="030A3D97" wp14:editId="2BD8A7C7">
-            <wp:extent cx="5724525" cy="4838700"/>
-            <wp:effectExtent l="0" t="0" r="9525" b="0"/>
-            <wp:docPr id="50" name="Picture 50"/>
+          <wp:inline distT="0" distB="0" distL="0" distR="0" wp14:anchorId="2F01582B" wp14:editId="01353777">
+            <wp:extent cx="1114425" cy="485775"/>
+            <wp:effectExtent l="0" t="0" r="9525" b="9525"/>
+            <wp:docPr id="3" name="Picture 3"/>
             <wp:cNvGraphicFramePr>
               <a:graphicFrameLocks xmlns:a="http://schemas.openxmlformats.org/drawingml/2006/main" noChangeAspect="1"/>
             </wp:cNvGraphicFramePr>
@@ -2506,11 +2275,11 @@
               <a:graphicData uri="http://schemas.openxmlformats.org/drawingml/2006/picture">
                 <pic:pic xmlns:pic="http://schemas.openxmlformats.org/drawingml/2006/picture">
                   <pic:nvPicPr>
-                    <pic:cNvPr id="0" name=""/>
+                    <pic:cNvPr id="1" name=""/>
                     <pic:cNvPicPr/>
                   </pic:nvPicPr>
                   <pic:blipFill>
-                    <a:blip r:embed="rId20"/>
+                    <a:blip r:embed="rId14"/>
                     <a:stretch>
                       <a:fillRect/>
                     </a:stretch>
@@ -2518,7 +2287,7 @@
                   <pic:spPr>
                     <a:xfrm>
                       <a:off x="0" y="0"/>
-                      <a:ext cx="5724525" cy="4838700"/>
+                      <a:ext cx="1114425" cy="485775"/>
                     </a:xfrm>
                     <a:prstGeom prst="rect">
                       <a:avLst/>
@@ -2533,75 +2302,10 @@
     </w:p>
     <w:p>
       <w:r>
-        <w:t>In Excel, y</w:t>
-      </w:r>
-      <w:r>
-        <w:t xml:space="preserve">ou will create a new column to the left of the </w:t>
-      </w:r>
-      <w:r>
-        <w:rPr>
-          <w:b/>
-        </w:rPr>
-        <w:t>ACS10_5yr_B15002001</w:t>
-      </w:r>
-      <w:r>
-        <w:t xml:space="preserve"> column. This column will be populated with the fraction of individuals having attained a </w:t>
-      </w:r>
-      <w:r>
-        <w:t>b</w:t>
-      </w:r>
-      <w:r>
-        <w:t>achelor’s degree or greater.</w:t>
-      </w:r>
-    </w:p>
-    <w:p>
-      <w:pPr>
-        <w:pStyle w:val="Instructions-GIS"/>
-      </w:pPr>
-      <w:r>
-        <w:rPr>
-          <w:b/>
-        </w:rPr>
-        <w:t>Right-click</w:t>
-      </w:r>
-      <w:r>
-        <w:t xml:space="preserve"> on </w:t>
-      </w:r>
-      <w:r>
-        <w:t xml:space="preserve">the </w:t>
-      </w:r>
-      <w:r>
-        <w:rPr>
-          <w:b/>
-        </w:rPr>
-        <w:t>ACS10_5yr_B15002001</w:t>
-      </w:r>
-      <w:r>
-        <w:t xml:space="preserve"> </w:t>
-      </w:r>
-      <w:r>
-        <w:t xml:space="preserve">column </w:t>
-      </w:r>
-      <w:r>
-        <w:rPr>
-          <w:i/>
-        </w:rPr>
-        <w:t>tab</w:t>
-      </w:r>
-      <w:r>
-        <w:t xml:space="preserve"> </w:t>
-      </w:r>
-      <w:r>
-        <w:t xml:space="preserve">and </w:t>
-      </w:r>
-      <w:r>
-        <w:t xml:space="preserve">select </w:t>
-      </w:r>
-      <w:r>
-        <w:rPr>
-          <w:b/>
-        </w:rPr>
-        <w:t>insert</w:t>
+        <w:t xml:space="preserve">This should populate all cells in the Frac_bac column with </w:t>
+      </w:r>
+      <w:r>
+        <w:t>unique values for each county</w:t>
       </w:r>
       <w:r>
         <w:t>.</w:t>
@@ -2609,474 +2313,29 @@
     </w:p>
     <w:p>
       <w:r>
-        <w:rPr>
-          <w:noProof/>
-        </w:rPr>
-        <w:drawing>
-          <wp:inline distT="0" distB="0" distL="0" distR="0" wp14:anchorId="1A0903ED" wp14:editId="66E85E4E">
-            <wp:extent cx="3200400" cy="3714750"/>
-            <wp:effectExtent l="0" t="0" r="0" b="0"/>
-            <wp:docPr id="52" name="Picture 52"/>
-            <wp:cNvGraphicFramePr>
-              <a:graphicFrameLocks xmlns:a="http://schemas.openxmlformats.org/drawingml/2006/main" noChangeAspect="1"/>
-            </wp:cNvGraphicFramePr>
-            <a:graphic xmlns:a="http://schemas.openxmlformats.org/drawingml/2006/main">
-              <a:graphicData uri="http://schemas.openxmlformats.org/drawingml/2006/picture">
-                <pic:pic xmlns:pic="http://schemas.openxmlformats.org/drawingml/2006/picture">
-                  <pic:nvPicPr>
-                    <pic:cNvPr id="0" name=""/>
-                    <pic:cNvPicPr/>
-                  </pic:nvPicPr>
-                  <pic:blipFill>
-                    <a:blip r:embed="rId21"/>
-                    <a:stretch>
-                      <a:fillRect/>
-                    </a:stretch>
-                  </pic:blipFill>
-                  <pic:spPr>
-                    <a:xfrm>
-                      <a:off x="0" y="0"/>
-                      <a:ext cx="3200400" cy="3714750"/>
-                    </a:xfrm>
-                    <a:prstGeom prst="rect">
-                      <a:avLst/>
-                    </a:prstGeom>
-                  </pic:spPr>
-                </pic:pic>
-              </a:graphicData>
-            </a:graphic>
-          </wp:inline>
-        </w:drawing>
-      </w:r>
-    </w:p>
-    <w:p>
-      <w:pPr>
-        <w:pStyle w:val="Instructions-GIS"/>
-      </w:pPr>
-      <w:r>
-        <w:t xml:space="preserve">Name the new column </w:t>
-      </w:r>
-      <w:proofErr w:type="spellStart"/>
-      <w:r>
-        <w:rPr>
-          <w:b/>
-        </w:rPr>
-        <w:t>Frac_B</w:t>
-      </w:r>
-      <w:r>
-        <w:rPr>
-          <w:b/>
-        </w:rPr>
-        <w:t>ac</w:t>
-      </w:r>
-      <w:proofErr w:type="spellEnd"/>
-      <w:r>
-        <w:rPr>
-          <w:b/>
-        </w:rPr>
-        <w:t xml:space="preserve"> </w:t>
-      </w:r>
-      <w:r>
-        <w:t>(make sure not to have a space in the header name)</w:t>
-      </w:r>
-      <w:r>
-        <w:t>.</w:t>
-      </w:r>
-    </w:p>
-    <w:p>
-      <w:pPr>
-        <w:pStyle w:val="Instructions-GIS"/>
-      </w:pPr>
-      <w:r>
-        <w:rPr>
-          <w:noProof/>
-        </w:rPr>
-        <w:drawing>
-          <wp:inline distT="0" distB="0" distL="0" distR="0" wp14:anchorId="3C47FAD9" wp14:editId="34D90617">
-            <wp:extent cx="1800225" cy="962025"/>
-            <wp:effectExtent l="0" t="0" r="9525" b="9525"/>
-            <wp:docPr id="54" name="Picture 54"/>
-            <wp:cNvGraphicFramePr>
-              <a:graphicFrameLocks xmlns:a="http://schemas.openxmlformats.org/drawingml/2006/main" noChangeAspect="1"/>
-            </wp:cNvGraphicFramePr>
-            <a:graphic xmlns:a="http://schemas.openxmlformats.org/drawingml/2006/main">
-              <a:graphicData uri="http://schemas.openxmlformats.org/drawingml/2006/picture">
-                <pic:pic xmlns:pic="http://schemas.openxmlformats.org/drawingml/2006/picture">
-                  <pic:nvPicPr>
-                    <pic:cNvPr id="0" name=""/>
-                    <pic:cNvPicPr/>
-                  </pic:nvPicPr>
-                  <pic:blipFill>
-                    <a:blip r:embed="rId22"/>
-                    <a:stretch>
-                      <a:fillRect/>
-                    </a:stretch>
-                  </pic:blipFill>
-                  <pic:spPr>
-                    <a:xfrm>
-                      <a:off x="0" y="0"/>
-                      <a:ext cx="1800225" cy="962025"/>
-                    </a:xfrm>
-                    <a:prstGeom prst="rect">
-                      <a:avLst/>
-                    </a:prstGeom>
-                    <a:ln>
-                      <a:noFill/>
-                    </a:ln>
-                    <a:effectLst/>
-                  </pic:spPr>
-                </pic:pic>
-              </a:graphicData>
-            </a:graphic>
-          </wp:inline>
-        </w:drawing>
-      </w:r>
-    </w:p>
-    <w:p>
-      <w:pPr>
-        <w:pStyle w:val="Instructions-GIS"/>
-      </w:pPr>
-      <w:r>
-        <w:t xml:space="preserve">In the cell just beneath the header cell </w:t>
-      </w:r>
-      <w:r>
-        <w:t xml:space="preserve">(in this working example, row 2 and column BD), </w:t>
-      </w:r>
-      <w:r>
-        <w:t xml:space="preserve">type the algebraic expression </w:t>
-      </w:r>
-      <w:r>
-        <w:t>for</w:t>
-      </w:r>
-      <w:r>
-        <w:t xml:space="preserve"> the fraction of the population having a Bachelor’s degree or greater.</w:t>
-      </w:r>
-      <w:r>
-        <w:t xml:space="preserve"> </w:t>
-      </w:r>
-      <w:r>
-        <w:t>The expression might look like this</w:t>
-      </w:r>
-      <w:r>
-        <w:t>,</w:t>
-      </w:r>
-    </w:p>
-    <w:p>
-      <w:pPr>
-        <w:pStyle w:val="Instructions-GIS"/>
-        <w:ind w:left="720"/>
-        <w:rPr>
-          <w:rFonts w:ascii="Courier New" w:hAnsi="Courier New" w:cs="Courier New"/>
-        </w:rPr>
-      </w:pPr>
-      <w:r>
-        <w:rPr>
-          <w:rFonts w:ascii="Courier New" w:hAnsi="Courier New" w:cs="Courier New"/>
-        </w:rPr>
-        <w:t>=</w:t>
-      </w:r>
-      <w:r>
-        <w:rPr>
-          <w:rFonts w:ascii="Courier New" w:hAnsi="Courier New" w:cs="Courier New"/>
-        </w:rPr>
-        <w:t xml:space="preserve"> </w:t>
-      </w:r>
-      <w:proofErr w:type="gramStart"/>
-      <w:r>
-        <w:rPr>
-          <w:rFonts w:ascii="Courier New" w:hAnsi="Courier New" w:cs="Courier New"/>
-        </w:rPr>
-        <w:t>SUM(</w:t>
-      </w:r>
-      <w:proofErr w:type="gramEnd"/>
-      <w:r>
-        <w:rPr>
-          <w:rFonts w:ascii="Courier New" w:hAnsi="Courier New" w:cs="Courier New"/>
-        </w:rPr>
-        <w:t>BS2,BT2,BU2,BV2,CJ2,CK2,CL2,CM2)</w:t>
-      </w:r>
-      <w:r>
-        <w:rPr>
-          <w:rFonts w:ascii="Courier New" w:hAnsi="Courier New" w:cs="Courier New"/>
-        </w:rPr>
-        <w:t xml:space="preserve"> </w:t>
-      </w:r>
-      <w:r>
-        <w:rPr>
-          <w:rFonts w:ascii="Courier New" w:hAnsi="Courier New" w:cs="Courier New"/>
-        </w:rPr>
-        <w:t>/</w:t>
-      </w:r>
-      <w:r>
-        <w:rPr>
-          <w:rFonts w:ascii="Courier New" w:hAnsi="Courier New" w:cs="Courier New"/>
-        </w:rPr>
-        <w:t xml:space="preserve"> </w:t>
-      </w:r>
-      <w:r>
-        <w:rPr>
-          <w:rFonts w:ascii="Courier New" w:hAnsi="Courier New" w:cs="Courier New"/>
-        </w:rPr>
-        <w:t>BE2</w:t>
-      </w:r>
-    </w:p>
-    <w:p>
-      <w:pPr>
-        <w:pStyle w:val="Instructions-GIS"/>
-      </w:pPr>
-      <w:proofErr w:type="gramStart"/>
-      <w:r>
-        <w:t>where</w:t>
-      </w:r>
-      <w:proofErr w:type="gramEnd"/>
-      <w:r>
-        <w:t xml:space="preserve"> BS2, BT2, etc… are the cell values associated </w:t>
-      </w:r>
-      <w:r>
-        <w:t>with census variables B15002015</w:t>
-      </w:r>
-      <w:r>
-        <w:t>, B15002016, etc…</w:t>
-      </w:r>
-      <w:r>
-        <w:t xml:space="preserve"> on row 2</w:t>
-      </w:r>
-      <w:r>
-        <w:t xml:space="preserve"> (don’t forget to type the </w:t>
-      </w:r>
-      <w:r>
-        <w:rPr>
-          <w:i/>
-        </w:rPr>
-        <w:t>equal</w:t>
-      </w:r>
-      <w:r>
-        <w:t xml:space="preserve"> sign in the expression box!)</w:t>
-      </w:r>
-      <w:r>
-        <w:t>.</w:t>
-      </w:r>
-    </w:p>
-    <w:p>
-      <w:pPr>
-        <w:pStyle w:val="Instructions-GIS"/>
-      </w:pPr>
-      <w:r>
-        <w:rPr>
-          <w:noProof/>
-        </w:rPr>
-        <w:drawing>
-          <wp:inline distT="0" distB="0" distL="0" distR="0" wp14:anchorId="3F42D05E" wp14:editId="014069BD">
-            <wp:extent cx="4743450" cy="1352550"/>
-            <wp:effectExtent l="0" t="0" r="0" b="0"/>
-            <wp:docPr id="62" name="Picture 62"/>
-            <wp:cNvGraphicFramePr>
-              <a:graphicFrameLocks xmlns:a="http://schemas.openxmlformats.org/drawingml/2006/main" noChangeAspect="1"/>
-            </wp:cNvGraphicFramePr>
-            <a:graphic xmlns:a="http://schemas.openxmlformats.org/drawingml/2006/main">
-              <a:graphicData uri="http://schemas.openxmlformats.org/drawingml/2006/picture">
-                <pic:pic xmlns:pic="http://schemas.openxmlformats.org/drawingml/2006/picture">
-                  <pic:nvPicPr>
-                    <pic:cNvPr id="0" name=""/>
-                    <pic:cNvPicPr/>
-                  </pic:nvPicPr>
-                  <pic:blipFill>
-                    <a:blip r:embed="rId23"/>
-                    <a:stretch>
-                      <a:fillRect/>
-                    </a:stretch>
-                  </pic:blipFill>
-                  <pic:spPr>
-                    <a:xfrm>
-                      <a:off x="0" y="0"/>
-                      <a:ext cx="4743450" cy="1352550"/>
-                    </a:xfrm>
-                    <a:prstGeom prst="rect">
-                      <a:avLst/>
-                    </a:prstGeom>
-                  </pic:spPr>
-                </pic:pic>
-              </a:graphicData>
-            </a:graphic>
-          </wp:inline>
-        </w:drawing>
-      </w:r>
-    </w:p>
-    <w:p>
-      <w:pPr>
-        <w:pStyle w:val="Instructions-GIS"/>
-      </w:pPr>
-      <w:r>
-        <w:t xml:space="preserve">You can copy the formula in row 2 to all other rows </w:t>
-      </w:r>
-      <w:r>
-        <w:t xml:space="preserve">in the </w:t>
-      </w:r>
-      <w:proofErr w:type="spellStart"/>
-      <w:r>
-        <w:t>Frac_bac</w:t>
-      </w:r>
-      <w:proofErr w:type="spellEnd"/>
-      <w:r>
-        <w:t xml:space="preserve"> column </w:t>
-      </w:r>
-      <w:r>
-        <w:t xml:space="preserve">by selecting </w:t>
-      </w:r>
-      <w:proofErr w:type="spellStart"/>
-      <w:r>
-        <w:rPr>
-          <w:b/>
-        </w:rPr>
-        <w:t>Frac_bac</w:t>
-      </w:r>
-      <w:r>
-        <w:t>’s</w:t>
-      </w:r>
-      <w:proofErr w:type="spellEnd"/>
-      <w:r>
-        <w:t xml:space="preserve"> </w:t>
-      </w:r>
-      <w:r>
-        <w:rPr>
-          <w:i/>
-        </w:rPr>
-        <w:t>row 2</w:t>
-      </w:r>
-      <w:r>
-        <w:t xml:space="preserve"> cell, clicking and </w:t>
-      </w:r>
-      <w:r>
-        <w:rPr>
-          <w:i/>
-        </w:rPr>
-        <w:t>holding</w:t>
-      </w:r>
-      <w:r>
-        <w:t xml:space="preserve"> the </w:t>
-      </w:r>
-      <w:r>
-        <w:rPr>
-          <w:rFonts w:ascii="Courier New" w:hAnsi="Courier New" w:cs="Courier New"/>
-          <w:b/>
-          <w:shd w:val="clear" w:color="auto" w:fill="F2F2F2" w:themeFill="background1" w:themeFillShade="F2"/>
-        </w:rPr>
-        <w:t>Shift</w:t>
-      </w:r>
-      <w:r>
-        <w:t xml:space="preserve"> key, and selecting the last </w:t>
-      </w:r>
-      <w:r>
-        <w:t xml:space="preserve">(bottom) </w:t>
-      </w:r>
-      <w:r>
-        <w:t xml:space="preserve">cell </w:t>
-      </w:r>
-      <w:r>
-        <w:t xml:space="preserve">in the column. Then, in the </w:t>
-      </w:r>
-      <w:r>
-        <w:rPr>
-          <w:i/>
-        </w:rPr>
-        <w:t>Home</w:t>
-      </w:r>
-      <w:r>
-        <w:t xml:space="preserve"> ribbon near the top-right of the Excel window, click on the </w:t>
-      </w:r>
-      <w:r>
-        <w:rPr>
-          <w:b/>
-        </w:rPr>
-        <w:t>Fill</w:t>
-      </w:r>
-      <w:r>
-        <w:rPr>
-          <w:b/>
-        </w:rPr>
-        <w:t xml:space="preserve"> (down)</w:t>
-      </w:r>
-      <w:r>
-        <w:t xml:space="preserve"> icon.</w:t>
-      </w:r>
-    </w:p>
-    <w:p>
-      <w:pPr>
-        <w:pStyle w:val="Instructions-GIS"/>
-      </w:pPr>
-      <w:r>
-        <w:rPr>
-          <w:noProof/>
-        </w:rPr>
-        <w:drawing>
-          <wp:inline distT="0" distB="0" distL="0" distR="0" wp14:anchorId="7D9205C5" wp14:editId="6B60C1E9">
-            <wp:extent cx="1104900" cy="828675"/>
-            <wp:effectExtent l="0" t="0" r="0" b="9525"/>
-            <wp:docPr id="63" name="Picture 63"/>
-            <wp:cNvGraphicFramePr>
-              <a:graphicFrameLocks xmlns:a="http://schemas.openxmlformats.org/drawingml/2006/main" noChangeAspect="1"/>
-            </wp:cNvGraphicFramePr>
-            <a:graphic xmlns:a="http://schemas.openxmlformats.org/drawingml/2006/main">
-              <a:graphicData uri="http://schemas.openxmlformats.org/drawingml/2006/picture">
-                <pic:pic xmlns:pic="http://schemas.openxmlformats.org/drawingml/2006/picture">
-                  <pic:nvPicPr>
-                    <pic:cNvPr id="0" name=""/>
-                    <pic:cNvPicPr/>
-                  </pic:nvPicPr>
-                  <pic:blipFill>
-                    <a:blip r:embed="rId24"/>
-                    <a:stretch>
-                      <a:fillRect/>
-                    </a:stretch>
-                  </pic:blipFill>
-                  <pic:spPr>
-                    <a:xfrm>
-                      <a:off x="0" y="0"/>
-                      <a:ext cx="1104900" cy="828675"/>
-                    </a:xfrm>
-                    <a:prstGeom prst="rect">
-                      <a:avLst/>
-                    </a:prstGeom>
-                  </pic:spPr>
-                </pic:pic>
-              </a:graphicData>
-            </a:graphic>
-          </wp:inline>
-        </w:drawing>
-      </w:r>
-    </w:p>
-    <w:p>
-      <w:r>
-        <w:t xml:space="preserve">This should populate all cells in the </w:t>
-      </w:r>
-      <w:proofErr w:type="spellStart"/>
-      <w:r>
-        <w:t>Frac_bac</w:t>
-      </w:r>
-      <w:proofErr w:type="spellEnd"/>
-      <w:r>
-        <w:t xml:space="preserve"> column with </w:t>
-      </w:r>
-      <w:r>
-        <w:t>unique values for each county</w:t>
-      </w:r>
-      <w:r>
-        <w:t>.</w:t>
-      </w:r>
-    </w:p>
-    <w:p>
-      <w:r>
         <w:t xml:space="preserve">If you are struggling with this step, you might want </w:t>
       </w:r>
       <w:r>
         <w:t xml:space="preserve">to read through this </w:t>
       </w:r>
-      <w:hyperlink r:id="rId25" w:history="1">
+      <w:hyperlink r:id="rId15" w:history="1">
         <w:r>
           <w:rPr>
             <w:rStyle w:val="Hyperlink"/>
           </w:rPr>
-          <w:t>Microsoft Excel help page</w:t>
+          <w:t>Mi</w:t>
+        </w:r>
+        <w:r>
+          <w:rPr>
+            <w:rStyle w:val="Hyperlink"/>
+          </w:rPr>
+          <w:t>c</w:t>
+        </w:r>
+        <w:r>
+          <w:rPr>
+            <w:rStyle w:val="Hyperlink"/>
+          </w:rPr>
+          <w:t>rosoft Excel help page</w:t>
         </w:r>
       </w:hyperlink>
       <w:r>
@@ -3088,73 +2347,38 @@
         <w:pStyle w:val="Instructions-GIS"/>
       </w:pPr>
       <w:r>
-        <w:t xml:space="preserve">Save your Excel spreadsheet to a new Excel file under your </w:t>
+        <w:t xml:space="preserve">Save your Excel spreadsheet to a new Excel file </w:t>
+      </w:r>
+      <w:r>
+        <w:t>in your data</w:t>
+      </w:r>
+      <w:r>
+        <w:t xml:space="preserve"> folder. Name the new Excel file </w:t>
       </w:r>
       <w:r>
         <w:rPr>
           <w:b/>
         </w:rPr>
-        <w:t>Census1</w:t>
-      </w:r>
-      <w:r>
-        <w:t xml:space="preserve"> project folder. Name the new Excel file </w:t>
+        <w:t>education_acs.</w:t>
       </w:r>
       <w:r>
         <w:rPr>
           <w:b/>
         </w:rPr>
-        <w:t>census.xlsx</w:t>
+        <w:t>xlsx</w:t>
+      </w:r>
+      <w:r>
+        <w:t xml:space="preserve"> or something similarly descriptive</w:t>
       </w:r>
       <w:r>
         <w:t>.</w:t>
       </w:r>
-    </w:p>
-    <w:p>
-      <w:r>
-        <w:rPr>
-          <w:noProof/>
-        </w:rPr>
-        <w:drawing>
-          <wp:inline distT="0" distB="0" distL="0" distR="0">
-            <wp:extent cx="7983064" cy="2305372"/>
-            <wp:effectExtent l="0" t="0" r="0" b="0"/>
-            <wp:docPr id="13" name="Picture 13"/>
-            <wp:cNvGraphicFramePr>
-              <a:graphicFrameLocks xmlns:a="http://schemas.openxmlformats.org/drawingml/2006/main" noChangeAspect="1"/>
-            </wp:cNvGraphicFramePr>
-            <a:graphic xmlns:a="http://schemas.openxmlformats.org/drawingml/2006/main">
-              <a:graphicData uri="http://schemas.openxmlformats.org/drawingml/2006/picture">
-                <pic:pic xmlns:pic="http://schemas.openxmlformats.org/drawingml/2006/picture">
-                  <pic:nvPicPr>
-                    <pic:cNvPr id="13" name="6B483C1.tmp"/>
-                    <pic:cNvPicPr/>
-                  </pic:nvPicPr>
-                  <pic:blipFill>
-                    <a:blip r:embed="rId26">
-                      <a:extLst>
-                        <a:ext uri="{28A0092B-C50C-407E-A947-70E740481C1C}">
-                          <a14:useLocalDpi xmlns:a14="http://schemas.microsoft.com/office/drawing/2010/main" val="0"/>
-                        </a:ext>
-                      </a:extLst>
-                    </a:blip>
-                    <a:stretch>
-                      <a:fillRect/>
-                    </a:stretch>
-                  </pic:blipFill>
-                  <pic:spPr>
-                    <a:xfrm>
-                      <a:off x="0" y="0"/>
-                      <a:ext cx="7983064" cy="2305372"/>
-                    </a:xfrm>
-                    <a:prstGeom prst="rect">
-                      <a:avLst/>
-                    </a:prstGeom>
-                  </pic:spPr>
-                </pic:pic>
-              </a:graphicData>
-            </a:graphic>
-          </wp:inline>
-        </w:drawing>
+      <w:r>
+        <w:t xml:space="preserve"> If you edit an Excel </w:t>
+      </w:r>
+      <w:r>
+        <w:lastRenderedPageBreak/>
+        <w:t xml:space="preserve">file to calculate new columns, it is usually a good idea to save it as an .xlsx file so that the formula is stored. </w:t>
       </w:r>
     </w:p>
     <w:p>
@@ -3162,16 +2386,7 @@
         <w:pStyle w:val="Instructions-GIS"/>
       </w:pPr>
       <w:r>
-        <w:t xml:space="preserve">Once saved, make sure to </w:t>
-      </w:r>
-      <w:r>
-        <w:rPr>
-          <w:b/>
-        </w:rPr>
-        <w:t>close</w:t>
-      </w:r>
-      <w:r>
-        <w:t xml:space="preserve"> the Excel file.</w:t>
+        <w:t>Also export the file as a .csv. Call it education_acs.csv. You will import this file into ArcMap.</w:t>
       </w:r>
     </w:p>
     <w:p>
@@ -3183,11 +2398,11 @@
       <w:pPr>
         <w:pStyle w:val="Stepheader-GIS"/>
       </w:pPr>
-      <w:bookmarkStart w:id="5" w:name="_Toc519082694"/>
+      <w:bookmarkStart w:id="6" w:name="_Toc20239507"/>
       <w:r>
         <w:t>Downloading Census shapefile</w:t>
       </w:r>
-      <w:bookmarkEnd w:id="5"/>
+      <w:bookmarkEnd w:id="6"/>
     </w:p>
     <w:p>
       <w:pPr>
@@ -3196,7 +2411,7 @@
       <w:r>
         <w:t xml:space="preserve">In a web browser, navigate to the Census Bureau’s Tiger shapefiles website: </w:t>
       </w:r>
-      <w:hyperlink r:id="rId27" w:history="1">
+      <w:hyperlink r:id="rId16" w:history="1">
         <w:r>
           <w:rPr>
             <w:rStyle w:val="Hyperlink"/>
@@ -3259,7 +2474,7 @@
                     <pic:cNvPicPr/>
                   </pic:nvPicPr>
                   <pic:blipFill>
-                    <a:blip r:embed="rId28"/>
+                    <a:blip r:embed="rId17"/>
                     <a:stretch>
                       <a:fillRect/>
                     </a:stretch>
@@ -3308,21 +2523,12 @@
       <w:r>
         <w:t xml:space="preserve">On the next web page, select </w:t>
       </w:r>
-      <w:proofErr w:type="gramStart"/>
       <w:r>
         <w:rPr>
           <w:b/>
           <w:i/>
         </w:rPr>
-        <w:t>All</w:t>
-      </w:r>
-      <w:proofErr w:type="gramEnd"/>
-      <w:r>
-        <w:rPr>
-          <w:b/>
-          <w:i/>
-        </w:rPr>
-        <w:t xml:space="preserve"> </w:t>
+        <w:t xml:space="preserve">All </w:t>
       </w:r>
       <w:r>
         <w:rPr>
@@ -3381,7 +2587,7 @@
                     <pic:cNvPicPr/>
                   </pic:nvPicPr>
                   <pic:blipFill>
-                    <a:blip r:embed="rId29"/>
+                    <a:blip r:embed="rId18"/>
                     <a:stretch>
                       <a:fillRect/>
                     </a:stretch>
@@ -3426,13 +2632,10 @@
         <w:t xml:space="preserve"> your </w:t>
       </w:r>
       <w:r>
-        <w:rPr>
-          <w:b/>
-        </w:rPr>
-        <w:t>Census1</w:t>
-      </w:r>
-      <w:r>
-        <w:t xml:space="preserve"> workspace (the file is just ov</w:t>
+        <w:t>data folder</w:t>
+      </w:r>
+      <w:r>
+        <w:t xml:space="preserve"> (the file is just ov</w:t>
       </w:r>
       <w:r>
         <w:t xml:space="preserve">er 70 MB in size and </w:t>
@@ -3447,110 +2650,22 @@
         <w:t>up to a minute or two to download).</w:t>
       </w:r>
     </w:p>
-    <w:p>
-      <w:r>
-        <w:t xml:space="preserve">The spatial dataset is in a shapefile format, hence you will note the </w:t>
-      </w:r>
-      <w:r>
-        <w:t xml:space="preserve">many files </w:t>
-      </w:r>
-      <w:r>
-        <w:t xml:space="preserve">(all constituting a </w:t>
-      </w:r>
-      <w:r>
-        <w:rPr>
-          <w:i/>
-        </w:rPr>
+    <w:p/>
+    <w:p>
+      <w:pPr>
+        <w:pStyle w:val="Stepheader-GIS"/>
+      </w:pPr>
+      <w:bookmarkStart w:id="7" w:name="_Toc20239508"/>
+      <w:r>
+        <w:t xml:space="preserve">Loading the census table and </w:t>
+      </w:r>
+      <w:r>
         <w:t>shapefile</w:t>
       </w:r>
       <w:r>
-        <w:t xml:space="preserve">) </w:t>
-      </w:r>
-      <w:r>
-        <w:t>extracted to your folder</w:t>
-      </w:r>
-      <w:r>
-        <w:t>.</w:t>
-      </w:r>
-    </w:p>
-    <w:p>
-      <w:r>
-        <w:t xml:space="preserve">At this point, your </w:t>
-      </w:r>
-      <w:r>
-        <w:rPr>
-          <w:b/>
-        </w:rPr>
-        <w:t>Census1</w:t>
-      </w:r>
-      <w:r>
-        <w:t xml:space="preserve"> folder may look like this:</w:t>
-      </w:r>
-    </w:p>
-    <w:p>
-      <w:r>
-        <w:rPr>
-          <w:noProof/>
-        </w:rPr>
-        <w:drawing>
-          <wp:inline distT="0" distB="0" distL="0" distR="0">
-            <wp:extent cx="3153215" cy="2086266"/>
-            <wp:effectExtent l="0" t="0" r="9525" b="9525"/>
-            <wp:docPr id="15" name="Picture 15"/>
-            <wp:cNvGraphicFramePr>
-              <a:graphicFrameLocks xmlns:a="http://schemas.openxmlformats.org/drawingml/2006/main" noChangeAspect="1"/>
-            </wp:cNvGraphicFramePr>
-            <a:graphic xmlns:a="http://schemas.openxmlformats.org/drawingml/2006/main">
-              <a:graphicData uri="http://schemas.openxmlformats.org/drawingml/2006/picture">
-                <pic:pic xmlns:pic="http://schemas.openxmlformats.org/drawingml/2006/picture">
-                  <pic:nvPicPr>
-                    <pic:cNvPr id="15" name="6B468F3.tmp"/>
-                    <pic:cNvPicPr/>
-                  </pic:nvPicPr>
-                  <pic:blipFill>
-                    <a:blip r:embed="rId30">
-                      <a:extLst>
-                        <a:ext uri="{28A0092B-C50C-407E-A947-70E740481C1C}">
-                          <a14:useLocalDpi xmlns:a14="http://schemas.microsoft.com/office/drawing/2010/main" val="0"/>
-                        </a:ext>
-                      </a:extLst>
-                    </a:blip>
-                    <a:stretch>
-                      <a:fillRect/>
-                    </a:stretch>
-                  </pic:blipFill>
-                  <pic:spPr>
-                    <a:xfrm>
-                      <a:off x="0" y="0"/>
-                      <a:ext cx="3153215" cy="2086266"/>
-                    </a:xfrm>
-                    <a:prstGeom prst="rect">
-                      <a:avLst/>
-                    </a:prstGeom>
-                  </pic:spPr>
-                </pic:pic>
-              </a:graphicData>
-            </a:graphic>
-          </wp:inline>
-        </w:drawing>
-      </w:r>
-    </w:p>
-    <w:p/>
-    <w:p>
-      <w:pPr>
-        <w:pStyle w:val="Stepheader-GIS"/>
-      </w:pPr>
-      <w:bookmarkStart w:id="6" w:name="_Toc519082695"/>
-      <w:r>
-        <w:t xml:space="preserve">Loading the census table and </w:t>
-      </w:r>
-      <w:r>
-        <w:t>shapefile</w:t>
-      </w:r>
-      <w:r>
         <w:t xml:space="preserve"> in ArcMap</w:t>
       </w:r>
-      <w:bookmarkEnd w:id="6"/>
+      <w:bookmarkEnd w:id="7"/>
     </w:p>
     <w:p>
       <w:r>
@@ -3559,7 +2674,7 @@
       <w:r>
         <w:t xml:space="preserve">f you are new to ArcMap, it is strongly suggested that you work through the </w:t>
       </w:r>
-      <w:hyperlink r:id="rId31" w:history="1">
+      <w:hyperlink r:id="rId19" w:history="1">
         <w:r>
           <w:rPr>
             <w:rStyle w:val="Hyperlink"/>
@@ -3576,6 +2691,7 @@
         <w:pStyle w:val="Instructions-GIS"/>
       </w:pPr>
       <w:r>
+        <w:lastRenderedPageBreak/>
         <w:t>Open the ArcMap application.</w:t>
       </w:r>
     </w:p>
@@ -3625,7 +2741,7 @@
                     <pic:cNvPicPr/>
                   </pic:nvPicPr>
                   <pic:blipFill>
-                    <a:blip r:embed="rId32"/>
+                    <a:blip r:embed="rId20"/>
                     <a:stretch>
                       <a:fillRect/>
                     </a:stretch>
@@ -3690,7 +2806,7 @@
                     <pic:cNvPicPr/>
                   </pic:nvPicPr>
                   <pic:blipFill>
-                    <a:blip r:embed="rId33"/>
+                    <a:blip r:embed="rId21"/>
                     <a:stretch>
                       <a:fillRect/>
                     </a:stretch>
@@ -3716,299 +2832,11 @@
       </w:r>
     </w:p>
     <w:p>
-      <w:r>
-        <w:t>Next, you will load the Excel file</w:t>
-      </w:r>
-      <w:r>
-        <w:t xml:space="preserve"> you recently created.</w:t>
-      </w:r>
-      <w:r>
-        <w:t xml:space="preserve"> ArcMap can only load one Excel sheet at a time. For more information on loading </w:t>
-      </w:r>
-      <w:r>
-        <w:t>non-</w:t>
-      </w:r>
-      <w:r>
-        <w:t xml:space="preserve">spatial data tables in ArcMap see the </w:t>
-      </w:r>
-      <w:hyperlink r:id="rId34" w:history="1">
-        <w:r>
-          <w:rPr>
-            <w:rStyle w:val="Hyperlink"/>
-          </w:rPr>
-          <w:t>Joining Tables to Maps</w:t>
-        </w:r>
-      </w:hyperlink>
-      <w:r>
-        <w:t xml:space="preserve"> tutorial.</w:t>
-      </w:r>
-    </w:p>
-    <w:p>
       <w:pPr>
         <w:pStyle w:val="Instructions-GIS"/>
       </w:pPr>
       <w:r>
-        <w:t xml:space="preserve">In your ArcMap document, click on the </w:t>
-      </w:r>
-      <w:r>
-        <w:rPr>
-          <w:b/>
-        </w:rPr>
-        <w:t>Add Data</w:t>
-      </w:r>
-      <w:r>
-        <w:t xml:space="preserve"> </w:t>
-      </w:r>
-      <w:proofErr w:type="gramStart"/>
-      <w:r>
-        <w:t xml:space="preserve">button </w:t>
-      </w:r>
-      <w:proofErr w:type="gramEnd"/>
-      <w:r>
-        <w:rPr>
-          <w:noProof/>
-        </w:rPr>
-        <w:drawing>
-          <wp:inline distT="0" distB="0" distL="0" distR="0" wp14:anchorId="64BA4FB9" wp14:editId="5A915DB9">
-            <wp:extent cx="314325" cy="180975"/>
-            <wp:effectExtent l="0" t="0" r="9525" b="9525"/>
-            <wp:docPr id="88" name="Picture 88"/>
-            <wp:cNvGraphicFramePr>
-              <a:graphicFrameLocks xmlns:a="http://schemas.openxmlformats.org/drawingml/2006/main" noChangeAspect="1"/>
-            </wp:cNvGraphicFramePr>
-            <a:graphic xmlns:a="http://schemas.openxmlformats.org/drawingml/2006/main">
-              <a:graphicData uri="http://schemas.openxmlformats.org/drawingml/2006/picture">
-                <pic:pic xmlns:pic="http://schemas.openxmlformats.org/drawingml/2006/picture">
-                  <pic:nvPicPr>
-                    <pic:cNvPr id="0" name=""/>
-                    <pic:cNvPicPr/>
-                  </pic:nvPicPr>
-                  <pic:blipFill>
-                    <a:blip r:embed="rId35"/>
-                    <a:stretch>
-                      <a:fillRect/>
-                    </a:stretch>
-                  </pic:blipFill>
-                  <pic:spPr>
-                    <a:xfrm>
-                      <a:off x="0" y="0"/>
-                      <a:ext cx="314325" cy="180975"/>
-                    </a:xfrm>
-                    <a:prstGeom prst="rect">
-                      <a:avLst/>
-                    </a:prstGeom>
-                  </pic:spPr>
-                </pic:pic>
-              </a:graphicData>
-            </a:graphic>
-          </wp:inline>
-        </w:drawing>
-      </w:r>
-      <w:r>
-        <w:t>.</w:t>
-      </w:r>
-    </w:p>
-    <w:p>
-      <w:pPr>
-        <w:pStyle w:val="Instructions-GIS"/>
-      </w:pPr>
-      <w:r>
-        <w:t xml:space="preserve">Double-click the </w:t>
-      </w:r>
-      <w:r>
-        <w:rPr>
-          <w:b/>
-        </w:rPr>
-        <w:t>Census1.xlsx</w:t>
-      </w:r>
-      <w:r>
-        <w:t xml:space="preserve"> file</w:t>
-      </w:r>
-      <w:r>
-        <w:t xml:space="preserve"> (in the Census1 folder)</w:t>
-      </w:r>
-      <w:r>
-        <w:t>.</w:t>
-      </w:r>
-    </w:p>
-    <w:p>
-      <w:pPr>
-        <w:pStyle w:val="Instructions-GIS"/>
-      </w:pPr>
-      <w:r>
-        <w:rPr>
-          <w:noProof/>
-        </w:rPr>
-        <w:drawing>
-          <wp:inline distT="0" distB="0" distL="0" distR="0" wp14:anchorId="6BAD349F" wp14:editId="24187E22">
-            <wp:extent cx="2038350" cy="1095375"/>
-            <wp:effectExtent l="0" t="0" r="0" b="9525"/>
-            <wp:docPr id="89" name="Picture 89"/>
-            <wp:cNvGraphicFramePr>
-              <a:graphicFrameLocks xmlns:a="http://schemas.openxmlformats.org/drawingml/2006/main" noChangeAspect="1"/>
-            </wp:cNvGraphicFramePr>
-            <a:graphic xmlns:a="http://schemas.openxmlformats.org/drawingml/2006/main">
-              <a:graphicData uri="http://schemas.openxmlformats.org/drawingml/2006/picture">
-                <pic:pic xmlns:pic="http://schemas.openxmlformats.org/drawingml/2006/picture">
-                  <pic:nvPicPr>
-                    <pic:cNvPr id="0" name=""/>
-                    <pic:cNvPicPr/>
-                  </pic:nvPicPr>
-                  <pic:blipFill>
-                    <a:blip r:embed="rId36"/>
-                    <a:stretch>
-                      <a:fillRect/>
-                    </a:stretch>
-                  </pic:blipFill>
-                  <pic:spPr>
-                    <a:xfrm>
-                      <a:off x="0" y="0"/>
-                      <a:ext cx="2038350" cy="1095375"/>
-                    </a:xfrm>
-                    <a:prstGeom prst="rect">
-                      <a:avLst/>
-                    </a:prstGeom>
-                    <a:ln>
-                      <a:noFill/>
-                    </a:ln>
-                    <a:effectLst/>
-                  </pic:spPr>
-                </pic:pic>
-              </a:graphicData>
-            </a:graphic>
-          </wp:inline>
-        </w:drawing>
-      </w:r>
-    </w:p>
-    <w:p>
-      <w:r>
-        <w:t xml:space="preserve">This will display the lone Excel sheet in our Excel file </w:t>
-      </w:r>
-      <w:r>
-        <w:rPr>
-          <w:b/>
-        </w:rPr>
-        <w:t>(note that your sheet name may differ from the one displayed here)</w:t>
-      </w:r>
-      <w:r>
-        <w:t>.</w:t>
-      </w:r>
-    </w:p>
-    <w:p>
-      <w:pPr>
-        <w:pStyle w:val="Instructions-GIS"/>
-      </w:pPr>
-      <w:r>
-        <w:rPr>
-          <w:noProof/>
-        </w:rPr>
-        <w:drawing>
-          <wp:inline distT="0" distB="0" distL="0" distR="0" wp14:anchorId="459B139D" wp14:editId="2C51C65D">
-            <wp:extent cx="1666875" cy="1038225"/>
-            <wp:effectExtent l="0" t="0" r="9525" b="9525"/>
-            <wp:docPr id="90" name="Picture 90"/>
-            <wp:cNvGraphicFramePr>
-              <a:graphicFrameLocks xmlns:a="http://schemas.openxmlformats.org/drawingml/2006/main" noChangeAspect="1"/>
-            </wp:cNvGraphicFramePr>
-            <a:graphic xmlns:a="http://schemas.openxmlformats.org/drawingml/2006/main">
-              <a:graphicData uri="http://schemas.openxmlformats.org/drawingml/2006/picture">
-                <pic:pic xmlns:pic="http://schemas.openxmlformats.org/drawingml/2006/picture">
-                  <pic:nvPicPr>
-                    <pic:cNvPr id="0" name=""/>
-                    <pic:cNvPicPr/>
-                  </pic:nvPicPr>
-                  <pic:blipFill>
-                    <a:blip r:embed="rId37"/>
-                    <a:stretch>
-                      <a:fillRect/>
-                    </a:stretch>
-                  </pic:blipFill>
-                  <pic:spPr>
-                    <a:xfrm>
-                      <a:off x="0" y="0"/>
-                      <a:ext cx="1666875" cy="1038225"/>
-                    </a:xfrm>
-                    <a:prstGeom prst="rect">
-                      <a:avLst/>
-                    </a:prstGeom>
-                    <a:ln>
-                      <a:noFill/>
-                    </a:ln>
-                    <a:effectLst/>
-                  </pic:spPr>
-                </pic:pic>
-              </a:graphicData>
-            </a:graphic>
-          </wp:inline>
-        </w:drawing>
-      </w:r>
-    </w:p>
-    <w:p>
-      <w:pPr>
-        <w:pStyle w:val="Instructions-GIS"/>
-      </w:pPr>
-      <w:r>
-        <w:t xml:space="preserve">Select the sheet then click </w:t>
-      </w:r>
-      <w:r>
-        <w:rPr>
-          <w:b/>
-        </w:rPr>
-        <w:t>Add</w:t>
-      </w:r>
-      <w:r>
-        <w:t>.</w:t>
-      </w:r>
-    </w:p>
-    <w:p>
-      <w:r>
-        <w:t>You should now see the spreadsheet in your TOC.</w:t>
-      </w:r>
-    </w:p>
-    <w:p>
-      <w:r>
-        <w:rPr>
-          <w:noProof/>
-        </w:rPr>
-        <w:drawing>
-          <wp:inline distT="0" distB="0" distL="0" distR="0" wp14:anchorId="1E94F261" wp14:editId="09BBA7B0">
-            <wp:extent cx="1990725" cy="1590675"/>
-            <wp:effectExtent l="0" t="0" r="9525" b="9525"/>
-            <wp:docPr id="96" name="Picture 96"/>
-            <wp:cNvGraphicFramePr>
-              <a:graphicFrameLocks xmlns:a="http://schemas.openxmlformats.org/drawingml/2006/main" noChangeAspect="1"/>
-            </wp:cNvGraphicFramePr>
-            <a:graphic xmlns:a="http://schemas.openxmlformats.org/drawingml/2006/main">
-              <a:graphicData uri="http://schemas.openxmlformats.org/drawingml/2006/picture">
-                <pic:pic xmlns:pic="http://schemas.openxmlformats.org/drawingml/2006/picture">
-                  <pic:nvPicPr>
-                    <pic:cNvPr id="0" name=""/>
-                    <pic:cNvPicPr/>
-                  </pic:nvPicPr>
-                  <pic:blipFill>
-                    <a:blip r:embed="rId38"/>
-                    <a:stretch>
-                      <a:fillRect/>
-                    </a:stretch>
-                  </pic:blipFill>
-                  <pic:spPr>
-                    <a:xfrm>
-                      <a:off x="0" y="0"/>
-                      <a:ext cx="1990725" cy="1590675"/>
-                    </a:xfrm>
-                    <a:prstGeom prst="rect">
-                      <a:avLst/>
-                    </a:prstGeom>
-                    <a:ln>
-                      <a:noFill/>
-                    </a:ln>
-                    <a:effectLst/>
-                  </pic:spPr>
-                </pic:pic>
-              </a:graphicData>
-            </a:graphic>
-          </wp:inline>
-        </w:drawing>
+        <w:t>Add your .csv file to the ArcMap document and view the table.</w:t>
       </w:r>
     </w:p>
     <w:p>
@@ -4044,66 +2872,7 @@
         </w:tabs>
       </w:pPr>
       <w:r>
-        <w:rPr>
-          <w:noProof/>
-        </w:rPr>
-        <w:drawing>
-          <wp:inline distT="0" distB="0" distL="0" distR="0" wp14:anchorId="284DA7E9" wp14:editId="462F6CF0">
-            <wp:extent cx="2114550" cy="952500"/>
-            <wp:effectExtent l="0" t="0" r="0" b="0"/>
-            <wp:docPr id="97" name="Picture 97"/>
-            <wp:cNvGraphicFramePr>
-              <a:graphicFrameLocks xmlns:a="http://schemas.openxmlformats.org/drawingml/2006/main" noChangeAspect="1"/>
-            </wp:cNvGraphicFramePr>
-            <a:graphic xmlns:a="http://schemas.openxmlformats.org/drawingml/2006/main">
-              <a:graphicData uri="http://schemas.openxmlformats.org/drawingml/2006/picture">
-                <pic:pic xmlns:pic="http://schemas.openxmlformats.org/drawingml/2006/picture">
-                  <pic:nvPicPr>
-                    <pic:cNvPr id="0" name=""/>
-                    <pic:cNvPicPr/>
-                  </pic:nvPicPr>
-                  <pic:blipFill>
-                    <a:blip r:embed="rId39"/>
-                    <a:stretch>
-                      <a:fillRect/>
-                    </a:stretch>
-                  </pic:blipFill>
-                  <pic:spPr>
-                    <a:xfrm>
-                      <a:off x="0" y="0"/>
-                      <a:ext cx="2114550" cy="952500"/>
-                    </a:xfrm>
-                    <a:prstGeom prst="rect">
-                      <a:avLst/>
-                    </a:prstGeom>
-                    <a:ln>
-                      <a:noFill/>
-                    </a:ln>
-                    <a:effectLst/>
-                  </pic:spPr>
-                </pic:pic>
-              </a:graphicData>
-            </a:graphic>
-          </wp:inline>
-        </w:drawing>
-      </w:r>
-    </w:p>
-    <w:p>
-      <w:pPr>
-        <w:tabs>
-          <w:tab w:val="left" w:pos="6120"/>
-        </w:tabs>
-      </w:pPr>
-      <w:r>
-        <w:t xml:space="preserve">Scroll across the table, you should see the </w:t>
-      </w:r>
-      <w:proofErr w:type="spellStart"/>
-      <w:r>
-        <w:t>Frac_Bac</w:t>
-      </w:r>
-      <w:proofErr w:type="spellEnd"/>
-      <w:r>
-        <w:t xml:space="preserve"> column you created in the previous steps.</w:t>
+        <w:t>Scroll across the table, you should see the Frac_Bac column you created in the previous steps.</w:t>
       </w:r>
     </w:p>
     <w:p>
@@ -4132,7 +2901,7 @@
                     <pic:cNvPicPr/>
                   </pic:nvPicPr>
                   <pic:blipFill>
-                    <a:blip r:embed="rId40"/>
+                    <a:blip r:embed="rId22"/>
                     <a:stretch>
                       <a:fillRect/>
                     </a:stretch>
@@ -4164,7 +2933,7 @@
         </w:tabs>
       </w:pPr>
       <w:r>
-        <w:t xml:space="preserve">In the next section, you will learn to join this </w:t>
+        <w:t xml:space="preserve">In the next section, you will join this </w:t>
       </w:r>
       <w:r>
         <w:t>table to the counties shapefile.</w:t>
@@ -4174,8 +2943,9 @@
       <w:pPr>
         <w:pStyle w:val="Stepheader-GIS"/>
       </w:pPr>
-      <w:bookmarkStart w:id="7" w:name="_Toc519082696"/>
-      <w:r>
+      <w:bookmarkStart w:id="8" w:name="_Toc20239509"/>
+      <w:r>
+        <w:lastRenderedPageBreak/>
         <w:t>Joining non-</w:t>
       </w:r>
       <w:r>
@@ -4184,100 +2954,118 @@
       <w:r>
         <w:t>census table to a spatial layer</w:t>
       </w:r>
-      <w:bookmarkEnd w:id="7"/>
-    </w:p>
-    <w:p>
-      <w:r>
-        <w:t xml:space="preserve">The census table will be joined to the shapefile using a common key (i.e. a common attribute). The census tables’ </w:t>
-      </w:r>
-      <w:proofErr w:type="spellStart"/>
-      <w:r>
-        <w:t>Geo_FIPS</w:t>
-      </w:r>
-      <w:proofErr w:type="spellEnd"/>
-      <w:r>
-        <w:t xml:space="preserve"> will be joined to the </w:t>
-      </w:r>
-      <w:r>
-        <w:t>shapefile’s GEOID10 column.</w:t>
-      </w:r>
-    </w:p>
-    <w:p>
-      <w:r>
-        <w:rPr>
-          <w:noProof/>
-        </w:rPr>
-        <w:drawing>
-          <wp:inline distT="0" distB="0" distL="0" distR="0" wp14:anchorId="74D6C92F" wp14:editId="2ED6DEE4">
-            <wp:extent cx="3867150" cy="2009775"/>
-            <wp:effectExtent l="0" t="0" r="0" b="9525"/>
-            <wp:docPr id="99" name="Picture 99"/>
-            <wp:cNvGraphicFramePr>
-              <a:graphicFrameLocks xmlns:a="http://schemas.openxmlformats.org/drawingml/2006/main" noChangeAspect="1"/>
-            </wp:cNvGraphicFramePr>
-            <a:graphic xmlns:a="http://schemas.openxmlformats.org/drawingml/2006/main">
-              <a:graphicData uri="http://schemas.openxmlformats.org/drawingml/2006/picture">
-                <pic:pic xmlns:pic="http://schemas.openxmlformats.org/drawingml/2006/picture">
-                  <pic:nvPicPr>
-                    <pic:cNvPr id="0" name=""/>
-                    <pic:cNvPicPr/>
-                  </pic:nvPicPr>
-                  <pic:blipFill>
-                    <a:blip r:embed="rId41"/>
-                    <a:stretch>
-                      <a:fillRect/>
-                    </a:stretch>
-                  </pic:blipFill>
-                  <pic:spPr>
-                    <a:xfrm>
-                      <a:off x="0" y="0"/>
-                      <a:ext cx="3867150" cy="2009775"/>
-                    </a:xfrm>
-                    <a:prstGeom prst="rect">
-                      <a:avLst/>
-                    </a:prstGeom>
-                  </pic:spPr>
-                </pic:pic>
-              </a:graphicData>
-            </a:graphic>
-          </wp:inline>
-        </w:drawing>
-      </w:r>
-    </w:p>
-    <w:p>
-      <w:r>
-        <w:t xml:space="preserve">However, there is a problem. Even though the values in both fields are the same, the data </w:t>
+      <w:bookmarkEnd w:id="8"/>
+    </w:p>
+    <w:p>
+      <w:r>
+        <w:t xml:space="preserve">The census table will be joined to the shapefile using a common attribute. </w:t>
+      </w:r>
+    </w:p>
+    <w:p>
+      <w:pPr>
+        <w:rPr>
+          <w:color w:val="0070C0"/>
+        </w:rPr>
+      </w:pPr>
+      <w:r>
+        <w:rPr>
+          <w:color w:val="0070C0"/>
+        </w:rPr>
+        <w:t xml:space="preserve">Identify the common attribute </w:t>
+      </w:r>
+      <w:r>
+        <w:rPr>
+          <w:color w:val="0070C0"/>
+        </w:rPr>
+        <w:t xml:space="preserve">across the </w:t>
+      </w:r>
+      <w:r>
+        <w:rPr>
+          <w:color w:val="0070C0"/>
+        </w:rPr>
+        <w:t>shapefile and the .csv</w:t>
+      </w:r>
+      <w:r>
+        <w:rPr>
+          <w:color w:val="0070C0"/>
+        </w:rPr>
+        <w:t>.</w:t>
+      </w:r>
+    </w:p>
+    <w:p>
+      <w:pPr>
+        <w:rPr>
+          <w:color w:val="0070C0"/>
+        </w:rPr>
+      </w:pPr>
+      <w:r>
+        <w:rPr>
+          <w:color w:val="0070C0"/>
+        </w:rPr>
+        <w:t xml:space="preserve">Make any adjustments needed so that the common fields can be used in a table join. </w:t>
+      </w:r>
+    </w:p>
+    <w:p>
+      <w:r>
+        <w:t>N</w:t>
+      </w:r>
+      <w:r>
+        <w:t xml:space="preserve">ext, you will perform the </w:t>
       </w:r>
       <w:r>
         <w:rPr>
           <w:i/>
         </w:rPr>
-        <w:t>type</w:t>
-      </w:r>
-      <w:r>
-        <w:t xml:space="preserve"> for those attributes are different.</w:t>
-      </w:r>
-      <w:r>
-        <w:t xml:space="preserve"> The shapefile’s GEOID10 field stores the values as text while the Excel file’s </w:t>
-      </w:r>
-      <w:proofErr w:type="spellStart"/>
-      <w:r>
-        <w:t>Geo_FIPS</w:t>
-      </w:r>
-      <w:proofErr w:type="spellEnd"/>
-      <w:r>
-        <w:t xml:space="preserve"> field stores the values as numbers.</w:t>
-      </w:r>
-    </w:p>
-    <w:p>
-      <w:r>
-        <w:t xml:space="preserve">To circumvent this problem, you will create a new numeric field in the shapefile and convert </w:t>
-      </w:r>
-      <w:r>
-        <w:t>t</w:t>
-      </w:r>
-      <w:r>
-        <w:t>he text values to numeric values.</w:t>
+        <w:t>table-to-</w:t>
+      </w:r>
+      <w:r>
+        <w:rPr>
+          <w:i/>
+        </w:rPr>
+        <w:t>shapefile</w:t>
+      </w:r>
+      <w:r>
+        <w:t xml:space="preserve"> join.</w:t>
+      </w:r>
+    </w:p>
+    <w:p>
+      <w:pPr>
+        <w:rPr>
+          <w:color w:val="0070C0"/>
+        </w:rPr>
+      </w:pPr>
+      <w:r>
+        <w:rPr>
+          <w:color w:val="0070C0"/>
+        </w:rPr>
+        <w:t xml:space="preserve">Join the </w:t>
+      </w:r>
+      <w:r>
+        <w:rPr>
+          <w:color w:val="0070C0"/>
+        </w:rPr>
+        <w:t>.csv data to the shapefile using any method you deem appropriate.</w:t>
+      </w:r>
+    </w:p>
+    <w:p>
+      <w:pPr>
+        <w:pStyle w:val="Stepheader-GIS"/>
+      </w:pPr>
+      <w:bookmarkStart w:id="9" w:name="_Toc20239510"/>
+      <w:r>
+        <w:t>Symbolizing the shapefiles by census data</w:t>
+      </w:r>
+      <w:bookmarkEnd w:id="9"/>
+    </w:p>
+    <w:p>
+      <w:r>
+        <w:t xml:space="preserve">In this last step, you will symbolize the counties shapefile using the Frac_bac attribute you computed in the </w:t>
+      </w:r>
+      <w:r>
+        <w:t>Excel</w:t>
+      </w:r>
+      <w:r>
+        <w:t xml:space="preserve"> file.</w:t>
       </w:r>
     </w:p>
     <w:p>
@@ -4285,19 +3073,16 @@
         <w:pStyle w:val="Instructions-GIS"/>
       </w:pPr>
       <w:r>
-        <w:t xml:space="preserve">Open the shapefile’s attribute table </w:t>
-      </w:r>
-      <w:r>
-        <w:t>(</w:t>
-      </w:r>
-      <w:r>
-        <w:t>if not already open</w:t>
-      </w:r>
-      <w:r>
-        <w:t>)</w:t>
-      </w:r>
-      <w:r>
-        <w:t>.</w:t>
+        <w:t xml:space="preserve">Right-click on the shapefile layer and open its </w:t>
+      </w:r>
+      <w:r>
+        <w:rPr>
+          <w:b/>
+        </w:rPr>
+        <w:t>Properties</w:t>
+      </w:r>
+      <w:r>
+        <w:t xml:space="preserve"> window. </w:t>
       </w:r>
     </w:p>
     <w:p>
@@ -4305,682 +3090,49 @@
         <w:pStyle w:val="Instructions-GIS"/>
       </w:pPr>
       <w:r>
-        <w:t xml:space="preserve">From the </w:t>
+        <w:t xml:space="preserve">Select the </w:t>
       </w:r>
       <w:r>
         <w:rPr>
           <w:b/>
         </w:rPr>
-        <w:t>Table Options</w:t>
-      </w:r>
-      <w:r>
-        <w:t xml:space="preserve"> pull-down menu, select </w:t>
+        <w:t>Symbology</w:t>
+      </w:r>
+      <w:r>
+        <w:t xml:space="preserve"> tab, then </w:t>
       </w:r>
       <w:r>
         <w:rPr>
           <w:b/>
         </w:rPr>
-        <w:t>Add Field</w:t>
-      </w:r>
-      <w:r>
-        <w:t>.</w:t>
-      </w:r>
-    </w:p>
-    <w:p>
-      <w:r>
-        <w:rPr>
-          <w:noProof/>
-        </w:rPr>
-        <w:drawing>
-          <wp:inline distT="0" distB="0" distL="0" distR="0" wp14:anchorId="14437B69" wp14:editId="2BBAD713">
-            <wp:extent cx="1790700" cy="2352675"/>
-            <wp:effectExtent l="0" t="0" r="0" b="9525"/>
-            <wp:docPr id="100" name="Picture 100"/>
-            <wp:cNvGraphicFramePr>
-              <a:graphicFrameLocks xmlns:a="http://schemas.openxmlformats.org/drawingml/2006/main" noChangeAspect="1"/>
-            </wp:cNvGraphicFramePr>
-            <a:graphic xmlns:a="http://schemas.openxmlformats.org/drawingml/2006/main">
-              <a:graphicData uri="http://schemas.openxmlformats.org/drawingml/2006/picture">
-                <pic:pic xmlns:pic="http://schemas.openxmlformats.org/drawingml/2006/picture">
-                  <pic:nvPicPr>
-                    <pic:cNvPr id="0" name=""/>
-                    <pic:cNvPicPr/>
-                  </pic:nvPicPr>
-                  <pic:blipFill>
-                    <a:blip r:embed="rId42"/>
-                    <a:stretch>
-                      <a:fillRect/>
-                    </a:stretch>
-                  </pic:blipFill>
-                  <pic:spPr>
-                    <a:xfrm>
-                      <a:off x="0" y="0"/>
-                      <a:ext cx="1790700" cy="2352675"/>
-                    </a:xfrm>
-                    <a:prstGeom prst="rect">
-                      <a:avLst/>
-                    </a:prstGeom>
-                    <a:ln>
-                      <a:noFill/>
-                    </a:ln>
-                    <a:effectLst/>
-                  </pic:spPr>
-                </pic:pic>
-              </a:graphicData>
-            </a:graphic>
-          </wp:inline>
-        </w:drawing>
+        <w:t>Quantities</w:t>
+      </w:r>
+      <w:r>
+        <w:t xml:space="preserve">. Select </w:t>
+      </w:r>
+      <w:r>
+        <w:rPr>
+          <w:b/>
+        </w:rPr>
+        <w:t>Frac_bac</w:t>
+      </w:r>
+      <w:r>
+        <w:t xml:space="preserve"> as the </w:t>
+      </w:r>
+      <w:r>
+        <w:rPr>
+          <w:i/>
+        </w:rPr>
+        <w:t>Value</w:t>
+      </w:r>
+      <w:r>
+        <w:t xml:space="preserve"> to symbolize.</w:t>
       </w:r>
     </w:p>
     <w:p>
       <w:pPr>
         <w:pStyle w:val="Instructions-GIS"/>
       </w:pPr>
-      <w:r>
-        <w:t xml:space="preserve">Name the new field </w:t>
-      </w:r>
-      <w:proofErr w:type="spellStart"/>
-      <w:r>
-        <w:rPr>
-          <w:b/>
-        </w:rPr>
-        <w:t>GeoFIPS</w:t>
-      </w:r>
-      <w:proofErr w:type="spellEnd"/>
-      <w:r>
-        <w:t xml:space="preserve"> and set the data type to </w:t>
-      </w:r>
-      <w:r>
-        <w:rPr>
-          <w:b/>
-        </w:rPr>
-        <w:t>long</w:t>
-      </w:r>
-      <w:r>
-        <w:t xml:space="preserve"> </w:t>
-      </w:r>
-      <w:r>
-        <w:rPr>
-          <w:b/>
-        </w:rPr>
-        <w:t>integer</w:t>
-      </w:r>
-      <w:r>
-        <w:t>.</w:t>
-      </w:r>
-    </w:p>
-    <w:p>
-      <w:r>
-        <w:rPr>
-          <w:noProof/>
-        </w:rPr>
-        <w:drawing>
-          <wp:inline distT="0" distB="0" distL="0" distR="0" wp14:anchorId="38DA49CE" wp14:editId="3A6CFE57">
-            <wp:extent cx="2924175" cy="1762125"/>
-            <wp:effectExtent l="0" t="0" r="9525" b="9525"/>
-            <wp:docPr id="101" name="Picture 101"/>
-            <wp:cNvGraphicFramePr>
-              <a:graphicFrameLocks xmlns:a="http://schemas.openxmlformats.org/drawingml/2006/main" noChangeAspect="1"/>
-            </wp:cNvGraphicFramePr>
-            <a:graphic xmlns:a="http://schemas.openxmlformats.org/drawingml/2006/main">
-              <a:graphicData uri="http://schemas.openxmlformats.org/drawingml/2006/picture">
-                <pic:pic xmlns:pic="http://schemas.openxmlformats.org/drawingml/2006/picture">
-                  <pic:nvPicPr>
-                    <pic:cNvPr id="0" name=""/>
-                    <pic:cNvPicPr/>
-                  </pic:nvPicPr>
-                  <pic:blipFill rotWithShape="1">
-                    <a:blip r:embed="rId43"/>
-                    <a:srcRect b="40129"/>
-                    <a:stretch/>
-                  </pic:blipFill>
-                  <pic:spPr bwMode="auto">
-                    <a:xfrm>
-                      <a:off x="0" y="0"/>
-                      <a:ext cx="2924175" cy="1762125"/>
-                    </a:xfrm>
-                    <a:prstGeom prst="rect">
-                      <a:avLst/>
-                    </a:prstGeom>
-                    <a:ln>
-                      <a:noFill/>
-                    </a:ln>
-                    <a:extLst>
-                      <a:ext uri="{53640926-AAD7-44D8-BBD7-CCE9431645EC}">
-                        <a14:shadowObscured xmlns:a14="http://schemas.microsoft.com/office/drawing/2010/main"/>
-                      </a:ext>
-                    </a:extLst>
-                  </pic:spPr>
-                </pic:pic>
-              </a:graphicData>
-            </a:graphic>
-          </wp:inline>
-        </w:drawing>
-      </w:r>
-    </w:p>
-    <w:p>
-      <w:pPr>
-        <w:pStyle w:val="Instructions-GIS"/>
-      </w:pPr>
-      <w:r>
-        <w:t xml:space="preserve">Click </w:t>
-      </w:r>
-      <w:r>
-        <w:rPr>
-          <w:b/>
-        </w:rPr>
-        <w:t>OK</w:t>
-      </w:r>
-      <w:r>
-        <w:t>.</w:t>
-      </w:r>
-    </w:p>
-    <w:p>
-      <w:pPr>
-        <w:pStyle w:val="Instructions-GIS"/>
-      </w:pPr>
-      <w:r>
-        <w:rPr>
-          <w:b/>
-        </w:rPr>
-        <w:t>Right-click</w:t>
-      </w:r>
-      <w:r>
-        <w:t xml:space="preserve"> on the newly created field and select </w:t>
-      </w:r>
-      <w:r>
-        <w:rPr>
-          <w:b/>
-        </w:rPr>
-        <w:t>Field Calculator</w:t>
-      </w:r>
-      <w:r>
-        <w:t>.</w:t>
-      </w:r>
-    </w:p>
-    <w:p>
-      <w:r>
-        <w:rPr>
-          <w:noProof/>
-        </w:rPr>
-        <w:drawing>
-          <wp:inline distT="0" distB="0" distL="0" distR="0" wp14:anchorId="31B0FCB7" wp14:editId="22D0401B">
-            <wp:extent cx="2057400" cy="2066925"/>
-            <wp:effectExtent l="0" t="0" r="0" b="9525"/>
-            <wp:docPr id="102" name="Picture 102"/>
-            <wp:cNvGraphicFramePr>
-              <a:graphicFrameLocks xmlns:a="http://schemas.openxmlformats.org/drawingml/2006/main" noChangeAspect="1"/>
-            </wp:cNvGraphicFramePr>
-            <a:graphic xmlns:a="http://schemas.openxmlformats.org/drawingml/2006/main">
-              <a:graphicData uri="http://schemas.openxmlformats.org/drawingml/2006/picture">
-                <pic:pic xmlns:pic="http://schemas.openxmlformats.org/drawingml/2006/picture">
-                  <pic:nvPicPr>
-                    <pic:cNvPr id="0" name=""/>
-                    <pic:cNvPicPr/>
-                  </pic:nvPicPr>
-                  <pic:blipFill>
-                    <a:blip r:embed="rId44"/>
-                    <a:stretch>
-                      <a:fillRect/>
-                    </a:stretch>
-                  </pic:blipFill>
-                  <pic:spPr>
-                    <a:xfrm>
-                      <a:off x="0" y="0"/>
-                      <a:ext cx="2057400" cy="2066925"/>
-                    </a:xfrm>
-                    <a:prstGeom prst="rect">
-                      <a:avLst/>
-                    </a:prstGeom>
-                  </pic:spPr>
-                </pic:pic>
-              </a:graphicData>
-            </a:graphic>
-          </wp:inline>
-        </w:drawing>
-      </w:r>
-    </w:p>
-    <w:p>
-      <w:pPr>
-        <w:pStyle w:val="Instructions-GIS"/>
-      </w:pPr>
-      <w:r>
-        <w:t xml:space="preserve">In the Field Calculator window, set the </w:t>
-      </w:r>
-      <w:proofErr w:type="spellStart"/>
-      <w:r>
-        <w:rPr>
-          <w:i/>
-        </w:rPr>
-        <w:t>GeoFIPS</w:t>
-      </w:r>
-      <w:proofErr w:type="spellEnd"/>
-      <w:r>
-        <w:t xml:space="preserve"> </w:t>
-      </w:r>
-      <w:r>
-        <w:t>field</w:t>
-      </w:r>
-      <w:r>
-        <w:t xml:space="preserve"> equal to </w:t>
-      </w:r>
-      <w:r>
-        <w:rPr>
-          <w:rFonts w:ascii="Courier New" w:hAnsi="Courier New" w:cs="Courier New"/>
-        </w:rPr>
-        <w:t>[GEOID10]</w:t>
-      </w:r>
-      <w:r>
-        <w:t xml:space="preserve">. This can be </w:t>
-      </w:r>
-      <w:r>
-        <w:t>accomplished</w:t>
-      </w:r>
-      <w:r>
-        <w:t xml:space="preserve"> by typ</w:t>
-      </w:r>
-      <w:r>
-        <w:t>ing</w:t>
-      </w:r>
-      <w:r>
-        <w:t xml:space="preserve"> the variable (with brackets) or by se</w:t>
-      </w:r>
-      <w:r>
-        <w:t>l</w:t>
-      </w:r>
-      <w:r>
-        <w:t xml:space="preserve">ecting and double clicking the field </w:t>
-      </w:r>
-      <w:r>
-        <w:rPr>
-          <w:i/>
-        </w:rPr>
-        <w:t>GEOID10</w:t>
-      </w:r>
-      <w:r>
-        <w:t xml:space="preserve"> from the list of Fields.</w:t>
-      </w:r>
-    </w:p>
-    <w:p>
-      <w:pPr>
-        <w:pStyle w:val="Instructions-GIS"/>
-      </w:pPr>
-      <w:r>
-        <w:rPr>
-          <w:noProof/>
-        </w:rPr>
-        <w:drawing>
-          <wp:inline distT="0" distB="0" distL="0" distR="0" wp14:anchorId="76B7AB9F" wp14:editId="54BA4FA5">
-            <wp:extent cx="2257425" cy="3438525"/>
-            <wp:effectExtent l="0" t="0" r="9525" b="9525"/>
-            <wp:docPr id="103" name="Picture 103"/>
-            <wp:cNvGraphicFramePr>
-              <a:graphicFrameLocks xmlns:a="http://schemas.openxmlformats.org/drawingml/2006/main" noChangeAspect="1"/>
-            </wp:cNvGraphicFramePr>
-            <a:graphic xmlns:a="http://schemas.openxmlformats.org/drawingml/2006/main">
-              <a:graphicData uri="http://schemas.openxmlformats.org/drawingml/2006/picture">
-                <pic:pic xmlns:pic="http://schemas.openxmlformats.org/drawingml/2006/picture">
-                  <pic:nvPicPr>
-                    <pic:cNvPr id="0" name=""/>
-                    <pic:cNvPicPr/>
-                  </pic:nvPicPr>
-                  <pic:blipFill>
-                    <a:blip r:embed="rId45"/>
-                    <a:stretch>
-                      <a:fillRect/>
-                    </a:stretch>
-                  </pic:blipFill>
-                  <pic:spPr>
-                    <a:xfrm>
-                      <a:off x="0" y="0"/>
-                      <a:ext cx="2257425" cy="3438525"/>
-                    </a:xfrm>
-                    <a:prstGeom prst="rect">
-                      <a:avLst/>
-                    </a:prstGeom>
-                  </pic:spPr>
-                </pic:pic>
-              </a:graphicData>
-            </a:graphic>
-          </wp:inline>
-        </w:drawing>
-      </w:r>
-    </w:p>
-    <w:p>
-      <w:r>
-        <w:t>There is no need to add a text-to-number conversion function to the expression. ArcMap will perform the data type conversion automatically.</w:t>
-      </w:r>
-    </w:p>
-    <w:p>
-      <w:pPr>
-        <w:pStyle w:val="Instructions-GIS"/>
-      </w:pPr>
-      <w:r>
-        <w:t xml:space="preserve">Click </w:t>
-      </w:r>
-      <w:r>
-        <w:rPr>
-          <w:b/>
-        </w:rPr>
-        <w:t>OK</w:t>
-      </w:r>
-      <w:r>
-        <w:t>.</w:t>
-      </w:r>
-    </w:p>
-    <w:p>
-      <w:r>
-        <w:t>N</w:t>
-      </w:r>
-      <w:r>
-        <w:t xml:space="preserve">ext, you will perform the </w:t>
-      </w:r>
-      <w:r>
-        <w:rPr>
-          <w:i/>
-        </w:rPr>
-        <w:t>table-to-</w:t>
-      </w:r>
-      <w:r>
-        <w:rPr>
-          <w:i/>
-        </w:rPr>
-        <w:t>shapefile</w:t>
-      </w:r>
-      <w:r>
-        <w:t xml:space="preserve"> join.</w:t>
-      </w:r>
-    </w:p>
-    <w:p>
-      <w:pPr>
-        <w:pStyle w:val="Instructions-GIS"/>
-      </w:pPr>
-      <w:r>
-        <w:t xml:space="preserve">In the TOC, </w:t>
-      </w:r>
-      <w:r>
-        <w:rPr>
-          <w:b/>
-        </w:rPr>
-        <w:t>right-click</w:t>
-      </w:r>
-      <w:r>
-        <w:t xml:space="preserve"> on the shapefile </w:t>
-      </w:r>
-      <w:r>
-        <w:rPr>
-          <w:b/>
-        </w:rPr>
-        <w:t>tl_2010_us_county10</w:t>
-      </w:r>
-      <w:r>
-        <w:t xml:space="preserve"> then select </w:t>
-      </w:r>
-      <w:r>
-        <w:rPr>
-          <w:b/>
-        </w:rPr>
-        <w:t>Joins and Relates &gt;&gt; Join</w:t>
-      </w:r>
-      <w:r>
-        <w:t>.</w:t>
-      </w:r>
-    </w:p>
-    <w:p>
-      <w:pPr>
-        <w:pStyle w:val="Instructions-GIS"/>
-      </w:pPr>
-      <w:r>
-        <w:rPr>
-          <w:noProof/>
-        </w:rPr>
-        <w:drawing>
-          <wp:inline distT="0" distB="0" distL="0" distR="0">
-            <wp:extent cx="5715798" cy="2495898"/>
-            <wp:effectExtent l="0" t="0" r="0" b="0"/>
-            <wp:docPr id="16" name="Picture 16"/>
-            <wp:cNvGraphicFramePr>
-              <a:graphicFrameLocks xmlns:a="http://schemas.openxmlformats.org/drawingml/2006/main" noChangeAspect="1"/>
-            </wp:cNvGraphicFramePr>
-            <a:graphic xmlns:a="http://schemas.openxmlformats.org/drawingml/2006/main">
-              <a:graphicData uri="http://schemas.openxmlformats.org/drawingml/2006/picture">
-                <pic:pic xmlns:pic="http://schemas.openxmlformats.org/drawingml/2006/picture">
-                  <pic:nvPicPr>
-                    <pic:cNvPr id="16" name="6B4EB88.tmp"/>
-                    <pic:cNvPicPr/>
-                  </pic:nvPicPr>
-                  <pic:blipFill>
-                    <a:blip r:embed="rId46">
-                      <a:extLst>
-                        <a:ext uri="{28A0092B-C50C-407E-A947-70E740481C1C}">
-                          <a14:useLocalDpi xmlns:a14="http://schemas.microsoft.com/office/drawing/2010/main" val="0"/>
-                        </a:ext>
-                      </a:extLst>
-                    </a:blip>
-                    <a:stretch>
-                      <a:fillRect/>
-                    </a:stretch>
-                  </pic:blipFill>
-                  <pic:spPr>
-                    <a:xfrm>
-                      <a:off x="0" y="0"/>
-                      <a:ext cx="5715798" cy="2495898"/>
-                    </a:xfrm>
-                    <a:prstGeom prst="rect">
-                      <a:avLst/>
-                    </a:prstGeom>
-                  </pic:spPr>
-                </pic:pic>
-              </a:graphicData>
-            </a:graphic>
-          </wp:inline>
-        </w:drawing>
-      </w:r>
-    </w:p>
-    <w:p>
-      <w:pPr>
-        <w:pStyle w:val="Instructions-GIS"/>
-      </w:pPr>
-      <w:r>
-        <w:t>Populate the fields as shown below (note that your spreadsheet name may differ from the one shown in this example).</w:t>
-      </w:r>
-    </w:p>
-    <w:p>
-      <w:pPr>
-        <w:pStyle w:val="Instructions-GIS"/>
-      </w:pPr>
-      <w:r>
-        <w:rPr>
-          <w:noProof/>
-        </w:rPr>
-        <w:drawing>
-          <wp:inline distT="0" distB="0" distL="0" distR="0" wp14:anchorId="381CA8F9" wp14:editId="3E8B3299">
-            <wp:extent cx="3009900" cy="3657600"/>
-            <wp:effectExtent l="0" t="0" r="0" b="0"/>
-            <wp:docPr id="106" name="Picture 106"/>
-            <wp:cNvGraphicFramePr>
-              <a:graphicFrameLocks xmlns:a="http://schemas.openxmlformats.org/drawingml/2006/main" noChangeAspect="1"/>
-            </wp:cNvGraphicFramePr>
-            <a:graphic xmlns:a="http://schemas.openxmlformats.org/drawingml/2006/main">
-              <a:graphicData uri="http://schemas.openxmlformats.org/drawingml/2006/picture">
-                <pic:pic xmlns:pic="http://schemas.openxmlformats.org/drawingml/2006/picture">
-                  <pic:nvPicPr>
-                    <pic:cNvPr id="0" name=""/>
-                    <pic:cNvPicPr/>
-                  </pic:nvPicPr>
-                  <pic:blipFill>
-                    <a:blip r:embed="rId47"/>
-                    <a:stretch>
-                      <a:fillRect/>
-                    </a:stretch>
-                  </pic:blipFill>
-                  <pic:spPr>
-                    <a:xfrm>
-                      <a:off x="0" y="0"/>
-                      <a:ext cx="3009900" cy="3657600"/>
-                    </a:xfrm>
-                    <a:prstGeom prst="rect">
-                      <a:avLst/>
-                    </a:prstGeom>
-                    <a:ln>
-                      <a:noFill/>
-                    </a:ln>
-                    <a:effectLst/>
-                  </pic:spPr>
-                </pic:pic>
-              </a:graphicData>
-            </a:graphic>
-          </wp:inline>
-        </w:drawing>
-      </w:r>
-    </w:p>
-    <w:p>
-      <w:pPr>
-        <w:pStyle w:val="Instructions-GIS"/>
-      </w:pPr>
-      <w:r>
-        <w:t xml:space="preserve">Click </w:t>
-      </w:r>
-      <w:r>
-        <w:rPr>
-          <w:b/>
-        </w:rPr>
-        <w:t>OK</w:t>
-      </w:r>
-      <w:r>
-        <w:t xml:space="preserve"> to perform the Join.</w:t>
-      </w:r>
-    </w:p>
-    <w:p>
-      <w:r>
-        <w:t xml:space="preserve">After the join, the content of the Excel spreadsheet gets appended to the </w:t>
-      </w:r>
-      <w:r>
-        <w:rPr>
-          <w:i/>
-        </w:rPr>
-        <w:t>tl_20120_us_county10</w:t>
-      </w:r>
-      <w:r>
-        <w:t xml:space="preserve"> layer. Note that this join only exists in the current map document session. If a permanent join is desired, export the layer to a new feature class or shapefile (see </w:t>
-      </w:r>
-      <w:hyperlink r:id="rId48" w:anchor="_Toc290557905" w:history="1">
-        <w:r>
-          <w:rPr>
-            <w:rStyle w:val="Hyperlink"/>
-          </w:rPr>
-          <w:t>Step 4 in the Joining Tables tutorial</w:t>
-        </w:r>
-      </w:hyperlink>
-      <w:r>
-        <w:t xml:space="preserve"> for more step-by-step instructions on exporting</w:t>
-      </w:r>
-      <w:r>
-        <w:t xml:space="preserve"> layers</w:t>
-      </w:r>
-      <w:r>
-        <w:t xml:space="preserve"> to a new data file).</w:t>
-      </w:r>
-    </w:p>
-    <w:p>
-      <w:pPr>
-        <w:pStyle w:val="Stepheader-GIS"/>
-      </w:pPr>
-      <w:bookmarkStart w:id="8" w:name="_Toc519082697"/>
-      <w:r>
-        <w:t>Symbolizing the shapefiles by census data</w:t>
-      </w:r>
-      <w:bookmarkEnd w:id="8"/>
-    </w:p>
-    <w:p>
-      <w:r>
-        <w:t xml:space="preserve">In this last step, you will symbolize the counties shapefile using the </w:t>
-      </w:r>
-      <w:proofErr w:type="spellStart"/>
-      <w:r>
-        <w:t>Frac_bac</w:t>
-      </w:r>
-      <w:proofErr w:type="spellEnd"/>
-      <w:r>
-        <w:t xml:space="preserve"> attribute you computed in the </w:t>
-      </w:r>
-      <w:r>
-        <w:t>Excel</w:t>
-      </w:r>
-      <w:r>
-        <w:t xml:space="preserve"> file.</w:t>
-      </w:r>
-    </w:p>
-    <w:p>
-      <w:pPr>
-        <w:pStyle w:val="Instructions-GIS"/>
-      </w:pPr>
-      <w:r>
-        <w:t xml:space="preserve">Right-click on the shapefile layer and open its </w:t>
-      </w:r>
-      <w:r>
-        <w:rPr>
-          <w:b/>
-        </w:rPr>
-        <w:t>Properties</w:t>
-      </w:r>
-      <w:r>
-        <w:t xml:space="preserve"> window. </w:t>
-      </w:r>
-    </w:p>
-    <w:p>
-      <w:pPr>
-        <w:pStyle w:val="Instructions-GIS"/>
-      </w:pPr>
-      <w:r>
-        <w:t xml:space="preserve">Select the </w:t>
-      </w:r>
-      <w:proofErr w:type="spellStart"/>
-      <w:r>
-        <w:rPr>
-          <w:b/>
-        </w:rPr>
-        <w:t>Symbology</w:t>
-      </w:r>
-      <w:proofErr w:type="spellEnd"/>
-      <w:r>
-        <w:t xml:space="preserve"> tab, then </w:t>
-      </w:r>
-      <w:r>
-        <w:rPr>
-          <w:b/>
-        </w:rPr>
-        <w:t>Quantities</w:t>
-      </w:r>
-      <w:r>
-        <w:t xml:space="preserve">. Select </w:t>
-      </w:r>
-      <w:proofErr w:type="spellStart"/>
-      <w:r>
-        <w:rPr>
-          <w:b/>
-        </w:rPr>
-        <w:t>Frac_bac</w:t>
-      </w:r>
-      <w:proofErr w:type="spellEnd"/>
-      <w:r>
-        <w:t xml:space="preserve"> as the </w:t>
-      </w:r>
-      <w:r>
-        <w:rPr>
-          <w:i/>
-        </w:rPr>
-        <w:t>Value</w:t>
-      </w:r>
-      <w:r>
-        <w:t xml:space="preserve"> to symbolize.</w:t>
-      </w:r>
-    </w:p>
-    <w:p>
-      <w:pPr>
-        <w:pStyle w:val="Instructions-GIS"/>
-      </w:pPr>
-      <w:bookmarkStart w:id="9" w:name="_GoBack"/>
       <w:r>
         <w:rPr>
           <w:noProof/>
@@ -5001,7 +3153,7 @@
                     <pic:cNvPicPr/>
                   </pic:nvPicPr>
                   <pic:blipFill>
-                    <a:blip r:embed="rId49"/>
+                    <a:blip r:embed="rId23"/>
                     <a:stretch>
                       <a:fillRect/>
                     </a:stretch>
@@ -5025,7 +3177,6 @@
           </wp:inline>
         </w:drawing>
       </w:r>
-      <w:bookmarkEnd w:id="9"/>
     </w:p>
     <w:p>
       <w:pPr>
@@ -5048,14 +3199,33 @@
       <w:pPr>
         <w:pStyle w:val="Instructions-GIS"/>
       </w:pPr>
+    </w:p>
+    <w:p>
+      <w:pPr>
+        <w:pStyle w:val="Instructions-GIS"/>
+      </w:pPr>
+    </w:p>
+    <w:p>
+      <w:pPr>
+        <w:pStyle w:val="Instructions-GIS"/>
+      </w:pPr>
       <w:r>
         <w:rPr>
           <w:noProof/>
         </w:rPr>
+        <w:lastRenderedPageBreak/>
         <w:drawing>
-          <wp:inline distT="0" distB="0" distL="0" distR="0">
+          <wp:anchor distT="0" distB="0" distL="114300" distR="114300" simplePos="0" relativeHeight="251660288" behindDoc="0" locked="0" layoutInCell="1" allowOverlap="1">
+            <wp:simplePos x="0" y="0"/>
+            <wp:positionH relativeFrom="column">
+              <wp:posOffset>0</wp:posOffset>
+            </wp:positionH>
+            <wp:positionV relativeFrom="paragraph">
+              <wp:posOffset>0</wp:posOffset>
+            </wp:positionV>
             <wp:extent cx="4259985" cy="2038350"/>
             <wp:effectExtent l="0" t="0" r="7620" b="0"/>
+            <wp:wrapTopAndBottom/>
             <wp:docPr id="108" name="Picture 108"/>
             <wp:cNvGraphicFramePr>
               <a:graphicFrameLocks xmlns:a="http://schemas.openxmlformats.org/drawingml/2006/main" noChangeAspect="1"/>
@@ -5070,7 +3240,7 @@
                     </pic:cNvPicPr>
                   </pic:nvPicPr>
                   <pic:blipFill rotWithShape="1">
-                    <a:blip r:embed="rId50">
+                    <a:blip r:embed="rId24">
                       <a:extLst>
                         <a:ext uri="{28A0092B-C50C-407E-A947-70E740481C1C}">
                           <a14:useLocalDpi xmlns:a14="http://schemas.microsoft.com/office/drawing/2010/main" val="0"/>
@@ -5101,95 +3271,20 @@
                 </pic:pic>
               </a:graphicData>
             </a:graphic>
-          </wp:inline>
+            <wp14:sizeRelH relativeFrom="page">
+              <wp14:pctWidth>0</wp14:pctWidth>
+            </wp14:sizeRelH>
+            <wp14:sizeRelV relativeFrom="page">
+              <wp14:pctHeight>0</wp14:pctHeight>
+            </wp14:sizeRelV>
+          </wp:anchor>
         </w:drawing>
       </w:r>
-    </w:p>
-    <w:p>
-      <w:pPr>
-        <w:pStyle w:val="Instructions-GIS"/>
-      </w:pPr>
-      <w:r>
-        <w:t xml:space="preserve">Feel free to glean inspiration from the </w:t>
-      </w:r>
-      <w:hyperlink r:id="rId51" w:history="1">
-        <w:r>
-          <w:rPr>
-            <w:rStyle w:val="Hyperlink"/>
-          </w:rPr>
-          <w:t>Symbolizing Features</w:t>
-        </w:r>
-      </w:hyperlink>
-      <w:r>
-        <w:t xml:space="preserve"> tutorial to come up with a final map output.</w:t>
-      </w:r>
-    </w:p>
-    <w:p>
-      <w:pPr>
-        <w:pStyle w:val="Instructions-GIS"/>
-      </w:pPr>
-      <w:r>
-        <w:rPr>
-          <w:noProof/>
-        </w:rPr>
-        <w:drawing>
-          <wp:inline distT="0" distB="0" distL="0" distR="0" wp14:anchorId="7D810A7E" wp14:editId="5A7C7091">
-            <wp:extent cx="5943600" cy="4593590"/>
-            <wp:effectExtent l="0" t="0" r="0" b="0"/>
-            <wp:docPr id="110" name="Picture 110"/>
-            <wp:cNvGraphicFramePr>
-              <a:graphicFrameLocks xmlns:a="http://schemas.openxmlformats.org/drawingml/2006/main" noChangeAspect="1"/>
-            </wp:cNvGraphicFramePr>
-            <a:graphic xmlns:a="http://schemas.openxmlformats.org/drawingml/2006/main">
-              <a:graphicData uri="http://schemas.openxmlformats.org/drawingml/2006/picture">
-                <pic:pic xmlns:pic="http://schemas.openxmlformats.org/drawingml/2006/picture">
-                  <pic:nvPicPr>
-                    <pic:cNvPr id="0" name=""/>
-                    <pic:cNvPicPr/>
-                  </pic:nvPicPr>
-                  <pic:blipFill>
-                    <a:blip r:embed="rId52"/>
-                    <a:stretch>
-                      <a:fillRect/>
-                    </a:stretch>
-                  </pic:blipFill>
-                  <pic:spPr>
-                    <a:xfrm>
-                      <a:off x="0" y="0"/>
-                      <a:ext cx="5943600" cy="4593590"/>
-                    </a:xfrm>
-                    <a:prstGeom prst="rect">
-                      <a:avLst/>
-                    </a:prstGeom>
-                  </pic:spPr>
-                </pic:pic>
-              </a:graphicData>
-            </a:graphic>
-          </wp:inline>
-        </w:drawing>
-      </w:r>
-    </w:p>
-    <w:p>
-      <w:pPr>
-        <w:pStyle w:val="Instructions-GIS"/>
-      </w:pPr>
-      <w:r>
-        <w:rPr>
-          <w:b/>
-        </w:rPr>
-        <w:t>Save</w:t>
-      </w:r>
-      <w:r>
-        <w:t xml:space="preserve"> your map document and </w:t>
-      </w:r>
-      <w:r>
-        <w:rPr>
-          <w:b/>
-        </w:rPr>
-        <w:t>close</w:t>
-      </w:r>
-      <w:r>
-        <w:t xml:space="preserve"> ArcMap.</w:t>
+      <w:r>
+        <w:t xml:space="preserve">This map is pretty unsightly! Can you make its area </w:t>
+      </w:r>
+      <w:r>
+        <w:t xml:space="preserve">and shape more closely represent the way it looks on the surface of the earth? </w:t>
       </w:r>
     </w:p>
     <w:p>
@@ -5253,7 +3348,7 @@
                     <pic:cNvPicPr/>
                   </pic:nvPicPr>
                   <pic:blipFill>
-                    <a:blip r:embed="rId53" cstate="print">
+                    <a:blip r:embed="rId25" cstate="print">
                       <a:extLst>
                         <a:ext uri="{28A0092B-C50C-407E-A947-70E740481C1C}">
                           <a14:useLocalDpi xmlns:a14="http://schemas.microsoft.com/office/drawing/2010/main" val="0"/>
@@ -7579,7 +5674,7 @@
 </file>
 
 <file path=customXml/itemProps2.xml><?xml version="1.0" encoding="utf-8"?>
-<ds:datastoreItem xmlns:ds="http://schemas.openxmlformats.org/officeDocument/2006/customXml" ds:itemID="{E5808956-7E8E-46CB-87B2-A2C7A35A148B}">
+<ds:datastoreItem xmlns:ds="http://schemas.openxmlformats.org/officeDocument/2006/customXml" ds:itemID="{D1039386-D9EA-4916-A609-29C2853AEC4D}">
   <ds:schemaRefs>
     <ds:schemaRef ds:uri="http://schemas.openxmlformats.org/officeDocument/2006/bibliography"/>
   </ds:schemaRefs>

</xml_diff>

<commit_message>
update ACS variable label
</commit_message>
<xml_diff>
--- a/Downloading_Census_Data.docx
+++ b/Downloading_Census_Data.docx
@@ -980,7 +980,6 @@
     </w:p>
     <w:p>
       <w:r>
-        <w:lastRenderedPageBreak/>
         <w:t xml:space="preserve">Note that certain services are only accessible via a subscription. </w:t>
       </w:r>
       <w:r>
@@ -1338,7 +1337,6 @@
         <w:rPr>
           <w:noProof/>
         </w:rPr>
-        <w:lastRenderedPageBreak/>
         <w:drawing>
           <wp:inline distT="0" distB="0" distL="0" distR="0" wp14:anchorId="3A2D46E3" wp14:editId="760556CA">
             <wp:extent cx="2647950" cy="2628900"/>
@@ -1487,62 +1485,47 @@
         <w:t>excludes</w:t>
       </w:r>
       <w:r>
-        <w:t xml:space="preserve"> the margin of error (</w:t>
-      </w:r>
-      <w:proofErr w:type="spellStart"/>
-      <w:r>
+        <w:t xml:space="preserve"> the margin of error (MoE) data. It’s always good practice to work with both the </w:t>
+      </w:r>
+      <w:r>
+        <w:rPr>
+          <w:i/>
+        </w:rPr>
+        <w:t>estimate</w:t>
+      </w:r>
+      <w:r>
+        <w:t xml:space="preserve"> and the </w:t>
+      </w:r>
+      <w:r>
+        <w:rPr>
+          <w:i/>
+        </w:rPr>
         <w:t>MoE</w:t>
       </w:r>
-      <w:proofErr w:type="spellEnd"/>
-      <w:r>
-        <w:t xml:space="preserve">) data. It’s always good practice to work with both the </w:t>
+      <w:r>
+        <w:t xml:space="preserve"> data, so in keeping with good practice you</w:t>
+      </w:r>
+      <w:r>
+        <w:t xml:space="preserve"> will </w:t>
+      </w:r>
+      <w:r>
+        <w:t xml:space="preserve">choose to </w:t>
+      </w:r>
+      <w:r>
+        <w:t>select</w:t>
+      </w:r>
+      <w:r>
+        <w:t xml:space="preserve"> the original census data table (note that this tutorial will </w:t>
       </w:r>
       <w:r>
         <w:rPr>
           <w:i/>
         </w:rPr>
-        <w:t>estimate</w:t>
-      </w:r>
-      <w:r>
-        <w:t xml:space="preserve"> and the </w:t>
-      </w:r>
-      <w:proofErr w:type="spellStart"/>
-      <w:r>
-        <w:rPr>
-          <w:i/>
-        </w:rPr>
-        <w:t>MoE</w:t>
-      </w:r>
-      <w:proofErr w:type="spellEnd"/>
-      <w:r>
-        <w:t xml:space="preserve"> data, so in keeping with good practice you</w:t>
-      </w:r>
-      <w:r>
-        <w:t xml:space="preserve"> will </w:t>
-      </w:r>
-      <w:r>
-        <w:t xml:space="preserve">choose to </w:t>
-      </w:r>
-      <w:r>
-        <w:t>select</w:t>
-      </w:r>
-      <w:r>
-        <w:t xml:space="preserve"> the original census data table (note that this tutorial will </w:t>
-      </w:r>
-      <w:r>
-        <w:rPr>
-          <w:i/>
-        </w:rPr>
         <w:t>not</w:t>
       </w:r>
       <w:r>
-        <w:t xml:space="preserve"> make use of the </w:t>
-      </w:r>
-      <w:proofErr w:type="spellStart"/>
-      <w:r>
-        <w:t>MoE</w:t>
-      </w:r>
-      <w:proofErr w:type="spellEnd"/>
+        <w:t xml:space="preserve"> make use of the MoE</w:t>
+      </w:r>
       <w:r>
         <w:t>).</w:t>
       </w:r>
@@ -1684,7 +1667,6 @@
         <w:rPr>
           <w:noProof/>
         </w:rPr>
-        <w:lastRenderedPageBreak/>
         <w:drawing>
           <wp:inline distT="0" distB="0" distL="0" distR="0" wp14:anchorId="21F04541" wp14:editId="199D97D2">
             <wp:extent cx="2886075" cy="952500"/>
@@ -1999,7 +1981,6 @@
         <w:pStyle w:val="Instructions-GIS"/>
       </w:pPr>
       <w:r>
-        <w:lastRenderedPageBreak/>
         <w:t xml:space="preserve">Locate the CSV file you downloaded </w:t>
       </w:r>
       <w:r>
@@ -2101,7 +2082,21 @@
         <w:rPr>
           <w:b/>
         </w:rPr>
-        <w:t>ACS_10_5yr_B15002001</w:t>
+        <w:t>ACS_1</w:t>
+      </w:r>
+      <w:r>
+        <w:rPr>
+          <w:b/>
+        </w:rPr>
+        <w:t>7</w:t>
+      </w:r>
+      <w:bookmarkStart w:id="5" w:name="_GoBack"/>
+      <w:bookmarkEnd w:id="5"/>
+      <w:r>
+        <w:rPr>
+          <w:b/>
+        </w:rPr>
+        <w:t>_5yr_B15002001</w:t>
       </w:r>
       <w:r>
         <w:t xml:space="preserve"> (or simply B15002001 in the data dictionary file) represents total population 25 years or older for each county. This value will be used to normalize population </w:t>
@@ -2156,15 +2151,7 @@
         <w:t xml:space="preserve">reate a new column </w:t>
       </w:r>
       <w:r>
-        <w:t xml:space="preserve">in your spreadsheet called </w:t>
-      </w:r>
-      <w:proofErr w:type="spellStart"/>
-      <w:r>
-        <w:t>Frac_Bac</w:t>
-      </w:r>
-      <w:proofErr w:type="spellEnd"/>
-      <w:r>
-        <w:t xml:space="preserve"> (make sure there is no space in the variable name)</w:t>
+        <w:t>in your spreadsheet called Frac_Bac (make sure there is no space in the variable name)</w:t>
       </w:r>
       <w:r>
         <w:t xml:space="preserve">. </w:t>
@@ -2252,15 +2239,7 @@
     </w:p>
     <w:p>
       <w:r>
-        <w:t xml:space="preserve">This should populate all cells in the </w:t>
-      </w:r>
-      <w:proofErr w:type="spellStart"/>
-      <w:r>
-        <w:t>Frac_bac</w:t>
-      </w:r>
-      <w:proofErr w:type="spellEnd"/>
-      <w:r>
-        <w:t xml:space="preserve"> column with </w:t>
+        <w:t xml:space="preserve">This should populate all cells in the Frac_bac column with </w:t>
       </w:r>
       <w:r>
         <w:t>unique values for each county</w:t>
@@ -2293,7 +2272,6 @@
         <w:pStyle w:val="Instructions-GIS"/>
       </w:pPr>
       <w:r>
-        <w:lastRenderedPageBreak/>
         <w:t xml:space="preserve">Save your Excel spreadsheet to a new Excel file </w:t>
       </w:r>
       <w:r>
@@ -2341,11 +2319,11 @@
       <w:pPr>
         <w:pStyle w:val="Stepheader-GIS"/>
       </w:pPr>
-      <w:bookmarkStart w:id="5" w:name="_Toc20239507"/>
+      <w:bookmarkStart w:id="6" w:name="_Toc20239507"/>
       <w:r>
         <w:t>Downloading Census shapefile</w:t>
       </w:r>
-      <w:bookmarkEnd w:id="5"/>
+      <w:bookmarkEnd w:id="6"/>
     </w:p>
     <w:p>
       <w:pPr>
@@ -2362,8 +2340,6 @@
           <w:t>https://www.census.gov/cgi-bin/geo/shapefiles/index.php</w:t>
         </w:r>
       </w:hyperlink>
-      <w:bookmarkStart w:id="6" w:name="_GoBack"/>
-      <w:bookmarkEnd w:id="6"/>
       <w:r>
         <w:t>.</w:t>
       </w:r>
@@ -2602,7 +2578,6 @@
       </w:pPr>
       <w:bookmarkStart w:id="7" w:name="_Toc20239508"/>
       <w:r>
-        <w:lastRenderedPageBreak/>
         <w:t xml:space="preserve">Loading the census table and </w:t>
       </w:r>
       <w:r>
@@ -2817,15 +2792,7 @@
         </w:tabs>
       </w:pPr>
       <w:r>
-        <w:t xml:space="preserve">Scroll across the table, you should see the </w:t>
-      </w:r>
-      <w:proofErr w:type="spellStart"/>
-      <w:r>
-        <w:t>Frac_Bac</w:t>
-      </w:r>
-      <w:proofErr w:type="spellEnd"/>
-      <w:r>
-        <w:t xml:space="preserve"> column you created in the previous steps.</w:t>
+        <w:t>Scroll across the table, you should see the Frac_Bac column you created in the previous steps.</w:t>
       </w:r>
     </w:p>
     <w:p>
@@ -2838,7 +2805,6 @@
         <w:rPr>
           <w:noProof/>
         </w:rPr>
-        <w:lastRenderedPageBreak/>
         <w:drawing>
           <wp:inline distT="0" distB="0" distL="0" distR="0" wp14:anchorId="4D71AE7C" wp14:editId="1D3FA44A">
             <wp:extent cx="2876550" cy="885825"/>
@@ -3012,73 +2978,63 @@
     </w:p>
     <w:p>
       <w:r>
-        <w:t xml:space="preserve">In this last step, you will symbolize the counties shapefile using the </w:t>
-      </w:r>
-      <w:proofErr w:type="spellStart"/>
-      <w:r>
+        <w:t xml:space="preserve">In this last step, you will symbolize the counties shapefile using the Frac_bac attribute you computed in the </w:t>
+      </w:r>
+      <w:r>
+        <w:t>Excel</w:t>
+      </w:r>
+      <w:r>
+        <w:t xml:space="preserve"> file.</w:t>
+      </w:r>
+    </w:p>
+    <w:p>
+      <w:pPr>
+        <w:pStyle w:val="Instructions-GIS"/>
+      </w:pPr>
+      <w:r>
+        <w:t xml:space="preserve">Right-click on the shapefile layer and open its </w:t>
+      </w:r>
+      <w:r>
+        <w:rPr>
+          <w:b/>
+        </w:rPr>
+        <w:t>Properties</w:t>
+      </w:r>
+      <w:r>
+        <w:t xml:space="preserve"> window. </w:t>
+      </w:r>
+    </w:p>
+    <w:p>
+      <w:pPr>
+        <w:pStyle w:val="Instructions-GIS"/>
+      </w:pPr>
+      <w:r>
+        <w:t xml:space="preserve">Select the </w:t>
+      </w:r>
+      <w:r>
+        <w:rPr>
+          <w:b/>
+        </w:rPr>
+        <w:t>Symbology</w:t>
+      </w:r>
+      <w:r>
+        <w:t xml:space="preserve"> tab, then </w:t>
+      </w:r>
+      <w:r>
+        <w:rPr>
+          <w:b/>
+        </w:rPr>
+        <w:t>Quantities</w:t>
+      </w:r>
+      <w:r>
+        <w:t xml:space="preserve">. Select </w:t>
+      </w:r>
+      <w:r>
+        <w:rPr>
+          <w:b/>
+        </w:rPr>
         <w:t>Frac_bac</w:t>
       </w:r>
-      <w:proofErr w:type="spellEnd"/>
-      <w:r>
-        <w:t xml:space="preserve"> attribute you computed in the </w:t>
-      </w:r>
-      <w:r>
-        <w:t>Excel</w:t>
-      </w:r>
-      <w:r>
-        <w:t xml:space="preserve"> file.</w:t>
-      </w:r>
-    </w:p>
-    <w:p>
-      <w:pPr>
-        <w:pStyle w:val="Instructions-GIS"/>
-      </w:pPr>
-      <w:r>
-        <w:t xml:space="preserve">Right-click on the shapefile layer and open its </w:t>
-      </w:r>
-      <w:r>
-        <w:rPr>
-          <w:b/>
-        </w:rPr>
-        <w:t>Properties</w:t>
-      </w:r>
-      <w:r>
-        <w:t xml:space="preserve"> window. </w:t>
-      </w:r>
-    </w:p>
-    <w:p>
-      <w:pPr>
-        <w:pStyle w:val="Instructions-GIS"/>
-      </w:pPr>
-      <w:r>
-        <w:t xml:space="preserve">Select the </w:t>
-      </w:r>
-      <w:r>
-        <w:rPr>
-          <w:b/>
-        </w:rPr>
-        <w:t>Symbology</w:t>
-      </w:r>
-      <w:r>
-        <w:t xml:space="preserve"> tab, then </w:t>
-      </w:r>
-      <w:r>
-        <w:rPr>
-          <w:b/>
-        </w:rPr>
-        <w:t>Quantities</w:t>
-      </w:r>
-      <w:r>
-        <w:t xml:space="preserve">. Select </w:t>
-      </w:r>
-      <w:proofErr w:type="spellStart"/>
-      <w:r>
-        <w:rPr>
-          <w:b/>
-        </w:rPr>
-        <w:t>Frac_bac</w:t>
-      </w:r>
-      <w:proofErr w:type="spellEnd"/>
       <w:r>
         <w:t xml:space="preserve"> as the </w:t>
       </w:r>
@@ -3352,19 +3308,8 @@
           <w:sz w:val="20"/>
           <w:szCs w:val="20"/>
         </w:rPr>
-        <w:t xml:space="preserve">Manuel </w:t>
-      </w:r>
-      <w:proofErr w:type="spellStart"/>
-      <w:r>
-        <w:rPr>
-          <w:rFonts w:eastAsia="Times New Roman" w:cs="Arial"/>
-          <w:color w:val="808080" w:themeColor="background1" w:themeShade="80"/>
-          <w:sz w:val="20"/>
-          <w:szCs w:val="20"/>
-        </w:rPr>
-        <w:t>Gimond</w:t>
-      </w:r>
-      <w:proofErr w:type="spellEnd"/>
+        <w:t>Manuel Gimond</w:t>
+      </w:r>
       <w:r>
         <w:rPr>
           <w:rFonts w:eastAsia="Times New Roman" w:cs="Arial"/>
@@ -4582,8 +4527,11 @@
     <w:lsdException w:name="Table 3D effects 3" w:semiHidden="1" w:unhideWhenUsed="1"/>
     <w:lsdException w:name="Table Contemporary" w:semiHidden="1" w:unhideWhenUsed="1"/>
     <w:lsdException w:name="Table Elegant" w:semiHidden="1" w:unhideWhenUsed="1"/>
+    <w:lsdException w:name="Table Professional" w:semiHidden="1" w:unhideWhenUsed="1"/>
     <w:lsdException w:name="Table Subtle 1" w:semiHidden="1" w:unhideWhenUsed="1"/>
     <w:lsdException w:name="Table Subtle 2" w:semiHidden="1" w:unhideWhenUsed="1"/>
+    <w:lsdException w:name="Table Web 1" w:semiHidden="1" w:unhideWhenUsed="1"/>
+    <w:lsdException w:name="Table Web 2" w:semiHidden="1" w:unhideWhenUsed="1"/>
     <w:lsdException w:name="Table Web 3" w:semiHidden="1" w:unhideWhenUsed="1"/>
     <w:lsdException w:name="Balloon Text" w:semiHidden="1" w:unhideWhenUsed="1"/>
     <w:lsdException w:name="Table Grid" w:uiPriority="59"/>
@@ -5650,7 +5598,7 @@
 </file>
 
 <file path=customXml/itemProps2.xml><?xml version="1.0" encoding="utf-8"?>
-<ds:datastoreItem xmlns:ds="http://schemas.openxmlformats.org/officeDocument/2006/customXml" ds:itemID="{29C76F70-AFD7-4BDA-8087-A8EF76683C3C}">
+<ds:datastoreItem xmlns:ds="http://schemas.openxmlformats.org/officeDocument/2006/customXml" ds:itemID="{6E791137-F373-4B1B-BC7A-14F92B8A43D7}">
   <ds:schemaRefs>
     <ds:schemaRef ds:uri="http://schemas.openxmlformats.org/officeDocument/2006/bibliography"/>
   </ds:schemaRefs>

</xml_diff>

<commit_message>
correct typos in census data exercise
</commit_message>
<xml_diff>
--- a/Downloading_Census_Data.docx
+++ b/Downloading_Census_Data.docx
@@ -1,6 +1,6 @@
 
 <file path=word/document.xml><?xml version="1.0" encoding="utf-8"?>
-<w:document xmlns:wpc="http://schemas.microsoft.com/office/word/2010/wordprocessingCanvas" xmlns:cx="http://schemas.microsoft.com/office/drawing/2014/chartex" xmlns:cx1="http://schemas.microsoft.com/office/drawing/2015/9/8/chartex" xmlns:cx2="http://schemas.microsoft.com/office/drawing/2015/10/21/chartex" xmlns:cx3="http://schemas.microsoft.com/office/drawing/2016/5/9/chartex" xmlns:cx4="http://schemas.microsoft.com/office/drawing/2016/5/10/chartex" xmlns:cx5="http://schemas.microsoft.com/office/drawing/2016/5/11/chartex" xmlns:cx6="http://schemas.microsoft.com/office/drawing/2016/5/12/chartex" xmlns:cx7="http://schemas.microsoft.com/office/drawing/2016/5/13/chartex" xmlns:cx8="http://schemas.microsoft.com/office/drawing/2016/5/14/chartex" xmlns:mc="http://schemas.openxmlformats.org/markup-compatibility/2006" xmlns:aink="http://schemas.microsoft.com/office/drawing/2016/ink" xmlns:am3d="http://schemas.microsoft.com/office/drawing/2017/model3d" xmlns:o="urn:schemas-microsoft-com:office:office" xmlns:r="http://schemas.openxmlformats.org/officeDocument/2006/relationships" xmlns:m="http://schemas.openxmlformats.org/officeDocument/2006/math" xmlns:v="urn:schemas-microsoft-com:vml" xmlns:wp14="http://schemas.microsoft.com/office/word/2010/wordprocessingDrawing" xmlns:wp="http://schemas.openxmlformats.org/drawingml/2006/wordprocessingDrawing" xmlns:w10="urn:schemas-microsoft-com:office:word" xmlns:w="http://schemas.openxmlformats.org/wordprocessingml/2006/main" xmlns:w14="http://schemas.microsoft.com/office/word/2010/wordml" xmlns:w15="http://schemas.microsoft.com/office/word/2012/wordml" xmlns:w16cid="http://schemas.microsoft.com/office/word/2016/wordml/cid" xmlns:w16se="http://schemas.microsoft.com/office/word/2015/wordml/symex" xmlns:wpg="http://schemas.microsoft.com/office/word/2010/wordprocessingGroup" xmlns:wpi="http://schemas.microsoft.com/office/word/2010/wordprocessingInk" xmlns:wne="http://schemas.microsoft.com/office/word/2006/wordml" xmlns:wps="http://schemas.microsoft.com/office/word/2010/wordprocessingShape" mc:Ignorable="w14 w15 w16se w16cid wp14">
+<w:document xmlns:wpc="http://schemas.microsoft.com/office/word/2010/wordprocessingCanvas" xmlns:cx="http://schemas.microsoft.com/office/drawing/2014/chartex" xmlns:cx1="http://schemas.microsoft.com/office/drawing/2015/9/8/chartex" xmlns:cx2="http://schemas.microsoft.com/office/drawing/2015/10/21/chartex" xmlns:cx3="http://schemas.microsoft.com/office/drawing/2016/5/9/chartex" xmlns:cx4="http://schemas.microsoft.com/office/drawing/2016/5/10/chartex" xmlns:cx5="http://schemas.microsoft.com/office/drawing/2016/5/11/chartex" xmlns:cx6="http://schemas.microsoft.com/office/drawing/2016/5/12/chartex" xmlns:cx7="http://schemas.microsoft.com/office/drawing/2016/5/13/chartex" xmlns:cx8="http://schemas.microsoft.com/office/drawing/2016/5/14/chartex" xmlns:mc="http://schemas.openxmlformats.org/markup-compatibility/2006" xmlns:aink="http://schemas.microsoft.com/office/drawing/2016/ink" xmlns:am3d="http://schemas.microsoft.com/office/drawing/2017/model3d" xmlns:o="urn:schemas-microsoft-com:office:office" xmlns:r="http://schemas.openxmlformats.org/officeDocument/2006/relationships" xmlns:m="http://schemas.openxmlformats.org/officeDocument/2006/math" xmlns:v="urn:schemas-microsoft-com:vml" xmlns:wp14="http://schemas.microsoft.com/office/word/2010/wordprocessingDrawing" xmlns:wp="http://schemas.openxmlformats.org/drawingml/2006/wordprocessingDrawing" xmlns:w10="urn:schemas-microsoft-com:office:word" xmlns:w="http://schemas.openxmlformats.org/wordprocessingml/2006/main" xmlns:w14="http://schemas.microsoft.com/office/word/2010/wordml" xmlns:w15="http://schemas.microsoft.com/office/word/2012/wordml" xmlns:w16cex="http://schemas.microsoft.com/office/word/2018/wordml/cex" xmlns:w16cid="http://schemas.microsoft.com/office/word/2016/wordml/cid" xmlns:w16="http://schemas.microsoft.com/office/word/2018/wordml" xmlns:w16se="http://schemas.microsoft.com/office/word/2015/wordml/symex" xmlns:wpg="http://schemas.microsoft.com/office/word/2010/wordprocessingGroup" xmlns:wpi="http://schemas.microsoft.com/office/word/2010/wordprocessingInk" xmlns:wne="http://schemas.microsoft.com/office/word/2006/wordml" xmlns:wps="http://schemas.microsoft.com/office/word/2010/wordprocessingShape" mc:Ignorable="w14 w15 w16se w16cid w16 w16cex wp14">
   <w:body>
     <w:p>
       <w:pPr>
@@ -163,7 +163,19 @@
     </w:p>
     <w:p>
       <w:r>
-        <w:t xml:space="preserve">In this exercise, you will learn how to query, download and map census data. You will use 2010 American Community Survey (ACS) data which is a sample survey collected continuously between decennial censuses. </w:t>
+        <w:t>In this exercise, you will learn how to query, download and map census data. You will use 201</w:t>
+      </w:r>
+      <w:r>
+        <w:t>3-2017</w:t>
+      </w:r>
+      <w:r>
+        <w:t xml:space="preserve"> American Community Survey (ACS) </w:t>
+      </w:r>
+      <w:r>
+        <w:t xml:space="preserve">five-year estimates. The ACS </w:t>
+      </w:r>
+      <w:r>
+        <w:t xml:space="preserve">is a sample survey collected continuously between decennial censuses. </w:t>
       </w:r>
     </w:p>
     <w:p>
@@ -980,6 +992,7 @@
     </w:p>
     <w:p>
       <w:r>
+        <w:lastRenderedPageBreak/>
         <w:t xml:space="preserve">Note that certain services are only accessible via a subscription. </w:t>
       </w:r>
       <w:r>
@@ -1337,6 +1350,7 @@
         <w:rPr>
           <w:noProof/>
         </w:rPr>
+        <w:lastRenderedPageBreak/>
         <w:drawing>
           <wp:inline distT="0" distB="0" distL="0" distR="0" wp14:anchorId="3A2D46E3" wp14:editId="760556CA">
             <wp:extent cx="2647950" cy="2628900"/>
@@ -1485,7 +1499,15 @@
         <w:t>excludes</w:t>
       </w:r>
       <w:r>
-        <w:t xml:space="preserve"> the margin of error (MoE) data. It’s always good practice to work with both the </w:t>
+        <w:t xml:space="preserve"> the margin of error (</w:t>
+      </w:r>
+      <w:proofErr w:type="spellStart"/>
+      <w:r>
+        <w:t>MoE</w:t>
+      </w:r>
+      <w:proofErr w:type="spellEnd"/>
+      <w:r>
+        <w:t xml:space="preserve">) data. It’s always good practice to work with both the </w:t>
       </w:r>
       <w:r>
         <w:rPr>
@@ -1496,12 +1518,14 @@
       <w:r>
         <w:t xml:space="preserve"> and the </w:t>
       </w:r>
+      <w:proofErr w:type="spellStart"/>
       <w:r>
         <w:rPr>
           <w:i/>
         </w:rPr>
         <w:t>MoE</w:t>
       </w:r>
+      <w:proofErr w:type="spellEnd"/>
       <w:r>
         <w:t xml:space="preserve"> data, so in keeping with good practice you</w:t>
       </w:r>
@@ -1524,8 +1548,13 @@
         <w:t>not</w:t>
       </w:r>
       <w:r>
-        <w:t xml:space="preserve"> make use of the MoE</w:t>
-      </w:r>
+        <w:t xml:space="preserve"> make use of the </w:t>
+      </w:r>
+      <w:proofErr w:type="spellStart"/>
+      <w:r>
+        <w:t>MoE</w:t>
+      </w:r>
+      <w:proofErr w:type="spellEnd"/>
       <w:r>
         <w:t>).</w:t>
       </w:r>
@@ -1667,6 +1696,7 @@
         <w:rPr>
           <w:noProof/>
         </w:rPr>
+        <w:lastRenderedPageBreak/>
         <w:drawing>
           <wp:inline distT="0" distB="0" distL="0" distR="0" wp14:anchorId="21F04541" wp14:editId="199D97D2">
             <wp:extent cx="2886075" cy="952500"/>
@@ -1981,6 +2011,7 @@
         <w:pStyle w:val="Instructions-GIS"/>
       </w:pPr>
       <w:r>
+        <w:lastRenderedPageBreak/>
         <w:t xml:space="preserve">Locate the CSV file you downloaded </w:t>
       </w:r>
       <w:r>
@@ -2090,8 +2121,6 @@
         </w:rPr>
         <w:t>7</w:t>
       </w:r>
-      <w:bookmarkStart w:id="5" w:name="_GoBack"/>
-      <w:bookmarkEnd w:id="5"/>
       <w:r>
         <w:rPr>
           <w:b/>
@@ -2151,7 +2180,15 @@
         <w:t xml:space="preserve">reate a new column </w:t>
       </w:r>
       <w:r>
-        <w:t>in your spreadsheet called Frac_Bac (make sure there is no space in the variable name)</w:t>
+        <w:t xml:space="preserve">in your spreadsheet called </w:t>
+      </w:r>
+      <w:proofErr w:type="spellStart"/>
+      <w:r>
+        <w:t>Frac_Bac</w:t>
+      </w:r>
+      <w:proofErr w:type="spellEnd"/>
+      <w:r>
+        <w:t xml:space="preserve"> (make sure there is no space in the variable name)</w:t>
       </w:r>
       <w:r>
         <w:t xml:space="preserve">. </w:t>
@@ -2239,7 +2276,15 @@
     </w:p>
     <w:p>
       <w:r>
-        <w:t xml:space="preserve">This should populate all cells in the Frac_bac column with </w:t>
+        <w:t xml:space="preserve">This should populate all cells in the </w:t>
+      </w:r>
+      <w:proofErr w:type="spellStart"/>
+      <w:r>
+        <w:t>Frac_bac</w:t>
+      </w:r>
+      <w:proofErr w:type="spellEnd"/>
+      <w:r>
+        <w:t xml:space="preserve"> column with </w:t>
       </w:r>
       <w:r>
         <w:t>unique values for each county</w:t>
@@ -2272,6 +2317,7 @@
         <w:pStyle w:val="Instructions-GIS"/>
       </w:pPr>
       <w:r>
+        <w:lastRenderedPageBreak/>
         <w:t xml:space="preserve">Save your Excel spreadsheet to a new Excel file </w:t>
       </w:r>
       <w:r>
@@ -2319,11 +2365,11 @@
       <w:pPr>
         <w:pStyle w:val="Stepheader-GIS"/>
       </w:pPr>
-      <w:bookmarkStart w:id="6" w:name="_Toc20239507"/>
+      <w:bookmarkStart w:id="5" w:name="_Toc20239507"/>
       <w:r>
         <w:t>Downloading Census shapefile</w:t>
       </w:r>
-      <w:bookmarkEnd w:id="6"/>
+      <w:bookmarkEnd w:id="5"/>
     </w:p>
     <w:p>
       <w:pPr>
@@ -2576,8 +2622,9 @@
       <w:pPr>
         <w:pStyle w:val="Stepheader-GIS"/>
       </w:pPr>
-      <w:bookmarkStart w:id="7" w:name="_Toc20239508"/>
-      <w:r>
+      <w:bookmarkStart w:id="6" w:name="_Toc20239508"/>
+      <w:r>
+        <w:lastRenderedPageBreak/>
         <w:t xml:space="preserve">Loading the census table and </w:t>
       </w:r>
       <w:r>
@@ -2586,7 +2633,7 @@
       <w:r>
         <w:t xml:space="preserve"> in ArcMap</w:t>
       </w:r>
-      <w:bookmarkEnd w:id="7"/>
+      <w:bookmarkEnd w:id="6"/>
     </w:p>
     <w:p>
       <w:r>
@@ -2792,7 +2839,15 @@
         </w:tabs>
       </w:pPr>
       <w:r>
-        <w:t>Scroll across the table, you should see the Frac_Bac column you created in the previous steps.</w:t>
+        <w:t xml:space="preserve">Scroll across the table, you should see the </w:t>
+      </w:r>
+      <w:proofErr w:type="spellStart"/>
+      <w:r>
+        <w:t>Frac_Bac</w:t>
+      </w:r>
+      <w:proofErr w:type="spellEnd"/>
+      <w:r>
+        <w:t xml:space="preserve"> column you created in the previous steps.</w:t>
       </w:r>
     </w:p>
     <w:p>
@@ -2805,6 +2860,7 @@
         <w:rPr>
           <w:noProof/>
         </w:rPr>
+        <w:lastRenderedPageBreak/>
         <w:drawing>
           <wp:inline distT="0" distB="0" distL="0" distR="0" wp14:anchorId="4D71AE7C" wp14:editId="1D3FA44A">
             <wp:extent cx="2876550" cy="885825"/>
@@ -2863,7 +2919,7 @@
       <w:pPr>
         <w:pStyle w:val="Stepheader-GIS"/>
       </w:pPr>
-      <w:bookmarkStart w:id="8" w:name="_Toc20239509"/>
+      <w:bookmarkStart w:id="7" w:name="_Toc20239509"/>
       <w:r>
         <w:t>Joining non-</w:t>
       </w:r>
@@ -2873,112 +2929,120 @@
       <w:r>
         <w:t>census table to a spatial layer</w:t>
       </w:r>
+      <w:bookmarkEnd w:id="7"/>
+    </w:p>
+    <w:p>
+      <w:r>
+        <w:t xml:space="preserve">The census table will be joined to the shapefile using a common attribute. </w:t>
+      </w:r>
+    </w:p>
+    <w:p>
+      <w:pPr>
+        <w:rPr>
+          <w:color w:val="0070C0"/>
+        </w:rPr>
+      </w:pPr>
+      <w:r>
+        <w:rPr>
+          <w:color w:val="0070C0"/>
+        </w:rPr>
+        <w:t xml:space="preserve">Identify the common attribute </w:t>
+      </w:r>
+      <w:r>
+        <w:rPr>
+          <w:color w:val="0070C0"/>
+        </w:rPr>
+        <w:t xml:space="preserve">across the </w:t>
+      </w:r>
+      <w:r>
+        <w:rPr>
+          <w:color w:val="0070C0"/>
+        </w:rPr>
+        <w:t>shapefile and the .csv</w:t>
+      </w:r>
+      <w:r>
+        <w:rPr>
+          <w:color w:val="0070C0"/>
+        </w:rPr>
+        <w:t>.</w:t>
+      </w:r>
+    </w:p>
+    <w:p>
+      <w:pPr>
+        <w:rPr>
+          <w:color w:val="0070C0"/>
+        </w:rPr>
+      </w:pPr>
+      <w:r>
+        <w:rPr>
+          <w:color w:val="0070C0"/>
+        </w:rPr>
+        <w:t xml:space="preserve">Make any adjustments needed so that the common fields can be used in a table join. </w:t>
+      </w:r>
+    </w:p>
+    <w:p>
+      <w:r>
+        <w:t>N</w:t>
+      </w:r>
+      <w:r>
+        <w:t xml:space="preserve">ext, you will perform the </w:t>
+      </w:r>
+      <w:r>
+        <w:rPr>
+          <w:i/>
+        </w:rPr>
+        <w:t>table-to-</w:t>
+      </w:r>
+      <w:r>
+        <w:rPr>
+          <w:i/>
+        </w:rPr>
+        <w:t>shapefile</w:t>
+      </w:r>
+      <w:r>
+        <w:t xml:space="preserve"> join.</w:t>
+      </w:r>
+    </w:p>
+    <w:p>
+      <w:pPr>
+        <w:rPr>
+          <w:color w:val="0070C0"/>
+        </w:rPr>
+      </w:pPr>
+      <w:r>
+        <w:rPr>
+          <w:color w:val="0070C0"/>
+        </w:rPr>
+        <w:t xml:space="preserve">Join the </w:t>
+      </w:r>
+      <w:r>
+        <w:rPr>
+          <w:color w:val="0070C0"/>
+        </w:rPr>
+        <w:t>.csv data to the shapefile using any method you deem appropriate.</w:t>
+      </w:r>
+    </w:p>
+    <w:p>
+      <w:pPr>
+        <w:pStyle w:val="Stepheader-GIS"/>
+      </w:pPr>
+      <w:bookmarkStart w:id="8" w:name="_Toc20239510"/>
+      <w:r>
+        <w:t>Symbolizing the shapefiles by census data</w:t>
+      </w:r>
       <w:bookmarkEnd w:id="8"/>
     </w:p>
     <w:p>
       <w:r>
-        <w:t xml:space="preserve">The census table will be joined to the shapefile using a common attribute. </w:t>
-      </w:r>
-    </w:p>
-    <w:p>
-      <w:pPr>
-        <w:rPr>
-          <w:color w:val="0070C0"/>
-        </w:rPr>
-      </w:pPr>
-      <w:r>
-        <w:rPr>
-          <w:color w:val="0070C0"/>
-        </w:rPr>
-        <w:t xml:space="preserve">Identify the common attribute </w:t>
-      </w:r>
-      <w:r>
-        <w:rPr>
-          <w:color w:val="0070C0"/>
-        </w:rPr>
-        <w:t xml:space="preserve">across the </w:t>
-      </w:r>
-      <w:r>
-        <w:rPr>
-          <w:color w:val="0070C0"/>
-        </w:rPr>
-        <w:t>shapefile and the .csv</w:t>
-      </w:r>
-      <w:r>
-        <w:rPr>
-          <w:color w:val="0070C0"/>
-        </w:rPr>
-        <w:t>.</w:t>
-      </w:r>
-    </w:p>
-    <w:p>
-      <w:pPr>
-        <w:rPr>
-          <w:color w:val="0070C0"/>
-        </w:rPr>
-      </w:pPr>
-      <w:r>
-        <w:rPr>
-          <w:color w:val="0070C0"/>
-        </w:rPr>
-        <w:t xml:space="preserve">Make any adjustments needed so that the common fields can be used in a table join. </w:t>
-      </w:r>
-    </w:p>
-    <w:p>
-      <w:r>
-        <w:t>N</w:t>
-      </w:r>
-      <w:r>
-        <w:t xml:space="preserve">ext, you will perform the </w:t>
-      </w:r>
-      <w:r>
-        <w:rPr>
-          <w:i/>
-        </w:rPr>
-        <w:t>table-to-</w:t>
-      </w:r>
-      <w:r>
-        <w:rPr>
-          <w:i/>
-        </w:rPr>
-        <w:t>shapefile</w:t>
-      </w:r>
-      <w:r>
-        <w:t xml:space="preserve"> join.</w:t>
-      </w:r>
-    </w:p>
-    <w:p>
-      <w:pPr>
-        <w:rPr>
-          <w:color w:val="0070C0"/>
-        </w:rPr>
-      </w:pPr>
-      <w:r>
-        <w:rPr>
-          <w:color w:val="0070C0"/>
-        </w:rPr>
-        <w:t xml:space="preserve">Join the </w:t>
-      </w:r>
-      <w:r>
-        <w:rPr>
-          <w:color w:val="0070C0"/>
-        </w:rPr>
-        <w:t>.csv data to the shapefile using any method you deem appropriate.</w:t>
-      </w:r>
-    </w:p>
-    <w:p>
-      <w:pPr>
-        <w:pStyle w:val="Stepheader-GIS"/>
-      </w:pPr>
-      <w:bookmarkStart w:id="9" w:name="_Toc20239510"/>
-      <w:r>
-        <w:t>Symbolizing the shapefiles by census data</w:t>
-      </w:r>
-      <w:bookmarkEnd w:id="9"/>
-    </w:p>
-    <w:p>
-      <w:r>
-        <w:t xml:space="preserve">In this last step, you will symbolize the counties shapefile using the Frac_bac attribute you computed in the </w:t>
+        <w:t xml:space="preserve">In this last step, you will symbolize the counties shapefile using the </w:t>
+      </w:r>
+      <w:proofErr w:type="spellStart"/>
+      <w:r>
+        <w:t>Frac_bac</w:t>
+      </w:r>
+      <w:proofErr w:type="spellEnd"/>
+      <w:r>
+        <w:t xml:space="preserve"> attribute you computed in the </w:t>
       </w:r>
       <w:r>
         <w:t>Excel</w:t>
@@ -3029,12 +3093,14 @@
       <w:r>
         <w:t xml:space="preserve">. Select </w:t>
       </w:r>
+      <w:proofErr w:type="spellStart"/>
       <w:r>
         <w:rPr>
           <w:b/>
         </w:rPr>
         <w:t>Frac_bac</w:t>
       </w:r>
+      <w:proofErr w:type="spellEnd"/>
       <w:r>
         <w:t xml:space="preserve"> as the </w:t>
       </w:r>
@@ -3308,8 +3374,19 @@
           <w:sz w:val="20"/>
           <w:szCs w:val="20"/>
         </w:rPr>
-        <w:t>Manuel Gimond</w:t>
-      </w:r>
+        <w:t xml:space="preserve">Manuel </w:t>
+      </w:r>
+      <w:proofErr w:type="spellStart"/>
+      <w:r>
+        <w:rPr>
+          <w:rFonts w:eastAsia="Times New Roman" w:cs="Arial"/>
+          <w:color w:val="808080" w:themeColor="background1" w:themeShade="80"/>
+          <w:sz w:val="20"/>
+          <w:szCs w:val="20"/>
+        </w:rPr>
+        <w:t>Gimond</w:t>
+      </w:r>
+      <w:proofErr w:type="spellEnd"/>
       <w:r>
         <w:rPr>
           <w:rFonts w:eastAsia="Times New Roman" w:cs="Arial"/>
@@ -3391,7 +3468,7 @@
 </file>
 
 <file path=word/numbering.xml><?xml version="1.0" encoding="utf-8"?>
-<w:numbering xmlns:wpc="http://schemas.microsoft.com/office/word/2010/wordprocessingCanvas" xmlns:cx="http://schemas.microsoft.com/office/drawing/2014/chartex" xmlns:cx1="http://schemas.microsoft.com/office/drawing/2015/9/8/chartex" xmlns:cx2="http://schemas.microsoft.com/office/drawing/2015/10/21/chartex" xmlns:cx3="http://schemas.microsoft.com/office/drawing/2016/5/9/chartex" xmlns:cx4="http://schemas.microsoft.com/office/drawing/2016/5/10/chartex" xmlns:cx5="http://schemas.microsoft.com/office/drawing/2016/5/11/chartex" xmlns:cx6="http://schemas.microsoft.com/office/drawing/2016/5/12/chartex" xmlns:cx7="http://schemas.microsoft.com/office/drawing/2016/5/13/chartex" xmlns:cx8="http://schemas.microsoft.com/office/drawing/2016/5/14/chartex" xmlns:mc="http://schemas.openxmlformats.org/markup-compatibility/2006" xmlns:aink="http://schemas.microsoft.com/office/drawing/2016/ink" xmlns:am3d="http://schemas.microsoft.com/office/drawing/2017/model3d" xmlns:o="urn:schemas-microsoft-com:office:office" xmlns:r="http://schemas.openxmlformats.org/officeDocument/2006/relationships" xmlns:m="http://schemas.openxmlformats.org/officeDocument/2006/math" xmlns:v="urn:schemas-microsoft-com:vml" xmlns:wp14="http://schemas.microsoft.com/office/word/2010/wordprocessingDrawing" xmlns:wp="http://schemas.openxmlformats.org/drawingml/2006/wordprocessingDrawing" xmlns:w10="urn:schemas-microsoft-com:office:word" xmlns:w="http://schemas.openxmlformats.org/wordprocessingml/2006/main" xmlns:w14="http://schemas.microsoft.com/office/word/2010/wordml" xmlns:w15="http://schemas.microsoft.com/office/word/2012/wordml" xmlns:w16cid="http://schemas.microsoft.com/office/word/2016/wordml/cid" xmlns:w16se="http://schemas.microsoft.com/office/word/2015/wordml/symex" xmlns:wpg="http://schemas.microsoft.com/office/word/2010/wordprocessingGroup" xmlns:wpi="http://schemas.microsoft.com/office/word/2010/wordprocessingInk" xmlns:wne="http://schemas.microsoft.com/office/word/2006/wordml" xmlns:wps="http://schemas.microsoft.com/office/word/2010/wordprocessingShape" mc:Ignorable="w14 w15 w16se w16cid wp14">
+<w:numbering xmlns:wpc="http://schemas.microsoft.com/office/word/2010/wordprocessingCanvas" xmlns:cx="http://schemas.microsoft.com/office/drawing/2014/chartex" xmlns:cx1="http://schemas.microsoft.com/office/drawing/2015/9/8/chartex" xmlns:cx2="http://schemas.microsoft.com/office/drawing/2015/10/21/chartex" xmlns:cx3="http://schemas.microsoft.com/office/drawing/2016/5/9/chartex" xmlns:cx4="http://schemas.microsoft.com/office/drawing/2016/5/10/chartex" xmlns:cx5="http://schemas.microsoft.com/office/drawing/2016/5/11/chartex" xmlns:cx6="http://schemas.microsoft.com/office/drawing/2016/5/12/chartex" xmlns:cx7="http://schemas.microsoft.com/office/drawing/2016/5/13/chartex" xmlns:cx8="http://schemas.microsoft.com/office/drawing/2016/5/14/chartex" xmlns:mc="http://schemas.openxmlformats.org/markup-compatibility/2006" xmlns:aink="http://schemas.microsoft.com/office/drawing/2016/ink" xmlns:am3d="http://schemas.microsoft.com/office/drawing/2017/model3d" xmlns:o="urn:schemas-microsoft-com:office:office" xmlns:r="http://schemas.openxmlformats.org/officeDocument/2006/relationships" xmlns:m="http://schemas.openxmlformats.org/officeDocument/2006/math" xmlns:v="urn:schemas-microsoft-com:vml" xmlns:wp14="http://schemas.microsoft.com/office/word/2010/wordprocessingDrawing" xmlns:wp="http://schemas.openxmlformats.org/drawingml/2006/wordprocessingDrawing" xmlns:w10="urn:schemas-microsoft-com:office:word" xmlns:w="http://schemas.openxmlformats.org/wordprocessingml/2006/main" xmlns:w14="http://schemas.microsoft.com/office/word/2010/wordml" xmlns:w15="http://schemas.microsoft.com/office/word/2012/wordml" xmlns:w16cex="http://schemas.microsoft.com/office/word/2018/wordml/cex" xmlns:w16cid="http://schemas.microsoft.com/office/word/2016/wordml/cid" xmlns:w16="http://schemas.microsoft.com/office/word/2018/wordml" xmlns:w16se="http://schemas.microsoft.com/office/word/2015/wordml/symex" xmlns:wpg="http://schemas.microsoft.com/office/word/2010/wordprocessingGroup" xmlns:wpi="http://schemas.microsoft.com/office/word/2010/wordprocessingInk" xmlns:wne="http://schemas.microsoft.com/office/word/2006/wordml" xmlns:wps="http://schemas.microsoft.com/office/word/2010/wordprocessingShape" mc:Ignorable="w14 w15 w16se w16cid w16 w16cex wp14">
   <w:abstractNum w:abstractNumId="0" w15:restartNumberingAfterBreak="0">
     <w:nsid w:val="0C717DE4"/>
     <w:multiLevelType w:val="hybridMultilevel"/>
@@ -4363,7 +4440,7 @@
 </file>
 
 <file path=word/styles.xml><?xml version="1.0" encoding="utf-8"?>
-<w:styles xmlns:mc="http://schemas.openxmlformats.org/markup-compatibility/2006" xmlns:r="http://schemas.openxmlformats.org/officeDocument/2006/relationships" xmlns:w="http://schemas.openxmlformats.org/wordprocessingml/2006/main" xmlns:w14="http://schemas.microsoft.com/office/word/2010/wordml" xmlns:w15="http://schemas.microsoft.com/office/word/2012/wordml" xmlns:w16cid="http://schemas.microsoft.com/office/word/2016/wordml/cid" xmlns:w16se="http://schemas.microsoft.com/office/word/2015/wordml/symex" mc:Ignorable="w14 w15 w16se w16cid">
+<w:styles xmlns:mc="http://schemas.openxmlformats.org/markup-compatibility/2006" xmlns:r="http://schemas.openxmlformats.org/officeDocument/2006/relationships" xmlns:w="http://schemas.openxmlformats.org/wordprocessingml/2006/main" xmlns:w14="http://schemas.microsoft.com/office/word/2010/wordml" xmlns:w15="http://schemas.microsoft.com/office/word/2012/wordml" xmlns:w16cex="http://schemas.microsoft.com/office/word/2018/wordml/cex" xmlns:w16cid="http://schemas.microsoft.com/office/word/2016/wordml/cid" xmlns:w16="http://schemas.microsoft.com/office/word/2018/wordml" xmlns:w16se="http://schemas.microsoft.com/office/word/2015/wordml/symex" mc:Ignorable="w14 w15 w16se w16cid w16 w16cex">
   <w:docDefaults>
     <w:rPrDefault>
       <w:rPr>
@@ -4379,7 +4456,7 @@
       </w:pPr>
     </w:pPrDefault>
   </w:docDefaults>
-  <w:latentStyles w:defLockedState="0" w:defUIPriority="99" w:defSemiHidden="0" w:defUnhideWhenUsed="0" w:defQFormat="0" w:count="377">
+  <w:latentStyles w:defLockedState="0" w:defUIPriority="99" w:defSemiHidden="0" w:defUnhideWhenUsed="0" w:defQFormat="0" w:count="376">
     <w:lsdException w:name="Normal" w:uiPriority="0" w:qFormat="1"/>
     <w:lsdException w:name="heading 1" w:uiPriority="9" w:qFormat="1"/>
     <w:lsdException w:name="heading 2" w:semiHidden="1" w:uiPriority="9" w:unhideWhenUsed="1" w:qFormat="1"/>
@@ -4756,7 +4833,6 @@
     <w:lsdException w:name="Hashtag" w:semiHidden="1" w:unhideWhenUsed="1"/>
     <w:lsdException w:name="Unresolved Mention" w:semiHidden="1" w:unhideWhenUsed="1"/>
     <w:lsdException w:name="Smart Link" w:semiHidden="1" w:unhideWhenUsed="1"/>
-    <w:lsdException w:name="Smart Link Error" w:semiHidden="1" w:unhideWhenUsed="1"/>
   </w:latentStyles>
   <w:style w:type="paragraph" w:default="1" w:styleId="Normal">
     <w:name w:val="Normal"/>

</xml_diff>

<commit_message>
more edits to the census exercise
</commit_message>
<xml_diff>
--- a/Downloading_Census_Data.docx
+++ b/Downloading_Census_Data.docx
@@ -992,7 +992,6 @@
     </w:p>
     <w:p>
       <w:r>
-        <w:lastRenderedPageBreak/>
         <w:t xml:space="preserve">Note that certain services are only accessible via a subscription. </w:t>
       </w:r>
       <w:r>
@@ -1350,7 +1349,6 @@
         <w:rPr>
           <w:noProof/>
         </w:rPr>
-        <w:lastRenderedPageBreak/>
         <w:drawing>
           <wp:inline distT="0" distB="0" distL="0" distR="0" wp14:anchorId="3A2D46E3" wp14:editId="760556CA">
             <wp:extent cx="2647950" cy="2628900"/>
@@ -1499,62 +1497,47 @@
         <w:t>excludes</w:t>
       </w:r>
       <w:r>
-        <w:t xml:space="preserve"> the margin of error (</w:t>
-      </w:r>
-      <w:proofErr w:type="spellStart"/>
-      <w:r>
+        <w:t xml:space="preserve"> the margin of error (MoE) data. It’s always good practice to work with both the </w:t>
+      </w:r>
+      <w:r>
+        <w:rPr>
+          <w:i/>
+        </w:rPr>
+        <w:t>estimate</w:t>
+      </w:r>
+      <w:r>
+        <w:t xml:space="preserve"> and the </w:t>
+      </w:r>
+      <w:r>
+        <w:rPr>
+          <w:i/>
+        </w:rPr>
         <w:t>MoE</w:t>
       </w:r>
-      <w:proofErr w:type="spellEnd"/>
-      <w:r>
-        <w:t xml:space="preserve">) data. It’s always good practice to work with both the </w:t>
+      <w:r>
+        <w:t xml:space="preserve"> data, so in keeping with good practice you</w:t>
+      </w:r>
+      <w:r>
+        <w:t xml:space="preserve"> will </w:t>
+      </w:r>
+      <w:r>
+        <w:t xml:space="preserve">choose to </w:t>
+      </w:r>
+      <w:r>
+        <w:t>select</w:t>
+      </w:r>
+      <w:r>
+        <w:t xml:space="preserve"> the original census data table (note that this tutorial will </w:t>
       </w:r>
       <w:r>
         <w:rPr>
           <w:i/>
         </w:rPr>
-        <w:t>estimate</w:t>
-      </w:r>
-      <w:r>
-        <w:t xml:space="preserve"> and the </w:t>
-      </w:r>
-      <w:proofErr w:type="spellStart"/>
-      <w:r>
-        <w:rPr>
-          <w:i/>
-        </w:rPr>
-        <w:t>MoE</w:t>
-      </w:r>
-      <w:proofErr w:type="spellEnd"/>
-      <w:r>
-        <w:t xml:space="preserve"> data, so in keeping with good practice you</w:t>
-      </w:r>
-      <w:r>
-        <w:t xml:space="preserve"> will </w:t>
-      </w:r>
-      <w:r>
-        <w:t xml:space="preserve">choose to </w:t>
-      </w:r>
-      <w:r>
-        <w:t>select</w:t>
-      </w:r>
-      <w:r>
-        <w:t xml:space="preserve"> the original census data table (note that this tutorial will </w:t>
-      </w:r>
-      <w:r>
-        <w:rPr>
-          <w:i/>
-        </w:rPr>
         <w:t>not</w:t>
       </w:r>
       <w:r>
-        <w:t xml:space="preserve"> make use of the </w:t>
-      </w:r>
-      <w:proofErr w:type="spellStart"/>
-      <w:r>
-        <w:t>MoE</w:t>
-      </w:r>
-      <w:proofErr w:type="spellEnd"/>
+        <w:t xml:space="preserve"> make use of the MoE</w:t>
+      </w:r>
       <w:r>
         <w:t>).</w:t>
       </w:r>
@@ -1696,7 +1679,6 @@
         <w:rPr>
           <w:noProof/>
         </w:rPr>
-        <w:lastRenderedPageBreak/>
         <w:drawing>
           <wp:inline distT="0" distB="0" distL="0" distR="0" wp14:anchorId="21F04541" wp14:editId="199D97D2">
             <wp:extent cx="2886075" cy="952500"/>
@@ -2011,7 +1993,6 @@
         <w:pStyle w:val="Instructions-GIS"/>
       </w:pPr>
       <w:r>
-        <w:lastRenderedPageBreak/>
         <w:t xml:space="preserve">Locate the CSV file you downloaded </w:t>
       </w:r>
       <w:r>
@@ -2180,15 +2161,7 @@
         <w:t xml:space="preserve">reate a new column </w:t>
       </w:r>
       <w:r>
-        <w:t xml:space="preserve">in your spreadsheet called </w:t>
-      </w:r>
-      <w:proofErr w:type="spellStart"/>
-      <w:r>
-        <w:t>Frac_Bac</w:t>
-      </w:r>
-      <w:proofErr w:type="spellEnd"/>
-      <w:r>
-        <w:t xml:space="preserve"> (make sure there is no space in the variable name)</w:t>
+        <w:t>in your spreadsheet called Frac_Bac (make sure there is no space in the variable name)</w:t>
       </w:r>
       <w:r>
         <w:t xml:space="preserve">. </w:t>
@@ -2276,15 +2249,7 @@
     </w:p>
     <w:p>
       <w:r>
-        <w:t xml:space="preserve">This should populate all cells in the </w:t>
-      </w:r>
-      <w:proofErr w:type="spellStart"/>
-      <w:r>
-        <w:t>Frac_bac</w:t>
-      </w:r>
-      <w:proofErr w:type="spellEnd"/>
-      <w:r>
-        <w:t xml:space="preserve"> column with </w:t>
+        <w:t xml:space="preserve">This should populate all cells in the Frac_bac column with </w:t>
       </w:r>
       <w:r>
         <w:t>unique values for each county</w:t>
@@ -2317,7 +2282,6 @@
         <w:pStyle w:val="Instructions-GIS"/>
       </w:pPr>
       <w:r>
-        <w:lastRenderedPageBreak/>
         <w:t xml:space="preserve">Save your Excel spreadsheet to a new Excel file </w:t>
       </w:r>
       <w:r>
@@ -2388,6 +2352,26 @@
       </w:hyperlink>
       <w:r>
         <w:t>.</w:t>
+      </w:r>
+    </w:p>
+    <w:p>
+      <w:pPr>
+        <w:pStyle w:val="Instructions-GIS"/>
+      </w:pPr>
+      <w:r>
+        <w:t xml:space="preserve">From the </w:t>
+      </w:r>
+      <w:r>
+        <w:rPr>
+          <w:b/>
+          <w:bCs/>
+          <w:i/>
+          <w:iCs/>
+        </w:rPr>
+        <w:t>Select year</w:t>
+      </w:r>
+      <w:r>
+        <w:t xml:space="preserve"> pull-down menu, select 2010. </w:t>
       </w:r>
     </w:p>
     <w:p>
@@ -2624,7 +2608,6 @@
       </w:pPr>
       <w:bookmarkStart w:id="6" w:name="_Toc20239508"/>
       <w:r>
-        <w:lastRenderedPageBreak/>
         <w:t xml:space="preserve">Loading the census table and </w:t>
       </w:r>
       <w:r>
@@ -2634,33 +2617,6 @@
         <w:t xml:space="preserve"> in ArcMap</w:t>
       </w:r>
       <w:bookmarkEnd w:id="6"/>
-    </w:p>
-    <w:p>
-      <w:r>
-        <w:t>I</w:t>
-      </w:r>
-      <w:r>
-        <w:t xml:space="preserve">f you are new to ArcMap, it is strongly suggested that you work through the </w:t>
-      </w:r>
-      <w:hyperlink r:id="rId19" w:history="1">
-        <w:r>
-          <w:rPr>
-            <w:rStyle w:val="Hyperlink"/>
-          </w:rPr>
-          <w:t>Exploring a GIS map tutorial</w:t>
-        </w:r>
-      </w:hyperlink>
-      <w:r>
-        <w:t>.</w:t>
-      </w:r>
-    </w:p>
-    <w:p>
-      <w:pPr>
-        <w:pStyle w:val="Instructions-GIS"/>
-      </w:pPr>
-      <w:r>
-        <w:t>Open the ArcMap application.</w:t>
-      </w:r>
     </w:p>
     <w:p>
       <w:pPr>
@@ -2708,7 +2664,7 @@
                     <pic:cNvPicPr/>
                   </pic:nvPicPr>
                   <pic:blipFill>
-                    <a:blip r:embed="rId20"/>
+                    <a:blip r:embed="rId19"/>
                     <a:stretch>
                       <a:fillRect/>
                     </a:stretch>
@@ -2773,7 +2729,7 @@
                     <pic:cNvPicPr/>
                   </pic:nvPicPr>
                   <pic:blipFill>
-                    <a:blip r:embed="rId21"/>
+                    <a:blip r:embed="rId20"/>
                     <a:stretch>
                       <a:fillRect/>
                     </a:stretch>
@@ -2839,15 +2795,7 @@
         </w:tabs>
       </w:pPr>
       <w:r>
-        <w:t xml:space="preserve">Scroll across the table, you should see the </w:t>
-      </w:r>
-      <w:proofErr w:type="spellStart"/>
-      <w:r>
-        <w:t>Frac_Bac</w:t>
-      </w:r>
-      <w:proofErr w:type="spellEnd"/>
-      <w:r>
-        <w:t xml:space="preserve"> column you created in the previous steps.</w:t>
+        <w:t>Scroll across the table, you should see the Frac_Bac column you created in the previous steps.</w:t>
       </w:r>
     </w:p>
     <w:p>
@@ -2860,7 +2808,6 @@
         <w:rPr>
           <w:noProof/>
         </w:rPr>
-        <w:lastRenderedPageBreak/>
         <w:drawing>
           <wp:inline distT="0" distB="0" distL="0" distR="0" wp14:anchorId="4D71AE7C" wp14:editId="1D3FA44A">
             <wp:extent cx="2876550" cy="885825"/>
@@ -2877,7 +2824,7 @@
                     <pic:cNvPicPr/>
                   </pic:nvPicPr>
                   <pic:blipFill>
-                    <a:blip r:embed="rId22"/>
+                    <a:blip r:embed="rId21"/>
                     <a:stretch>
                       <a:fillRect/>
                     </a:stretch>
@@ -3034,73 +2981,63 @@
     </w:p>
     <w:p>
       <w:r>
-        <w:t xml:space="preserve">In this last step, you will symbolize the counties shapefile using the </w:t>
-      </w:r>
-      <w:proofErr w:type="spellStart"/>
-      <w:r>
+        <w:t xml:space="preserve">In this last step, you will symbolize the counties shapefile using the Frac_bac attribute you computed in the </w:t>
+      </w:r>
+      <w:r>
+        <w:t>Excel</w:t>
+      </w:r>
+      <w:r>
+        <w:t xml:space="preserve"> file.</w:t>
+      </w:r>
+    </w:p>
+    <w:p>
+      <w:pPr>
+        <w:pStyle w:val="Instructions-GIS"/>
+      </w:pPr>
+      <w:r>
+        <w:t xml:space="preserve">Right-click on the shapefile layer and open its </w:t>
+      </w:r>
+      <w:r>
+        <w:rPr>
+          <w:b/>
+        </w:rPr>
+        <w:t>Properties</w:t>
+      </w:r>
+      <w:r>
+        <w:t xml:space="preserve"> window. </w:t>
+      </w:r>
+    </w:p>
+    <w:p>
+      <w:pPr>
+        <w:pStyle w:val="Instructions-GIS"/>
+      </w:pPr>
+      <w:r>
+        <w:t xml:space="preserve">Select the </w:t>
+      </w:r>
+      <w:r>
+        <w:rPr>
+          <w:b/>
+        </w:rPr>
+        <w:t>Symbology</w:t>
+      </w:r>
+      <w:r>
+        <w:t xml:space="preserve"> tab, then </w:t>
+      </w:r>
+      <w:r>
+        <w:rPr>
+          <w:b/>
+        </w:rPr>
+        <w:t>Quantities</w:t>
+      </w:r>
+      <w:r>
+        <w:t xml:space="preserve">. Select </w:t>
+      </w:r>
+      <w:r>
+        <w:rPr>
+          <w:b/>
+        </w:rPr>
         <w:t>Frac_bac</w:t>
       </w:r>
-      <w:proofErr w:type="spellEnd"/>
-      <w:r>
-        <w:t xml:space="preserve"> attribute you computed in the </w:t>
-      </w:r>
-      <w:r>
-        <w:t>Excel</w:t>
-      </w:r>
-      <w:r>
-        <w:t xml:space="preserve"> file.</w:t>
-      </w:r>
-    </w:p>
-    <w:p>
-      <w:pPr>
-        <w:pStyle w:val="Instructions-GIS"/>
-      </w:pPr>
-      <w:r>
-        <w:t xml:space="preserve">Right-click on the shapefile layer and open its </w:t>
-      </w:r>
-      <w:r>
-        <w:rPr>
-          <w:b/>
-        </w:rPr>
-        <w:t>Properties</w:t>
-      </w:r>
-      <w:r>
-        <w:t xml:space="preserve"> window. </w:t>
-      </w:r>
-    </w:p>
-    <w:p>
-      <w:pPr>
-        <w:pStyle w:val="Instructions-GIS"/>
-      </w:pPr>
-      <w:r>
-        <w:t xml:space="preserve">Select the </w:t>
-      </w:r>
-      <w:r>
-        <w:rPr>
-          <w:b/>
-        </w:rPr>
-        <w:t>Symbology</w:t>
-      </w:r>
-      <w:r>
-        <w:t xml:space="preserve"> tab, then </w:t>
-      </w:r>
-      <w:r>
-        <w:rPr>
-          <w:b/>
-        </w:rPr>
-        <w:t>Quantities</w:t>
-      </w:r>
-      <w:r>
-        <w:t xml:space="preserve">. Select </w:t>
-      </w:r>
-      <w:proofErr w:type="spellStart"/>
-      <w:r>
-        <w:rPr>
-          <w:b/>
-        </w:rPr>
-        <w:t>Frac_bac</w:t>
-      </w:r>
-      <w:proofErr w:type="spellEnd"/>
       <w:r>
         <w:t xml:space="preserve"> as the </w:t>
       </w:r>
@@ -3138,7 +3075,7 @@
                     <pic:cNvPicPr/>
                   </pic:nvPicPr>
                   <pic:blipFill>
-                    <a:blip r:embed="rId23"/>
+                    <a:blip r:embed="rId22"/>
                     <a:stretch>
                       <a:fillRect/>
                     </a:stretch>
@@ -3224,7 +3161,7 @@
                     </pic:cNvPicPr>
                   </pic:nvPicPr>
                   <pic:blipFill rotWithShape="1">
-                    <a:blip r:embed="rId24">
+                    <a:blip r:embed="rId23">
                       <a:extLst>
                         <a:ext uri="{28A0092B-C50C-407E-A947-70E740481C1C}">
                           <a14:useLocalDpi xmlns:a14="http://schemas.microsoft.com/office/drawing/2010/main" val="0"/>
@@ -3270,6 +3207,9 @@
       <w:r>
         <w:t xml:space="preserve">and shape more closely represent the way it looks on the surface of the earth? </w:t>
       </w:r>
+      <w:r>
+        <w:t>Experiment with other aesthetic improvements as well (e.g., try lightening/removing the county boundary outlines).</w:t>
+      </w:r>
     </w:p>
     <w:p>
       <w:r>
@@ -3332,7 +3272,7 @@
                     <pic:cNvPicPr/>
                   </pic:nvPicPr>
                   <pic:blipFill>
-                    <a:blip r:embed="rId25" cstate="print">
+                    <a:blip r:embed="rId24" cstate="print">
                       <a:extLst>
                         <a:ext uri="{28A0092B-C50C-407E-A947-70E740481C1C}">
                           <a14:useLocalDpi xmlns:a14="http://schemas.microsoft.com/office/drawing/2010/main" val="0"/>
@@ -3374,9 +3314,8 @@
           <w:sz w:val="20"/>
           <w:szCs w:val="20"/>
         </w:rPr>
-        <w:t xml:space="preserve">Manuel </w:t>
-      </w:r>
-      <w:proofErr w:type="spellStart"/>
+        <w:t>Manuel Gimond</w:t>
+      </w:r>
       <w:r>
         <w:rPr>
           <w:rFonts w:eastAsia="Times New Roman" w:cs="Arial"/>
@@ -3384,9 +3323,8 @@
           <w:sz w:val="20"/>
           <w:szCs w:val="20"/>
         </w:rPr>
-        <w:t>Gimond</w:t>
-      </w:r>
-      <w:proofErr w:type="spellEnd"/>
+        <w:t>,</w:t>
+      </w:r>
       <w:r>
         <w:rPr>
           <w:rFonts w:eastAsia="Times New Roman" w:cs="Arial"/>
@@ -3394,7 +3332,7 @@
           <w:sz w:val="20"/>
           <w:szCs w:val="20"/>
         </w:rPr>
-        <w:t>,</w:t>
+        <w:t xml:space="preserve"> </w:t>
       </w:r>
       <w:r>
         <w:rPr>
@@ -3403,7 +3341,16 @@
           <w:sz w:val="20"/>
           <w:szCs w:val="20"/>
         </w:rPr>
-        <w:t xml:space="preserve"> last modified on</w:t>
+        <w:t xml:space="preserve">Alex Karner </w:t>
+      </w:r>
+      <w:r>
+        <w:rPr>
+          <w:rFonts w:eastAsia="Times New Roman" w:cs="Arial"/>
+          <w:color w:val="808080" w:themeColor="background1" w:themeShade="80"/>
+          <w:sz w:val="20"/>
+          <w:szCs w:val="20"/>
+        </w:rPr>
+        <w:t>last modified on</w:t>
       </w:r>
       <w:r>
         <w:rPr>
@@ -3426,7 +3373,7 @@
           <w:tag w:val=""/>
           <w:id w:val="96376926"/>
           <w:dataBinding w:prefixMappings="xmlns:ns0='http://schemas.microsoft.com/office/2006/coverPageProps' " w:xpath="/ns0:CoverPageProperties[1]/ns0:PublishDate[1]" w:storeItemID="{55AF091B-3C7A-41E3-B477-F2FDAA23CFDA}"/>
-          <w:date w:fullDate="2018-07-11T00:00:00Z">
+          <w:date w:fullDate="2020-09-27T00:00:00Z">
             <w:dateFormat w:val="M/d/yyyy"/>
             <w:lid w:val="en-US"/>
             <w:storeMappedDataAs w:val="dateTime"/>
@@ -3442,19 +3389,10 @@
               <w:sz w:val="20"/>
               <w:szCs w:val="20"/>
             </w:rPr>
-            <w:t>7/11/2018</w:t>
+            <w:t>9/27/2020</w:t>
           </w:r>
         </w:sdtContent>
       </w:sdt>
-      <w:r>
-        <w:rPr>
-          <w:rFonts w:eastAsia="Times New Roman" w:cs="Arial"/>
-          <w:color w:val="808080" w:themeColor="background1" w:themeShade="80"/>
-          <w:sz w:val="20"/>
-          <w:szCs w:val="20"/>
-        </w:rPr>
-        <w:t xml:space="preserve"> </w:t>
-      </w:r>
     </w:p>
     <w:p/>
     <w:sectPr>
@@ -5652,7 +5590,7 @@
 
 <file path=customXml/item1.xml><?xml version="1.0" encoding="utf-8"?>
 <CoverPageProperties xmlns="http://schemas.microsoft.com/office/2006/coverPageProps">
-  <PublishDate>2018-07-11T00:00:00</PublishDate>
+  <PublishDate>2020-09-27T00:00:00</PublishDate>
   <Abstract/>
   <CompanyAddress/>
   <CompanyPhone/>

</xml_diff>

<commit_message>
update census data tutorial to use arcgis pro
</commit_message>
<xml_diff>
--- a/Downloading_Census_Data.docx
+++ b/Downloading_Census_Data.docx
@@ -1,6 +1,6 @@
 
 <file path=word/document.xml><?xml version="1.0" encoding="utf-8"?>
-<w:document xmlns:wpc="http://schemas.microsoft.com/office/word/2010/wordprocessingCanvas" xmlns:cx="http://schemas.microsoft.com/office/drawing/2014/chartex" xmlns:cx1="http://schemas.microsoft.com/office/drawing/2015/9/8/chartex" xmlns:cx2="http://schemas.microsoft.com/office/drawing/2015/10/21/chartex" xmlns:cx3="http://schemas.microsoft.com/office/drawing/2016/5/9/chartex" xmlns:cx4="http://schemas.microsoft.com/office/drawing/2016/5/10/chartex" xmlns:cx5="http://schemas.microsoft.com/office/drawing/2016/5/11/chartex" xmlns:cx6="http://schemas.microsoft.com/office/drawing/2016/5/12/chartex" xmlns:cx7="http://schemas.microsoft.com/office/drawing/2016/5/13/chartex" xmlns:cx8="http://schemas.microsoft.com/office/drawing/2016/5/14/chartex" xmlns:mc="http://schemas.openxmlformats.org/markup-compatibility/2006" xmlns:aink="http://schemas.microsoft.com/office/drawing/2016/ink" xmlns:am3d="http://schemas.microsoft.com/office/drawing/2017/model3d" xmlns:o="urn:schemas-microsoft-com:office:office" xmlns:r="http://schemas.openxmlformats.org/officeDocument/2006/relationships" xmlns:m="http://schemas.openxmlformats.org/officeDocument/2006/math" xmlns:v="urn:schemas-microsoft-com:vml" xmlns:wp14="http://schemas.microsoft.com/office/word/2010/wordprocessingDrawing" xmlns:wp="http://schemas.openxmlformats.org/drawingml/2006/wordprocessingDrawing" xmlns:w10="urn:schemas-microsoft-com:office:word" xmlns:w="http://schemas.openxmlformats.org/wordprocessingml/2006/main" xmlns:w14="http://schemas.microsoft.com/office/word/2010/wordml" xmlns:w15="http://schemas.microsoft.com/office/word/2012/wordml" xmlns:w16cex="http://schemas.microsoft.com/office/word/2018/wordml/cex" xmlns:w16cid="http://schemas.microsoft.com/office/word/2016/wordml/cid" xmlns:w16="http://schemas.microsoft.com/office/word/2018/wordml" xmlns:w16se="http://schemas.microsoft.com/office/word/2015/wordml/symex" xmlns:wpg="http://schemas.microsoft.com/office/word/2010/wordprocessingGroup" xmlns:wpi="http://schemas.microsoft.com/office/word/2010/wordprocessingInk" xmlns:wne="http://schemas.microsoft.com/office/word/2006/wordml" xmlns:wps="http://schemas.microsoft.com/office/word/2010/wordprocessingShape" mc:Ignorable="w14 w15 w16se w16cid w16 w16cex wp14">
+<w:document xmlns:wpc="http://schemas.microsoft.com/office/word/2010/wordprocessingCanvas" xmlns:cx="http://schemas.microsoft.com/office/drawing/2014/chartex" xmlns:cx1="http://schemas.microsoft.com/office/drawing/2015/9/8/chartex" xmlns:cx2="http://schemas.microsoft.com/office/drawing/2015/10/21/chartex" xmlns:cx3="http://schemas.microsoft.com/office/drawing/2016/5/9/chartex" xmlns:cx4="http://schemas.microsoft.com/office/drawing/2016/5/10/chartex" xmlns:cx5="http://schemas.microsoft.com/office/drawing/2016/5/11/chartex" xmlns:cx6="http://schemas.microsoft.com/office/drawing/2016/5/12/chartex" xmlns:cx7="http://schemas.microsoft.com/office/drawing/2016/5/13/chartex" xmlns:cx8="http://schemas.microsoft.com/office/drawing/2016/5/14/chartex" xmlns:mc="http://schemas.openxmlformats.org/markup-compatibility/2006" xmlns:aink="http://schemas.microsoft.com/office/drawing/2016/ink" xmlns:am3d="http://schemas.microsoft.com/office/drawing/2017/model3d" xmlns:o="urn:schemas-microsoft-com:office:office" xmlns:r="http://schemas.openxmlformats.org/officeDocument/2006/relationships" xmlns:m="http://schemas.openxmlformats.org/officeDocument/2006/math" xmlns:v="urn:schemas-microsoft-com:vml" xmlns:wp14="http://schemas.microsoft.com/office/word/2010/wordprocessingDrawing" xmlns:wp="http://schemas.openxmlformats.org/drawingml/2006/wordprocessingDrawing" xmlns:w10="urn:schemas-microsoft-com:office:word" xmlns:w="http://schemas.openxmlformats.org/wordprocessingml/2006/main" xmlns:w14="http://schemas.microsoft.com/office/word/2010/wordml" xmlns:w15="http://schemas.microsoft.com/office/word/2012/wordml" xmlns:w16cex="http://schemas.microsoft.com/office/word/2018/wordml/cex" xmlns:w16cid="http://schemas.microsoft.com/office/word/2016/wordml/cid" xmlns:w16="http://schemas.microsoft.com/office/word/2018/wordml" xmlns:w16sdtdh="http://schemas.microsoft.com/office/word/2020/wordml/sdtdatahash" xmlns:w16se="http://schemas.microsoft.com/office/word/2015/wordml/symex" xmlns:wpg="http://schemas.microsoft.com/office/word/2010/wordprocessingGroup" xmlns:wpi="http://schemas.microsoft.com/office/word/2010/wordprocessingInk" xmlns:wne="http://schemas.microsoft.com/office/word/2006/wordml" xmlns:wps="http://schemas.microsoft.com/office/word/2010/wordprocessingShape" mc:Ignorable="w14 w15 w16se w16cid w16 w16cex w16sdtdh wp14">
   <w:body>
     <w:p>
       <w:pPr>
@@ -65,7 +65,7 @@
                 <w:color w:val="000000"/>
                 <w:sz w:val="22"/>
               </w:rPr>
-              <w:t>Note that there are no files to download for this exercise. You will be provided instructions on how to download census data from the Census Bureau’s  website in later steps.</w:t>
+              <w:t>Note that there are no files to download for this exercise. You will be provided instructions on how to download census data from the Census Bureau’s website in later steps.</w:t>
             </w:r>
           </w:p>
           <w:p>
@@ -163,7 +163,15 @@
     </w:p>
     <w:p>
       <w:r>
-        <w:t>In this exercise, you will learn how to query, download and map census data. You will use 201</w:t>
+        <w:t xml:space="preserve">In this exercise, you will learn how to query, </w:t>
+      </w:r>
+      <w:proofErr w:type="gramStart"/>
+      <w:r>
+        <w:t>download</w:t>
+      </w:r>
+      <w:proofErr w:type="gramEnd"/>
+      <w:r>
+        <w:t xml:space="preserve"> and map census data. You will use 201</w:t>
       </w:r>
       <w:r>
         <w:t>3-2017</w:t>
@@ -992,6 +1000,7 @@
     </w:p>
     <w:p>
       <w:r>
+        <w:lastRenderedPageBreak/>
         <w:t xml:space="preserve">Note that certain services are only accessible via a subscription. </w:t>
       </w:r>
       <w:r>
@@ -1020,6 +1029,7 @@
       <w:r>
         <w:t xml:space="preserve">Click on the </w:t>
       </w:r>
+      <w:proofErr w:type="gramStart"/>
       <w:r>
         <w:rPr>
           <w:b/>
@@ -1029,6 +1039,7 @@
       <w:r>
         <w:t xml:space="preserve"> tab.</w:t>
       </w:r>
+      <w:proofErr w:type="gramEnd"/>
     </w:p>
     <w:p>
       <w:pPr>
@@ -1047,7 +1058,7 @@
         <w:t>e</w:t>
       </w:r>
       <w:r>
-        <w:t>xpand the</w:t>
+        <w:t>xpand</w:t>
       </w:r>
       <w:r>
         <w:t xml:space="preserve"> </w:t>
@@ -1248,14 +1259,11 @@
         <w:pStyle w:val="Instructions-GIS"/>
       </w:pPr>
       <w:r>
-        <w:rPr>
-          <w:noProof/>
-        </w:rPr>
         <w:drawing>
-          <wp:inline distT="0" distB="0" distL="0" distR="0" wp14:anchorId="5CA997BE" wp14:editId="712F2F0F">
-            <wp:extent cx="2152650" cy="1257300"/>
-            <wp:effectExtent l="0" t="0" r="0" b="0"/>
-            <wp:docPr id="18" name="Picture 18"/>
+          <wp:inline distT="0" distB="0" distL="0" distR="0" wp14:anchorId="5552729C" wp14:editId="53C43D38">
+            <wp:extent cx="5943600" cy="2888615"/>
+            <wp:effectExtent l="0" t="0" r="0" b="6985"/>
+            <wp:docPr id="3" name="Picture 3" descr="Graphical user interface, text, application, email&#10;&#10;Description automatically generated"/>
             <wp:cNvGraphicFramePr>
               <a:graphicFrameLocks xmlns:a="http://schemas.openxmlformats.org/drawingml/2006/main" noChangeAspect="1"/>
             </wp:cNvGraphicFramePr>
@@ -1263,7 +1271,7 @@
               <a:graphicData uri="http://schemas.openxmlformats.org/drawingml/2006/picture">
                 <pic:pic xmlns:pic="http://schemas.openxmlformats.org/drawingml/2006/picture">
                   <pic:nvPicPr>
-                    <pic:cNvPr id="0" name=""/>
+                    <pic:cNvPr id="3" name="Picture 3" descr="Graphical user interface, text, application, email&#10;&#10;Description automatically generated"/>
                     <pic:cNvPicPr/>
                   </pic:nvPicPr>
                   <pic:blipFill>
@@ -1275,7 +1283,7 @@
                   <pic:spPr>
                     <a:xfrm>
                       <a:off x="0" y="0"/>
-                      <a:ext cx="2152650" cy="1257300"/>
+                      <a:ext cx="5943600" cy="2888615"/>
                     </a:xfrm>
                     <a:prstGeom prst="rect">
                       <a:avLst/>
@@ -1349,11 +1357,161 @@
         <w:rPr>
           <w:noProof/>
         </w:rPr>
+        <w:lastRenderedPageBreak/>
+        <mc:AlternateContent>
+          <mc:Choice Requires="wps">
+            <w:drawing>
+              <wp:anchor distT="0" distB="0" distL="114300" distR="114300" simplePos="0" relativeHeight="251662336" behindDoc="0" locked="0" layoutInCell="1" allowOverlap="1" wp14:anchorId="7BC16F11" wp14:editId="6AEA5EA3">
+                <wp:simplePos x="0" y="0"/>
+                <wp:positionH relativeFrom="column">
+                  <wp:posOffset>284672</wp:posOffset>
+                </wp:positionH>
+                <wp:positionV relativeFrom="paragraph">
+                  <wp:posOffset>2562045</wp:posOffset>
+                </wp:positionV>
+                <wp:extent cx="983411" cy="595223"/>
+                <wp:effectExtent l="38100" t="38100" r="121920" b="109855"/>
+                <wp:wrapNone/>
+                <wp:docPr id="5" name="Oval 5"/>
+                <wp:cNvGraphicFramePr/>
+                <a:graphic xmlns:a="http://schemas.openxmlformats.org/drawingml/2006/main">
+                  <a:graphicData uri="http://schemas.microsoft.com/office/word/2010/wordprocessingShape">
+                    <wps:wsp>
+                      <wps:cNvSpPr/>
+                      <wps:spPr>
+                        <a:xfrm>
+                          <a:off x="0" y="0"/>
+                          <a:ext cx="983411" cy="595223"/>
+                        </a:xfrm>
+                        <a:prstGeom prst="ellipse">
+                          <a:avLst/>
+                        </a:prstGeom>
+                        <a:noFill/>
+                        <a:effectLst>
+                          <a:outerShdw blurRad="50800" dist="38100" dir="2700000" algn="tl" rotWithShape="0">
+                            <a:prstClr val="black">
+                              <a:alpha val="40000"/>
+                            </a:prstClr>
+                          </a:outerShdw>
+                        </a:effectLst>
+                      </wps:spPr>
+                      <wps:style>
+                        <a:lnRef idx="2">
+                          <a:schemeClr val="accent6"/>
+                        </a:lnRef>
+                        <a:fillRef idx="1">
+                          <a:schemeClr val="lt1"/>
+                        </a:fillRef>
+                        <a:effectRef idx="0">
+                          <a:schemeClr val="accent6"/>
+                        </a:effectRef>
+                        <a:fontRef idx="minor">
+                          <a:schemeClr val="dk1"/>
+                        </a:fontRef>
+                      </wps:style>
+                      <wps:bodyPr rot="0" spcFirstLastPara="0" vertOverflow="overflow" horzOverflow="overflow" vert="horz" wrap="square" lIns="91440" tIns="45720" rIns="91440" bIns="45720" numCol="1" spcCol="0" rtlCol="0" fromWordArt="0" anchor="ctr" anchorCtr="0" forceAA="0" compatLnSpc="1">
+                        <a:prstTxWarp prst="textNoShape">
+                          <a:avLst/>
+                        </a:prstTxWarp>
+                        <a:noAutofit/>
+                      </wps:bodyPr>
+                    </wps:wsp>
+                  </a:graphicData>
+                </a:graphic>
+              </wp:anchor>
+            </w:drawing>
+          </mc:Choice>
+          <mc:Fallback>
+            <w:pict>
+              <v:oval w14:anchorId="54C95EA7" id="Oval 5" o:spid="_x0000_s1026" style="position:absolute;margin-left:22.4pt;margin-top:201.75pt;width:77.45pt;height:46.85pt;z-index:251662336;visibility:visible;mso-wrap-style:square;mso-wrap-distance-left:9pt;mso-wrap-distance-top:0;mso-wrap-distance-right:9pt;mso-wrap-distance-bottom:0;mso-position-horizontal:absolute;mso-position-horizontal-relative:text;mso-position-vertical:absolute;mso-position-vertical-relative:text;v-text-anchor:middle" o:gfxdata="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" filled="f" strokecolor="#f79646 [3209]" strokeweight="2pt">
+                <v:shadow on="t" color="black" opacity="26214f" origin="-.5,-.5" offset=".74836mm,.74836mm"/>
+              </v:oval>
+            </w:pict>
+          </mc:Fallback>
+        </mc:AlternateContent>
+      </w:r>
+      <w:r>
+        <w:rPr>
+          <w:noProof/>
+        </w:rPr>
+        <mc:AlternateContent>
+          <mc:Choice Requires="wps">
+            <w:drawing>
+              <wp:anchor distT="0" distB="0" distL="114300" distR="114300" simplePos="0" relativeHeight="251661312" behindDoc="0" locked="0" layoutInCell="1" allowOverlap="1" wp14:anchorId="6501D03E" wp14:editId="0998BB33">
+                <wp:simplePos x="0" y="0"/>
+                <wp:positionH relativeFrom="column">
+                  <wp:posOffset>155275</wp:posOffset>
+                </wp:positionH>
+                <wp:positionV relativeFrom="paragraph">
+                  <wp:posOffset>345057</wp:posOffset>
+                </wp:positionV>
+                <wp:extent cx="1371600" cy="750498"/>
+                <wp:effectExtent l="38100" t="38100" r="95250" b="107315"/>
+                <wp:wrapNone/>
+                <wp:docPr id="4" name="Oval 4"/>
+                <wp:cNvGraphicFramePr/>
+                <a:graphic xmlns:a="http://schemas.openxmlformats.org/drawingml/2006/main">
+                  <a:graphicData uri="http://schemas.microsoft.com/office/word/2010/wordprocessingShape">
+                    <wps:wsp>
+                      <wps:cNvSpPr/>
+                      <wps:spPr>
+                        <a:xfrm>
+                          <a:off x="0" y="0"/>
+                          <a:ext cx="1371600" cy="750498"/>
+                        </a:xfrm>
+                        <a:prstGeom prst="ellipse">
+                          <a:avLst/>
+                        </a:prstGeom>
+                        <a:noFill/>
+                        <a:effectLst>
+                          <a:outerShdw blurRad="50800" dist="38100" dir="2700000" algn="tl" rotWithShape="0">
+                            <a:prstClr val="black">
+                              <a:alpha val="40000"/>
+                            </a:prstClr>
+                          </a:outerShdw>
+                        </a:effectLst>
+                      </wps:spPr>
+                      <wps:style>
+                        <a:lnRef idx="2">
+                          <a:schemeClr val="accent6"/>
+                        </a:lnRef>
+                        <a:fillRef idx="1">
+                          <a:schemeClr val="lt1"/>
+                        </a:fillRef>
+                        <a:effectRef idx="0">
+                          <a:schemeClr val="accent6"/>
+                        </a:effectRef>
+                        <a:fontRef idx="minor">
+                          <a:schemeClr val="dk1"/>
+                        </a:fontRef>
+                      </wps:style>
+                      <wps:bodyPr rot="0" spcFirstLastPara="0" vertOverflow="overflow" horzOverflow="overflow" vert="horz" wrap="square" lIns="91440" tIns="45720" rIns="91440" bIns="45720" numCol="1" spcCol="0" rtlCol="0" fromWordArt="0" anchor="ctr" anchorCtr="0" forceAA="0" compatLnSpc="1">
+                        <a:prstTxWarp prst="textNoShape">
+                          <a:avLst/>
+                        </a:prstTxWarp>
+                        <a:noAutofit/>
+                      </wps:bodyPr>
+                    </wps:wsp>
+                  </a:graphicData>
+                </a:graphic>
+              </wp:anchor>
+            </w:drawing>
+          </mc:Choice>
+          <mc:Fallback>
+            <w:pict>
+              <v:oval w14:anchorId="0DDB449A" id="Oval 4" o:spid="_x0000_s1026" style="position:absolute;margin-left:12.25pt;margin-top:27.15pt;width:108pt;height:59.1pt;z-index:251661312;visibility:visible;mso-wrap-style:square;mso-wrap-distance-left:9pt;mso-wrap-distance-top:0;mso-wrap-distance-right:9pt;mso-wrap-distance-bottom:0;mso-position-horizontal:absolute;mso-position-horizontal-relative:text;mso-position-vertical:absolute;mso-position-vertical-relative:text;v-text-anchor:middle" o:gfxdata="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" filled="f" strokecolor="#f79646 [3209]" strokeweight="2pt">
+                <v:shadow on="t" color="black" opacity="26214f" origin="-.5,-.5" offset=".74836mm,.74836mm"/>
+              </v:oval>
+            </w:pict>
+          </mc:Fallback>
+        </mc:AlternateContent>
+      </w:r>
+      <w:r>
         <w:drawing>
-          <wp:inline distT="0" distB="0" distL="0" distR="0" wp14:anchorId="3A2D46E3" wp14:editId="760556CA">
-            <wp:extent cx="2647950" cy="2628900"/>
+          <wp:inline distT="0" distB="0" distL="0" distR="0" wp14:anchorId="2CF91C94" wp14:editId="6BCA3793">
+            <wp:extent cx="4858428" cy="4629796"/>
             <wp:effectExtent l="0" t="0" r="0" b="0"/>
-            <wp:docPr id="1" name="Picture 1"/>
+            <wp:docPr id="1" name="Picture 1" descr="Graphical user interface&#10;&#10;Description automatically generated with medium confidence"/>
             <wp:cNvGraphicFramePr>
               <a:graphicFrameLocks xmlns:a="http://schemas.openxmlformats.org/drawingml/2006/main" noChangeAspect="1"/>
             </wp:cNvGraphicFramePr>
@@ -1361,7 +1519,7 @@
               <a:graphicData uri="http://schemas.openxmlformats.org/drawingml/2006/picture">
                 <pic:pic xmlns:pic="http://schemas.openxmlformats.org/drawingml/2006/picture">
                   <pic:nvPicPr>
-                    <pic:cNvPr id="1" name=""/>
+                    <pic:cNvPr id="1" name="Picture 1" descr="Graphical user interface&#10;&#10;Description automatically generated with medium confidence"/>
                     <pic:cNvPicPr/>
                   </pic:nvPicPr>
                   <pic:blipFill>
@@ -1373,7 +1531,7 @@
                   <pic:spPr>
                     <a:xfrm>
                       <a:off x="0" y="0"/>
-                      <a:ext cx="2647950" cy="2628900"/>
+                      <a:ext cx="4858428" cy="4629796"/>
                     </a:xfrm>
                     <a:prstGeom prst="rect">
                       <a:avLst/>
@@ -1447,7 +1605,7 @@
         <w:t>based on</w:t>
       </w:r>
       <w:r>
-        <w:t xml:space="preserve"> sample surveys (not total enumeration) and is therefore </w:t>
+        <w:t xml:space="preserve"> sample surveys (not total enumeration) and therefore </w:t>
       </w:r>
       <w:r>
         <w:t>provides only</w:t>
@@ -1479,7 +1637,13 @@
     </w:p>
     <w:p>
       <w:r>
-        <w:t xml:space="preserve">The Census bureau provides an estimate of the error along with its dataset. </w:t>
+        <w:t xml:space="preserve">The </w:t>
+      </w:r>
+      <w:r>
+        <w:t>c</w:t>
+      </w:r>
+      <w:r>
+        <w:t xml:space="preserve">ensus bureau provides an estimate of the error along with its dataset. </w:t>
       </w:r>
       <w:r>
         <w:t>T</w:t>
@@ -1497,7 +1661,15 @@
         <w:t>excludes</w:t>
       </w:r>
       <w:r>
-        <w:t xml:space="preserve"> the margin of error (MoE) data. It’s always good practice to work with both the </w:t>
+        <w:t xml:space="preserve"> the margin of error (</w:t>
+      </w:r>
+      <w:proofErr w:type="spellStart"/>
+      <w:r>
+        <w:t>MoE</w:t>
+      </w:r>
+      <w:proofErr w:type="spellEnd"/>
+      <w:r>
+        <w:t xml:space="preserve">) data. It’s always good practice to work with both the </w:t>
       </w:r>
       <w:r>
         <w:rPr>
@@ -1508,12 +1680,14 @@
       <w:r>
         <w:t xml:space="preserve"> and the </w:t>
       </w:r>
+      <w:proofErr w:type="spellStart"/>
       <w:r>
         <w:rPr>
           <w:i/>
         </w:rPr>
         <w:t>MoE</w:t>
       </w:r>
+      <w:proofErr w:type="spellEnd"/>
       <w:r>
         <w:t xml:space="preserve"> data, so in keeping with good practice you</w:t>
       </w:r>
@@ -1536,8 +1710,13 @@
         <w:t>not</w:t>
       </w:r>
       <w:r>
-        <w:t xml:space="preserve"> make use of the MoE</w:t>
-      </w:r>
+        <w:t xml:space="preserve"> make use of the </w:t>
+      </w:r>
+      <w:proofErr w:type="spellStart"/>
+      <w:r>
+        <w:t>MoE</w:t>
+      </w:r>
+      <w:proofErr w:type="spellEnd"/>
       <w:r>
         <w:t>).</w:t>
       </w:r>
@@ -1573,6 +1752,7 @@
         <w:pStyle w:val="Instructions-GIS"/>
       </w:pPr>
       <w:r>
+        <w:lastRenderedPageBreak/>
         <w:t xml:space="preserve">Click on </w:t>
       </w:r>
       <w:r>
@@ -1582,6 +1762,12 @@
         <w:t>Show Result</w:t>
       </w:r>
       <w:r>
+        <w:rPr>
+          <w:b/>
+        </w:rPr>
+        <w:t>s</w:t>
+      </w:r>
+      <w:r>
         <w:t xml:space="preserve"> to proceed to the next page.</w:t>
       </w:r>
     </w:p>
@@ -1610,11 +1796,84 @@
         <w:rPr>
           <w:noProof/>
         </w:rPr>
+        <mc:AlternateContent>
+          <mc:Choice Requires="wps">
+            <w:drawing>
+              <wp:anchor distT="0" distB="0" distL="114300" distR="114300" simplePos="0" relativeHeight="251663360" behindDoc="0" locked="0" layoutInCell="1" allowOverlap="1" wp14:anchorId="4A4CD0C3" wp14:editId="428B76D3">
+                <wp:simplePos x="0" y="0"/>
+                <wp:positionH relativeFrom="column">
+                  <wp:posOffset>3769743</wp:posOffset>
+                </wp:positionH>
+                <wp:positionV relativeFrom="paragraph">
+                  <wp:posOffset>845676</wp:posOffset>
+                </wp:positionV>
+                <wp:extent cx="1639019" cy="586596"/>
+                <wp:effectExtent l="38100" t="38100" r="113665" b="118745"/>
+                <wp:wrapNone/>
+                <wp:docPr id="7" name="Oval 7"/>
+                <wp:cNvGraphicFramePr/>
+                <a:graphic xmlns:a="http://schemas.openxmlformats.org/drawingml/2006/main">
+                  <a:graphicData uri="http://schemas.microsoft.com/office/word/2010/wordprocessingShape">
+                    <wps:wsp>
+                      <wps:cNvSpPr/>
+                      <wps:spPr>
+                        <a:xfrm>
+                          <a:off x="0" y="0"/>
+                          <a:ext cx="1639019" cy="586596"/>
+                        </a:xfrm>
+                        <a:prstGeom prst="ellipse">
+                          <a:avLst/>
+                        </a:prstGeom>
+                        <a:noFill/>
+                        <a:effectLst>
+                          <a:outerShdw blurRad="50800" dist="38100" dir="2700000" algn="tl" rotWithShape="0">
+                            <a:prstClr val="black">
+                              <a:alpha val="40000"/>
+                            </a:prstClr>
+                          </a:outerShdw>
+                        </a:effectLst>
+                      </wps:spPr>
+                      <wps:style>
+                        <a:lnRef idx="2">
+                          <a:schemeClr val="accent6"/>
+                        </a:lnRef>
+                        <a:fillRef idx="1">
+                          <a:schemeClr val="lt1"/>
+                        </a:fillRef>
+                        <a:effectRef idx="0">
+                          <a:schemeClr val="accent6"/>
+                        </a:effectRef>
+                        <a:fontRef idx="minor">
+                          <a:schemeClr val="dk1"/>
+                        </a:fontRef>
+                      </wps:style>
+                      <wps:bodyPr rot="0" spcFirstLastPara="0" vertOverflow="overflow" horzOverflow="overflow" vert="horz" wrap="square" lIns="91440" tIns="45720" rIns="91440" bIns="45720" numCol="1" spcCol="0" rtlCol="0" fromWordArt="0" anchor="ctr" anchorCtr="0" forceAA="0" compatLnSpc="1">
+                        <a:prstTxWarp prst="textNoShape">
+                          <a:avLst/>
+                        </a:prstTxWarp>
+                        <a:noAutofit/>
+                      </wps:bodyPr>
+                    </wps:wsp>
+                  </a:graphicData>
+                </a:graphic>
+              </wp:anchor>
+            </w:drawing>
+          </mc:Choice>
+          <mc:Fallback>
+            <w:pict>
+              <v:oval w14:anchorId="629215C3" id="Oval 7" o:spid="_x0000_s1026" style="position:absolute;margin-left:296.85pt;margin-top:66.6pt;width:129.05pt;height:46.2pt;z-index:251663360;visibility:visible;mso-wrap-style:square;mso-wrap-distance-left:9pt;mso-wrap-distance-top:0;mso-wrap-distance-right:9pt;mso-wrap-distance-bottom:0;mso-position-horizontal:absolute;mso-position-horizontal-relative:text;mso-position-vertical:absolute;mso-position-vertical-relative:text;v-text-anchor:middle" o:gfxdata="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" filled="f" strokecolor="#f79646 [3209]" strokeweight="2pt">
+                <v:shadow on="t" color="black" opacity="26214f" origin="-.5,-.5" offset=".74836mm,.74836mm"/>
+              </v:oval>
+            </w:pict>
+          </mc:Fallback>
+        </mc:AlternateContent>
+      </w:r>
+      <w:r>
         <w:drawing>
-          <wp:inline distT="0" distB="0" distL="0" distR="0" wp14:anchorId="45DF8BE7" wp14:editId="2C06F4F6">
-            <wp:extent cx="3724275" cy="647700"/>
-            <wp:effectExtent l="0" t="0" r="9525" b="0"/>
-            <wp:docPr id="36" name="Picture 36"/>
+          <wp:inline distT="0" distB="0" distL="0" distR="0" wp14:anchorId="37AC818A" wp14:editId="6C480E0C">
+            <wp:extent cx="5943600" cy="1657350"/>
+            <wp:effectExtent l="0" t="0" r="0" b="0"/>
+            <wp:docPr id="6" name="Picture 6" descr="Graphical user interface, application, website&#10;&#10;Description automatically generated"/>
             <wp:cNvGraphicFramePr>
               <a:graphicFrameLocks xmlns:a="http://schemas.openxmlformats.org/drawingml/2006/main" noChangeAspect="1"/>
             </wp:cNvGraphicFramePr>
@@ -1622,30 +1881,23 @@
               <a:graphicData uri="http://schemas.openxmlformats.org/drawingml/2006/picture">
                 <pic:pic xmlns:pic="http://schemas.openxmlformats.org/drawingml/2006/picture">
                   <pic:nvPicPr>
-                    <pic:cNvPr id="0" name=""/>
+                    <pic:cNvPr id="6" name="Picture 6" descr="Graphical user interface, application, website&#10;&#10;Description automatically generated"/>
                     <pic:cNvPicPr/>
                   </pic:nvPicPr>
-                  <pic:blipFill rotWithShape="1">
+                  <pic:blipFill>
                     <a:blip r:embed="rId10"/>
-                    <a:srcRect b="17073"/>
-                    <a:stretch/>
+                    <a:stretch>
+                      <a:fillRect/>
+                    </a:stretch>
                   </pic:blipFill>
-                  <pic:spPr bwMode="auto">
+                  <pic:spPr>
                     <a:xfrm>
                       <a:off x="0" y="0"/>
-                      <a:ext cx="3724275" cy="647700"/>
+                      <a:ext cx="5943600" cy="1657350"/>
                     </a:xfrm>
                     <a:prstGeom prst="rect">
                       <a:avLst/>
                     </a:prstGeom>
-                    <a:ln>
-                      <a:noFill/>
-                    </a:ln>
-                    <a:extLst>
-                      <a:ext uri="{53640926-AAD7-44D8-BBD7-CCE9431645EC}">
-                        <a14:shadowObscured xmlns:a14="http://schemas.microsoft.com/office/drawing/2010/main"/>
-                      </a:ext>
-                    </a:extLst>
                   </pic:spPr>
                 </pic:pic>
               </a:graphicData>
@@ -1855,6 +2107,7 @@
         <w:rPr>
           <w:noProof/>
         </w:rPr>
+        <w:lastRenderedPageBreak/>
         <w:drawing>
           <wp:inline distT="0" distB="0" distL="0" distR="0" wp14:anchorId="6D4A98D9" wp14:editId="61D6BD7B">
             <wp:extent cx="2876550" cy="1733550"/>
@@ -1973,7 +2226,13 @@
     </w:p>
     <w:p>
       <w:r>
-        <w:t xml:space="preserve">A CSV file can be opened in either Excel or ArcMap. If data manipulation is needed before joining to a GIS layer, </w:t>
+        <w:t>A CSV file can be opened in either Excel or Arc</w:t>
+      </w:r>
+      <w:r>
+        <w:t>GIS</w:t>
+      </w:r>
+      <w:r>
+        <w:t xml:space="preserve">. If data manipulation is needed before joining to a GIS layer, </w:t>
       </w:r>
       <w:r>
         <w:t>it</w:t>
@@ -2109,7 +2368,13 @@
         <w:t>_5yr_B15002001</w:t>
       </w:r>
       <w:r>
-        <w:t xml:space="preserve"> (or simply B15002001 in the data dictionary file) represents total population 25 years or older for each county. This value will be used to normalize population </w:t>
+        <w:t xml:space="preserve"> (or simply B15002001 in the data dictionary file) represents total population 25 years or older for each county. This value will be used to normalize </w:t>
+      </w:r>
+      <w:r>
+        <w:t xml:space="preserve">the </w:t>
+      </w:r>
+      <w:r>
+        <w:t xml:space="preserve">population </w:t>
       </w:r>
       <w:r>
         <w:t>having attained</w:t>
@@ -2129,7 +2394,10 @@
         <w:t xml:space="preserve"> the </w:t>
       </w:r>
       <w:r>
-        <w:t>fraction of the</w:t>
+        <w:t>share</w:t>
+      </w:r>
+      <w:r>
+        <w:t xml:space="preserve"> of the</w:t>
       </w:r>
       <w:r>
         <w:t xml:space="preserve"> population </w:t>
@@ -2155,13 +2423,22 @@
         <w:pStyle w:val="Instructions-GIS"/>
       </w:pPr>
       <w:r>
+        <w:lastRenderedPageBreak/>
         <w:t>C</w:t>
       </w:r>
       <w:r>
         <w:t xml:space="preserve">reate a new column </w:t>
       </w:r>
       <w:r>
-        <w:t>in your spreadsheet called Frac_Bac (make sure there is no space in the variable name)</w:t>
+        <w:t xml:space="preserve">in your spreadsheet called </w:t>
+      </w:r>
+      <w:proofErr w:type="spellStart"/>
+      <w:r>
+        <w:t>Frac_Bac</w:t>
+      </w:r>
+      <w:proofErr w:type="spellEnd"/>
+      <w:r>
+        <w:t xml:space="preserve"> (make sure there is no space in the variable name)</w:t>
       </w:r>
       <w:r>
         <w:t xml:space="preserve">. </w:t>
@@ -2169,7 +2446,13 @@
     </w:p>
     <w:p>
       <w:r>
-        <w:t xml:space="preserve">This column will be populated with the fraction of individuals having attained a </w:t>
+        <w:t xml:space="preserve">This column will be populated with the </w:t>
+      </w:r>
+      <w:r>
+        <w:t>share (or fraction)</w:t>
+      </w:r>
+      <w:r>
+        <w:t xml:space="preserve"> of individuals having attained a </w:t>
       </w:r>
       <w:r>
         <w:t>b</w:t>
@@ -2189,7 +2472,15 @@
         <w:t>calculates the share of th</w:t>
       </w:r>
       <w:r>
-        <w:t xml:space="preserve">e population in each county that has at least a Bachelor’s degree or higher. (Hint: Once you write the equation for a single county, you can “Fill down” to populate all other rows. The easiest way to do this is to double click on the square at the bottom right of </w:t>
+        <w:t xml:space="preserve">e population in each county that has at least a </w:t>
+      </w:r>
+      <w:proofErr w:type="gramStart"/>
+      <w:r>
+        <w:t>Bachelor’s</w:t>
+      </w:r>
+      <w:proofErr w:type="gramEnd"/>
+      <w:r>
+        <w:t xml:space="preserve"> degree or higher. (Hint: Once you write the equation for a single county, you can “Fill down” to populate all other rows. The easiest way to do this is to double click on the square at the bottom right of </w:t>
       </w:r>
       <w:r>
         <w:t>the active cell cursor.</w:t>
@@ -2249,7 +2540,15 @@
     </w:p>
     <w:p>
       <w:r>
-        <w:t xml:space="preserve">This should populate all cells in the Frac_bac column with </w:t>
+        <w:t xml:space="preserve">This should populate all cells in the </w:t>
+      </w:r>
+      <w:proofErr w:type="spellStart"/>
+      <w:r>
+        <w:t>Frac_bac</w:t>
+      </w:r>
+      <w:proofErr w:type="spellEnd"/>
+      <w:r>
+        <w:t xml:space="preserve"> column with </w:t>
       </w:r>
       <w:r>
         <w:t>unique values for each county</w:t>
@@ -2317,7 +2616,13 @@
         <w:pStyle w:val="Instructions-GIS"/>
       </w:pPr>
       <w:r>
-        <w:t>Also export the file as a .csv. Call it education_acs.csv. You will import this file into ArcMap.</w:t>
+        <w:t>Also export the file as a .csv. Call it education_acs.csv. You will import this file into Arc</w:t>
+      </w:r>
+      <w:r>
+        <w:t>GIS</w:t>
+      </w:r>
+      <w:r>
+        <w:t>.</w:t>
       </w:r>
     </w:p>
     <w:p>
@@ -2371,7 +2676,13 @@
         <w:t>Select year</w:t>
       </w:r>
       <w:r>
-        <w:t xml:space="preserve"> pull-down menu, select 2010. </w:t>
+        <w:t xml:space="preserve"> pull-down menu, select 201</w:t>
+      </w:r>
+      <w:r>
+        <w:t>7</w:t>
+      </w:r>
+      <w:r>
+        <w:t xml:space="preserve">. </w:t>
       </w:r>
     </w:p>
     <w:p>
@@ -2409,6 +2720,7 @@
         <w:rPr>
           <w:noProof/>
         </w:rPr>
+        <w:lastRenderedPageBreak/>
         <w:drawing>
           <wp:inline distT="0" distB="0" distL="0" distR="0" wp14:anchorId="3F893FE2" wp14:editId="0F649E8A">
             <wp:extent cx="3286125" cy="1524000"/>
@@ -2477,41 +2789,14 @@
       <w:r>
         <w:rPr>
           <w:b/>
-          <w:i/>
-        </w:rPr>
-        <w:t xml:space="preserve">All </w:t>
+        </w:rPr>
+        <w:t>Download</w:t>
       </w:r>
       <w:r>
         <w:rPr>
           <w:b/>
-          <w:i/>
-        </w:rPr>
-        <w:t>states</w:t>
-      </w:r>
-      <w:r>
-        <w:rPr>
-          <w:b/>
-          <w:i/>
-        </w:rPr>
-        <w:t xml:space="preserve"> in one national file</w:t>
-      </w:r>
-      <w:r>
-        <w:t xml:space="preserve"> in the </w:t>
-      </w:r>
-      <w:r>
-        <w:rPr>
-          <w:i/>
-        </w:rPr>
-        <w:t>County and Equivalent (2010)</w:t>
-      </w:r>
-      <w:r>
-        <w:t xml:space="preserve"> field, then click </w:t>
-      </w:r>
-      <w:r>
-        <w:rPr>
-          <w:b/>
-        </w:rPr>
-        <w:t>Download</w:t>
+        </w:rPr>
+        <w:t xml:space="preserve"> national file</w:t>
       </w:r>
       <w:r>
         <w:t>.</w:t>
@@ -2519,14 +2804,11 @@
     </w:p>
     <w:p>
       <w:r>
-        <w:rPr>
-          <w:noProof/>
-        </w:rPr>
         <w:drawing>
-          <wp:inline distT="0" distB="0" distL="0" distR="0" wp14:anchorId="2222DB04" wp14:editId="2E38FBDA">
-            <wp:extent cx="4591050" cy="1209675"/>
-            <wp:effectExtent l="0" t="0" r="0" b="9525"/>
-            <wp:docPr id="70" name="Picture 70"/>
+          <wp:inline distT="0" distB="0" distL="0" distR="0" wp14:anchorId="063AB6F4" wp14:editId="1589529C">
+            <wp:extent cx="2829320" cy="914528"/>
+            <wp:effectExtent l="0" t="0" r="0" b="0"/>
+            <wp:docPr id="9" name="Picture 9" descr="Graphical user interface, text, application&#10;&#10;Description automatically generated"/>
             <wp:cNvGraphicFramePr>
               <a:graphicFrameLocks xmlns:a="http://schemas.openxmlformats.org/drawingml/2006/main" noChangeAspect="1"/>
             </wp:cNvGraphicFramePr>
@@ -2534,7 +2816,7 @@
               <a:graphicData uri="http://schemas.openxmlformats.org/drawingml/2006/picture">
                 <pic:pic xmlns:pic="http://schemas.openxmlformats.org/drawingml/2006/picture">
                   <pic:nvPicPr>
-                    <pic:cNvPr id="0" name=""/>
+                    <pic:cNvPr id="9" name="Picture 9" descr="Graphical user interface, text, application&#10;&#10;Description automatically generated"/>
                     <pic:cNvPicPr/>
                   </pic:nvPicPr>
                   <pic:blipFill>
@@ -2546,15 +2828,11 @@
                   <pic:spPr>
                     <a:xfrm>
                       <a:off x="0" y="0"/>
-                      <a:ext cx="4591050" cy="1209675"/>
+                      <a:ext cx="2829320" cy="914528"/>
                     </a:xfrm>
                     <a:prstGeom prst="rect">
                       <a:avLst/>
                     </a:prstGeom>
-                    <a:ln>
-                      <a:noFill/>
-                    </a:ln>
-                    <a:effectLst/>
                   </pic:spPr>
                 </pic:pic>
               </a:graphicData>
@@ -2583,7 +2861,10 @@
         <w:t xml:space="preserve"> your </w:t>
       </w:r>
       <w:r>
-        <w:t>data folder</w:t>
+        <w:t>project</w:t>
+      </w:r>
+      <w:r>
+        <w:t xml:space="preserve"> folder</w:t>
       </w:r>
       <w:r>
         <w:t xml:space="preserve"> (the file is just ov</w:t>
@@ -2623,7 +2904,13 @@
         <w:pStyle w:val="Instructions-GIS"/>
       </w:pPr>
       <w:r>
-        <w:t>Open a new (blank) ArcMap document.</w:t>
+        <w:t>Open a new (blank) Arc</w:t>
+      </w:r>
+      <w:r>
+        <w:t>GIS Pro project</w:t>
+      </w:r>
+      <w:r>
+        <w:t>.</w:t>
       </w:r>
     </w:p>
     <w:p>
@@ -2631,28 +2918,46 @@
         <w:pStyle w:val="Instructions-GIS"/>
       </w:pPr>
       <w:r>
-        <w:t xml:space="preserve">Load the </w:t>
+        <w:t>Add</w:t>
+      </w:r>
+      <w:r>
+        <w:t xml:space="preserve"> the </w:t>
       </w:r>
       <w:r>
         <w:rPr>
           <w:b/>
         </w:rPr>
-        <w:t>tl_2010_us_county10</w:t>
-      </w:r>
-      <w:r>
-        <w:t xml:space="preserve"> shapefile into your new map document.</w:t>
-      </w:r>
-    </w:p>
-    <w:p>
-      <w:r>
-        <w:rPr>
-          <w:noProof/>
-        </w:rPr>
+        <w:t>tl_201</w:t>
+      </w:r>
+      <w:r>
+        <w:rPr>
+          <w:b/>
+        </w:rPr>
+        <w:t>7</w:t>
+      </w:r>
+      <w:r>
+        <w:rPr>
+          <w:b/>
+        </w:rPr>
+        <w:t>_us_county10</w:t>
+      </w:r>
+      <w:r>
+        <w:t xml:space="preserve"> shapefile to </w:t>
+      </w:r>
+      <w:r>
+        <w:t>a map</w:t>
+      </w:r>
+      <w:r>
+        <w:t>.</w:t>
+      </w:r>
+    </w:p>
+    <w:p>
+      <w:r>
         <w:drawing>
-          <wp:inline distT="0" distB="0" distL="0" distR="0" wp14:anchorId="5B22940A" wp14:editId="5896262A">
-            <wp:extent cx="5133975" cy="1371600"/>
-            <wp:effectExtent l="0" t="0" r="9525" b="0"/>
-            <wp:docPr id="76" name="Picture 76"/>
+          <wp:inline distT="0" distB="0" distL="0" distR="0" wp14:anchorId="4C5F2CAD" wp14:editId="7A41CED2">
+            <wp:extent cx="4572638" cy="2648320"/>
+            <wp:effectExtent l="0" t="0" r="0" b="0"/>
+            <wp:docPr id="10" name="Picture 10" descr="Map&#10;&#10;Description automatically generated"/>
             <wp:cNvGraphicFramePr>
               <a:graphicFrameLocks xmlns:a="http://schemas.openxmlformats.org/drawingml/2006/main" noChangeAspect="1"/>
             </wp:cNvGraphicFramePr>
@@ -2660,7 +2965,7 @@
               <a:graphicData uri="http://schemas.openxmlformats.org/drawingml/2006/picture">
                 <pic:pic xmlns:pic="http://schemas.openxmlformats.org/drawingml/2006/picture">
                   <pic:nvPicPr>
-                    <pic:cNvPr id="0" name=""/>
+                    <pic:cNvPr id="10" name="Picture 10" descr="Map&#10;&#10;Description automatically generated"/>
                     <pic:cNvPicPr/>
                   </pic:nvPicPr>
                   <pic:blipFill>
@@ -2672,15 +2977,11 @@
                   <pic:spPr>
                     <a:xfrm>
                       <a:off x="0" y="0"/>
-                      <a:ext cx="5133975" cy="1371600"/>
+                      <a:ext cx="4572638" cy="2648320"/>
                     </a:xfrm>
                     <a:prstGeom prst="rect">
                       <a:avLst/>
                     </a:prstGeom>
-                    <a:ln>
-                      <a:noFill/>
-                    </a:ln>
-                    <a:effectLst/>
                   </pic:spPr>
                 </pic:pic>
               </a:graphicData>
@@ -2705,53 +3006,8 @@
         <w:pStyle w:val="Instructions-GIS"/>
       </w:pPr>
       <w:r>
+        <w:lastRenderedPageBreak/>
         <w:t>Zoom in on the 50 states.</w:t>
-      </w:r>
-    </w:p>
-    <w:p>
-      <w:r>
-        <w:rPr>
-          <w:noProof/>
-        </w:rPr>
-        <w:drawing>
-          <wp:inline distT="0" distB="0" distL="0" distR="0" wp14:anchorId="1342EDA1" wp14:editId="09A30133">
-            <wp:extent cx="4848225" cy="2276475"/>
-            <wp:effectExtent l="0" t="0" r="9525" b="9525"/>
-            <wp:docPr id="78" name="Picture 78"/>
-            <wp:cNvGraphicFramePr>
-              <a:graphicFrameLocks xmlns:a="http://schemas.openxmlformats.org/drawingml/2006/main" noChangeAspect="1"/>
-            </wp:cNvGraphicFramePr>
-            <a:graphic xmlns:a="http://schemas.openxmlformats.org/drawingml/2006/main">
-              <a:graphicData uri="http://schemas.openxmlformats.org/drawingml/2006/picture">
-                <pic:pic xmlns:pic="http://schemas.openxmlformats.org/drawingml/2006/picture">
-                  <pic:nvPicPr>
-                    <pic:cNvPr id="0" name=""/>
-                    <pic:cNvPicPr/>
-                  </pic:nvPicPr>
-                  <pic:blipFill>
-                    <a:blip r:embed="rId20"/>
-                    <a:stretch>
-                      <a:fillRect/>
-                    </a:stretch>
-                  </pic:blipFill>
-                  <pic:spPr>
-                    <a:xfrm>
-                      <a:off x="0" y="0"/>
-                      <a:ext cx="4848225" cy="2276475"/>
-                    </a:xfrm>
-                    <a:prstGeom prst="rect">
-                      <a:avLst/>
-                    </a:prstGeom>
-                    <a:ln>
-                      <a:noFill/>
-                    </a:ln>
-                    <a:effectLst/>
-                  </pic:spPr>
-                </pic:pic>
-              </a:graphicData>
-            </a:graphic>
-          </wp:inline>
-        </w:drawing>
       </w:r>
     </w:p>
     <w:p>
@@ -2795,7 +3051,15 @@
         </w:tabs>
       </w:pPr>
       <w:r>
-        <w:t>Scroll across the table, you should see the Frac_Bac column you created in the previous steps.</w:t>
+        <w:t xml:space="preserve">Scroll across the table, you should see the </w:t>
+      </w:r>
+      <w:proofErr w:type="spellStart"/>
+      <w:r>
+        <w:t>Frac_Bac</w:t>
+      </w:r>
+      <w:proofErr w:type="spellEnd"/>
+      <w:r>
+        <w:t xml:space="preserve"> column you created in the previous steps.</w:t>
       </w:r>
     </w:p>
     <w:p>
@@ -2824,7 +3088,7 @@
                     <pic:cNvPicPr/>
                   </pic:nvPicPr>
                   <pic:blipFill>
-                    <a:blip r:embed="rId21"/>
+                    <a:blip r:embed="rId20"/>
                     <a:stretch>
                       <a:fillRect/>
                     </a:stretch>
@@ -2859,7 +3123,15 @@
         <w:t xml:space="preserve">In the next section, you will join this </w:t>
       </w:r>
       <w:r>
-        <w:t>table to the counties shapefile.</w:t>
+        <w:t xml:space="preserve">table to the </w:t>
+      </w:r>
+      <w:proofErr w:type="gramStart"/>
+      <w:r>
+        <w:t>counties</w:t>
+      </w:r>
+      <w:proofErr w:type="gramEnd"/>
+      <w:r>
+        <w:t xml:space="preserve"> shapefile.</w:t>
       </w:r>
     </w:p>
     <w:p>
@@ -2981,7 +3253,15 @@
     </w:p>
     <w:p>
       <w:r>
-        <w:t xml:space="preserve">In this last step, you will symbolize the counties shapefile using the Frac_bac attribute you computed in the </w:t>
+        <w:t xml:space="preserve">In this last step, you will symbolize the counties shapefile using the </w:t>
+      </w:r>
+      <w:proofErr w:type="spellStart"/>
+      <w:r>
+        <w:t>Frac_bac</w:t>
+      </w:r>
+      <w:proofErr w:type="spellEnd"/>
+      <w:r>
+        <w:t xml:space="preserve"> attribute you computed in the </w:t>
       </w:r>
       <w:r>
         <w:t>Excel</w:t>
@@ -2993,18 +3273,30 @@
     <w:p>
       <w:pPr>
         <w:pStyle w:val="Instructions-GIS"/>
-      </w:pPr>
-      <w:r>
-        <w:t xml:space="preserve">Right-click on the shapefile layer and open its </w:t>
-      </w:r>
-      <w:r>
         <w:rPr>
           <w:b/>
-        </w:rPr>
-        <w:t>Properties</w:t>
-      </w:r>
-      <w:r>
-        <w:t xml:space="preserve"> window. </w:t>
+          <w:bCs/>
+        </w:rPr>
+      </w:pPr>
+      <w:r>
+        <w:t xml:space="preserve">With the county layer selected, click the </w:t>
+      </w:r>
+      <w:r>
+        <w:rPr>
+          <w:b/>
+          <w:bCs/>
+        </w:rPr>
+        <w:t xml:space="preserve">Symbology </w:t>
+      </w:r>
+      <w:r>
+        <w:t xml:space="preserve">button in the </w:t>
+      </w:r>
+      <w:r>
+        <w:rPr>
+          <w:b/>
+          <w:bCs/>
+        </w:rPr>
+        <w:t>appearance tab.</w:t>
       </w:r>
     </w:p>
     <w:p>
@@ -3012,43 +3304,40 @@
         <w:pStyle w:val="Instructions-GIS"/>
       </w:pPr>
       <w:r>
-        <w:t xml:space="preserve">Select the </w:t>
+        <w:t xml:space="preserve">Select </w:t>
       </w:r>
       <w:r>
         <w:rPr>
           <w:b/>
-        </w:rPr>
-        <w:t>Symbology</w:t>
-      </w:r>
-      <w:r>
-        <w:t xml:space="preserve"> tab, then </w:t>
-      </w:r>
+          <w:bCs/>
+        </w:rPr>
+        <w:t>Graduated Colors</w:t>
+      </w:r>
+      <w:r>
+        <w:t xml:space="preserve"> </w:t>
+      </w:r>
+      <w:r>
+        <w:t xml:space="preserve">under primary symbology and </w:t>
+      </w:r>
+      <w:proofErr w:type="spellStart"/>
       <w:r>
         <w:rPr>
           <w:b/>
         </w:rPr>
-        <w:t>Quantities</w:t>
-      </w:r>
-      <w:r>
-        <w:t xml:space="preserve">. Select </w:t>
-      </w:r>
-      <w:r>
-        <w:rPr>
-          <w:b/>
-        </w:rPr>
         <w:t>Frac_bac</w:t>
       </w:r>
+      <w:proofErr w:type="spellEnd"/>
       <w:r>
         <w:t xml:space="preserve"> as the </w:t>
       </w:r>
       <w:r>
         <w:rPr>
-          <w:i/>
-        </w:rPr>
-        <w:t>Value</w:t>
-      </w:r>
-      <w:r>
-        <w:t xml:space="preserve"> to symbolize.</w:t>
+          <w:iCs/>
+        </w:rPr>
+        <w:t>field</w:t>
+      </w:r>
+      <w:r>
+        <w:t>.</w:t>
       </w:r>
     </w:p>
     <w:p>
@@ -3056,14 +3345,12 @@
         <w:pStyle w:val="Instructions-GIS"/>
       </w:pPr>
       <w:r>
-        <w:rPr>
-          <w:noProof/>
-        </w:rPr>
+        <w:lastRenderedPageBreak/>
         <w:drawing>
-          <wp:inline distT="0" distB="0" distL="0" distR="0" wp14:anchorId="2D8E6B2C" wp14:editId="4BB24AFB">
-            <wp:extent cx="3695700" cy="2486025"/>
-            <wp:effectExtent l="0" t="0" r="0" b="9525"/>
-            <wp:docPr id="107" name="Picture 107"/>
+          <wp:inline distT="0" distB="0" distL="0" distR="0" wp14:anchorId="26FD24F3" wp14:editId="0581C5E1">
+            <wp:extent cx="3131389" cy="3411812"/>
+            <wp:effectExtent l="0" t="0" r="0" b="0"/>
+            <wp:docPr id="11" name="Picture 11" descr="Graphical user interface, text, application, chat or text message&#10;&#10;Description automatically generated"/>
             <wp:cNvGraphicFramePr>
               <a:graphicFrameLocks xmlns:a="http://schemas.openxmlformats.org/drawingml/2006/main" noChangeAspect="1"/>
             </wp:cNvGraphicFramePr>
@@ -3071,7 +3358,60 @@
               <a:graphicData uri="http://schemas.openxmlformats.org/drawingml/2006/picture">
                 <pic:pic xmlns:pic="http://schemas.openxmlformats.org/drawingml/2006/picture">
                   <pic:nvPicPr>
-                    <pic:cNvPr id="0" name=""/>
+                    <pic:cNvPr id="11" name="Picture 11" descr="Graphical user interface, text, application, chat or text message&#10;&#10;Description automatically generated"/>
+                    <pic:cNvPicPr/>
+                  </pic:nvPicPr>
+                  <pic:blipFill>
+                    <a:blip r:embed="rId21"/>
+                    <a:stretch>
+                      <a:fillRect/>
+                    </a:stretch>
+                  </pic:blipFill>
+                  <pic:spPr>
+                    <a:xfrm>
+                      <a:off x="0" y="0"/>
+                      <a:ext cx="3132932" cy="3413493"/>
+                    </a:xfrm>
+                    <a:prstGeom prst="rect">
+                      <a:avLst/>
+                    </a:prstGeom>
+                  </pic:spPr>
+                </pic:pic>
+              </a:graphicData>
+            </a:graphic>
+          </wp:inline>
+        </w:drawing>
+      </w:r>
+    </w:p>
+    <w:p>
+      <w:pPr>
+        <w:pStyle w:val="Instructions-GIS"/>
+      </w:pPr>
+      <w:r>
+        <w:t>The map should update immediately</w:t>
+      </w:r>
+      <w:r>
+        <w:t>.</w:t>
+      </w:r>
+    </w:p>
+    <w:p>
+      <w:pPr>
+        <w:pStyle w:val="Instructions-GIS"/>
+      </w:pPr>
+      <w:r>
+        <w:drawing>
+          <wp:inline distT="0" distB="0" distL="0" distR="0" wp14:anchorId="70750E01" wp14:editId="5BAC90B3">
+            <wp:extent cx="5943600" cy="2564130"/>
+            <wp:effectExtent l="0" t="0" r="0" b="7620"/>
+            <wp:docPr id="13" name="Picture 13" descr="A map of the world&#10;&#10;Description automatically generated with medium confidence"/>
+            <wp:cNvGraphicFramePr>
+              <a:graphicFrameLocks xmlns:a="http://schemas.openxmlformats.org/drawingml/2006/main" noChangeAspect="1"/>
+            </wp:cNvGraphicFramePr>
+            <a:graphic xmlns:a="http://schemas.openxmlformats.org/drawingml/2006/main">
+              <a:graphicData uri="http://schemas.openxmlformats.org/drawingml/2006/picture">
+                <pic:pic xmlns:pic="http://schemas.openxmlformats.org/drawingml/2006/picture">
+                  <pic:nvPicPr>
+                    <pic:cNvPr id="13" name="Picture 13" descr="A map of the world&#10;&#10;Description automatically generated with medium confidence"/>
                     <pic:cNvPicPr/>
                   </pic:nvPicPr>
                   <pic:blipFill>
@@ -3083,15 +3423,11 @@
                   <pic:spPr>
                     <a:xfrm>
                       <a:off x="0" y="0"/>
-                      <a:ext cx="3695700" cy="2486025"/>
+                      <a:ext cx="5943600" cy="2564130"/>
                     </a:xfrm>
                     <a:prstGeom prst="rect">
                       <a:avLst/>
                     </a:prstGeom>
-                    <a:ln>
-                      <a:noFill/>
-                    </a:ln>
-                    <a:effectLst/>
                   </pic:spPr>
                 </pic:pic>
               </a:graphicData>
@@ -3105,104 +3441,15 @@
         <w:pStyle w:val="Instructions-GIS"/>
       </w:pPr>
       <w:r>
-        <w:t xml:space="preserve">Click </w:t>
-      </w:r>
-      <w:r>
-        <w:rPr>
-          <w:b/>
-        </w:rPr>
-        <w:t>OK</w:t>
-      </w:r>
-      <w:r>
-        <w:t xml:space="preserve"> to see the results in the data view window.</w:t>
-      </w:r>
-    </w:p>
-    <w:p>
-      <w:pPr>
-        <w:pStyle w:val="Instructions-GIS"/>
-      </w:pPr>
-    </w:p>
-    <w:p>
-      <w:pPr>
-        <w:pStyle w:val="Instructions-GIS"/>
-      </w:pPr>
-    </w:p>
-    <w:p>
-      <w:pPr>
-        <w:pStyle w:val="Instructions-GIS"/>
-      </w:pPr>
-      <w:r>
-        <w:rPr>
-          <w:noProof/>
-        </w:rPr>
-        <w:drawing>
-          <wp:anchor distT="0" distB="0" distL="114300" distR="114300" simplePos="0" relativeHeight="251660288" behindDoc="0" locked="0" layoutInCell="1" allowOverlap="1" wp14:anchorId="11F34A6A" wp14:editId="3D7A8612">
-            <wp:simplePos x="0" y="0"/>
-            <wp:positionH relativeFrom="column">
-              <wp:posOffset>0</wp:posOffset>
-            </wp:positionH>
-            <wp:positionV relativeFrom="paragraph">
-              <wp:posOffset>0</wp:posOffset>
-            </wp:positionV>
-            <wp:extent cx="4259985" cy="2038350"/>
-            <wp:effectExtent l="0" t="0" r="7620" b="0"/>
-            <wp:wrapTopAndBottom/>
-            <wp:docPr id="108" name="Picture 108"/>
-            <wp:cNvGraphicFramePr>
-              <a:graphicFrameLocks xmlns:a="http://schemas.openxmlformats.org/drawingml/2006/main" noChangeAspect="1"/>
-            </wp:cNvGraphicFramePr>
-            <a:graphic xmlns:a="http://schemas.openxmlformats.org/drawingml/2006/main">
-              <a:graphicData uri="http://schemas.openxmlformats.org/drawingml/2006/picture">
-                <pic:pic xmlns:pic="http://schemas.openxmlformats.org/drawingml/2006/picture">
-                  <pic:nvPicPr>
-                    <pic:cNvPr id="0" name="Picture 7"/>
-                    <pic:cNvPicPr>
-                      <a:picLocks noChangeAspect="1" noChangeArrowheads="1"/>
-                    </pic:cNvPicPr>
-                  </pic:nvPicPr>
-                  <pic:blipFill rotWithShape="1">
-                    <a:blip r:embed="rId23">
-                      <a:extLst>
-                        <a:ext uri="{28A0092B-C50C-407E-A947-70E740481C1C}">
-                          <a14:useLocalDpi xmlns:a14="http://schemas.microsoft.com/office/drawing/2010/main" val="0"/>
-                        </a:ext>
-                      </a:extLst>
-                    </a:blip>
-                    <a:srcRect t="20063" b="22414"/>
-                    <a:stretch/>
-                  </pic:blipFill>
-                  <pic:spPr bwMode="auto">
-                    <a:xfrm>
-                      <a:off x="0" y="0"/>
-                      <a:ext cx="4259985" cy="2038350"/>
-                    </a:xfrm>
-                    <a:prstGeom prst="rect">
-                      <a:avLst/>
-                    </a:prstGeom>
-                    <a:noFill/>
-                    <a:ln>
-                      <a:noFill/>
-                    </a:ln>
-                    <a:extLst>
-                      <a:ext uri="{53640926-AAD7-44D8-BBD7-CCE9431645EC}">
-                        <a14:shadowObscured xmlns:a14="http://schemas.microsoft.com/office/drawing/2010/main"/>
-                      </a:ext>
-                    </a:extLst>
-                  </pic:spPr>
-                </pic:pic>
-              </a:graphicData>
-            </a:graphic>
-            <wp14:sizeRelH relativeFrom="page">
-              <wp14:pctWidth>0</wp14:pctWidth>
-            </wp14:sizeRelH>
-            <wp14:sizeRelV relativeFrom="page">
-              <wp14:pctHeight>0</wp14:pctHeight>
-            </wp14:sizeRelV>
-          </wp:anchor>
-        </w:drawing>
-      </w:r>
-      <w:r>
-        <w:t xml:space="preserve">This map is pretty unsightly! Can you make its area </w:t>
+        <w:t xml:space="preserve">This map is </w:t>
+      </w:r>
+      <w:proofErr w:type="gramStart"/>
+      <w:r>
+        <w:t>pretty unsightly</w:t>
+      </w:r>
+      <w:proofErr w:type="gramEnd"/>
+      <w:r>
+        <w:t xml:space="preserve">! Can you make its area </w:t>
       </w:r>
       <w:r>
         <w:t xml:space="preserve">and shape more closely represent the way it looks on the surface of the earth? </w:t>
@@ -3272,7 +3519,7 @@
                     <pic:cNvPicPr/>
                   </pic:nvPicPr>
                   <pic:blipFill>
-                    <a:blip r:embed="rId24" cstate="print">
+                    <a:blip r:embed="rId23" cstate="print">
                       <a:extLst>
                         <a:ext uri="{28A0092B-C50C-407E-A947-70E740481C1C}">
                           <a14:useLocalDpi xmlns:a14="http://schemas.microsoft.com/office/drawing/2010/main" val="0"/>
@@ -3314,8 +3561,19 @@
           <w:sz w:val="20"/>
           <w:szCs w:val="20"/>
         </w:rPr>
-        <w:t>Manuel Gimond</w:t>
-      </w:r>
+        <w:t xml:space="preserve">Manuel </w:t>
+      </w:r>
+      <w:proofErr w:type="spellStart"/>
+      <w:r>
+        <w:rPr>
+          <w:rFonts w:eastAsia="Times New Roman" w:cs="Arial"/>
+          <w:color w:val="808080" w:themeColor="background1" w:themeShade="80"/>
+          <w:sz w:val="20"/>
+          <w:szCs w:val="20"/>
+        </w:rPr>
+        <w:t>Gimond</w:t>
+      </w:r>
+      <w:proofErr w:type="spellEnd"/>
       <w:r>
         <w:rPr>
           <w:rFonts w:eastAsia="Times New Roman" w:cs="Arial"/>
@@ -3373,7 +3631,7 @@
           <w:tag w:val=""/>
           <w:id w:val="96376926"/>
           <w:dataBinding w:prefixMappings="xmlns:ns0='http://schemas.microsoft.com/office/2006/coverPageProps' " w:xpath="/ns0:CoverPageProperties[1]/ns0:PublishDate[1]" w:storeItemID="{55AF091B-3C7A-41E3-B477-F2FDAA23CFDA}"/>
-          <w:date w:fullDate="2020-09-27T00:00:00Z">
+          <w:date w:fullDate="2021-09-26T00:00:00Z">
             <w:dateFormat w:val="M/d/yyyy"/>
             <w:lid w:val="en-US"/>
             <w:storeMappedDataAs w:val="dateTime"/>
@@ -3389,12 +3647,38 @@
               <w:sz w:val="20"/>
               <w:szCs w:val="20"/>
             </w:rPr>
-            <w:t>9/27/2020</w:t>
+            <w:t>9/2</w:t>
+          </w:r>
+          <w:r>
+            <w:rPr>
+              <w:rFonts w:eastAsia="Times New Roman" w:cs="Arial"/>
+              <w:color w:val="808080" w:themeColor="background1" w:themeShade="80"/>
+              <w:sz w:val="20"/>
+              <w:szCs w:val="20"/>
+            </w:rPr>
+            <w:t>6</w:t>
+          </w:r>
+          <w:r>
+            <w:rPr>
+              <w:rFonts w:eastAsia="Times New Roman" w:cs="Arial"/>
+              <w:color w:val="808080" w:themeColor="background1" w:themeShade="80"/>
+              <w:sz w:val="20"/>
+              <w:szCs w:val="20"/>
+            </w:rPr>
+            <w:t>/202</w:t>
+          </w:r>
+          <w:r>
+            <w:rPr>
+              <w:rFonts w:eastAsia="Times New Roman" w:cs="Arial"/>
+              <w:color w:val="808080" w:themeColor="background1" w:themeShade="80"/>
+              <w:sz w:val="20"/>
+              <w:szCs w:val="20"/>
+            </w:rPr>
+            <w:t>1</w:t>
           </w:r>
         </w:sdtContent>
       </w:sdt>
     </w:p>
-    <w:p/>
     <w:sectPr>
       <w:pgSz w:w="12240" w:h="15840"/>
       <w:pgMar w:top="1440" w:right="1440" w:bottom="1440" w:left="1440" w:header="720" w:footer="720" w:gutter="0"/>
@@ -3406,7 +3690,7 @@
 </file>
 
 <file path=word/numbering.xml><?xml version="1.0" encoding="utf-8"?>
-<w:numbering xmlns:wpc="http://schemas.microsoft.com/office/word/2010/wordprocessingCanvas" xmlns:cx="http://schemas.microsoft.com/office/drawing/2014/chartex" xmlns:cx1="http://schemas.microsoft.com/office/drawing/2015/9/8/chartex" xmlns:cx2="http://schemas.microsoft.com/office/drawing/2015/10/21/chartex" xmlns:cx3="http://schemas.microsoft.com/office/drawing/2016/5/9/chartex" xmlns:cx4="http://schemas.microsoft.com/office/drawing/2016/5/10/chartex" xmlns:cx5="http://schemas.microsoft.com/office/drawing/2016/5/11/chartex" xmlns:cx6="http://schemas.microsoft.com/office/drawing/2016/5/12/chartex" xmlns:cx7="http://schemas.microsoft.com/office/drawing/2016/5/13/chartex" xmlns:cx8="http://schemas.microsoft.com/office/drawing/2016/5/14/chartex" xmlns:mc="http://schemas.openxmlformats.org/markup-compatibility/2006" xmlns:aink="http://schemas.microsoft.com/office/drawing/2016/ink" xmlns:am3d="http://schemas.microsoft.com/office/drawing/2017/model3d" xmlns:o="urn:schemas-microsoft-com:office:office" xmlns:r="http://schemas.openxmlformats.org/officeDocument/2006/relationships" xmlns:m="http://schemas.openxmlformats.org/officeDocument/2006/math" xmlns:v="urn:schemas-microsoft-com:vml" xmlns:wp14="http://schemas.microsoft.com/office/word/2010/wordprocessingDrawing" xmlns:wp="http://schemas.openxmlformats.org/drawingml/2006/wordprocessingDrawing" xmlns:w10="urn:schemas-microsoft-com:office:word" xmlns:w="http://schemas.openxmlformats.org/wordprocessingml/2006/main" xmlns:w14="http://schemas.microsoft.com/office/word/2010/wordml" xmlns:w15="http://schemas.microsoft.com/office/word/2012/wordml" xmlns:w16cex="http://schemas.microsoft.com/office/word/2018/wordml/cex" xmlns:w16cid="http://schemas.microsoft.com/office/word/2016/wordml/cid" xmlns:w16="http://schemas.microsoft.com/office/word/2018/wordml" xmlns:w16se="http://schemas.microsoft.com/office/word/2015/wordml/symex" xmlns:wpg="http://schemas.microsoft.com/office/word/2010/wordprocessingGroup" xmlns:wpi="http://schemas.microsoft.com/office/word/2010/wordprocessingInk" xmlns:wne="http://schemas.microsoft.com/office/word/2006/wordml" xmlns:wps="http://schemas.microsoft.com/office/word/2010/wordprocessingShape" mc:Ignorable="w14 w15 w16se w16cid w16 w16cex wp14">
+<w:numbering xmlns:wpc="http://schemas.microsoft.com/office/word/2010/wordprocessingCanvas" xmlns:cx="http://schemas.microsoft.com/office/drawing/2014/chartex" xmlns:cx1="http://schemas.microsoft.com/office/drawing/2015/9/8/chartex" xmlns:cx2="http://schemas.microsoft.com/office/drawing/2015/10/21/chartex" xmlns:cx3="http://schemas.microsoft.com/office/drawing/2016/5/9/chartex" xmlns:cx4="http://schemas.microsoft.com/office/drawing/2016/5/10/chartex" xmlns:cx5="http://schemas.microsoft.com/office/drawing/2016/5/11/chartex" xmlns:cx6="http://schemas.microsoft.com/office/drawing/2016/5/12/chartex" xmlns:cx7="http://schemas.microsoft.com/office/drawing/2016/5/13/chartex" xmlns:cx8="http://schemas.microsoft.com/office/drawing/2016/5/14/chartex" xmlns:mc="http://schemas.openxmlformats.org/markup-compatibility/2006" xmlns:aink="http://schemas.microsoft.com/office/drawing/2016/ink" xmlns:am3d="http://schemas.microsoft.com/office/drawing/2017/model3d" xmlns:o="urn:schemas-microsoft-com:office:office" xmlns:r="http://schemas.openxmlformats.org/officeDocument/2006/relationships" xmlns:m="http://schemas.openxmlformats.org/officeDocument/2006/math" xmlns:v="urn:schemas-microsoft-com:vml" xmlns:wp14="http://schemas.microsoft.com/office/word/2010/wordprocessingDrawing" xmlns:wp="http://schemas.openxmlformats.org/drawingml/2006/wordprocessingDrawing" xmlns:w10="urn:schemas-microsoft-com:office:word" xmlns:w="http://schemas.openxmlformats.org/wordprocessingml/2006/main" xmlns:w14="http://schemas.microsoft.com/office/word/2010/wordml" xmlns:w15="http://schemas.microsoft.com/office/word/2012/wordml" xmlns:w16cex="http://schemas.microsoft.com/office/word/2018/wordml/cex" xmlns:w16cid="http://schemas.microsoft.com/office/word/2016/wordml/cid" xmlns:w16="http://schemas.microsoft.com/office/word/2018/wordml" xmlns:w16sdtdh="http://schemas.microsoft.com/office/word/2020/wordml/sdtdatahash" xmlns:w16se="http://schemas.microsoft.com/office/word/2015/wordml/symex" xmlns:wpg="http://schemas.microsoft.com/office/word/2010/wordprocessingGroup" xmlns:wpi="http://schemas.microsoft.com/office/word/2010/wordprocessingInk" xmlns:wne="http://schemas.microsoft.com/office/word/2006/wordml" xmlns:wps="http://schemas.microsoft.com/office/word/2010/wordprocessingShape" mc:Ignorable="w14 w15 w16se w16cid w16 w16cex w16sdtdh wp14">
   <w:abstractNum w:abstractNumId="0" w15:restartNumberingAfterBreak="0">
     <w:nsid w:val="0C717DE4"/>
     <w:multiLevelType w:val="hybridMultilevel"/>
@@ -4378,7 +4662,7 @@
 </file>
 
 <file path=word/styles.xml><?xml version="1.0" encoding="utf-8"?>
-<w:styles xmlns:mc="http://schemas.openxmlformats.org/markup-compatibility/2006" xmlns:r="http://schemas.openxmlformats.org/officeDocument/2006/relationships" xmlns:w="http://schemas.openxmlformats.org/wordprocessingml/2006/main" xmlns:w14="http://schemas.microsoft.com/office/word/2010/wordml" xmlns:w15="http://schemas.microsoft.com/office/word/2012/wordml" xmlns:w16cex="http://schemas.microsoft.com/office/word/2018/wordml/cex" xmlns:w16cid="http://schemas.microsoft.com/office/word/2016/wordml/cid" xmlns:w16="http://schemas.microsoft.com/office/word/2018/wordml" xmlns:w16se="http://schemas.microsoft.com/office/word/2015/wordml/symex" mc:Ignorable="w14 w15 w16se w16cid w16 w16cex">
+<w:styles xmlns:mc="http://schemas.openxmlformats.org/markup-compatibility/2006" xmlns:r="http://schemas.openxmlformats.org/officeDocument/2006/relationships" xmlns:w="http://schemas.openxmlformats.org/wordprocessingml/2006/main" xmlns:w14="http://schemas.microsoft.com/office/word/2010/wordml" xmlns:w15="http://schemas.microsoft.com/office/word/2012/wordml" xmlns:w16cex="http://schemas.microsoft.com/office/word/2018/wordml/cex" xmlns:w16cid="http://schemas.microsoft.com/office/word/2016/wordml/cid" xmlns:w16="http://schemas.microsoft.com/office/word/2018/wordml" xmlns:w16sdtdh="http://schemas.microsoft.com/office/word/2020/wordml/sdtdatahash" xmlns:w16se="http://schemas.microsoft.com/office/word/2015/wordml/symex" mc:Ignorable="w14 w15 w16se w16cid w16 w16cex w16sdtdh">
   <w:docDefaults>
     <w:rPrDefault>
       <w:rPr>
@@ -5590,7 +5874,7 @@
 
 <file path=customXml/item1.xml><?xml version="1.0" encoding="utf-8"?>
 <CoverPageProperties xmlns="http://schemas.microsoft.com/office/2006/coverPageProps">
-  <PublishDate>2020-09-27T00:00:00</PublishDate>
+  <PublishDate>2021-09-26T00:00:00</PublishDate>
   <Abstract/>
   <CompanyAddress/>
   <CompanyPhone/>

</xml_diff>

<commit_message>
further edits to the census data lab
</commit_message>
<xml_diff>
--- a/Downloading_Census_Data.docx
+++ b/Downloading_Census_Data.docx
@@ -264,7 +264,7 @@
           <w:r>
             <w:fldChar w:fldCharType="separate"/>
           </w:r>
-          <w:hyperlink w:anchor="_Toc20239503" w:history="1">
+          <w:hyperlink w:anchor="_Toc83587070" w:history="1">
             <w:r>
               <w:rPr>
                 <w:rStyle w:val="Hyperlink"/>
@@ -307,7 +307,7 @@
                 <w:noProof/>
                 <w:webHidden/>
               </w:rPr>
-              <w:instrText xml:space="preserve"> PAGEREF _Toc20239503 \h </w:instrText>
+              <w:instrText xml:space="preserve"> PAGEREF _Toc83587070 \h </w:instrText>
             </w:r>
             <w:r>
               <w:rPr>
@@ -351,7 +351,7 @@
               <w:sz w:val="22"/>
             </w:rPr>
           </w:pPr>
-          <w:hyperlink w:anchor="_Toc20239504" w:history="1">
+          <w:hyperlink w:anchor="_Toc83587071" w:history="1">
             <w:r>
               <w:rPr>
                 <w:rStyle w:val="Hyperlink"/>
@@ -393,7 +393,7 @@
                 <w:noProof/>
                 <w:webHidden/>
               </w:rPr>
-              <w:instrText xml:space="preserve"> PAGEREF _Toc20239504 \h </w:instrText>
+              <w:instrText xml:space="preserve"> PAGEREF _Toc83587071 \h </w:instrText>
             </w:r>
             <w:r>
               <w:rPr>
@@ -437,7 +437,7 @@
               <w:sz w:val="22"/>
             </w:rPr>
           </w:pPr>
-          <w:hyperlink w:anchor="_Toc20239505" w:history="1">
+          <w:hyperlink w:anchor="_Toc83587072" w:history="1">
             <w:r>
               <w:rPr>
                 <w:rStyle w:val="Hyperlink"/>
@@ -479,7 +479,7 @@
                 <w:noProof/>
                 <w:webHidden/>
               </w:rPr>
-              <w:instrText xml:space="preserve"> PAGEREF _Toc20239505 \h </w:instrText>
+              <w:instrText xml:space="preserve"> PAGEREF _Toc83587072 \h </w:instrText>
             </w:r>
             <w:r>
               <w:rPr>
@@ -523,7 +523,7 @@
               <w:sz w:val="22"/>
             </w:rPr>
           </w:pPr>
-          <w:hyperlink w:anchor="_Toc20239506" w:history="1">
+          <w:hyperlink w:anchor="_Toc83587073" w:history="1">
             <w:r>
               <w:rPr>
                 <w:rStyle w:val="Hyperlink"/>
@@ -565,7 +565,7 @@
                 <w:noProof/>
                 <w:webHidden/>
               </w:rPr>
-              <w:instrText xml:space="preserve"> PAGEREF _Toc20239506 \h </w:instrText>
+              <w:instrText xml:space="preserve"> PAGEREF _Toc83587073 \h </w:instrText>
             </w:r>
             <w:r>
               <w:rPr>
@@ -585,7 +585,7 @@
                 <w:noProof/>
                 <w:webHidden/>
               </w:rPr>
-              <w:t>4</w:t>
+              <w:t>5</w:t>
             </w:r>
             <w:r>
               <w:rPr>
@@ -609,7 +609,7 @@
               <w:sz w:val="22"/>
             </w:rPr>
           </w:pPr>
-          <w:hyperlink w:anchor="_Toc20239507" w:history="1">
+          <w:hyperlink w:anchor="_Toc83587074" w:history="1">
             <w:r>
               <w:rPr>
                 <w:rStyle w:val="Hyperlink"/>
@@ -651,7 +651,7 @@
                 <w:noProof/>
                 <w:webHidden/>
               </w:rPr>
-              <w:instrText xml:space="preserve"> PAGEREF _Toc20239507 \h </w:instrText>
+              <w:instrText xml:space="preserve"> PAGEREF _Toc83587074 \h </w:instrText>
             </w:r>
             <w:r>
               <w:rPr>
@@ -695,7 +695,7 @@
               <w:sz w:val="22"/>
             </w:rPr>
           </w:pPr>
-          <w:hyperlink w:anchor="_Toc20239508" w:history="1">
+          <w:hyperlink w:anchor="_Toc83587075" w:history="1">
             <w:r>
               <w:rPr>
                 <w:rStyle w:val="Hyperlink"/>
@@ -716,7 +716,7 @@
                 <w:rStyle w:val="Hyperlink"/>
                 <w:noProof/>
               </w:rPr>
-              <w:t>Loading the census table and shapefile in ArcMap</w:t>
+              <w:t>Loading the census table and shapefile in ArcGIS</w:t>
             </w:r>
             <w:r>
               <w:rPr>
@@ -737,7 +737,7 @@
                 <w:noProof/>
                 <w:webHidden/>
               </w:rPr>
-              <w:instrText xml:space="preserve"> PAGEREF _Toc20239508 \h </w:instrText>
+              <w:instrText xml:space="preserve"> PAGEREF _Toc83587075 \h </w:instrText>
             </w:r>
             <w:r>
               <w:rPr>
@@ -757,7 +757,7 @@
                 <w:noProof/>
                 <w:webHidden/>
               </w:rPr>
-              <w:t>6</w:t>
+              <w:t>7</w:t>
             </w:r>
             <w:r>
               <w:rPr>
@@ -781,7 +781,7 @@
               <w:sz w:val="22"/>
             </w:rPr>
           </w:pPr>
-          <w:hyperlink w:anchor="_Toc20239509" w:history="1">
+          <w:hyperlink w:anchor="_Toc83587076" w:history="1">
             <w:r>
               <w:rPr>
                 <w:rStyle w:val="Hyperlink"/>
@@ -823,7 +823,7 @@
                 <w:noProof/>
                 <w:webHidden/>
               </w:rPr>
-              <w:instrText xml:space="preserve"> PAGEREF _Toc20239509 \h </w:instrText>
+              <w:instrText xml:space="preserve"> PAGEREF _Toc83587076 \h </w:instrText>
             </w:r>
             <w:r>
               <w:rPr>
@@ -867,7 +867,7 @@
               <w:sz w:val="22"/>
             </w:rPr>
           </w:pPr>
-          <w:hyperlink w:anchor="_Toc20239510" w:history="1">
+          <w:hyperlink w:anchor="_Toc83587077" w:history="1">
             <w:r>
               <w:rPr>
                 <w:rStyle w:val="Hyperlink"/>
@@ -909,7 +909,7 @@
                 <w:noProof/>
                 <w:webHidden/>
               </w:rPr>
-              <w:instrText xml:space="preserve"> PAGEREF _Toc20239510 \h </w:instrText>
+              <w:instrText xml:space="preserve"> PAGEREF _Toc83587077 \h </w:instrText>
             </w:r>
             <w:r>
               <w:rPr>
@@ -967,7 +967,7 @@
           <w:rFonts w:ascii="Helvetica" w:hAnsi="Helvetica" w:cs="Helvetica"/>
         </w:rPr>
       </w:pPr>
-      <w:bookmarkStart w:id="1" w:name="_Toc20239503"/>
+      <w:bookmarkStart w:id="1" w:name="_Toc83587070"/>
       <w:r>
         <w:t>Open Social Explorer website</w:t>
       </w:r>
@@ -1156,7 +1156,7 @@
       <w:pPr>
         <w:pStyle w:val="Stepheader-GIS"/>
       </w:pPr>
-      <w:bookmarkStart w:id="2" w:name="_Toc20239504"/>
+      <w:bookmarkStart w:id="2" w:name="_Toc83587071"/>
       <w:r>
         <w:t>Selecting the spatial extent</w:t>
       </w:r>
@@ -1259,6 +1259,9 @@
         <w:pStyle w:val="Instructions-GIS"/>
       </w:pPr>
       <w:r>
+        <w:rPr>
+          <w:noProof/>
+        </w:rPr>
         <w:drawing>
           <wp:inline distT="0" distB="0" distL="0" distR="0" wp14:anchorId="5552729C" wp14:editId="53C43D38">
             <wp:extent cx="5943600" cy="2888615"/>
@@ -1507,6 +1510,9 @@
         </mc:AlternateContent>
       </w:r>
       <w:r>
+        <w:rPr>
+          <w:noProof/>
+        </w:rPr>
         <w:drawing>
           <wp:inline distT="0" distB="0" distL="0" distR="0" wp14:anchorId="2CF91C94" wp14:editId="6BCA3793">
             <wp:extent cx="4858428" cy="4629796"/>
@@ -1570,7 +1576,7 @@
       <w:pPr>
         <w:pStyle w:val="Stepheader-GIS"/>
       </w:pPr>
-      <w:bookmarkStart w:id="3" w:name="_Toc20239505"/>
+      <w:bookmarkStart w:id="3" w:name="_Toc83587072"/>
       <w:r>
         <w:t xml:space="preserve">Selecting </w:t>
       </w:r>
@@ -1869,6 +1875,9 @@
         </mc:AlternateContent>
       </w:r>
       <w:r>
+        <w:rPr>
+          <w:noProof/>
+        </w:rPr>
         <w:drawing>
           <wp:inline distT="0" distB="0" distL="0" distR="0" wp14:anchorId="37AC818A" wp14:editId="6C480E0C">
             <wp:extent cx="5943600" cy="1657350"/>
@@ -2171,7 +2180,7 @@
       <w:pPr>
         <w:pStyle w:val="Stepheader-GIS"/>
       </w:pPr>
-      <w:bookmarkStart w:id="4" w:name="_Toc20239506"/>
+      <w:bookmarkStart w:id="4" w:name="_Toc83587073"/>
       <w:r>
         <w:t>Modifying the census data table in Excel</w:t>
       </w:r>
@@ -2634,7 +2643,7 @@
       <w:pPr>
         <w:pStyle w:val="Stepheader-GIS"/>
       </w:pPr>
-      <w:bookmarkStart w:id="5" w:name="_Toc20239507"/>
+      <w:bookmarkStart w:id="5" w:name="_Toc83587074"/>
       <w:r>
         <w:t>Downloading Census shapefile</w:t>
       </w:r>
@@ -2804,6 +2813,9 @@
     </w:p>
     <w:p>
       <w:r>
+        <w:rPr>
+          <w:noProof/>
+        </w:rPr>
         <w:drawing>
           <wp:inline distT="0" distB="0" distL="0" distR="0" wp14:anchorId="063AB6F4" wp14:editId="1589529C">
             <wp:extent cx="2829320" cy="914528"/>
@@ -2887,7 +2899,7 @@
       <w:pPr>
         <w:pStyle w:val="Stepheader-GIS"/>
       </w:pPr>
-      <w:bookmarkStart w:id="6" w:name="_Toc20239508"/>
+      <w:bookmarkStart w:id="6" w:name="_Toc83587075"/>
       <w:r>
         <w:t xml:space="preserve">Loading the census table and </w:t>
       </w:r>
@@ -2895,7 +2907,10 @@
         <w:t>shapefile</w:t>
       </w:r>
       <w:r>
-        <w:t xml:space="preserve"> in ArcMap</w:t>
+        <w:t xml:space="preserve"> in Arc</w:t>
+      </w:r>
+      <w:r>
+        <w:t>GIS</w:t>
       </w:r>
       <w:bookmarkEnd w:id="6"/>
     </w:p>
@@ -2953,6 +2968,9 @@
     </w:p>
     <w:p>
       <w:r>
+        <w:rPr>
+          <w:noProof/>
+        </w:rPr>
         <w:drawing>
           <wp:inline distT="0" distB="0" distL="0" distR="0" wp14:anchorId="4C5F2CAD" wp14:editId="7A41CED2">
             <wp:extent cx="4572638" cy="2648320"/>
@@ -3015,7 +3033,13 @@
         <w:pStyle w:val="Instructions-GIS"/>
       </w:pPr>
       <w:r>
-        <w:t>Add your .csv file to the ArcMap document and view the table.</w:t>
+        <w:t>Add your .csv file to the Arc</w:t>
+      </w:r>
+      <w:r>
+        <w:t>GIS</w:t>
+      </w:r>
+      <w:r>
+        <w:t xml:space="preserve"> document and view the table.</w:t>
       </w:r>
     </w:p>
     <w:p>
@@ -3072,11 +3096,84 @@
         <w:rPr>
           <w:noProof/>
         </w:rPr>
+        <mc:AlternateContent>
+          <mc:Choice Requires="wps">
+            <w:drawing>
+              <wp:anchor distT="0" distB="0" distL="114300" distR="114300" simplePos="0" relativeHeight="251664384" behindDoc="0" locked="0" layoutInCell="1" allowOverlap="1" wp14:anchorId="477BE5E0" wp14:editId="700EE114">
+                <wp:simplePos x="0" y="0"/>
+                <wp:positionH relativeFrom="column">
+                  <wp:posOffset>1319842</wp:posOffset>
+                </wp:positionH>
+                <wp:positionV relativeFrom="paragraph">
+                  <wp:posOffset>48176</wp:posOffset>
+                </wp:positionV>
+                <wp:extent cx="655607" cy="388189"/>
+                <wp:effectExtent l="38100" t="38100" r="106680" b="107315"/>
+                <wp:wrapNone/>
+                <wp:docPr id="16" name="Oval 16"/>
+                <wp:cNvGraphicFramePr/>
+                <a:graphic xmlns:a="http://schemas.openxmlformats.org/drawingml/2006/main">
+                  <a:graphicData uri="http://schemas.microsoft.com/office/word/2010/wordprocessingShape">
+                    <wps:wsp>
+                      <wps:cNvSpPr/>
+                      <wps:spPr>
+                        <a:xfrm>
+                          <a:off x="0" y="0"/>
+                          <a:ext cx="655607" cy="388189"/>
+                        </a:xfrm>
+                        <a:prstGeom prst="ellipse">
+                          <a:avLst/>
+                        </a:prstGeom>
+                        <a:noFill/>
+                        <a:effectLst>
+                          <a:outerShdw blurRad="50800" dist="38100" dir="2700000" algn="tl" rotWithShape="0">
+                            <a:prstClr val="black">
+                              <a:alpha val="40000"/>
+                            </a:prstClr>
+                          </a:outerShdw>
+                        </a:effectLst>
+                      </wps:spPr>
+                      <wps:style>
+                        <a:lnRef idx="2">
+                          <a:schemeClr val="accent6"/>
+                        </a:lnRef>
+                        <a:fillRef idx="1">
+                          <a:schemeClr val="lt1"/>
+                        </a:fillRef>
+                        <a:effectRef idx="0">
+                          <a:schemeClr val="accent6"/>
+                        </a:effectRef>
+                        <a:fontRef idx="minor">
+                          <a:schemeClr val="dk1"/>
+                        </a:fontRef>
+                      </wps:style>
+                      <wps:bodyPr rot="0" spcFirstLastPara="0" vertOverflow="overflow" horzOverflow="overflow" vert="horz" wrap="square" lIns="91440" tIns="45720" rIns="91440" bIns="45720" numCol="1" spcCol="0" rtlCol="0" fromWordArt="0" anchor="ctr" anchorCtr="0" forceAA="0" compatLnSpc="1">
+                        <a:prstTxWarp prst="textNoShape">
+                          <a:avLst/>
+                        </a:prstTxWarp>
+                        <a:noAutofit/>
+                      </wps:bodyPr>
+                    </wps:wsp>
+                  </a:graphicData>
+                </a:graphic>
+              </wp:anchor>
+            </w:drawing>
+          </mc:Choice>
+          <mc:Fallback>
+            <w:pict>
+              <v:oval w14:anchorId="7F9FFD74" id="Oval 16" o:spid="_x0000_s1026" style="position:absolute;margin-left:103.9pt;margin-top:3.8pt;width:51.6pt;height:30.55pt;z-index:251664384;visibility:visible;mso-wrap-style:square;mso-wrap-distance-left:9pt;mso-wrap-distance-top:0;mso-wrap-distance-right:9pt;mso-wrap-distance-bottom:0;mso-position-horizontal:absolute;mso-position-horizontal-relative:text;mso-position-vertical:absolute;mso-position-vertical-relative:text;v-text-anchor:middle" o:gfxdata="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" filled="f" strokecolor="#f79646 [3209]" strokeweight="2pt">
+                <v:shadow on="t" color="black" opacity="26214f" origin="-.5,-.5" offset=".74836mm,.74836mm"/>
+              </v:oval>
+            </w:pict>
+          </mc:Fallback>
+        </mc:AlternateContent>
+      </w:r>
+      <w:r>
         <w:drawing>
-          <wp:inline distT="0" distB="0" distL="0" distR="0" wp14:anchorId="4D71AE7C" wp14:editId="1D3FA44A">
-            <wp:extent cx="2876550" cy="885825"/>
-            <wp:effectExtent l="0" t="0" r="0" b="9525"/>
-            <wp:docPr id="98" name="Picture 98"/>
+          <wp:inline distT="0" distB="0" distL="0" distR="0" wp14:anchorId="4D4E611B" wp14:editId="52F03933">
+            <wp:extent cx="3381847" cy="1657581"/>
+            <wp:effectExtent l="0" t="0" r="9525" b="0"/>
+            <wp:docPr id="15" name="Picture 15" descr="Table&#10;&#10;Description automatically generated"/>
             <wp:cNvGraphicFramePr>
               <a:graphicFrameLocks xmlns:a="http://schemas.openxmlformats.org/drawingml/2006/main" noChangeAspect="1"/>
             </wp:cNvGraphicFramePr>
@@ -3084,7 +3181,7 @@
               <a:graphicData uri="http://schemas.openxmlformats.org/drawingml/2006/picture">
                 <pic:pic xmlns:pic="http://schemas.openxmlformats.org/drawingml/2006/picture">
                   <pic:nvPicPr>
-                    <pic:cNvPr id="0" name=""/>
+                    <pic:cNvPr id="15" name="Picture 15" descr="Table&#10;&#10;Description automatically generated"/>
                     <pic:cNvPicPr/>
                   </pic:nvPicPr>
                   <pic:blipFill>
@@ -3096,15 +3193,11 @@
                   <pic:spPr>
                     <a:xfrm>
                       <a:off x="0" y="0"/>
-                      <a:ext cx="2876550" cy="885825"/>
+                      <a:ext cx="3381847" cy="1657581"/>
                     </a:xfrm>
                     <a:prstGeom prst="rect">
                       <a:avLst/>
                     </a:prstGeom>
-                    <a:ln>
-                      <a:noFill/>
-                    </a:ln>
-                    <a:effectLst/>
                   </pic:spPr>
                 </pic:pic>
               </a:graphicData>
@@ -3138,7 +3231,7 @@
       <w:pPr>
         <w:pStyle w:val="Stepheader-GIS"/>
       </w:pPr>
-      <w:bookmarkStart w:id="7" w:name="_Toc20239509"/>
+      <w:bookmarkStart w:id="7" w:name="_Toc83587076"/>
       <w:r>
         <w:t>Joining non-</w:t>
       </w:r>
@@ -3245,7 +3338,7 @@
       <w:pPr>
         <w:pStyle w:val="Stepheader-GIS"/>
       </w:pPr>
-      <w:bookmarkStart w:id="8" w:name="_Toc20239510"/>
+      <w:bookmarkStart w:id="8" w:name="_Toc83587077"/>
       <w:r>
         <w:t>Symbolizing the shapefiles by census data</w:t>
       </w:r>
@@ -3345,6 +3438,9 @@
         <w:pStyle w:val="Instructions-GIS"/>
       </w:pPr>
       <w:r>
+        <w:rPr>
+          <w:noProof/>
+        </w:rPr>
         <w:lastRenderedPageBreak/>
         <w:drawing>
           <wp:inline distT="0" distB="0" distL="0" distR="0" wp14:anchorId="26FD24F3" wp14:editId="0581C5E1">
@@ -3399,6 +3495,9 @@
         <w:pStyle w:val="Instructions-GIS"/>
       </w:pPr>
       <w:r>
+        <w:rPr>
+          <w:noProof/>
+        </w:rPr>
         <w:drawing>
           <wp:inline distT="0" distB="0" distL="0" distR="0" wp14:anchorId="70750E01" wp14:editId="5BAC90B3">
             <wp:extent cx="5943600" cy="2564130"/>

</xml_diff>

<commit_message>
switch to add field instead of excel
</commit_message>
<xml_diff>
--- a/Downloading_Census_Data.docx
+++ b/Downloading_Census_Data.docx
@@ -1,6 +1,6 @@
 
 <file path=word/document.xml><?xml version="1.0" encoding="utf-8"?>
-<w:document xmlns:wpc="http://schemas.microsoft.com/office/word/2010/wordprocessingCanvas" xmlns:cx="http://schemas.microsoft.com/office/drawing/2014/chartex" xmlns:cx1="http://schemas.microsoft.com/office/drawing/2015/9/8/chartex" xmlns:cx2="http://schemas.microsoft.com/office/drawing/2015/10/21/chartex" xmlns:cx3="http://schemas.microsoft.com/office/drawing/2016/5/9/chartex" xmlns:cx4="http://schemas.microsoft.com/office/drawing/2016/5/10/chartex" xmlns:cx5="http://schemas.microsoft.com/office/drawing/2016/5/11/chartex" xmlns:cx6="http://schemas.microsoft.com/office/drawing/2016/5/12/chartex" xmlns:cx7="http://schemas.microsoft.com/office/drawing/2016/5/13/chartex" xmlns:cx8="http://schemas.microsoft.com/office/drawing/2016/5/14/chartex" xmlns:mc="http://schemas.openxmlformats.org/markup-compatibility/2006" xmlns:aink="http://schemas.microsoft.com/office/drawing/2016/ink" xmlns:am3d="http://schemas.microsoft.com/office/drawing/2017/model3d" xmlns:o="urn:schemas-microsoft-com:office:office" xmlns:r="http://schemas.openxmlformats.org/officeDocument/2006/relationships" xmlns:m="http://schemas.openxmlformats.org/officeDocument/2006/math" xmlns:v="urn:schemas-microsoft-com:vml" xmlns:wp14="http://schemas.microsoft.com/office/word/2010/wordprocessingDrawing" xmlns:wp="http://schemas.openxmlformats.org/drawingml/2006/wordprocessingDrawing" xmlns:w10="urn:schemas-microsoft-com:office:word" xmlns:w="http://schemas.openxmlformats.org/wordprocessingml/2006/main" xmlns:w14="http://schemas.microsoft.com/office/word/2010/wordml" xmlns:w15="http://schemas.microsoft.com/office/word/2012/wordml" xmlns:w16cex="http://schemas.microsoft.com/office/word/2018/wordml/cex" xmlns:w16cid="http://schemas.microsoft.com/office/word/2016/wordml/cid" xmlns:w16="http://schemas.microsoft.com/office/word/2018/wordml" xmlns:w16sdtdh="http://schemas.microsoft.com/office/word/2020/wordml/sdtdatahash" xmlns:w16se="http://schemas.microsoft.com/office/word/2015/wordml/symex" xmlns:wpg="http://schemas.microsoft.com/office/word/2010/wordprocessingGroup" xmlns:wpi="http://schemas.microsoft.com/office/word/2010/wordprocessingInk" xmlns:wne="http://schemas.microsoft.com/office/word/2006/wordml" xmlns:wps="http://schemas.microsoft.com/office/word/2010/wordprocessingShape" mc:Ignorable="w14 w15 w16se w16cid w16 w16cex w16sdtdh wp14">
+<w:document xmlns:wpc="http://schemas.microsoft.com/office/word/2010/wordprocessingCanvas" xmlns:cx="http://schemas.microsoft.com/office/drawing/2014/chartex" xmlns:cx1="http://schemas.microsoft.com/office/drawing/2015/9/8/chartex" xmlns:cx2="http://schemas.microsoft.com/office/drawing/2015/10/21/chartex" xmlns:cx3="http://schemas.microsoft.com/office/drawing/2016/5/9/chartex" xmlns:cx4="http://schemas.microsoft.com/office/drawing/2016/5/10/chartex" xmlns:cx5="http://schemas.microsoft.com/office/drawing/2016/5/11/chartex" xmlns:cx6="http://schemas.microsoft.com/office/drawing/2016/5/12/chartex" xmlns:cx7="http://schemas.microsoft.com/office/drawing/2016/5/13/chartex" xmlns:cx8="http://schemas.microsoft.com/office/drawing/2016/5/14/chartex" xmlns:mc="http://schemas.openxmlformats.org/markup-compatibility/2006" xmlns:aink="http://schemas.microsoft.com/office/drawing/2016/ink" xmlns:am3d="http://schemas.microsoft.com/office/drawing/2017/model3d" xmlns:o="urn:schemas-microsoft-com:office:office" xmlns:oel="http://schemas.microsoft.com/office/2019/extlst" xmlns:r="http://schemas.openxmlformats.org/officeDocument/2006/relationships" xmlns:m="http://schemas.openxmlformats.org/officeDocument/2006/math" xmlns:v="urn:schemas-microsoft-com:vml" xmlns:wp14="http://schemas.microsoft.com/office/word/2010/wordprocessingDrawing" xmlns:wp="http://schemas.openxmlformats.org/drawingml/2006/wordprocessingDrawing" xmlns:w10="urn:schemas-microsoft-com:office:word" xmlns:w="http://schemas.openxmlformats.org/wordprocessingml/2006/main" xmlns:w14="http://schemas.microsoft.com/office/word/2010/wordml" xmlns:w15="http://schemas.microsoft.com/office/word/2012/wordml" xmlns:w16cex="http://schemas.microsoft.com/office/word/2018/wordml/cex" xmlns:w16cid="http://schemas.microsoft.com/office/word/2016/wordml/cid" xmlns:w16="http://schemas.microsoft.com/office/word/2018/wordml" xmlns:w16sdtdh="http://schemas.microsoft.com/office/word/2020/wordml/sdtdatahash" xmlns:w16se="http://schemas.microsoft.com/office/word/2015/wordml/symex" xmlns:wpg="http://schemas.microsoft.com/office/word/2010/wordprocessingGroup" xmlns:wpi="http://schemas.microsoft.com/office/word/2010/wordprocessingInk" xmlns:wne="http://schemas.microsoft.com/office/word/2006/wordml" xmlns:wps="http://schemas.microsoft.com/office/word/2010/wordprocessingShape" mc:Ignorable="w14 w15 w16se w16cid w16 w16cex w16sdtdh wp14">
   <w:body>
     <w:p>
       <w:pPr>
@@ -65,7 +65,25 @@
                 <w:color w:val="000000"/>
                 <w:sz w:val="22"/>
               </w:rPr>
-              <w:t>Note that there are no files to download for this exercise. You will be provided instructions on how to download census data from the Census Bureau’s website in later steps.</w:t>
+              <w:t xml:space="preserve">Note that there are no files to download for this exercise. You will be provided instructions on how to download census data from </w:t>
+            </w:r>
+            <w:r>
+              <w:rPr>
+                <w:rFonts w:eastAsia="Times New Roman" w:cs="Arial"/>
+                <w:i/>
+                <w:color w:val="000000"/>
+                <w:sz w:val="22"/>
+              </w:rPr>
+              <w:t>Social Explorer</w:t>
+            </w:r>
+            <w:r>
+              <w:rPr>
+                <w:rFonts w:eastAsia="Times New Roman" w:cs="Arial"/>
+                <w:i/>
+                <w:color w:val="000000"/>
+                <w:sz w:val="22"/>
+              </w:rPr>
+              <w:t xml:space="preserve"> in later steps.</w:t>
             </w:r>
           </w:p>
           <w:p>
@@ -163,15 +181,7 @@
     </w:p>
     <w:p>
       <w:r>
-        <w:t xml:space="preserve">In this exercise, you will learn how to query, </w:t>
-      </w:r>
-      <w:proofErr w:type="gramStart"/>
-      <w:r>
-        <w:t>download</w:t>
-      </w:r>
-      <w:proofErr w:type="gramEnd"/>
-      <w:r>
-        <w:t xml:space="preserve"> and map census data. You will use 201</w:t>
+        <w:t>In this exercise, you will learn how to query, download and map census data. You will use 201</w:t>
       </w:r>
       <w:r>
         <w:t>3-2017</w:t>
@@ -184,23 +194,6 @@
       </w:r>
       <w:r>
         <w:t xml:space="preserve">is a sample survey collected continuously between decennial censuses. </w:t>
-      </w:r>
-    </w:p>
-    <w:p>
-      <w:r>
-        <w:t>This tutorial assumes that you have some familiarity with Excel</w:t>
-      </w:r>
-      <w:r>
-        <w:t>.</w:t>
-      </w:r>
-      <w:r>
-        <w:t xml:space="preserve"> If yo</w:t>
-      </w:r>
-      <w:r>
-        <w:t>u don’t—that’s okay! You will by</w:t>
-      </w:r>
-      <w:r>
-        <w:t xml:space="preserve"> the end.</w:t>
       </w:r>
     </w:p>
     <w:p>
@@ -969,9 +962,20 @@
       </w:pPr>
       <w:bookmarkStart w:id="1" w:name="_Toc83587070"/>
       <w:r>
-        <w:t>Open Social Explorer website</w:t>
+        <w:t>Create a new ArcGIS project and o</w:t>
+      </w:r>
+      <w:r>
+        <w:t>pen Social Explorer website</w:t>
       </w:r>
       <w:bookmarkEnd w:id="1"/>
+    </w:p>
+    <w:p>
+      <w:pPr>
+        <w:pStyle w:val="Instructions-GIS"/>
+      </w:pPr>
+      <w:r>
+        <w:t>Create a new project in ArcGIS Pro called “Lab 8.”</w:t>
+      </w:r>
     </w:p>
     <w:p>
       <w:pPr>
@@ -1000,36 +1004,35 @@
     </w:p>
     <w:p>
       <w:r>
+        <w:t xml:space="preserve">Note that certain services are only accessible via a subscription. </w:t>
+      </w:r>
+      <w:r>
+        <w:t>UT Austin</w:t>
+      </w:r>
+      <w:r>
+        <w:t xml:space="preserve"> has a “</w:t>
+      </w:r>
+      <w:r>
+        <w:t>professional</w:t>
+      </w:r>
+      <w:r>
+        <w:t xml:space="preserve"> access” subscription which offer</w:t>
+      </w:r>
+      <w:r>
+        <w:t>s</w:t>
+      </w:r>
+      <w:r>
+        <w:t xml:space="preserve"> unfettered access to census data.</w:t>
+      </w:r>
+    </w:p>
+    <w:p>
+      <w:pPr>
+        <w:pStyle w:val="Instructions-GIS"/>
+      </w:pPr>
+      <w:r>
         <w:lastRenderedPageBreak/>
-        <w:t xml:space="preserve">Note that certain services are only accessible via a subscription. </w:t>
-      </w:r>
-      <w:r>
-        <w:t>UT Austin</w:t>
-      </w:r>
-      <w:r>
-        <w:t xml:space="preserve"> has a “</w:t>
-      </w:r>
-      <w:r>
-        <w:t>professional</w:t>
-      </w:r>
-      <w:r>
-        <w:t xml:space="preserve"> access” subscription which offer</w:t>
-      </w:r>
-      <w:r>
-        <w:t>s</w:t>
-      </w:r>
-      <w:r>
-        <w:t xml:space="preserve"> unfettered access to census data.</w:t>
-      </w:r>
-    </w:p>
-    <w:p>
-      <w:pPr>
-        <w:pStyle w:val="Instructions-GIS"/>
-      </w:pPr>
-      <w:r>
         <w:t xml:space="preserve">Click on the </w:t>
       </w:r>
-      <w:proofErr w:type="gramStart"/>
       <w:r>
         <w:rPr>
           <w:b/>
@@ -1039,7 +1042,6 @@
       <w:r>
         <w:t xml:space="preserve"> tab.</w:t>
       </w:r>
-      <w:proofErr w:type="gramEnd"/>
     </w:p>
     <w:p>
       <w:pPr>
@@ -1646,10 +1648,16 @@
         <w:t xml:space="preserve">The </w:t>
       </w:r>
       <w:r>
-        <w:t>c</w:t>
-      </w:r>
-      <w:r>
-        <w:t xml:space="preserve">ensus bureau provides an estimate of the error along with its dataset. </w:t>
+        <w:t>U.S. C</w:t>
+      </w:r>
+      <w:r>
+        <w:t xml:space="preserve">ensus </w:t>
+      </w:r>
+      <w:r>
+        <w:t>B</w:t>
+      </w:r>
+      <w:r>
+        <w:t xml:space="preserve">ureau provides an estimate of the error along with its dataset. </w:t>
       </w:r>
       <w:r>
         <w:t>T</w:t>
@@ -1667,62 +1675,47 @@
         <w:t>excludes</w:t>
       </w:r>
       <w:r>
-        <w:t xml:space="preserve"> the margin of error (</w:t>
-      </w:r>
-      <w:proofErr w:type="spellStart"/>
-      <w:r>
+        <w:t xml:space="preserve"> the margin of error (MoE) data. It’s always good practice to work with both the </w:t>
+      </w:r>
+      <w:r>
+        <w:rPr>
+          <w:i/>
+        </w:rPr>
+        <w:t>estimate</w:t>
+      </w:r>
+      <w:r>
+        <w:t xml:space="preserve"> and the </w:t>
+      </w:r>
+      <w:r>
+        <w:rPr>
+          <w:i/>
+        </w:rPr>
         <w:t>MoE</w:t>
       </w:r>
-      <w:proofErr w:type="spellEnd"/>
-      <w:r>
-        <w:t xml:space="preserve">) data. It’s always good practice to work with both the </w:t>
+      <w:r>
+        <w:t xml:space="preserve"> data, so in keeping with good practice you</w:t>
+      </w:r>
+      <w:r>
+        <w:t xml:space="preserve"> will </w:t>
+      </w:r>
+      <w:r>
+        <w:t xml:space="preserve">choose to </w:t>
+      </w:r>
+      <w:r>
+        <w:t>select</w:t>
+      </w:r>
+      <w:r>
+        <w:t xml:space="preserve"> the original census data table (note that this tutorial will </w:t>
       </w:r>
       <w:r>
         <w:rPr>
           <w:i/>
         </w:rPr>
-        <w:t>estimate</w:t>
-      </w:r>
-      <w:r>
-        <w:t xml:space="preserve"> and the </w:t>
-      </w:r>
-      <w:proofErr w:type="spellStart"/>
-      <w:r>
-        <w:rPr>
-          <w:i/>
-        </w:rPr>
-        <w:t>MoE</w:t>
-      </w:r>
-      <w:proofErr w:type="spellEnd"/>
-      <w:r>
-        <w:t xml:space="preserve"> data, so in keeping with good practice you</w:t>
-      </w:r>
-      <w:r>
-        <w:t xml:space="preserve"> will </w:t>
-      </w:r>
-      <w:r>
-        <w:t xml:space="preserve">choose to </w:t>
-      </w:r>
-      <w:r>
-        <w:t>select</w:t>
-      </w:r>
-      <w:r>
-        <w:t xml:space="preserve"> the original census data table (note that this tutorial will </w:t>
-      </w:r>
-      <w:r>
-        <w:rPr>
-          <w:i/>
-        </w:rPr>
         <w:t>not</w:t>
       </w:r>
       <w:r>
-        <w:t xml:space="preserve"> make use of the </w:t>
-      </w:r>
-      <w:proofErr w:type="spellStart"/>
-      <w:r>
-        <w:t>MoE</w:t>
-      </w:r>
-      <w:proofErr w:type="spellEnd"/>
+        <w:t xml:space="preserve"> make use of the MoE</w:t>
+      </w:r>
       <w:r>
         <w:t>).</w:t>
       </w:r>
@@ -2182,19 +2175,34 @@
       </w:pPr>
       <w:bookmarkStart w:id="4" w:name="_Toc83587073"/>
       <w:r>
-        <w:t>Modifying the census data table in Excel</w:t>
+        <w:t xml:space="preserve">Modifying the census data table in </w:t>
       </w:r>
       <w:bookmarkEnd w:id="4"/>
-    </w:p>
-    <w:p>
-      <w:r>
-        <w:t xml:space="preserve">The file you downloaded from the Social Explorer website is in a </w:t>
-      </w:r>
-      <w:r>
-        <w:t>comma delimited (</w:t>
-      </w:r>
-      <w:r>
-        <w:t>CSV</w:t>
+      <w:r>
+        <w:t>ArcGIS Pro</w:t>
+      </w:r>
+    </w:p>
+    <w:p>
+      <w:r>
+        <w:t xml:space="preserve">The file you downloaded from the Social Explorer website is in </w:t>
+      </w:r>
+      <w:r>
+        <w:t>the</w:t>
+      </w:r>
+      <w:r>
+        <w:t xml:space="preserve"> </w:t>
+      </w:r>
+      <w:r>
+        <w:t>comma</w:t>
+      </w:r>
+      <w:r>
+        <w:t xml:space="preserve"> separated value</w:t>
+      </w:r>
+      <w:r>
+        <w:t xml:space="preserve"> (</w:t>
+      </w:r>
+      <w:r>
+        <w:t>csv</w:t>
       </w:r>
       <w:r>
         <w:t>)</w:t>
@@ -2235,25 +2243,34 @@
     </w:p>
     <w:p>
       <w:r>
-        <w:t>A CSV file can be opened in either Excel or Arc</w:t>
+        <w:t>A</w:t>
+      </w:r>
+      <w:r>
+        <w:t xml:space="preserve"> .csv</w:t>
+      </w:r>
+      <w:r>
+        <w:t xml:space="preserve"> file can be opened in either Excel or Arc</w:t>
       </w:r>
       <w:r>
         <w:t>GIS</w:t>
       </w:r>
       <w:r>
-        <w:t xml:space="preserve">. If data manipulation is needed before joining to a GIS layer, </w:t>
-      </w:r>
-      <w:r>
-        <w:t>it</w:t>
-      </w:r>
-      <w:r>
-        <w:t xml:space="preserve"> is best </w:t>
-      </w:r>
-      <w:r>
-        <w:t>to accomplish this</w:t>
-      </w:r>
-      <w:r>
-        <w:t xml:space="preserve"> in Excel.</w:t>
+        <w:t xml:space="preserve"> Pro</w:t>
+      </w:r>
+      <w:r>
+        <w:t>. I</w:t>
+      </w:r>
+      <w:r>
+        <w:t>t is possible to accomplish any required data manipulation in either piece of software</w:t>
+      </w:r>
+      <w:r>
+        <w:t>.</w:t>
+      </w:r>
+      <w:r>
+        <w:t xml:space="preserve"> But as we have learned</w:t>
+      </w:r>
+      <w:r>
+        <w:t xml:space="preserve">, opening a .csv in Excel can be dangerous—especially when working with census data that can contain leading zeros. </w:t>
       </w:r>
     </w:p>
     <w:p>
@@ -2261,13 +2278,25 @@
         <w:pStyle w:val="Instructions-GIS"/>
       </w:pPr>
       <w:r>
-        <w:t xml:space="preserve">Locate the CSV file you downloaded </w:t>
+        <w:t xml:space="preserve">Locate the </w:t>
+      </w:r>
+      <w:r>
+        <w:t>.csv</w:t>
+      </w:r>
+      <w:r>
+        <w:t xml:space="preserve"> file you downloaded </w:t>
       </w:r>
       <w:r>
         <w:t>a</w:t>
       </w:r>
       <w:r>
-        <w:t>nd open it with Excel.</w:t>
+        <w:t xml:space="preserve">nd </w:t>
+      </w:r>
+      <w:r>
+        <w:t>add it to your ArcGIS Pro map. View the table.</w:t>
+      </w:r>
+      <w:r>
+        <w:t xml:space="preserve"> Make any adjustments to the schema.ini required to ensure that the “Geo_FIPS” field imports as text. This will be the common field you define later on when you join the table to a shapefile. </w:t>
       </w:r>
     </w:p>
     <w:p>
@@ -2394,7 +2423,11 @@
     </w:p>
     <w:p>
       <w:r>
-        <w:t xml:space="preserve">In Excel, for each county, you will sum all members of the population having a bachelor’s degree or greater for both the male and female population, then divide this sum by the total population </w:t>
+        <w:lastRenderedPageBreak/>
+        <w:t>Using ArcGIS Pro’s field calculator</w:t>
+      </w:r>
+      <w:r>
+        <w:t xml:space="preserve">, for each county, you will sum all members of the population having a bachelor’s degree or greater for both the male and female population, then divide this sum by the total population </w:t>
       </w:r>
       <w:r>
         <w:t>to generate</w:t>
@@ -2428,86 +2461,44 @@
       </w:r>
     </w:p>
     <w:p>
+      <w:r>
+        <w:t>You cannot directly edit a table in .csv format from within ArcGIS Pro. You’ll need to convert the .csv into a file geodatabase table first, before you can add a field.</w:t>
+      </w:r>
+    </w:p>
+    <w:p>
       <w:pPr>
         <w:pStyle w:val="Instructions-GIS"/>
       </w:pPr>
       <w:r>
-        <w:lastRenderedPageBreak/>
-        <w:t>C</w:t>
-      </w:r>
-      <w:r>
-        <w:t xml:space="preserve">reate a new column </w:t>
-      </w:r>
-      <w:r>
-        <w:t xml:space="preserve">in your spreadsheet called </w:t>
-      </w:r>
-      <w:proofErr w:type="spellStart"/>
-      <w:r>
-        <w:t>Frac_Bac</w:t>
-      </w:r>
-      <w:proofErr w:type="spellEnd"/>
-      <w:r>
-        <w:t xml:space="preserve"> (make sure there is no space in the variable name)</w:t>
-      </w:r>
-      <w:r>
-        <w:t xml:space="preserve">. </w:t>
-      </w:r>
-    </w:p>
-    <w:p>
-      <w:r>
-        <w:t xml:space="preserve">This column will be populated with the </w:t>
-      </w:r>
-      <w:r>
-        <w:t>share (or fraction)</w:t>
-      </w:r>
-      <w:r>
-        <w:t xml:space="preserve"> of individuals having attained a </w:t>
-      </w:r>
-      <w:r>
-        <w:t>b</w:t>
-      </w:r>
-      <w:r>
-        <w:t>achelor’s degree or greater.</w:t>
+        <w:t xml:space="preserve">Right click on the table </w:t>
+      </w:r>
+      <w:r>
+        <w:sym w:font="Wingdings" w:char="F0E0"/>
+      </w:r>
+      <w:r>
+        <w:t xml:space="preserve"> Data </w:t>
+      </w:r>
+      <w:r>
+        <w:sym w:font="Wingdings" w:char="F0E0"/>
+      </w:r>
+      <w:r>
+        <w:t xml:space="preserve"> Export Table. Ensure that the destination for the output table is a file geodatabase.</w:t>
+      </w:r>
+      <w:r>
+        <w:t xml:space="preserve"> (Hint: When you created a new project, a new file geodatabase was created with the same name as your project. Use that one.)</w:t>
       </w:r>
     </w:p>
     <w:p>
       <w:pPr>
         <w:pStyle w:val="Instructions-GIS"/>
-      </w:pPr>
-      <w:r>
-        <w:t xml:space="preserve">Write an Excel formula that </w:t>
-      </w:r>
-      <w:r>
-        <w:t>calculates the share of th</w:t>
-      </w:r>
-      <w:r>
-        <w:t xml:space="preserve">e population in each county that has at least a </w:t>
-      </w:r>
-      <w:proofErr w:type="gramStart"/>
-      <w:r>
-        <w:t>Bachelor’s</w:t>
-      </w:r>
-      <w:proofErr w:type="gramEnd"/>
-      <w:r>
-        <w:t xml:space="preserve"> degree or higher. (Hint: Once you write the equation for a single county, you can “Fill down” to populate all other rows. The easiest way to do this is to double click on the square at the bottom right of </w:t>
-      </w:r>
-      <w:r>
-        <w:t>the active cell cursor.</w:t>
-      </w:r>
-    </w:p>
-    <w:p>
-      <w:pPr>
-        <w:pStyle w:val="Instructions-GIS"/>
-      </w:pPr>
-      <w:r>
-        <w:rPr>
-          <w:noProof/>
-        </w:rPr>
+        <w:jc w:val="center"/>
+      </w:pPr>
+      <w:r>
         <w:drawing>
-          <wp:inline distT="0" distB="0" distL="0" distR="0" wp14:anchorId="0630133F" wp14:editId="7D5EF927">
-            <wp:extent cx="1365738" cy="683895"/>
-            <wp:effectExtent l="0" t="0" r="6350" b="1905"/>
-            <wp:docPr id="2" name="Picture 2"/>
+          <wp:inline distT="0" distB="0" distL="0" distR="0" wp14:anchorId="36D23CCD" wp14:editId="5F605007">
+            <wp:extent cx="3040453" cy="3411415"/>
+            <wp:effectExtent l="0" t="0" r="7620" b="0"/>
+            <wp:docPr id="800285059" name="Picture 1" descr="A screenshot of a computer&#10;&#10;Description automatically generated"/>
             <wp:cNvGraphicFramePr>
               <a:graphicFrameLocks xmlns:a="http://schemas.openxmlformats.org/drawingml/2006/main" noChangeAspect="1"/>
             </wp:cNvGraphicFramePr>
@@ -2515,238 +2506,11 @@
               <a:graphicData uri="http://schemas.openxmlformats.org/drawingml/2006/picture">
                 <pic:pic xmlns:pic="http://schemas.openxmlformats.org/drawingml/2006/picture">
                   <pic:nvPicPr>
-                    <pic:cNvPr id="1" name=""/>
-                    <pic:cNvPicPr/>
-                  </pic:nvPicPr>
-                  <pic:blipFill rotWithShape="1">
-                    <a:blip r:embed="rId14"/>
-                    <a:srcRect t="34685" r="77007"/>
-                    <a:stretch/>
-                  </pic:blipFill>
-                  <pic:spPr bwMode="auto">
-                    <a:xfrm>
-                      <a:off x="0" y="0"/>
-                      <a:ext cx="1366617" cy="684335"/>
-                    </a:xfrm>
-                    <a:prstGeom prst="rect">
-                      <a:avLst/>
-                    </a:prstGeom>
-                    <a:ln>
-                      <a:noFill/>
-                    </a:ln>
-                    <a:extLst>
-                      <a:ext uri="{53640926-AAD7-44D8-BBD7-CCE9431645EC}">
-                        <a14:shadowObscured xmlns:a14="http://schemas.microsoft.com/office/drawing/2010/main"/>
-                      </a:ext>
-                    </a:extLst>
-                  </pic:spPr>
-                </pic:pic>
-              </a:graphicData>
-            </a:graphic>
-          </wp:inline>
-        </w:drawing>
-      </w:r>
-    </w:p>
-    <w:p>
-      <w:r>
-        <w:t xml:space="preserve">This should populate all cells in the </w:t>
-      </w:r>
-      <w:proofErr w:type="spellStart"/>
-      <w:r>
-        <w:t>Frac_bac</w:t>
-      </w:r>
-      <w:proofErr w:type="spellEnd"/>
-      <w:r>
-        <w:t xml:space="preserve"> column with </w:t>
-      </w:r>
-      <w:r>
-        <w:t>unique values for each county</w:t>
-      </w:r>
-      <w:r>
-        <w:t>.</w:t>
-      </w:r>
-    </w:p>
-    <w:p>
-      <w:r>
-        <w:t xml:space="preserve">If you are struggling with this step, you might want </w:t>
-      </w:r>
-      <w:r>
-        <w:t xml:space="preserve">to read through this </w:t>
-      </w:r>
-      <w:hyperlink r:id="rId15" w:history="1">
-        <w:r>
-          <w:rPr>
-            <w:rStyle w:val="Hyperlink"/>
-          </w:rPr>
-          <w:t>Microsoft Excel help page</w:t>
-        </w:r>
-      </w:hyperlink>
-      <w:r>
-        <w:t>.</w:t>
-      </w:r>
-    </w:p>
-    <w:p>
-      <w:pPr>
-        <w:pStyle w:val="Instructions-GIS"/>
-      </w:pPr>
-      <w:r>
-        <w:t xml:space="preserve">Save your Excel spreadsheet to a new Excel file </w:t>
-      </w:r>
-      <w:r>
-        <w:t>in your data</w:t>
-      </w:r>
-      <w:r>
-        <w:t xml:space="preserve"> folder. Name the new Excel file </w:t>
-      </w:r>
-      <w:r>
-        <w:rPr>
-          <w:b/>
-        </w:rPr>
-        <w:t>education_acs.</w:t>
-      </w:r>
-      <w:r>
-        <w:rPr>
-          <w:b/>
-        </w:rPr>
-        <w:t>xlsx</w:t>
-      </w:r>
-      <w:r>
-        <w:t xml:space="preserve"> or something similarly descriptive</w:t>
-      </w:r>
-      <w:r>
-        <w:t>.</w:t>
-      </w:r>
-      <w:r>
-        <w:t xml:space="preserve"> If you edit an Excel file to calculate new columns, it is usually a good idea to save it as an .xlsx file so that the formula is stored. </w:t>
-      </w:r>
-    </w:p>
-    <w:p>
-      <w:pPr>
-        <w:pStyle w:val="Instructions-GIS"/>
-      </w:pPr>
-      <w:r>
-        <w:t>Also export the file as a .csv. Call it education_acs.csv. You will import this file into Arc</w:t>
-      </w:r>
-      <w:r>
-        <w:t>GIS</w:t>
-      </w:r>
-      <w:r>
-        <w:t>.</w:t>
-      </w:r>
-    </w:p>
-    <w:p>
-      <w:r>
-        <w:t>In the following step, you will download the shape file that delineates the US county boundaries.</w:t>
-      </w:r>
-    </w:p>
-    <w:p>
-      <w:pPr>
-        <w:pStyle w:val="Stepheader-GIS"/>
-      </w:pPr>
-      <w:bookmarkStart w:id="5" w:name="_Toc83587074"/>
-      <w:r>
-        <w:t>Downloading Census shapefile</w:t>
-      </w:r>
-      <w:bookmarkEnd w:id="5"/>
-    </w:p>
-    <w:p>
-      <w:pPr>
-        <w:pStyle w:val="Instructions-GIS"/>
-      </w:pPr>
-      <w:r>
-        <w:t xml:space="preserve">In a web browser, navigate to the Census Bureau’s Tiger shapefiles website: </w:t>
-      </w:r>
-      <w:hyperlink r:id="rId16" w:history="1">
-        <w:r>
-          <w:rPr>
-            <w:rStyle w:val="Hyperlink"/>
-          </w:rPr>
-          <w:t>https://www.census.gov/cgi-bin/geo/shapefiles/index.php</w:t>
-        </w:r>
-      </w:hyperlink>
-      <w:r>
-        <w:t>.</w:t>
-      </w:r>
-    </w:p>
-    <w:p>
-      <w:pPr>
-        <w:pStyle w:val="Instructions-GIS"/>
-      </w:pPr>
-      <w:r>
-        <w:t xml:space="preserve">From the </w:t>
-      </w:r>
-      <w:r>
-        <w:rPr>
-          <w:b/>
-          <w:bCs/>
-          <w:i/>
-          <w:iCs/>
-        </w:rPr>
-        <w:t>Select year</w:t>
-      </w:r>
-      <w:r>
-        <w:t xml:space="preserve"> pull-down menu, select 201</w:t>
-      </w:r>
-      <w:r>
-        <w:t>7</w:t>
-      </w:r>
-      <w:r>
-        <w:t xml:space="preserve">. </w:t>
-      </w:r>
-    </w:p>
-    <w:p>
-      <w:pPr>
-        <w:pStyle w:val="Instructions-GIS"/>
-      </w:pPr>
-      <w:r>
-        <w:t xml:space="preserve">From the </w:t>
-      </w:r>
-      <w:r>
-        <w:rPr>
-          <w:b/>
-          <w:i/>
-        </w:rPr>
-        <w:t>Select a layer type</w:t>
-      </w:r>
-      <w:r>
-        <w:t xml:space="preserve"> pull-down menu, select </w:t>
-      </w:r>
-      <w:r>
-        <w:rPr>
-          <w:b/>
-        </w:rPr>
-        <w:t>Counties (and equivalent)</w:t>
-      </w:r>
-      <w:r>
-        <w:t>.</w:t>
-      </w:r>
-    </w:p>
-    <w:p>
-      <w:pPr>
-        <w:pStyle w:val="Instructions-GIS"/>
-      </w:pPr>
-      <w:r>
-        <w:rPr>
-          <w:noProof/>
-        </w:rPr>
-        <w:lastRenderedPageBreak/>
-        <w:drawing>
-          <wp:inline distT="0" distB="0" distL="0" distR="0" wp14:anchorId="3F893FE2" wp14:editId="0F649E8A">
-            <wp:extent cx="3286125" cy="1524000"/>
-            <wp:effectExtent l="0" t="0" r="9525" b="0"/>
-            <wp:docPr id="65" name="Picture 65"/>
-            <wp:cNvGraphicFramePr>
-              <a:graphicFrameLocks xmlns:a="http://schemas.openxmlformats.org/drawingml/2006/main" noChangeAspect="1"/>
-            </wp:cNvGraphicFramePr>
-            <a:graphic xmlns:a="http://schemas.openxmlformats.org/drawingml/2006/main">
-              <a:graphicData uri="http://schemas.openxmlformats.org/drawingml/2006/picture">
-                <pic:pic xmlns:pic="http://schemas.openxmlformats.org/drawingml/2006/picture">
-                  <pic:nvPicPr>
-                    <pic:cNvPr id="0" name=""/>
+                    <pic:cNvPr id="800285059" name="Picture 1" descr="A screenshot of a computer&#10;&#10;Description automatically generated"/>
                     <pic:cNvPicPr/>
                   </pic:nvPicPr>
                   <pic:blipFill>
-                    <a:blip r:embed="rId17"/>
+                    <a:blip r:embed="rId14"/>
                     <a:stretch>
                       <a:fillRect/>
                     </a:stretch>
@@ -2754,93 +2518,7 @@
                   <pic:spPr>
                     <a:xfrm>
                       <a:off x="0" y="0"/>
-                      <a:ext cx="3286125" cy="1524000"/>
-                    </a:xfrm>
-                    <a:prstGeom prst="rect">
-                      <a:avLst/>
-                    </a:prstGeom>
-                    <a:ln>
-                      <a:noFill/>
-                    </a:ln>
-                    <a:effectLst/>
-                  </pic:spPr>
-                </pic:pic>
-              </a:graphicData>
-            </a:graphic>
-          </wp:inline>
-        </w:drawing>
-      </w:r>
-    </w:p>
-    <w:p>
-      <w:pPr>
-        <w:pStyle w:val="Instructions-GIS"/>
-      </w:pPr>
-      <w:r>
-        <w:t xml:space="preserve">Click </w:t>
-      </w:r>
-      <w:r>
-        <w:rPr>
-          <w:b/>
-        </w:rPr>
-        <w:t>submit</w:t>
-      </w:r>
-      <w:r>
-        <w:t>.</w:t>
-      </w:r>
-    </w:p>
-    <w:p>
-      <w:pPr>
-        <w:pStyle w:val="Instructions-GIS"/>
-      </w:pPr>
-      <w:r>
-        <w:t xml:space="preserve">On the next web page, select </w:t>
-      </w:r>
-      <w:r>
-        <w:rPr>
-          <w:b/>
-        </w:rPr>
-        <w:t>Download</w:t>
-      </w:r>
-      <w:r>
-        <w:rPr>
-          <w:b/>
-        </w:rPr>
-        <w:t xml:space="preserve"> national file</w:t>
-      </w:r>
-      <w:r>
-        <w:t>.</w:t>
-      </w:r>
-    </w:p>
-    <w:p>
-      <w:r>
-        <w:rPr>
-          <w:noProof/>
-        </w:rPr>
-        <w:drawing>
-          <wp:inline distT="0" distB="0" distL="0" distR="0" wp14:anchorId="063AB6F4" wp14:editId="1589529C">
-            <wp:extent cx="2829320" cy="914528"/>
-            <wp:effectExtent l="0" t="0" r="0" b="0"/>
-            <wp:docPr id="9" name="Picture 9" descr="Graphical user interface, text, application&#10;&#10;Description automatically generated"/>
-            <wp:cNvGraphicFramePr>
-              <a:graphicFrameLocks xmlns:a="http://schemas.openxmlformats.org/drawingml/2006/main" noChangeAspect="1"/>
-            </wp:cNvGraphicFramePr>
-            <a:graphic xmlns:a="http://schemas.openxmlformats.org/drawingml/2006/main">
-              <a:graphicData uri="http://schemas.openxmlformats.org/drawingml/2006/picture">
-                <pic:pic xmlns:pic="http://schemas.openxmlformats.org/drawingml/2006/picture">
-                  <pic:nvPicPr>
-                    <pic:cNvPr id="9" name="Picture 9" descr="Graphical user interface, text, application&#10;&#10;Description automatically generated"/>
-                    <pic:cNvPicPr/>
-                  </pic:nvPicPr>
-                  <pic:blipFill>
-                    <a:blip r:embed="rId18"/>
-                    <a:stretch>
-                      <a:fillRect/>
-                    </a:stretch>
-                  </pic:blipFill>
-                  <pic:spPr>
-                    <a:xfrm>
-                      <a:off x="0" y="0"/>
-                      <a:ext cx="2829320" cy="914528"/>
+                      <a:ext cx="3051246" cy="3423525"/>
                     </a:xfrm>
                     <a:prstGeom prst="rect">
                       <a:avLst/>
@@ -2858,8 +2536,301 @@
         <w:pStyle w:val="Instructions-GIS"/>
       </w:pPr>
       <w:r>
+        <w:t xml:space="preserve">Add a new field to the table </w:t>
+      </w:r>
+      <w:r>
+        <w:t xml:space="preserve">called </w:t>
+      </w:r>
+      <w:r>
+        <w:t>f</w:t>
+      </w:r>
+      <w:r>
+        <w:t>rac_</w:t>
+      </w:r>
+      <w:r>
+        <w:t>b</w:t>
+      </w:r>
+      <w:r>
+        <w:t>ac (make sure there is no space in the</w:t>
+      </w:r>
+      <w:r>
+        <w:t xml:space="preserve"> field</w:t>
+      </w:r>
+      <w:r>
+        <w:t xml:space="preserve"> name)</w:t>
+      </w:r>
+      <w:r>
+        <w:t xml:space="preserve">. </w:t>
+      </w:r>
+      <w:r>
+        <w:t>Use a data type that can contain a decimal value.</w:t>
+      </w:r>
+    </w:p>
+    <w:p>
+      <w:r>
+        <w:t>The new field will initially be populated with null values</w:t>
+      </w:r>
+      <w:r>
+        <w:t>.</w:t>
+      </w:r>
+    </w:p>
+    <w:p>
+      <w:pPr>
+        <w:pStyle w:val="Instructions-GIS"/>
+      </w:pPr>
+      <w:r>
+        <w:t xml:space="preserve">Use the field calculator to populate the new </w:t>
+      </w:r>
+      <w:r>
+        <w:t xml:space="preserve">field with </w:t>
+      </w:r>
+      <w:r>
+        <w:t>the share of th</w:t>
+      </w:r>
+      <w:r>
+        <w:t xml:space="preserve">e population in each county that has at least a </w:t>
+      </w:r>
+      <w:r>
+        <w:t>bachelor’s</w:t>
+      </w:r>
+      <w:r>
+        <w:t xml:space="preserve"> degree or higher. (Hint: </w:t>
+      </w:r>
+      <w:r>
+        <w:t>Right click on the new field and “Calculate Field.”</w:t>
+      </w:r>
+      <w:r>
+        <w:t xml:space="preserve"> The screenshot below shows what the field calculator will look like. You need to enter the correct formula into the box below “frac_bac =”</w:t>
+      </w:r>
+      <w:r>
+        <w:t xml:space="preserve">) </w:t>
+      </w:r>
+    </w:p>
+    <w:p>
+      <w:pPr>
+        <w:pStyle w:val="Instructions-GIS"/>
+        <w:jc w:val="center"/>
+        <w:rPr>
+          <w:noProof/>
+        </w:rPr>
+      </w:pPr>
+      <w:r>
+        <w:rPr>
+          <w:noProof/>
+        </w:rPr>
+        <w:lastRenderedPageBreak/>
+        <w:drawing>
+          <wp:inline distT="0" distB="0" distL="0" distR="0" wp14:anchorId="7391DCFA" wp14:editId="1CF423C2">
+            <wp:extent cx="3810000" cy="4338760"/>
+            <wp:effectExtent l="0" t="0" r="0" b="5080"/>
+            <wp:docPr id="1180477039" name="Picture 1" descr="A screenshot of a computer&#10;&#10;Description automatically generated"/>
+            <wp:cNvGraphicFramePr>
+              <a:graphicFrameLocks xmlns:a="http://schemas.openxmlformats.org/drawingml/2006/main" noChangeAspect="1"/>
+            </wp:cNvGraphicFramePr>
+            <a:graphic xmlns:a="http://schemas.openxmlformats.org/drawingml/2006/main">
+              <a:graphicData uri="http://schemas.openxmlformats.org/drawingml/2006/picture">
+                <pic:pic xmlns:pic="http://schemas.openxmlformats.org/drawingml/2006/picture">
+                  <pic:nvPicPr>
+                    <pic:cNvPr id="1180477039" name="Picture 1" descr="A screenshot of a computer&#10;&#10;Description automatically generated"/>
+                    <pic:cNvPicPr/>
+                  </pic:nvPicPr>
+                  <pic:blipFill>
+                    <a:blip r:embed="rId15"/>
+                    <a:stretch>
+                      <a:fillRect/>
+                    </a:stretch>
+                  </pic:blipFill>
+                  <pic:spPr>
+                    <a:xfrm>
+                      <a:off x="0" y="0"/>
+                      <a:ext cx="3811526" cy="4340498"/>
+                    </a:xfrm>
+                    <a:prstGeom prst="rect">
+                      <a:avLst/>
+                    </a:prstGeom>
+                  </pic:spPr>
+                </pic:pic>
+              </a:graphicData>
+            </a:graphic>
+          </wp:inline>
+        </w:drawing>
+      </w:r>
+    </w:p>
+    <w:p>
+      <w:r>
+        <w:t>After you hit OK</w:t>
+      </w:r>
+      <w:r>
+        <w:t xml:space="preserve">, </w:t>
+      </w:r>
+      <w:r>
+        <w:t xml:space="preserve">all cells in the </w:t>
+      </w:r>
+      <w:r>
+        <w:t>f</w:t>
+      </w:r>
+      <w:r>
+        <w:t xml:space="preserve">rac_bac column </w:t>
+      </w:r>
+      <w:r>
+        <w:t>should be populated</w:t>
+      </w:r>
+      <w:r>
+        <w:t>.</w:t>
+      </w:r>
+    </w:p>
+    <w:p>
+      <w:r>
+        <w:t>In the following step, you will download the shape file that delineates the US county boundaries.</w:t>
+      </w:r>
+    </w:p>
+    <w:p>
+      <w:pPr>
+        <w:pStyle w:val="Stepheader-GIS"/>
+      </w:pPr>
+      <w:bookmarkStart w:id="5" w:name="_Toc83587074"/>
+      <w:r>
+        <w:t>Downloading Census shapefile</w:t>
+      </w:r>
+      <w:bookmarkEnd w:id="5"/>
+    </w:p>
+    <w:p>
+      <w:pPr>
+        <w:pStyle w:val="Instructions-GIS"/>
+      </w:pPr>
+      <w:r>
+        <w:t xml:space="preserve">In a web browser, navigate to the Census Bureau’s Tiger shapefiles website: </w:t>
+      </w:r>
+      <w:hyperlink r:id="rId16" w:history="1">
+        <w:r>
+          <w:rPr>
+            <w:rStyle w:val="Hyperlink"/>
+          </w:rPr>
+          <w:t>https://www.census.gov/cgi-bin/</w:t>
+        </w:r>
+        <w:r>
+          <w:rPr>
+            <w:rStyle w:val="Hyperlink"/>
+          </w:rPr>
+          <w:t>g</w:t>
+        </w:r>
+        <w:r>
+          <w:rPr>
+            <w:rStyle w:val="Hyperlink"/>
+          </w:rPr>
+          <w:t>eo/shapefiles/index.php</w:t>
+        </w:r>
+      </w:hyperlink>
+      <w:r>
+        <w:t>.</w:t>
+      </w:r>
+    </w:p>
+    <w:p>
+      <w:pPr>
+        <w:pStyle w:val="Instructions-GIS"/>
+      </w:pPr>
+      <w:r>
+        <w:t xml:space="preserve">From the </w:t>
+      </w:r>
+      <w:r>
         <w:rPr>
           <w:b/>
+          <w:bCs/>
+          <w:i/>
+          <w:iCs/>
+        </w:rPr>
+        <w:t>Select year</w:t>
+      </w:r>
+      <w:r>
+        <w:t xml:space="preserve"> pull-down menu, </w:t>
+      </w:r>
+      <w:r>
+        <w:t>choose</w:t>
+      </w:r>
+      <w:r>
+        <w:t xml:space="preserve"> 201</w:t>
+      </w:r>
+      <w:r>
+        <w:t>7</w:t>
+      </w:r>
+      <w:r>
+        <w:t xml:space="preserve">. </w:t>
+      </w:r>
+    </w:p>
+    <w:p>
+      <w:pPr>
+        <w:pStyle w:val="Instructions-GIS"/>
+      </w:pPr>
+      <w:r>
+        <w:t xml:space="preserve">From the </w:t>
+      </w:r>
+      <w:r>
+        <w:rPr>
+          <w:b/>
+          <w:i/>
+        </w:rPr>
+        <w:t>Select a layer type</w:t>
+      </w:r>
+      <w:r>
+        <w:t xml:space="preserve"> pull-down menu, select </w:t>
+      </w:r>
+      <w:r>
+        <w:rPr>
+          <w:b/>
+        </w:rPr>
+        <w:t>Counties (and equivalent)</w:t>
+      </w:r>
+      <w:r>
+        <w:t>.</w:t>
+      </w:r>
+    </w:p>
+    <w:p>
+      <w:pPr>
+        <w:pStyle w:val="Instructions-GIS"/>
+      </w:pPr>
+      <w:r>
+        <w:t xml:space="preserve">Click </w:t>
+      </w:r>
+      <w:r>
+        <w:rPr>
+          <w:b/>
+        </w:rPr>
+        <w:t>submit</w:t>
+      </w:r>
+      <w:r>
+        <w:t>.</w:t>
+      </w:r>
+    </w:p>
+    <w:p>
+      <w:pPr>
+        <w:pStyle w:val="Instructions-GIS"/>
+      </w:pPr>
+      <w:r>
+        <w:t xml:space="preserve">On the next web page, select </w:t>
+      </w:r>
+      <w:r>
+        <w:rPr>
+          <w:b/>
+        </w:rPr>
+        <w:t>Download</w:t>
+      </w:r>
+      <w:r>
+        <w:rPr>
+          <w:b/>
+        </w:rPr>
+        <w:t xml:space="preserve"> national file</w:t>
+      </w:r>
+      <w:r>
+        <w:t>.</w:t>
+      </w:r>
+    </w:p>
+    <w:p>
+      <w:pPr>
+        <w:pStyle w:val="Instructions-GIS"/>
+      </w:pPr>
+      <w:r>
+        <w:rPr>
+          <w:b/>
         </w:rPr>
         <w:t>Unzip</w:t>
       </w:r>
@@ -2901,6 +2872,7 @@
       </w:pPr>
       <w:bookmarkStart w:id="6" w:name="_Toc83587075"/>
       <w:r>
+        <w:lastRenderedPageBreak/>
         <w:t xml:space="preserve">Loading the census table and </w:t>
       </w:r>
       <w:r>
@@ -2913,20 +2885,6 @@
         <w:t>GIS</w:t>
       </w:r>
       <w:bookmarkEnd w:id="6"/>
-    </w:p>
-    <w:p>
-      <w:pPr>
-        <w:pStyle w:val="Instructions-GIS"/>
-      </w:pPr>
-      <w:r>
-        <w:t>Open a new (blank) Arc</w:t>
-      </w:r>
-      <w:r>
-        <w:t>GIS Pro project</w:t>
-      </w:r>
-      <w:r>
-        <w:t>.</w:t>
-      </w:r>
     </w:p>
     <w:p>
       <w:pPr>
@@ -2987,7 +2945,7 @@
                     <pic:cNvPicPr/>
                   </pic:nvPicPr>
                   <pic:blipFill>
-                    <a:blip r:embed="rId19"/>
+                    <a:blip r:embed="rId17"/>
                     <a:stretch>
                       <a:fillRect/>
                     </a:stretch>
@@ -3024,48 +2982,7 @@
         <w:pStyle w:val="Instructions-GIS"/>
       </w:pPr>
       <w:r>
-        <w:lastRenderedPageBreak/>
         <w:t>Zoom in on the 50 states.</w:t>
-      </w:r>
-    </w:p>
-    <w:p>
-      <w:pPr>
-        <w:pStyle w:val="Instructions-GIS"/>
-      </w:pPr>
-      <w:r>
-        <w:t>Add your .csv file to the Arc</w:t>
-      </w:r>
-      <w:r>
-        <w:t>GIS</w:t>
-      </w:r>
-      <w:r>
-        <w:t xml:space="preserve"> document and view the table.</w:t>
-      </w:r>
-    </w:p>
-    <w:p>
-      <w:pPr>
-        <w:pStyle w:val="Instructions-GIS"/>
-      </w:pPr>
-      <w:r>
-        <w:t xml:space="preserve">In the TOC, </w:t>
-      </w:r>
-      <w:r>
-        <w:rPr>
-          <w:b/>
-        </w:rPr>
-        <w:t>right-click</w:t>
-      </w:r>
-      <w:r>
-        <w:t xml:space="preserve"> on the spreadsheet and select </w:t>
-      </w:r>
-      <w:r>
-        <w:rPr>
-          <w:b/>
-        </w:rPr>
-        <w:t>Open</w:t>
-      </w:r>
-      <w:r>
-        <w:t>.</w:t>
       </w:r>
     </w:p>
     <w:p>
@@ -3075,156 +2992,22 @@
         </w:tabs>
       </w:pPr>
       <w:r>
-        <w:t xml:space="preserve">Scroll across the table, you should see the </w:t>
-      </w:r>
-      <w:proofErr w:type="spellStart"/>
-      <w:r>
-        <w:t>Frac_Bac</w:t>
-      </w:r>
-      <w:proofErr w:type="spellEnd"/>
-      <w:r>
-        <w:t xml:space="preserve"> column you created in the previous steps.</w:t>
-      </w:r>
-    </w:p>
-    <w:p>
-      <w:pPr>
-        <w:tabs>
-          <w:tab w:val="left" w:pos="6120"/>
-        </w:tabs>
-      </w:pPr>
-      <w:r>
-        <w:rPr>
-          <w:noProof/>
-        </w:rPr>
-        <mc:AlternateContent>
-          <mc:Choice Requires="wps">
-            <w:drawing>
-              <wp:anchor distT="0" distB="0" distL="114300" distR="114300" simplePos="0" relativeHeight="251664384" behindDoc="0" locked="0" layoutInCell="1" allowOverlap="1" wp14:anchorId="477BE5E0" wp14:editId="700EE114">
-                <wp:simplePos x="0" y="0"/>
-                <wp:positionH relativeFrom="column">
-                  <wp:posOffset>1319842</wp:posOffset>
-                </wp:positionH>
-                <wp:positionV relativeFrom="paragraph">
-                  <wp:posOffset>48176</wp:posOffset>
-                </wp:positionV>
-                <wp:extent cx="655607" cy="388189"/>
-                <wp:effectExtent l="38100" t="38100" r="106680" b="107315"/>
-                <wp:wrapNone/>
-                <wp:docPr id="16" name="Oval 16"/>
-                <wp:cNvGraphicFramePr/>
-                <a:graphic xmlns:a="http://schemas.openxmlformats.org/drawingml/2006/main">
-                  <a:graphicData uri="http://schemas.microsoft.com/office/word/2010/wordprocessingShape">
-                    <wps:wsp>
-                      <wps:cNvSpPr/>
-                      <wps:spPr>
-                        <a:xfrm>
-                          <a:off x="0" y="0"/>
-                          <a:ext cx="655607" cy="388189"/>
-                        </a:xfrm>
-                        <a:prstGeom prst="ellipse">
-                          <a:avLst/>
-                        </a:prstGeom>
-                        <a:noFill/>
-                        <a:effectLst>
-                          <a:outerShdw blurRad="50800" dist="38100" dir="2700000" algn="tl" rotWithShape="0">
-                            <a:prstClr val="black">
-                              <a:alpha val="40000"/>
-                            </a:prstClr>
-                          </a:outerShdw>
-                        </a:effectLst>
-                      </wps:spPr>
-                      <wps:style>
-                        <a:lnRef idx="2">
-                          <a:schemeClr val="accent6"/>
-                        </a:lnRef>
-                        <a:fillRef idx="1">
-                          <a:schemeClr val="lt1"/>
-                        </a:fillRef>
-                        <a:effectRef idx="0">
-                          <a:schemeClr val="accent6"/>
-                        </a:effectRef>
-                        <a:fontRef idx="minor">
-                          <a:schemeClr val="dk1"/>
-                        </a:fontRef>
-                      </wps:style>
-                      <wps:bodyPr rot="0" spcFirstLastPara="0" vertOverflow="overflow" horzOverflow="overflow" vert="horz" wrap="square" lIns="91440" tIns="45720" rIns="91440" bIns="45720" numCol="1" spcCol="0" rtlCol="0" fromWordArt="0" anchor="ctr" anchorCtr="0" forceAA="0" compatLnSpc="1">
-                        <a:prstTxWarp prst="textNoShape">
-                          <a:avLst/>
-                        </a:prstTxWarp>
-                        <a:noAutofit/>
-                      </wps:bodyPr>
-                    </wps:wsp>
-                  </a:graphicData>
-                </a:graphic>
-              </wp:anchor>
-            </w:drawing>
-          </mc:Choice>
-          <mc:Fallback>
-            <w:pict>
-              <v:oval w14:anchorId="7F9FFD74" id="Oval 16" o:spid="_x0000_s1026" style="position:absolute;margin-left:103.9pt;margin-top:3.8pt;width:51.6pt;height:30.55pt;z-index:251664384;visibility:visible;mso-wrap-style:square;mso-wrap-distance-left:9pt;mso-wrap-distance-top:0;mso-wrap-distance-right:9pt;mso-wrap-distance-bottom:0;mso-position-horizontal:absolute;mso-position-horizontal-relative:text;mso-position-vertical:absolute;mso-position-vertical-relative:text;v-text-anchor:middle" o:gfxdata="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" filled="f" strokecolor="#f79646 [3209]" strokeweight="2pt">
-                <v:shadow on="t" color="black" opacity="26214f" origin="-.5,-.5" offset=".74836mm,.74836mm"/>
-              </v:oval>
-            </w:pict>
-          </mc:Fallback>
-        </mc:AlternateContent>
-      </w:r>
-      <w:r>
-        <w:drawing>
-          <wp:inline distT="0" distB="0" distL="0" distR="0" wp14:anchorId="4D4E611B" wp14:editId="52F03933">
-            <wp:extent cx="3381847" cy="1657581"/>
-            <wp:effectExtent l="0" t="0" r="9525" b="0"/>
-            <wp:docPr id="15" name="Picture 15" descr="Table&#10;&#10;Description automatically generated"/>
-            <wp:cNvGraphicFramePr>
-              <a:graphicFrameLocks xmlns:a="http://schemas.openxmlformats.org/drawingml/2006/main" noChangeAspect="1"/>
-            </wp:cNvGraphicFramePr>
-            <a:graphic xmlns:a="http://schemas.openxmlformats.org/drawingml/2006/main">
-              <a:graphicData uri="http://schemas.openxmlformats.org/drawingml/2006/picture">
-                <pic:pic xmlns:pic="http://schemas.openxmlformats.org/drawingml/2006/picture">
-                  <pic:nvPicPr>
-                    <pic:cNvPr id="15" name="Picture 15" descr="Table&#10;&#10;Description automatically generated"/>
-                    <pic:cNvPicPr/>
-                  </pic:nvPicPr>
-                  <pic:blipFill>
-                    <a:blip r:embed="rId20"/>
-                    <a:stretch>
-                      <a:fillRect/>
-                    </a:stretch>
-                  </pic:blipFill>
-                  <pic:spPr>
-                    <a:xfrm>
-                      <a:off x="0" y="0"/>
-                      <a:ext cx="3381847" cy="1657581"/>
-                    </a:xfrm>
-                    <a:prstGeom prst="rect">
-                      <a:avLst/>
-                    </a:prstGeom>
-                  </pic:spPr>
-                </pic:pic>
-              </a:graphicData>
-            </a:graphic>
-          </wp:inline>
-        </w:drawing>
-      </w:r>
-    </w:p>
-    <w:p>
-      <w:pPr>
-        <w:tabs>
-          <w:tab w:val="left" w:pos="6120"/>
-        </w:tabs>
-      </w:pPr>
-      <w:r>
-        <w:t xml:space="preserve">In the next section, you will join this </w:t>
-      </w:r>
-      <w:r>
-        <w:t xml:space="preserve">table to the </w:t>
-      </w:r>
-      <w:proofErr w:type="gramStart"/>
-      <w:r>
-        <w:t>counties</w:t>
-      </w:r>
-      <w:proofErr w:type="gramEnd"/>
-      <w:r>
-        <w:t xml:space="preserve"> shapefile.</w:t>
+        <w:t xml:space="preserve">In the next section, you will join </w:t>
+      </w:r>
+      <w:r>
+        <w:t>the</w:t>
+      </w:r>
+      <w:r>
+        <w:t xml:space="preserve"> </w:t>
+      </w:r>
+      <w:r>
+        <w:t xml:space="preserve">table </w:t>
+      </w:r>
+      <w:r>
+        <w:t xml:space="preserve">you created in Step 4 </w:t>
+      </w:r>
+      <w:r>
+        <w:t>to the counties shapefile.</w:t>
       </w:r>
     </w:p>
     <w:p>
@@ -3270,12 +3053,18 @@
         <w:rPr>
           <w:color w:val="0070C0"/>
         </w:rPr>
-        <w:t>shapefile and the .csv</w:t>
+        <w:t xml:space="preserve">shapefile and </w:t>
       </w:r>
       <w:r>
         <w:rPr>
           <w:color w:val="0070C0"/>
         </w:rPr>
+        <w:t>your file geodatabase table</w:t>
+      </w:r>
+      <w:r>
+        <w:rPr>
+          <w:color w:val="0070C0"/>
+        </w:rPr>
         <w:t>.</w:t>
       </w:r>
     </w:p>
@@ -3293,29 +3082,6 @@
       </w:r>
     </w:p>
     <w:p>
-      <w:r>
-        <w:t>N</w:t>
-      </w:r>
-      <w:r>
-        <w:t xml:space="preserve">ext, you will perform the </w:t>
-      </w:r>
-      <w:r>
-        <w:rPr>
-          <w:i/>
-        </w:rPr>
-        <w:t>table-to-</w:t>
-      </w:r>
-      <w:r>
-        <w:rPr>
-          <w:i/>
-        </w:rPr>
-        <w:t>shapefile</w:t>
-      </w:r>
-      <w:r>
-        <w:t xml:space="preserve"> join.</w:t>
-      </w:r>
-    </w:p>
-    <w:p>
       <w:pPr>
         <w:rPr>
           <w:color w:val="0070C0"/>
@@ -3331,7 +3097,13 @@
         <w:rPr>
           <w:color w:val="0070C0"/>
         </w:rPr>
-        <w:t>.csv data to the shapefile using any method you deem appropriate.</w:t>
+        <w:t>table</w:t>
+      </w:r>
+      <w:r>
+        <w:rPr>
+          <w:color w:val="0070C0"/>
+        </w:rPr>
+        <w:t xml:space="preserve"> to the shapefile using any method you deem appropriate.</w:t>
       </w:r>
     </w:p>
     <w:p>
@@ -3346,15 +3118,7 @@
     </w:p>
     <w:p>
       <w:r>
-        <w:t xml:space="preserve">In this last step, you will symbolize the counties shapefile using the </w:t>
-      </w:r>
-      <w:proofErr w:type="spellStart"/>
-      <w:r>
-        <w:t>Frac_bac</w:t>
-      </w:r>
-      <w:proofErr w:type="spellEnd"/>
-      <w:r>
-        <w:t xml:space="preserve"> attribute you computed in the </w:t>
+        <w:t xml:space="preserve">In this last step, you will symbolize the counties shapefile using the Frac_bac attribute you computed in the </w:t>
       </w:r>
       <w:r>
         <w:t>Excel</w:t>
@@ -3389,21 +3153,31 @@
           <w:b/>
           <w:bCs/>
         </w:rPr>
-        <w:t>appearance tab.</w:t>
-      </w:r>
-    </w:p>
-    <w:p>
-      <w:pPr>
-        <w:pStyle w:val="Instructions-GIS"/>
-      </w:pPr>
-      <w:r>
-        <w:t xml:space="preserve">Select </w:t>
+        <w:t>feature layer</w:t>
+      </w:r>
+      <w:r>
+        <w:t xml:space="preserve"> tab</w:t>
       </w:r>
       <w:r>
         <w:rPr>
           <w:b/>
           <w:bCs/>
         </w:rPr>
+        <w:t>.</w:t>
+      </w:r>
+    </w:p>
+    <w:p>
+      <w:pPr>
+        <w:pStyle w:val="Instructions-GIS"/>
+      </w:pPr>
+      <w:r>
+        <w:t xml:space="preserve">Select </w:t>
+      </w:r>
+      <w:r>
+        <w:rPr>
+          <w:b/>
+          <w:bCs/>
+        </w:rPr>
         <w:t>Graduated Colors</w:t>
       </w:r>
       <w:r>
@@ -3412,14 +3186,18 @@
       <w:r>
         <w:t xml:space="preserve">under primary symbology and </w:t>
       </w:r>
-      <w:proofErr w:type="spellStart"/>
       <w:r>
         <w:rPr>
           <w:b/>
         </w:rPr>
-        <w:t>Frac_bac</w:t>
-      </w:r>
-      <w:proofErr w:type="spellEnd"/>
+        <w:t>f</w:t>
+      </w:r>
+      <w:r>
+        <w:rPr>
+          <w:b/>
+        </w:rPr>
+        <w:t>rac_bac</w:t>
+      </w:r>
       <w:r>
         <w:t xml:space="preserve"> as the </w:t>
       </w:r>
@@ -3458,7 +3236,7 @@
                     <pic:cNvPicPr/>
                   </pic:nvPicPr>
                   <pic:blipFill>
-                    <a:blip r:embed="rId21"/>
+                    <a:blip r:embed="rId18"/>
                     <a:stretch>
                       <a:fillRect/>
                     </a:stretch>
@@ -3514,7 +3292,7 @@
                     <pic:cNvPicPr/>
                   </pic:nvPicPr>
                   <pic:blipFill>
-                    <a:blip r:embed="rId22"/>
+                    <a:blip r:embed="rId19"/>
                     <a:stretch>
                       <a:fillRect/>
                     </a:stretch>
@@ -3540,15 +3318,7 @@
         <w:pStyle w:val="Instructions-GIS"/>
       </w:pPr>
       <w:r>
-        <w:t xml:space="preserve">This map is </w:t>
-      </w:r>
-      <w:proofErr w:type="gramStart"/>
-      <w:r>
-        <w:t>pretty unsightly</w:t>
-      </w:r>
-      <w:proofErr w:type="gramEnd"/>
-      <w:r>
-        <w:t xml:space="preserve">! Can you make its area </w:t>
+        <w:t xml:space="preserve">This map is pretty unsightly! Can you make its area </w:t>
       </w:r>
       <w:r>
         <w:t xml:space="preserve">and shape more closely represent the way it looks on the surface of the earth? </w:t>
@@ -3618,7 +3388,7 @@
                     <pic:cNvPicPr/>
                   </pic:nvPicPr>
                   <pic:blipFill>
-                    <a:blip r:embed="rId23" cstate="print">
+                    <a:blip r:embed="rId20" cstate="print">
                       <a:extLst>
                         <a:ext uri="{28A0092B-C50C-407E-A947-70E740481C1C}">
                           <a14:useLocalDpi xmlns:a14="http://schemas.microsoft.com/office/drawing/2010/main" val="0"/>
@@ -3660,19 +3430,8 @@
           <w:sz w:val="20"/>
           <w:szCs w:val="20"/>
         </w:rPr>
-        <w:t xml:space="preserve">Manuel </w:t>
-      </w:r>
-      <w:proofErr w:type="spellStart"/>
-      <w:r>
-        <w:rPr>
-          <w:rFonts w:eastAsia="Times New Roman" w:cs="Arial"/>
-          <w:color w:val="808080" w:themeColor="background1" w:themeShade="80"/>
-          <w:sz w:val="20"/>
-          <w:szCs w:val="20"/>
-        </w:rPr>
-        <w:t>Gimond</w:t>
-      </w:r>
-      <w:proofErr w:type="spellEnd"/>
+        <w:t>Manuel Gimond</w:t>
+      </w:r>
       <w:r>
         <w:rPr>
           <w:rFonts w:eastAsia="Times New Roman" w:cs="Arial"/>
@@ -3730,14 +3489,13 @@
           <w:tag w:val=""/>
           <w:id w:val="96376926"/>
           <w:dataBinding w:prefixMappings="xmlns:ns0='http://schemas.microsoft.com/office/2006/coverPageProps' " w:xpath="/ns0:CoverPageProperties[1]/ns0:PublishDate[1]" w:storeItemID="{55AF091B-3C7A-41E3-B477-F2FDAA23CFDA}"/>
-          <w:date w:fullDate="2021-09-26T00:00:00Z">
+          <w:date w:fullDate="2023-09-16T00:00:00Z">
             <w:dateFormat w:val="M/d/yyyy"/>
             <w:lid w:val="en-US"/>
             <w:storeMappedDataAs w:val="dateTime"/>
             <w:calendar w:val="gregorian"/>
           </w:date>
         </w:sdtPr>
-        <w:sdtEndPr/>
         <w:sdtContent>
           <w:r>
             <w:rPr>
@@ -3746,7 +3504,7 @@
               <w:sz w:val="20"/>
               <w:szCs w:val="20"/>
             </w:rPr>
-            <w:t>9/2</w:t>
+            <w:t>9/</w:t>
           </w:r>
           <w:r>
             <w:rPr>
@@ -3755,7 +3513,7 @@
               <w:sz w:val="20"/>
               <w:szCs w:val="20"/>
             </w:rPr>
-            <w:t>6</w:t>
+            <w:t>16</w:t>
           </w:r>
           <w:r>
             <w:rPr>
@@ -3773,7 +3531,7 @@
               <w:sz w:val="20"/>
               <w:szCs w:val="20"/>
             </w:rPr>
-            <w:t>1</w:t>
+            <w:t>3</w:t>
           </w:r>
         </w:sdtContent>
       </w:sdt>
@@ -3789,7 +3547,7 @@
 </file>
 
 <file path=word/numbering.xml><?xml version="1.0" encoding="utf-8"?>
-<w:numbering xmlns:wpc="http://schemas.microsoft.com/office/word/2010/wordprocessingCanvas" xmlns:cx="http://schemas.microsoft.com/office/drawing/2014/chartex" xmlns:cx1="http://schemas.microsoft.com/office/drawing/2015/9/8/chartex" xmlns:cx2="http://schemas.microsoft.com/office/drawing/2015/10/21/chartex" xmlns:cx3="http://schemas.microsoft.com/office/drawing/2016/5/9/chartex" xmlns:cx4="http://schemas.microsoft.com/office/drawing/2016/5/10/chartex" xmlns:cx5="http://schemas.microsoft.com/office/drawing/2016/5/11/chartex" xmlns:cx6="http://schemas.microsoft.com/office/drawing/2016/5/12/chartex" xmlns:cx7="http://schemas.microsoft.com/office/drawing/2016/5/13/chartex" xmlns:cx8="http://schemas.microsoft.com/office/drawing/2016/5/14/chartex" xmlns:mc="http://schemas.openxmlformats.org/markup-compatibility/2006" xmlns:aink="http://schemas.microsoft.com/office/drawing/2016/ink" xmlns:am3d="http://schemas.microsoft.com/office/drawing/2017/model3d" xmlns:o="urn:schemas-microsoft-com:office:office" xmlns:r="http://schemas.openxmlformats.org/officeDocument/2006/relationships" xmlns:m="http://schemas.openxmlformats.org/officeDocument/2006/math" xmlns:v="urn:schemas-microsoft-com:vml" xmlns:wp14="http://schemas.microsoft.com/office/word/2010/wordprocessingDrawing" xmlns:wp="http://schemas.openxmlformats.org/drawingml/2006/wordprocessingDrawing" xmlns:w10="urn:schemas-microsoft-com:office:word" xmlns:w="http://schemas.openxmlformats.org/wordprocessingml/2006/main" xmlns:w14="http://schemas.microsoft.com/office/word/2010/wordml" xmlns:w15="http://schemas.microsoft.com/office/word/2012/wordml" xmlns:w16cex="http://schemas.microsoft.com/office/word/2018/wordml/cex" xmlns:w16cid="http://schemas.microsoft.com/office/word/2016/wordml/cid" xmlns:w16="http://schemas.microsoft.com/office/word/2018/wordml" xmlns:w16sdtdh="http://schemas.microsoft.com/office/word/2020/wordml/sdtdatahash" xmlns:w16se="http://schemas.microsoft.com/office/word/2015/wordml/symex" xmlns:wpg="http://schemas.microsoft.com/office/word/2010/wordprocessingGroup" xmlns:wpi="http://schemas.microsoft.com/office/word/2010/wordprocessingInk" xmlns:wne="http://schemas.microsoft.com/office/word/2006/wordml" xmlns:wps="http://schemas.microsoft.com/office/word/2010/wordprocessingShape" mc:Ignorable="w14 w15 w16se w16cid w16 w16cex w16sdtdh wp14">
+<w:numbering xmlns:wpc="http://schemas.microsoft.com/office/word/2010/wordprocessingCanvas" xmlns:cx="http://schemas.microsoft.com/office/drawing/2014/chartex" xmlns:cx1="http://schemas.microsoft.com/office/drawing/2015/9/8/chartex" xmlns:cx2="http://schemas.microsoft.com/office/drawing/2015/10/21/chartex" xmlns:cx3="http://schemas.microsoft.com/office/drawing/2016/5/9/chartex" xmlns:cx4="http://schemas.microsoft.com/office/drawing/2016/5/10/chartex" xmlns:cx5="http://schemas.microsoft.com/office/drawing/2016/5/11/chartex" xmlns:cx6="http://schemas.microsoft.com/office/drawing/2016/5/12/chartex" xmlns:cx7="http://schemas.microsoft.com/office/drawing/2016/5/13/chartex" xmlns:cx8="http://schemas.microsoft.com/office/drawing/2016/5/14/chartex" xmlns:mc="http://schemas.openxmlformats.org/markup-compatibility/2006" xmlns:aink="http://schemas.microsoft.com/office/drawing/2016/ink" xmlns:am3d="http://schemas.microsoft.com/office/drawing/2017/model3d" xmlns:o="urn:schemas-microsoft-com:office:office" xmlns:oel="http://schemas.microsoft.com/office/2019/extlst" xmlns:r="http://schemas.openxmlformats.org/officeDocument/2006/relationships" xmlns:m="http://schemas.openxmlformats.org/officeDocument/2006/math" xmlns:v="urn:schemas-microsoft-com:vml" xmlns:wp14="http://schemas.microsoft.com/office/word/2010/wordprocessingDrawing" xmlns:wp="http://schemas.openxmlformats.org/drawingml/2006/wordprocessingDrawing" xmlns:w10="urn:schemas-microsoft-com:office:word" xmlns:w="http://schemas.openxmlformats.org/wordprocessingml/2006/main" xmlns:w14="http://schemas.microsoft.com/office/word/2010/wordml" xmlns:w15="http://schemas.microsoft.com/office/word/2012/wordml" xmlns:w16cex="http://schemas.microsoft.com/office/word/2018/wordml/cex" xmlns:w16cid="http://schemas.microsoft.com/office/word/2016/wordml/cid" xmlns:w16="http://schemas.microsoft.com/office/word/2018/wordml" xmlns:w16sdtdh="http://schemas.microsoft.com/office/word/2020/wordml/sdtdatahash" xmlns:w16se="http://schemas.microsoft.com/office/word/2015/wordml/symex" xmlns:wpg="http://schemas.microsoft.com/office/word/2010/wordprocessingGroup" xmlns:wpi="http://schemas.microsoft.com/office/word/2010/wordprocessingInk" xmlns:wne="http://schemas.microsoft.com/office/word/2006/wordml" xmlns:wps="http://schemas.microsoft.com/office/word/2010/wordprocessingShape" mc:Ignorable="w14 w15 w16se w16cid w16 w16cex w16sdtdh wp14">
   <w:abstractNum w:abstractNumId="0" w15:restartNumberingAfterBreak="0">
     <w:nsid w:val="0C717DE4"/>
     <w:multiLevelType w:val="hybridMultilevel"/>
@@ -4712,49 +4470,49 @@
       </w:rPr>
     </w:lvl>
   </w:abstractNum>
-  <w:num w:numId="1">
+  <w:num w:numId="1" w16cid:durableId="93749129">
     <w:abstractNumId w:val="2"/>
     <w:lvlOverride w:ilvl="0">
       <w:startOverride w:val="1"/>
     </w:lvlOverride>
   </w:num>
-  <w:num w:numId="2">
+  <w:num w:numId="2" w16cid:durableId="932200551">
     <w:abstractNumId w:val="2"/>
     <w:lvlOverride w:ilvl="0">
       <w:startOverride w:val="2"/>
     </w:lvlOverride>
   </w:num>
-  <w:num w:numId="3">
+  <w:num w:numId="3" w16cid:durableId="908881943">
     <w:abstractNumId w:val="2"/>
     <w:lvlOverride w:ilvl="0">
       <w:startOverride w:val="3"/>
     </w:lvlOverride>
   </w:num>
-  <w:num w:numId="4">
+  <w:num w:numId="4" w16cid:durableId="974873262">
     <w:abstractNumId w:val="7"/>
   </w:num>
-  <w:num w:numId="5">
+  <w:num w:numId="5" w16cid:durableId="1327712409">
     <w:abstractNumId w:val="1"/>
   </w:num>
-  <w:num w:numId="6">
+  <w:num w:numId="6" w16cid:durableId="1742437962">
     <w:abstractNumId w:val="4"/>
   </w:num>
-  <w:num w:numId="7">
+  <w:num w:numId="7" w16cid:durableId="1794857879">
     <w:abstractNumId w:val="0"/>
   </w:num>
-  <w:num w:numId="8">
+  <w:num w:numId="8" w16cid:durableId="914896930">
     <w:abstractNumId w:val="5"/>
   </w:num>
-  <w:num w:numId="9">
+  <w:num w:numId="9" w16cid:durableId="398404559">
     <w:abstractNumId w:val="5"/>
   </w:num>
-  <w:num w:numId="10">
+  <w:num w:numId="10" w16cid:durableId="953171382">
     <w:abstractNumId w:val="8"/>
   </w:num>
-  <w:num w:numId="11">
+  <w:num w:numId="11" w16cid:durableId="1496611497">
     <w:abstractNumId w:val="3"/>
   </w:num>
-  <w:num w:numId="12">
+  <w:num w:numId="12" w16cid:durableId="1094328493">
     <w:abstractNumId w:val="6"/>
   </w:num>
 </w:numbering>
@@ -5973,7 +5731,7 @@
 
 <file path=customXml/item1.xml><?xml version="1.0" encoding="utf-8"?>
 <CoverPageProperties xmlns="http://schemas.microsoft.com/office/2006/coverPageProps">
-  <PublishDate>2021-09-26T00:00:00</PublishDate>
+  <PublishDate>2023-09-16T00:00:00</PublishDate>
   <Abstract/>
   <CompanyAddress/>
   <CompanyPhone/>

</xml_diff>

<commit_message>
update census data lab with 2023 ACS
</commit_message>
<xml_diff>
--- a/Downloading_Census_Data.docx
+++ b/Downloading_Census_Data.docx
@@ -1,6 +1,6 @@
 
 <file path=word/document.xml><?xml version="1.0" encoding="utf-8"?>
-<w:document xmlns:wpc="http://schemas.microsoft.com/office/word/2010/wordprocessingCanvas" xmlns:cx="http://schemas.microsoft.com/office/drawing/2014/chartex" xmlns:cx1="http://schemas.microsoft.com/office/drawing/2015/9/8/chartex" xmlns:cx2="http://schemas.microsoft.com/office/drawing/2015/10/21/chartex" xmlns:cx3="http://schemas.microsoft.com/office/drawing/2016/5/9/chartex" xmlns:cx4="http://schemas.microsoft.com/office/drawing/2016/5/10/chartex" xmlns:cx5="http://schemas.microsoft.com/office/drawing/2016/5/11/chartex" xmlns:cx6="http://schemas.microsoft.com/office/drawing/2016/5/12/chartex" xmlns:cx7="http://schemas.microsoft.com/office/drawing/2016/5/13/chartex" xmlns:cx8="http://schemas.microsoft.com/office/drawing/2016/5/14/chartex" xmlns:mc="http://schemas.openxmlformats.org/markup-compatibility/2006" xmlns:aink="http://schemas.microsoft.com/office/drawing/2016/ink" xmlns:am3d="http://schemas.microsoft.com/office/drawing/2017/model3d" xmlns:o="urn:schemas-microsoft-com:office:office" xmlns:oel="http://schemas.microsoft.com/office/2019/extlst" xmlns:r="http://schemas.openxmlformats.org/officeDocument/2006/relationships" xmlns:m="http://schemas.openxmlformats.org/officeDocument/2006/math" xmlns:v="urn:schemas-microsoft-com:vml" xmlns:wp14="http://schemas.microsoft.com/office/word/2010/wordprocessingDrawing" xmlns:wp="http://schemas.openxmlformats.org/drawingml/2006/wordprocessingDrawing" xmlns:w10="urn:schemas-microsoft-com:office:word" xmlns:w="http://schemas.openxmlformats.org/wordprocessingml/2006/main" xmlns:w14="http://schemas.microsoft.com/office/word/2010/wordml" xmlns:w15="http://schemas.microsoft.com/office/word/2012/wordml" xmlns:w16cex="http://schemas.microsoft.com/office/word/2018/wordml/cex" xmlns:w16cid="http://schemas.microsoft.com/office/word/2016/wordml/cid" xmlns:w16="http://schemas.microsoft.com/office/word/2018/wordml" xmlns:w16sdtdh="http://schemas.microsoft.com/office/word/2020/wordml/sdtdatahash" xmlns:w16se="http://schemas.microsoft.com/office/word/2015/wordml/symex" xmlns:wpg="http://schemas.microsoft.com/office/word/2010/wordprocessingGroup" xmlns:wpi="http://schemas.microsoft.com/office/word/2010/wordprocessingInk" xmlns:wne="http://schemas.microsoft.com/office/word/2006/wordml" xmlns:wps="http://schemas.microsoft.com/office/word/2010/wordprocessingShape" mc:Ignorable="w14 w15 w16se w16cid w16 w16cex w16sdtdh wp14">
+<w:document xmlns:wpc="http://schemas.microsoft.com/office/word/2010/wordprocessingCanvas" xmlns:cx="http://schemas.microsoft.com/office/drawing/2014/chartex" xmlns:cx1="http://schemas.microsoft.com/office/drawing/2015/9/8/chartex" xmlns:cx2="http://schemas.microsoft.com/office/drawing/2015/10/21/chartex" xmlns:cx3="http://schemas.microsoft.com/office/drawing/2016/5/9/chartex" xmlns:cx4="http://schemas.microsoft.com/office/drawing/2016/5/10/chartex" xmlns:cx5="http://schemas.microsoft.com/office/drawing/2016/5/11/chartex" xmlns:cx6="http://schemas.microsoft.com/office/drawing/2016/5/12/chartex" xmlns:cx7="http://schemas.microsoft.com/office/drawing/2016/5/13/chartex" xmlns:cx8="http://schemas.microsoft.com/office/drawing/2016/5/14/chartex" xmlns:mc="http://schemas.openxmlformats.org/markup-compatibility/2006" xmlns:aink="http://schemas.microsoft.com/office/drawing/2016/ink" xmlns:am3d="http://schemas.microsoft.com/office/drawing/2017/model3d" xmlns:o="urn:schemas-microsoft-com:office:office" xmlns:oel="http://schemas.microsoft.com/office/2019/extlst" xmlns:r="http://schemas.openxmlformats.org/officeDocument/2006/relationships" xmlns:m="http://schemas.openxmlformats.org/officeDocument/2006/math" xmlns:v="urn:schemas-microsoft-com:vml" xmlns:wp14="http://schemas.microsoft.com/office/word/2010/wordprocessingDrawing" xmlns:wp="http://schemas.openxmlformats.org/drawingml/2006/wordprocessingDrawing" xmlns:w10="urn:schemas-microsoft-com:office:word" xmlns:w="http://schemas.openxmlformats.org/wordprocessingml/2006/main" xmlns:w14="http://schemas.microsoft.com/office/word/2010/wordml" xmlns:w15="http://schemas.microsoft.com/office/word/2012/wordml" xmlns:w16cex="http://schemas.microsoft.com/office/word/2018/wordml/cex" xmlns:w16cid="http://schemas.microsoft.com/office/word/2016/wordml/cid" xmlns:w16="http://schemas.microsoft.com/office/word/2018/wordml" xmlns:w16du="http://schemas.microsoft.com/office/word/2023/wordml/word16du" xmlns:w16sdtdh="http://schemas.microsoft.com/office/word/2020/wordml/sdtdatahash" xmlns:w16se="http://schemas.microsoft.com/office/word/2015/wordml/symex" xmlns:wpg="http://schemas.microsoft.com/office/word/2010/wordprocessingGroup" xmlns:wpi="http://schemas.microsoft.com/office/word/2010/wordprocessingInk" xmlns:wne="http://schemas.microsoft.com/office/word/2006/wordml" xmlns:wps="http://schemas.microsoft.com/office/word/2010/wordprocessingShape" mc:Ignorable="w14 w15 w16se w16cid w16 w16cex w16sdtdh w16du wp14">
   <w:body>
     <w:p>
       <w:pPr>
@@ -181,13 +181,7 @@
     </w:p>
     <w:p>
       <w:r>
-        <w:t>In this exercise, you will learn how to query, download and map census data. You will use 201</w:t>
-      </w:r>
-      <w:r>
-        <w:t>3-2017</w:t>
-      </w:r>
-      <w:r>
-        <w:t xml:space="preserve"> American Community Survey (ACS) </w:t>
+        <w:t xml:space="preserve">In this exercise, you will learn how to query, download and map census data. You will use American Community Survey (ACS) </w:t>
       </w:r>
       <w:r>
         <w:t xml:space="preserve">five-year estimates. The ACS </w:t>
@@ -974,7 +968,10 @@
         <w:pStyle w:val="Instructions-GIS"/>
       </w:pPr>
       <w:r>
-        <w:t>Create a new project in ArcGIS Pro called “Lab 8.”</w:t>
+        <w:t>Create a new project in ArcGIS Pro</w:t>
+      </w:r>
+      <w:r>
+        <w:t xml:space="preserve"> to contain your work on this lab.</w:t>
       </w:r>
     </w:p>
     <w:p>
@@ -1104,25 +1101,31 @@
         <w:rPr>
           <w:rStyle w:val="Strong"/>
         </w:rPr>
-        <w:t>13</w:t>
+        <w:t>1</w:t>
       </w:r>
       <w:r>
         <w:rPr>
           <w:rStyle w:val="Strong"/>
         </w:rPr>
-        <w:t>--201</w:t>
+        <w:t>8—</w:t>
       </w:r>
       <w:r>
         <w:rPr>
           <w:rStyle w:val="Strong"/>
         </w:rPr>
-        <w:t>7</w:t>
+        <w:t>20</w:t>
       </w:r>
       <w:r>
         <w:rPr>
           <w:rStyle w:val="Strong"/>
         </w:rPr>
-        <w:t xml:space="preserve"> (5-Year Estimates)</w:t>
+        <w:t xml:space="preserve">22 </w:t>
+      </w:r>
+      <w:r>
+        <w:rPr>
+          <w:rStyle w:val="Strong"/>
+        </w:rPr>
+        <w:t>(5-Year Estimates)</w:t>
       </w:r>
       <w:r>
         <w:t>.</w:t>
@@ -1996,7 +1999,10 @@
         <w:t xml:space="preserve"> the file in the Downloads Folder</w:t>
       </w:r>
       <w:r>
-        <w:t xml:space="preserve"> on your PC</w:t>
+        <w:t xml:space="preserve"> on your </w:t>
+      </w:r>
+      <w:r>
+        <w:t>computer</w:t>
       </w:r>
       <w:r>
         <w:t>.</w:t>
@@ -2214,11 +2220,8 @@
         <w:t xml:space="preserve"> The file</w:t>
       </w:r>
       <w:r>
-        <w:t xml:space="preserve"> </w:t>
-      </w:r>
-      <w:r>
-        <w:rPr>
-          <w:i/>
+        <w:rPr>
+          <w:iCs/>
         </w:rPr>
         <w:t>name</w:t>
       </w:r>
@@ -2391,19 +2394,7 @@
         <w:rPr>
           <w:b/>
         </w:rPr>
-        <w:t>ACS_1</w:t>
-      </w:r>
-      <w:r>
-        <w:rPr>
-          <w:b/>
-        </w:rPr>
-        <w:t>7</w:t>
-      </w:r>
-      <w:r>
-        <w:rPr>
-          <w:b/>
-        </w:rPr>
-        <w:t>_5yr_B15002001</w:t>
+        <w:t>ACS22_5yr_B15002001</w:t>
       </w:r>
       <w:r>
         <w:t xml:space="preserve"> (or simply B15002001 in the data dictionary file) represents total population 25 years or older for each county. This value will be used to normalize </w:t>
@@ -2494,6 +2485,9 @@
         <w:jc w:val="center"/>
       </w:pPr>
       <w:r>
+        <w:rPr>
+          <w:noProof/>
+        </w:rPr>
         <w:drawing>
           <wp:inline distT="0" distB="0" distL="0" distR="0" wp14:anchorId="36D23CCD" wp14:editId="5F605007">
             <wp:extent cx="3040453" cy="3411415"/>
@@ -2706,19 +2700,7 @@
           <w:rPr>
             <w:rStyle w:val="Hyperlink"/>
           </w:rPr>
-          <w:t>https://www.census.gov/cgi-bin/</w:t>
-        </w:r>
-        <w:r>
-          <w:rPr>
-            <w:rStyle w:val="Hyperlink"/>
-          </w:rPr>
-          <w:t>g</w:t>
-        </w:r>
-        <w:r>
-          <w:rPr>
-            <w:rStyle w:val="Hyperlink"/>
-          </w:rPr>
-          <w:t>eo/shapefiles/index.php</w:t>
+          <w:t>https://www.census.gov/cgi-bin/geo/shapefiles/index.php</w:t>
         </w:r>
       </w:hyperlink>
       <w:r>
@@ -2748,13 +2730,25 @@
         <w:t>choose</w:t>
       </w:r>
       <w:r>
-        <w:t xml:space="preserve"> 201</w:t>
-      </w:r>
-      <w:r>
-        <w:t>7</w:t>
+        <w:t xml:space="preserve"> 20</w:t>
+      </w:r>
+      <w:r>
+        <w:t>22</w:t>
       </w:r>
       <w:r>
         <w:t xml:space="preserve">. </w:t>
+      </w:r>
+      <w:r>
+        <w:t>(</w:t>
+      </w:r>
+      <w:r>
+        <w:t xml:space="preserve">Note: </w:t>
+      </w:r>
+      <w:r>
+        <w:t xml:space="preserve">The five-year ACS tables always match geographic data generated in the most recent </w:t>
+      </w:r>
+      <w:r>
+        <w:t>year for which the ACS data are reported. In this case, that’s 2022.)</w:t>
       </w:r>
     </w:p>
     <w:p>
@@ -2850,16 +2844,25 @@
         <w:t xml:space="preserve"> folder</w:t>
       </w:r>
       <w:r>
-        <w:t xml:space="preserve"> (the file is just ov</w:t>
-      </w:r>
-      <w:r>
-        <w:t xml:space="preserve">er 70 MB in size and </w:t>
-      </w:r>
-      <w:r>
-        <w:t>may therefore</w:t>
-      </w:r>
-      <w:r>
-        <w:t xml:space="preserve"> take </w:t>
+        <w:t xml:space="preserve"> (the file is </w:t>
+      </w:r>
+      <w:r>
+        <w:t>almost</w:t>
+      </w:r>
+      <w:r>
+        <w:t xml:space="preserve"> </w:t>
+      </w:r>
+      <w:r>
+        <w:t>8</w:t>
+      </w:r>
+      <w:r>
+        <w:t xml:space="preserve">0 MB in size and </w:t>
+      </w:r>
+      <w:r>
+        <w:t xml:space="preserve">may </w:t>
+      </w:r>
+      <w:r>
+        <w:t xml:space="preserve">take </w:t>
       </w:r>
       <w:r>
         <w:t>up to a minute or two to download).</w:t>
@@ -2872,7 +2875,6 @@
       </w:pPr>
       <w:bookmarkStart w:id="6" w:name="_Toc83587075"/>
       <w:r>
-        <w:lastRenderedPageBreak/>
         <w:t xml:space="preserve">Loading the census table and </w:t>
       </w:r>
       <w:r>
@@ -3321,20 +3323,20 @@
         <w:t xml:space="preserve">This map is pretty unsightly! Can you make its area </w:t>
       </w:r>
       <w:r>
-        <w:t xml:space="preserve">and shape more closely represent the way it looks on the surface of the earth? </w:t>
+        <w:t>and shape more closely represent the way it looks on the surface of the earth</w:t>
+      </w:r>
+      <w:r>
+        <w:t xml:space="preserve"> using techniques we learned earlier in the course</w:t>
+      </w:r>
+      <w:r>
+        <w:t xml:space="preserve">? </w:t>
       </w:r>
       <w:r>
         <w:t>Experiment with other aesthetic improvements as well (e.g., try lightening/removing the county boundary outlines).</w:t>
       </w:r>
     </w:p>
     <w:p>
-      <w:r>
-        <w:t>This ends this exercise.</w:t>
-      </w:r>
-    </w:p>
-    <w:p>
-      <w:pPr>
-        <w:spacing w:before="150" w:after="150" w:line="260" w:lineRule="atLeast"/>
+      <w:pPr>
         <w:rPr>
           <w:rFonts w:eastAsia="Times New Roman" w:cs="Arial"/>
           <w:color w:val="000000"/>
@@ -3343,15 +3345,7 @@
         </w:rPr>
       </w:pPr>
       <w:r>
-        <w:rPr>
-          <w:rFonts w:eastAsia="Times New Roman" w:cs="Arial"/>
-          <w:color w:val="000000"/>
-          <w:sz w:val="20"/>
-          <w:szCs w:val="20"/>
-        </w:rPr>
-        <w:pict w14:anchorId="207637E8">
-          <v:rect id="_x0000_i1028" style="width:0;height:.75pt" o:hralign="center" o:hrstd="t" o:hrnoshade="t" o:hr="t" fillcolor="#ccc" stroked="f"/>
-        </w:pict>
+        <w:t>This ends this exercise.</w:t>
       </w:r>
     </w:p>
     <w:p>
@@ -3457,7 +3451,7 @@
           <w:sz w:val="20"/>
           <w:szCs w:val="20"/>
         </w:rPr>
-        <w:t xml:space="preserve">Alex Karner </w:t>
+        <w:t>Alex Karner</w:t>
       </w:r>
       <w:r>
         <w:rPr>
@@ -3466,7 +3460,34 @@
           <w:sz w:val="20"/>
           <w:szCs w:val="20"/>
         </w:rPr>
-        <w:t>last modified on</w:t>
+        <w:t>.</w:t>
+      </w:r>
+      <w:r>
+        <w:rPr>
+          <w:rFonts w:eastAsia="Times New Roman" w:cs="Arial"/>
+          <w:color w:val="808080" w:themeColor="background1" w:themeShade="80"/>
+          <w:sz w:val="20"/>
+          <w:szCs w:val="20"/>
+        </w:rPr>
+        <w:t xml:space="preserve"> </w:t>
+      </w:r>
+      <w:r>
+        <w:rPr>
+          <w:rFonts w:eastAsia="Times New Roman" w:cs="Arial"/>
+          <w:color w:val="808080" w:themeColor="background1" w:themeShade="80"/>
+          <w:sz w:val="20"/>
+          <w:szCs w:val="20"/>
+        </w:rPr>
+        <w:t>L</w:t>
+      </w:r>
+      <w:r>
+        <w:rPr>
+          <w:rFonts w:eastAsia="Times New Roman" w:cs="Arial"/>
+          <w:color w:val="808080" w:themeColor="background1" w:themeShade="80"/>
+          <w:sz w:val="20"/>
+          <w:szCs w:val="20"/>
+        </w:rPr>
+        <w:t>ast modified on</w:t>
       </w:r>
       <w:r>
         <w:rPr>
@@ -3489,7 +3510,7 @@
           <w:tag w:val=""/>
           <w:id w:val="96376926"/>
           <w:dataBinding w:prefixMappings="xmlns:ns0='http://schemas.microsoft.com/office/2006/coverPageProps' " w:xpath="/ns0:CoverPageProperties[1]/ns0:PublishDate[1]" w:storeItemID="{55AF091B-3C7A-41E3-B477-F2FDAA23CFDA}"/>
-          <w:date w:fullDate="2023-09-16T00:00:00Z">
+          <w:date w:fullDate="2024-10-07T00:00:00Z">
             <w:dateFormat w:val="M/d/yyyy"/>
             <w:lid w:val="en-US"/>
             <w:storeMappedDataAs w:val="dateTime"/>
@@ -3504,34 +3525,7 @@
               <w:sz w:val="20"/>
               <w:szCs w:val="20"/>
             </w:rPr>
-            <w:t>9/</w:t>
-          </w:r>
-          <w:r>
-            <w:rPr>
-              <w:rFonts w:eastAsia="Times New Roman" w:cs="Arial"/>
-              <w:color w:val="808080" w:themeColor="background1" w:themeShade="80"/>
-              <w:sz w:val="20"/>
-              <w:szCs w:val="20"/>
-            </w:rPr>
-            <w:t>16</w:t>
-          </w:r>
-          <w:r>
-            <w:rPr>
-              <w:rFonts w:eastAsia="Times New Roman" w:cs="Arial"/>
-              <w:color w:val="808080" w:themeColor="background1" w:themeShade="80"/>
-              <w:sz w:val="20"/>
-              <w:szCs w:val="20"/>
-            </w:rPr>
-            <w:t>/202</w:t>
-          </w:r>
-          <w:r>
-            <w:rPr>
-              <w:rFonts w:eastAsia="Times New Roman" w:cs="Arial"/>
-              <w:color w:val="808080" w:themeColor="background1" w:themeShade="80"/>
-              <w:sz w:val="20"/>
-              <w:szCs w:val="20"/>
-            </w:rPr>
-            <w:t>3</w:t>
+            <w:t>10/7/2024</w:t>
           </w:r>
         </w:sdtContent>
       </w:sdt>
@@ -3547,7 +3541,7 @@
 </file>
 
 <file path=word/numbering.xml><?xml version="1.0" encoding="utf-8"?>
-<w:numbering xmlns:wpc="http://schemas.microsoft.com/office/word/2010/wordprocessingCanvas" xmlns:cx="http://schemas.microsoft.com/office/drawing/2014/chartex" xmlns:cx1="http://schemas.microsoft.com/office/drawing/2015/9/8/chartex" xmlns:cx2="http://schemas.microsoft.com/office/drawing/2015/10/21/chartex" xmlns:cx3="http://schemas.microsoft.com/office/drawing/2016/5/9/chartex" xmlns:cx4="http://schemas.microsoft.com/office/drawing/2016/5/10/chartex" xmlns:cx5="http://schemas.microsoft.com/office/drawing/2016/5/11/chartex" xmlns:cx6="http://schemas.microsoft.com/office/drawing/2016/5/12/chartex" xmlns:cx7="http://schemas.microsoft.com/office/drawing/2016/5/13/chartex" xmlns:cx8="http://schemas.microsoft.com/office/drawing/2016/5/14/chartex" xmlns:mc="http://schemas.openxmlformats.org/markup-compatibility/2006" xmlns:aink="http://schemas.microsoft.com/office/drawing/2016/ink" xmlns:am3d="http://schemas.microsoft.com/office/drawing/2017/model3d" xmlns:o="urn:schemas-microsoft-com:office:office" xmlns:oel="http://schemas.microsoft.com/office/2019/extlst" xmlns:r="http://schemas.openxmlformats.org/officeDocument/2006/relationships" xmlns:m="http://schemas.openxmlformats.org/officeDocument/2006/math" xmlns:v="urn:schemas-microsoft-com:vml" xmlns:wp14="http://schemas.microsoft.com/office/word/2010/wordprocessingDrawing" xmlns:wp="http://schemas.openxmlformats.org/drawingml/2006/wordprocessingDrawing" xmlns:w10="urn:schemas-microsoft-com:office:word" xmlns:w="http://schemas.openxmlformats.org/wordprocessingml/2006/main" xmlns:w14="http://schemas.microsoft.com/office/word/2010/wordml" xmlns:w15="http://schemas.microsoft.com/office/word/2012/wordml" xmlns:w16cex="http://schemas.microsoft.com/office/word/2018/wordml/cex" xmlns:w16cid="http://schemas.microsoft.com/office/word/2016/wordml/cid" xmlns:w16="http://schemas.microsoft.com/office/word/2018/wordml" xmlns:w16sdtdh="http://schemas.microsoft.com/office/word/2020/wordml/sdtdatahash" xmlns:w16se="http://schemas.microsoft.com/office/word/2015/wordml/symex" xmlns:wpg="http://schemas.microsoft.com/office/word/2010/wordprocessingGroup" xmlns:wpi="http://schemas.microsoft.com/office/word/2010/wordprocessingInk" xmlns:wne="http://schemas.microsoft.com/office/word/2006/wordml" xmlns:wps="http://schemas.microsoft.com/office/word/2010/wordprocessingShape" mc:Ignorable="w14 w15 w16se w16cid w16 w16cex w16sdtdh wp14">
+<w:numbering xmlns:wpc="http://schemas.microsoft.com/office/word/2010/wordprocessingCanvas" xmlns:cx="http://schemas.microsoft.com/office/drawing/2014/chartex" xmlns:cx1="http://schemas.microsoft.com/office/drawing/2015/9/8/chartex" xmlns:cx2="http://schemas.microsoft.com/office/drawing/2015/10/21/chartex" xmlns:cx3="http://schemas.microsoft.com/office/drawing/2016/5/9/chartex" xmlns:cx4="http://schemas.microsoft.com/office/drawing/2016/5/10/chartex" xmlns:cx5="http://schemas.microsoft.com/office/drawing/2016/5/11/chartex" xmlns:cx6="http://schemas.microsoft.com/office/drawing/2016/5/12/chartex" xmlns:cx7="http://schemas.microsoft.com/office/drawing/2016/5/13/chartex" xmlns:cx8="http://schemas.microsoft.com/office/drawing/2016/5/14/chartex" xmlns:mc="http://schemas.openxmlformats.org/markup-compatibility/2006" xmlns:aink="http://schemas.microsoft.com/office/drawing/2016/ink" xmlns:am3d="http://schemas.microsoft.com/office/drawing/2017/model3d" xmlns:o="urn:schemas-microsoft-com:office:office" xmlns:oel="http://schemas.microsoft.com/office/2019/extlst" xmlns:r="http://schemas.openxmlformats.org/officeDocument/2006/relationships" xmlns:m="http://schemas.openxmlformats.org/officeDocument/2006/math" xmlns:v="urn:schemas-microsoft-com:vml" xmlns:wp14="http://schemas.microsoft.com/office/word/2010/wordprocessingDrawing" xmlns:wp="http://schemas.openxmlformats.org/drawingml/2006/wordprocessingDrawing" xmlns:w10="urn:schemas-microsoft-com:office:word" xmlns:w="http://schemas.openxmlformats.org/wordprocessingml/2006/main" xmlns:w14="http://schemas.microsoft.com/office/word/2010/wordml" xmlns:w15="http://schemas.microsoft.com/office/word/2012/wordml" xmlns:w16cex="http://schemas.microsoft.com/office/word/2018/wordml/cex" xmlns:w16cid="http://schemas.microsoft.com/office/word/2016/wordml/cid" xmlns:w16="http://schemas.microsoft.com/office/word/2018/wordml" xmlns:w16du="http://schemas.microsoft.com/office/word/2023/wordml/word16du" xmlns:w16sdtdh="http://schemas.microsoft.com/office/word/2020/wordml/sdtdatahash" xmlns:w16se="http://schemas.microsoft.com/office/word/2015/wordml/symex" xmlns:wpg="http://schemas.microsoft.com/office/word/2010/wordprocessingGroup" xmlns:wpi="http://schemas.microsoft.com/office/word/2010/wordprocessingInk" xmlns:wne="http://schemas.microsoft.com/office/word/2006/wordml" xmlns:wps="http://schemas.microsoft.com/office/word/2010/wordprocessingShape" mc:Ignorable="w14 w15 w16se w16cid w16 w16cex w16sdtdh w16du wp14">
   <w:abstractNum w:abstractNumId="0" w15:restartNumberingAfterBreak="0">
     <w:nsid w:val="0C717DE4"/>
     <w:multiLevelType w:val="hybridMultilevel"/>
@@ -4519,7 +4513,7 @@
 </file>
 
 <file path=word/styles.xml><?xml version="1.0" encoding="utf-8"?>
-<w:styles xmlns:mc="http://schemas.openxmlformats.org/markup-compatibility/2006" xmlns:r="http://schemas.openxmlformats.org/officeDocument/2006/relationships" xmlns:w="http://schemas.openxmlformats.org/wordprocessingml/2006/main" xmlns:w14="http://schemas.microsoft.com/office/word/2010/wordml" xmlns:w15="http://schemas.microsoft.com/office/word/2012/wordml" xmlns:w16cex="http://schemas.microsoft.com/office/word/2018/wordml/cex" xmlns:w16cid="http://schemas.microsoft.com/office/word/2016/wordml/cid" xmlns:w16="http://schemas.microsoft.com/office/word/2018/wordml" xmlns:w16sdtdh="http://schemas.microsoft.com/office/word/2020/wordml/sdtdatahash" xmlns:w16se="http://schemas.microsoft.com/office/word/2015/wordml/symex" mc:Ignorable="w14 w15 w16se w16cid w16 w16cex w16sdtdh">
+<w:styles xmlns:mc="http://schemas.openxmlformats.org/markup-compatibility/2006" xmlns:r="http://schemas.openxmlformats.org/officeDocument/2006/relationships" xmlns:w="http://schemas.openxmlformats.org/wordprocessingml/2006/main" xmlns:w14="http://schemas.microsoft.com/office/word/2010/wordml" xmlns:w15="http://schemas.microsoft.com/office/word/2012/wordml" xmlns:w16cex="http://schemas.microsoft.com/office/word/2018/wordml/cex" xmlns:w16cid="http://schemas.microsoft.com/office/word/2016/wordml/cid" xmlns:w16="http://schemas.microsoft.com/office/word/2018/wordml" xmlns:w16du="http://schemas.microsoft.com/office/word/2023/wordml/word16du" xmlns:w16sdtdh="http://schemas.microsoft.com/office/word/2020/wordml/sdtdatahash" xmlns:w16se="http://schemas.microsoft.com/office/word/2015/wordml/symex" mc:Ignorable="w14 w15 w16se w16cid w16 w16cex w16sdtdh w16du">
   <w:docDefaults>
     <w:rPrDefault>
       <w:rPr>
@@ -5731,7 +5725,7 @@
 
 <file path=customXml/item1.xml><?xml version="1.0" encoding="utf-8"?>
 <CoverPageProperties xmlns="http://schemas.microsoft.com/office/2006/coverPageProps">
-  <PublishDate>2023-09-16T00:00:00</PublishDate>
+  <PublishDate>2024-10-07T00:00:00</PublishDate>
   <Abstract/>
   <CompanyAddress/>
   <CompanyPhone/>

</xml_diff>